<commit_message>
Documentación - Se actualiza plan de Calidad.
Se añaden los documentos necesarios para completar la gestion de calidad, estos documentos incluyen: "Informe Final SQA", "Estándar de Programación"

Co-Authored-By: Proypb20 <34356468+Proypb20@users.noreply.github.com>
Co-Authored-By: malebea30 <179352973+malebea30@users.noreply.github.com>
Co-Authored-By: vhalianna <44414354+vhalianna@users.noreply.github.com>
</commit_message>
<xml_diff>
--- a/Fases_de_desarrollo/02-Elaboracion/07- Gestion de Calidad/E107-OSLO-Plan de Calidad.docx
+++ b/Fases_de_desarrollo/02-Elaboracion/07- Gestion de Calidad/E107-OSLO-Plan de Calidad.docx
@@ -7488,13 +7488,111 @@
         <w:ind w:left="0" w:firstLine="0"/>
       </w:pPr>
       <w:r>
-        <w:t>Se define el documento “Estándar de Programación</w:t>
-      </w:r>
-      <w:r>
-        <w:t xml:space="preserve"> JAVA</w:t>
-      </w:r>
-      <w:r>
-        <w:t>” donde se definen las características principales que debe contener el código generado durante la implementación.</w:t>
+        <w:t>Además del documento denominado</w:t>
+      </w:r>
+      <w:r>
+        <w:t xml:space="preserve"> “Estándar de Programación” donde se definen las características principales que debe contener el código generado durante la implementación</w:t>
+      </w:r>
+      <w:r>
+        <w:t>, contamos también con los siguientes estándares relacionados a codificación y desarrollo:</w:t>
+      </w:r>
+    </w:p>
+    <w:p>
+      <w:r>
+        <w:t>Estándares de codificación</w:t>
+      </w:r>
+      <w:r>
+        <w:t xml:space="preserve"> y desarrollo</w:t>
+      </w:r>
+      <w:r>
+        <w:t>:</w:t>
+      </w:r>
+    </w:p>
+    <w:p>
+      <w:pPr>
+        <w:numPr>
+          <w:ilvl w:val="0"/>
+          <w:numId w:val="54"/>
+        </w:numPr>
+      </w:pPr>
+      <w:r>
+        <w:t>Java Code Conventions</w:t>
+      </w:r>
+      <w:r>
+        <w:t>.</w:t>
+      </w:r>
+    </w:p>
+    <w:p>
+      <w:pPr>
+        <w:numPr>
+          <w:ilvl w:val="0"/>
+          <w:numId w:val="54"/>
+        </w:numPr>
+      </w:pPr>
+      <w:r>
+        <w:t>Guía de Estilo Oficial de Angular</w:t>
+      </w:r>
+      <w:r>
+        <w:t>.</w:t>
+      </w:r>
+    </w:p>
+    <w:p>
+      <w:r>
+        <w:t>Seguridad y escalabilidad:</w:t>
+      </w:r>
+    </w:p>
+    <w:p>
+      <w:pPr>
+        <w:numPr>
+          <w:ilvl w:val="0"/>
+          <w:numId w:val="53"/>
+        </w:numPr>
+      </w:pPr>
+      <w:r>
+        <w:t>Uso de Spring Boot y Spring Security conforme a las guías oficiales.</w:t>
+      </w:r>
+    </w:p>
+    <w:p>
+      <w:r>
+        <w:t>Arquitectura y Diseño:</w:t>
+      </w:r>
+    </w:p>
+    <w:p>
+      <w:pPr>
+        <w:numPr>
+          <w:ilvl w:val="0"/>
+          <w:numId w:val="29"/>
+        </w:numPr>
+      </w:pPr>
+      <w:r>
+        <w:t>Principios de diseño RESTful API Best Practices.</w:t>
+      </w:r>
+    </w:p>
+    <w:p>
+      <w:r>
+        <w:t>Documentación y Versionado:</w:t>
+      </w:r>
+    </w:p>
+    <w:p>
+      <w:pPr>
+        <w:numPr>
+          <w:ilvl w:val="0"/>
+          <w:numId w:val="52"/>
+        </w:numPr>
+      </w:pPr>
+      <w:r>
+        <w:t>Swagger para la documentación de APIs.</w:t>
+      </w:r>
+    </w:p>
+    <w:p>
+      <w:pPr>
+        <w:numPr>
+          <w:ilvl w:val="0"/>
+          <w:numId w:val="52"/>
+        </w:numPr>
+      </w:pPr>
+      <w:r>
+        <w:t>Git/GitHub.</w:t>
       </w:r>
     </w:p>
     <w:p>
@@ -7502,18 +7600,6 @@
         <w:spacing w:before="0"/>
         <w:ind w:left="0" w:firstLine="0"/>
       </w:pPr>
-      <w:r>
-        <w:t>En dicho documento se establecen estilos y reglas para la nomenclatura de clases, variables, constantes y métodos. Además, se indica la forma correcta de realizar los comentarios al código generado.</w:t>
-      </w:r>
-    </w:p>
-    <w:p>
-      <w:pPr>
-        <w:spacing w:before="0"/>
-        <w:ind w:left="0" w:firstLine="0"/>
-      </w:pPr>
-      <w:r>
-        <w:t>Para obtener más detalle se debe acceder al documento disponible.</w:t>
-      </w:r>
     </w:p>
     <w:p>
       <w:pPr>
@@ -7530,6 +7616,7 @@
       </w:pPr>
       <w:bookmarkStart w:id="48" w:name="_Toc177224034"/>
       <w:r>
+        <w:lastRenderedPageBreak/>
         <w:t>Herramientas, técnicas y metodologías</w:t>
       </w:r>
       <w:bookmarkEnd w:id="48"/>
@@ -7553,11 +7640,6 @@
       <w:r>
         <w:t xml:space="preserve"> soporte para las actividades de aseguramiento de calidad.</w:t>
       </w:r>
-    </w:p>
-    <w:p>
-      <w:pPr>
-        <w:ind w:left="0" w:firstLine="0"/>
-      </w:pPr>
     </w:p>
     <w:p>
       <w:pPr>
@@ -7605,6 +7687,12 @@
         <w:rPr>
           <w:bCs/>
         </w:rPr>
+        <w:t xml:space="preserve">IntelliJ Idea, </w:t>
+      </w:r>
+      <w:r>
+        <w:rPr>
+          <w:bCs/>
+        </w:rPr>
         <w:t>Visual Studio Code</w:t>
       </w:r>
       <w:r>
@@ -7680,6 +7768,12 @@
         <w:rPr>
           <w:bCs/>
         </w:rPr>
+        <w:t>GIT/</w:t>
+      </w:r>
+      <w:r>
+        <w:rPr>
+          <w:bCs/>
+        </w:rPr>
         <w:t>GitHub</w:t>
       </w:r>
       <w:r>
@@ -7790,11 +7884,19 @@
     </w:p>
     <w:p>
       <w:pPr>
+        <w:spacing w:before="0"/>
+        <w:ind w:left="720" w:firstLine="0"/>
+        <w:rPr>
+          <w:bCs/>
+        </w:rPr>
+      </w:pPr>
+    </w:p>
+    <w:p>
+      <w:pPr>
         <w:pStyle w:val="PSI-Ttulo3"/>
       </w:pPr>
       <w:bookmarkStart w:id="50" w:name="_Toc177224036"/>
       <w:r>
-        <w:lastRenderedPageBreak/>
         <w:t>Técnicas</w:t>
       </w:r>
       <w:bookmarkEnd w:id="50"/>
@@ -8122,7 +8224,7 @@
         <w:rFonts w:ascii="Cambria" w:hAnsi="Cambria" w:cs="Cambria"/>
         <w:noProof/>
       </w:rPr>
-      <w:t>9</w:t>
+      <w:t>18</w:t>
     </w:r>
     <w:r>
       <w:rPr>
@@ -8442,6 +8544,267 @@
     </w:lvl>
   </w:abstractNum>
   <w:abstractNum w:abstractNumId="1">
+    <w:nsid w:val="01E551E5"/>
+    <w:multiLevelType w:val="hybridMultilevel"/>
+    <w:tmpl w:val="0EDEAA10"/>
+    <w:lvl w:ilvl="0" w:tplc="0C0A0001">
+      <w:start w:val="1"/>
+      <w:numFmt w:val="bullet"/>
+      <w:lvlText w:val=""/>
+      <w:lvlJc w:val="left"/>
+      <w:pPr>
+        <w:ind w:left="720" w:hanging="360"/>
+      </w:pPr>
+      <w:rPr>
+        <w:rFonts w:ascii="Symbol" w:hAnsi="Symbol" w:hint="default"/>
+      </w:rPr>
+    </w:lvl>
+    <w:lvl w:ilvl="1" w:tplc="0C0A0019" w:tentative="1">
+      <w:start w:val="1"/>
+      <w:numFmt w:val="lowerLetter"/>
+      <w:lvlText w:val="%2."/>
+      <w:lvlJc w:val="left"/>
+      <w:pPr>
+        <w:ind w:left="1440" w:hanging="360"/>
+      </w:pPr>
+    </w:lvl>
+    <w:lvl w:ilvl="2" w:tplc="0C0A001B" w:tentative="1">
+      <w:start w:val="1"/>
+      <w:numFmt w:val="lowerRoman"/>
+      <w:lvlText w:val="%3."/>
+      <w:lvlJc w:val="right"/>
+      <w:pPr>
+        <w:ind w:left="2160" w:hanging="180"/>
+      </w:pPr>
+    </w:lvl>
+    <w:lvl w:ilvl="3" w:tplc="0C0A000F" w:tentative="1">
+      <w:start w:val="1"/>
+      <w:numFmt w:val="decimal"/>
+      <w:lvlText w:val="%4."/>
+      <w:lvlJc w:val="left"/>
+      <w:pPr>
+        <w:ind w:left="2880" w:hanging="360"/>
+      </w:pPr>
+    </w:lvl>
+    <w:lvl w:ilvl="4" w:tplc="0C0A0019" w:tentative="1">
+      <w:start w:val="1"/>
+      <w:numFmt w:val="lowerLetter"/>
+      <w:lvlText w:val="%5."/>
+      <w:lvlJc w:val="left"/>
+      <w:pPr>
+        <w:ind w:left="3600" w:hanging="360"/>
+      </w:pPr>
+    </w:lvl>
+    <w:lvl w:ilvl="5" w:tplc="0C0A001B" w:tentative="1">
+      <w:start w:val="1"/>
+      <w:numFmt w:val="lowerRoman"/>
+      <w:lvlText w:val="%6."/>
+      <w:lvlJc w:val="right"/>
+      <w:pPr>
+        <w:ind w:left="4320" w:hanging="180"/>
+      </w:pPr>
+    </w:lvl>
+    <w:lvl w:ilvl="6" w:tplc="0C0A000F" w:tentative="1">
+      <w:start w:val="1"/>
+      <w:numFmt w:val="decimal"/>
+      <w:lvlText w:val="%7."/>
+      <w:lvlJc w:val="left"/>
+      <w:pPr>
+        <w:ind w:left="5040" w:hanging="360"/>
+      </w:pPr>
+    </w:lvl>
+    <w:lvl w:ilvl="7" w:tplc="0C0A0019" w:tentative="1">
+      <w:start w:val="1"/>
+      <w:numFmt w:val="lowerLetter"/>
+      <w:lvlText w:val="%8."/>
+      <w:lvlJc w:val="left"/>
+      <w:pPr>
+        <w:ind w:left="5760" w:hanging="360"/>
+      </w:pPr>
+    </w:lvl>
+    <w:lvl w:ilvl="8" w:tplc="0C0A001B" w:tentative="1">
+      <w:start w:val="1"/>
+      <w:numFmt w:val="lowerRoman"/>
+      <w:lvlText w:val="%9."/>
+      <w:lvlJc w:val="right"/>
+      <w:pPr>
+        <w:ind w:left="6480" w:hanging="180"/>
+      </w:pPr>
+    </w:lvl>
+  </w:abstractNum>
+  <w:abstractNum w:abstractNumId="2">
+    <w:nsid w:val="07130B8E"/>
+    <w:multiLevelType w:val="hybridMultilevel"/>
+    <w:tmpl w:val="C90ED21C"/>
+    <w:lvl w:ilvl="0" w:tplc="0C0A000F">
+      <w:start w:val="1"/>
+      <w:numFmt w:val="decimal"/>
+      <w:lvlText w:val="%1."/>
+      <w:lvlJc w:val="left"/>
+      <w:pPr>
+        <w:ind w:left="720" w:hanging="360"/>
+      </w:pPr>
+    </w:lvl>
+    <w:lvl w:ilvl="1" w:tplc="0C0A0019" w:tentative="1">
+      <w:start w:val="1"/>
+      <w:numFmt w:val="lowerLetter"/>
+      <w:lvlText w:val="%2."/>
+      <w:lvlJc w:val="left"/>
+      <w:pPr>
+        <w:ind w:left="1440" w:hanging="360"/>
+      </w:pPr>
+    </w:lvl>
+    <w:lvl w:ilvl="2" w:tplc="0C0A001B" w:tentative="1">
+      <w:start w:val="1"/>
+      <w:numFmt w:val="lowerRoman"/>
+      <w:lvlText w:val="%3."/>
+      <w:lvlJc w:val="right"/>
+      <w:pPr>
+        <w:ind w:left="2160" w:hanging="180"/>
+      </w:pPr>
+    </w:lvl>
+    <w:lvl w:ilvl="3" w:tplc="0C0A000F" w:tentative="1">
+      <w:start w:val="1"/>
+      <w:numFmt w:val="decimal"/>
+      <w:lvlText w:val="%4."/>
+      <w:lvlJc w:val="left"/>
+      <w:pPr>
+        <w:ind w:left="2880" w:hanging="360"/>
+      </w:pPr>
+    </w:lvl>
+    <w:lvl w:ilvl="4" w:tplc="0C0A0019" w:tentative="1">
+      <w:start w:val="1"/>
+      <w:numFmt w:val="lowerLetter"/>
+      <w:lvlText w:val="%5."/>
+      <w:lvlJc w:val="left"/>
+      <w:pPr>
+        <w:ind w:left="3600" w:hanging="360"/>
+      </w:pPr>
+    </w:lvl>
+    <w:lvl w:ilvl="5" w:tplc="0C0A001B" w:tentative="1">
+      <w:start w:val="1"/>
+      <w:numFmt w:val="lowerRoman"/>
+      <w:lvlText w:val="%6."/>
+      <w:lvlJc w:val="right"/>
+      <w:pPr>
+        <w:ind w:left="4320" w:hanging="180"/>
+      </w:pPr>
+    </w:lvl>
+    <w:lvl w:ilvl="6" w:tplc="0C0A000F" w:tentative="1">
+      <w:start w:val="1"/>
+      <w:numFmt w:val="decimal"/>
+      <w:lvlText w:val="%7."/>
+      <w:lvlJc w:val="left"/>
+      <w:pPr>
+        <w:ind w:left="5040" w:hanging="360"/>
+      </w:pPr>
+    </w:lvl>
+    <w:lvl w:ilvl="7" w:tplc="0C0A0019" w:tentative="1">
+      <w:start w:val="1"/>
+      <w:numFmt w:val="lowerLetter"/>
+      <w:lvlText w:val="%8."/>
+      <w:lvlJc w:val="left"/>
+      <w:pPr>
+        <w:ind w:left="5760" w:hanging="360"/>
+      </w:pPr>
+    </w:lvl>
+    <w:lvl w:ilvl="8" w:tplc="0C0A001B" w:tentative="1">
+      <w:start w:val="1"/>
+      <w:numFmt w:val="lowerRoman"/>
+      <w:lvlText w:val="%9."/>
+      <w:lvlJc w:val="right"/>
+      <w:pPr>
+        <w:ind w:left="6480" w:hanging="180"/>
+      </w:pPr>
+    </w:lvl>
+  </w:abstractNum>
+  <w:abstractNum w:abstractNumId="3">
+    <w:nsid w:val="09180F23"/>
+    <w:multiLevelType w:val="hybridMultilevel"/>
+    <w:tmpl w:val="C90ED21C"/>
+    <w:lvl w:ilvl="0" w:tplc="0C0A000F">
+      <w:start w:val="1"/>
+      <w:numFmt w:val="decimal"/>
+      <w:lvlText w:val="%1."/>
+      <w:lvlJc w:val="left"/>
+      <w:pPr>
+        <w:ind w:left="720" w:hanging="360"/>
+      </w:pPr>
+    </w:lvl>
+    <w:lvl w:ilvl="1" w:tplc="0C0A0019" w:tentative="1">
+      <w:start w:val="1"/>
+      <w:numFmt w:val="lowerLetter"/>
+      <w:lvlText w:val="%2."/>
+      <w:lvlJc w:val="left"/>
+      <w:pPr>
+        <w:ind w:left="1440" w:hanging="360"/>
+      </w:pPr>
+    </w:lvl>
+    <w:lvl w:ilvl="2" w:tplc="0C0A001B" w:tentative="1">
+      <w:start w:val="1"/>
+      <w:numFmt w:val="lowerRoman"/>
+      <w:lvlText w:val="%3."/>
+      <w:lvlJc w:val="right"/>
+      <w:pPr>
+        <w:ind w:left="2160" w:hanging="180"/>
+      </w:pPr>
+    </w:lvl>
+    <w:lvl w:ilvl="3" w:tplc="0C0A000F" w:tentative="1">
+      <w:start w:val="1"/>
+      <w:numFmt w:val="decimal"/>
+      <w:lvlText w:val="%4."/>
+      <w:lvlJc w:val="left"/>
+      <w:pPr>
+        <w:ind w:left="2880" w:hanging="360"/>
+      </w:pPr>
+    </w:lvl>
+    <w:lvl w:ilvl="4" w:tplc="0C0A0019" w:tentative="1">
+      <w:start w:val="1"/>
+      <w:numFmt w:val="lowerLetter"/>
+      <w:lvlText w:val="%5."/>
+      <w:lvlJc w:val="left"/>
+      <w:pPr>
+        <w:ind w:left="3600" w:hanging="360"/>
+      </w:pPr>
+    </w:lvl>
+    <w:lvl w:ilvl="5" w:tplc="0C0A001B" w:tentative="1">
+      <w:start w:val="1"/>
+      <w:numFmt w:val="lowerRoman"/>
+      <w:lvlText w:val="%6."/>
+      <w:lvlJc w:val="right"/>
+      <w:pPr>
+        <w:ind w:left="4320" w:hanging="180"/>
+      </w:pPr>
+    </w:lvl>
+    <w:lvl w:ilvl="6" w:tplc="0C0A000F" w:tentative="1">
+      <w:start w:val="1"/>
+      <w:numFmt w:val="decimal"/>
+      <w:lvlText w:val="%7."/>
+      <w:lvlJc w:val="left"/>
+      <w:pPr>
+        <w:ind w:left="5040" w:hanging="360"/>
+      </w:pPr>
+    </w:lvl>
+    <w:lvl w:ilvl="7" w:tplc="0C0A0019" w:tentative="1">
+      <w:start w:val="1"/>
+      <w:numFmt w:val="lowerLetter"/>
+      <w:lvlText w:val="%8."/>
+      <w:lvlJc w:val="left"/>
+      <w:pPr>
+        <w:ind w:left="5760" w:hanging="360"/>
+      </w:pPr>
+    </w:lvl>
+    <w:lvl w:ilvl="8" w:tplc="0C0A001B" w:tentative="1">
+      <w:start w:val="1"/>
+      <w:numFmt w:val="lowerRoman"/>
+      <w:lvlText w:val="%9."/>
+      <w:lvlJc w:val="right"/>
+      <w:pPr>
+        <w:ind w:left="6480" w:hanging="180"/>
+      </w:pPr>
+    </w:lvl>
+  </w:abstractNum>
+  <w:abstractNum w:abstractNumId="4">
     <w:nsid w:val="09263569"/>
     <w:multiLevelType w:val="hybridMultilevel"/>
     <w:tmpl w:val="6D1E7364"/>
@@ -8554,7 +8917,7 @@
       </w:rPr>
     </w:lvl>
   </w:abstractNum>
-  <w:abstractNum w:abstractNumId="2">
+  <w:abstractNum w:abstractNumId="5">
     <w:nsid w:val="0A9245CA"/>
     <w:multiLevelType w:val="hybridMultilevel"/>
     <w:tmpl w:val="53A09384"/>
@@ -8640,7 +9003,7 @@
       </w:pPr>
     </w:lvl>
   </w:abstractNum>
-  <w:abstractNum w:abstractNumId="3">
+  <w:abstractNum w:abstractNumId="6">
     <w:nsid w:val="0BC70937"/>
     <w:multiLevelType w:val="hybridMultilevel"/>
     <w:tmpl w:val="C4BC1A24"/>
@@ -8752,7 +9115,7 @@
       </w:rPr>
     </w:lvl>
   </w:abstractNum>
-  <w:abstractNum w:abstractNumId="4">
+  <w:abstractNum w:abstractNumId="7">
     <w:nsid w:val="0D593C9F"/>
     <w:multiLevelType w:val="hybridMultilevel"/>
     <w:tmpl w:val="B36E2D4E"/>
@@ -8838,7 +9201,7 @@
       </w:pPr>
     </w:lvl>
   </w:abstractNum>
-  <w:abstractNum w:abstractNumId="5">
+  <w:abstractNum w:abstractNumId="8">
     <w:nsid w:val="0DAD4979"/>
     <w:multiLevelType w:val="hybridMultilevel"/>
     <w:tmpl w:val="CDB053C2"/>
@@ -8924,7 +9287,7 @@
       </w:pPr>
     </w:lvl>
   </w:abstractNum>
-  <w:abstractNum w:abstractNumId="6">
+  <w:abstractNum w:abstractNumId="9">
     <w:nsid w:val="0F53046B"/>
     <w:multiLevelType w:val="hybridMultilevel"/>
     <w:tmpl w:val="FB989AE4"/>
@@ -9010,7 +9373,7 @@
       </w:pPr>
     </w:lvl>
   </w:abstractNum>
-  <w:abstractNum w:abstractNumId="7">
+  <w:abstractNum w:abstractNumId="10">
     <w:nsid w:val="11D84EEF"/>
     <w:multiLevelType w:val="hybridMultilevel"/>
     <w:tmpl w:val="926E01E6"/>
@@ -9123,7 +9486,7 @@
       </w:rPr>
     </w:lvl>
   </w:abstractNum>
-  <w:abstractNum w:abstractNumId="8">
+  <w:abstractNum w:abstractNumId="11">
     <w:nsid w:val="12027ECF"/>
     <w:multiLevelType w:val="hybridMultilevel"/>
     <w:tmpl w:val="B1A6C638"/>
@@ -9209,7 +9572,7 @@
       </w:pPr>
     </w:lvl>
   </w:abstractNum>
-  <w:abstractNum w:abstractNumId="9">
+  <w:abstractNum w:abstractNumId="12">
     <w:nsid w:val="127411B1"/>
     <w:multiLevelType w:val="hybridMultilevel"/>
     <w:tmpl w:val="24E6E520"/>
@@ -9295,7 +9658,96 @@
       </w:pPr>
     </w:lvl>
   </w:abstractNum>
-  <w:abstractNum w:abstractNumId="10">
+  <w:abstractNum w:abstractNumId="13">
+    <w:nsid w:val="13525E3C"/>
+    <w:multiLevelType w:val="hybridMultilevel"/>
+    <w:tmpl w:val="BB869A70"/>
+    <w:lvl w:ilvl="0" w:tplc="0C0A0001">
+      <w:start w:val="1"/>
+      <w:numFmt w:val="bullet"/>
+      <w:lvlText w:val=""/>
+      <w:lvlJc w:val="left"/>
+      <w:pPr>
+        <w:ind w:left="720" w:hanging="360"/>
+      </w:pPr>
+      <w:rPr>
+        <w:rFonts w:ascii="Symbol" w:hAnsi="Symbol" w:hint="default"/>
+      </w:rPr>
+    </w:lvl>
+    <w:lvl w:ilvl="1" w:tplc="0C0A0019" w:tentative="1">
+      <w:start w:val="1"/>
+      <w:numFmt w:val="lowerLetter"/>
+      <w:lvlText w:val="%2."/>
+      <w:lvlJc w:val="left"/>
+      <w:pPr>
+        <w:ind w:left="1440" w:hanging="360"/>
+      </w:pPr>
+    </w:lvl>
+    <w:lvl w:ilvl="2" w:tplc="0C0A001B" w:tentative="1">
+      <w:start w:val="1"/>
+      <w:numFmt w:val="lowerRoman"/>
+      <w:lvlText w:val="%3."/>
+      <w:lvlJc w:val="right"/>
+      <w:pPr>
+        <w:ind w:left="2160" w:hanging="180"/>
+      </w:pPr>
+    </w:lvl>
+    <w:lvl w:ilvl="3" w:tplc="0C0A000F" w:tentative="1">
+      <w:start w:val="1"/>
+      <w:numFmt w:val="decimal"/>
+      <w:lvlText w:val="%4."/>
+      <w:lvlJc w:val="left"/>
+      <w:pPr>
+        <w:ind w:left="2880" w:hanging="360"/>
+      </w:pPr>
+    </w:lvl>
+    <w:lvl w:ilvl="4" w:tplc="0C0A0019" w:tentative="1">
+      <w:start w:val="1"/>
+      <w:numFmt w:val="lowerLetter"/>
+      <w:lvlText w:val="%5."/>
+      <w:lvlJc w:val="left"/>
+      <w:pPr>
+        <w:ind w:left="3600" w:hanging="360"/>
+      </w:pPr>
+    </w:lvl>
+    <w:lvl w:ilvl="5" w:tplc="0C0A001B" w:tentative="1">
+      <w:start w:val="1"/>
+      <w:numFmt w:val="lowerRoman"/>
+      <w:lvlText w:val="%6."/>
+      <w:lvlJc w:val="right"/>
+      <w:pPr>
+        <w:ind w:left="4320" w:hanging="180"/>
+      </w:pPr>
+    </w:lvl>
+    <w:lvl w:ilvl="6" w:tplc="0C0A000F" w:tentative="1">
+      <w:start w:val="1"/>
+      <w:numFmt w:val="decimal"/>
+      <w:lvlText w:val="%7."/>
+      <w:lvlJc w:val="left"/>
+      <w:pPr>
+        <w:ind w:left="5040" w:hanging="360"/>
+      </w:pPr>
+    </w:lvl>
+    <w:lvl w:ilvl="7" w:tplc="0C0A0019" w:tentative="1">
+      <w:start w:val="1"/>
+      <w:numFmt w:val="lowerLetter"/>
+      <w:lvlText w:val="%8."/>
+      <w:lvlJc w:val="left"/>
+      <w:pPr>
+        <w:ind w:left="5760" w:hanging="360"/>
+      </w:pPr>
+    </w:lvl>
+    <w:lvl w:ilvl="8" w:tplc="0C0A001B" w:tentative="1">
+      <w:start w:val="1"/>
+      <w:numFmt w:val="lowerRoman"/>
+      <w:lvlText w:val="%9."/>
+      <w:lvlJc w:val="right"/>
+      <w:pPr>
+        <w:ind w:left="6480" w:hanging="180"/>
+      </w:pPr>
+    </w:lvl>
+  </w:abstractNum>
+  <w:abstractNum w:abstractNumId="14">
     <w:nsid w:val="16F60173"/>
     <w:multiLevelType w:val="hybridMultilevel"/>
     <w:tmpl w:val="7C02FCBA"/>
@@ -9384,7 +9836,7 @@
       </w:pPr>
     </w:lvl>
   </w:abstractNum>
-  <w:abstractNum w:abstractNumId="11">
+  <w:abstractNum w:abstractNumId="15">
     <w:nsid w:val="18E363F5"/>
     <w:multiLevelType w:val="hybridMultilevel"/>
     <w:tmpl w:val="446A191C"/>
@@ -9470,7 +9922,7 @@
       </w:pPr>
     </w:lvl>
   </w:abstractNum>
-  <w:abstractNum w:abstractNumId="12">
+  <w:abstractNum w:abstractNumId="16">
     <w:nsid w:val="1AC81418"/>
     <w:multiLevelType w:val="hybridMultilevel"/>
     <w:tmpl w:val="94E80DA0"/>
@@ -9556,7 +10008,7 @@
       </w:pPr>
     </w:lvl>
   </w:abstractNum>
-  <w:abstractNum w:abstractNumId="13">
+  <w:abstractNum w:abstractNumId="17">
     <w:nsid w:val="1AF73117"/>
     <w:multiLevelType w:val="hybridMultilevel"/>
     <w:tmpl w:val="FE72DE28"/>
@@ -9669,7 +10121,7 @@
       </w:rPr>
     </w:lvl>
   </w:abstractNum>
-  <w:abstractNum w:abstractNumId="14">
+  <w:abstractNum w:abstractNumId="18">
     <w:nsid w:val="20477B9A"/>
     <w:multiLevelType w:val="hybridMultilevel"/>
     <w:tmpl w:val="08AE39C4"/>
@@ -9755,7 +10207,245 @@
       </w:pPr>
     </w:lvl>
   </w:abstractNum>
-  <w:abstractNum w:abstractNumId="15">
+  <w:abstractNum w:abstractNumId="19">
+    <w:nsid w:val="2593283A"/>
+    <w:multiLevelType w:val="multilevel"/>
+    <w:tmpl w:val="E6C005A2"/>
+    <w:lvl w:ilvl="0">
+      <w:start w:val="1"/>
+      <w:numFmt w:val="bullet"/>
+      <w:lvlText w:val=""/>
+      <w:lvlJc w:val="left"/>
+      <w:pPr>
+        <w:tabs>
+          <w:tab w:val="num" w:pos="720"/>
+        </w:tabs>
+        <w:ind w:left="720" w:hanging="360"/>
+      </w:pPr>
+      <w:rPr>
+        <w:rFonts w:ascii="Symbol" w:hAnsi="Symbol" w:hint="default"/>
+        <w:sz w:val="20"/>
+      </w:rPr>
+    </w:lvl>
+    <w:lvl w:ilvl="1" w:tentative="1">
+      <w:start w:val="1"/>
+      <w:numFmt w:val="bullet"/>
+      <w:lvlText w:val="o"/>
+      <w:lvlJc w:val="left"/>
+      <w:pPr>
+        <w:tabs>
+          <w:tab w:val="num" w:pos="1440"/>
+        </w:tabs>
+        <w:ind w:left="1440" w:hanging="360"/>
+      </w:pPr>
+      <w:rPr>
+        <w:rFonts w:ascii="Courier New" w:hAnsi="Courier New" w:hint="default"/>
+        <w:sz w:val="20"/>
+      </w:rPr>
+    </w:lvl>
+    <w:lvl w:ilvl="2" w:tentative="1">
+      <w:start w:val="1"/>
+      <w:numFmt w:val="bullet"/>
+      <w:lvlText w:val=""/>
+      <w:lvlJc w:val="left"/>
+      <w:pPr>
+        <w:tabs>
+          <w:tab w:val="num" w:pos="2160"/>
+        </w:tabs>
+        <w:ind w:left="2160" w:hanging="360"/>
+      </w:pPr>
+      <w:rPr>
+        <w:rFonts w:ascii="Wingdings" w:hAnsi="Wingdings" w:hint="default"/>
+        <w:sz w:val="20"/>
+      </w:rPr>
+    </w:lvl>
+    <w:lvl w:ilvl="3" w:tentative="1">
+      <w:start w:val="1"/>
+      <w:numFmt w:val="bullet"/>
+      <w:lvlText w:val=""/>
+      <w:lvlJc w:val="left"/>
+      <w:pPr>
+        <w:tabs>
+          <w:tab w:val="num" w:pos="2880"/>
+        </w:tabs>
+        <w:ind w:left="2880" w:hanging="360"/>
+      </w:pPr>
+      <w:rPr>
+        <w:rFonts w:ascii="Wingdings" w:hAnsi="Wingdings" w:hint="default"/>
+        <w:sz w:val="20"/>
+      </w:rPr>
+    </w:lvl>
+    <w:lvl w:ilvl="4" w:tentative="1">
+      <w:start w:val="1"/>
+      <w:numFmt w:val="bullet"/>
+      <w:lvlText w:val=""/>
+      <w:lvlJc w:val="left"/>
+      <w:pPr>
+        <w:tabs>
+          <w:tab w:val="num" w:pos="3600"/>
+        </w:tabs>
+        <w:ind w:left="3600" w:hanging="360"/>
+      </w:pPr>
+      <w:rPr>
+        <w:rFonts w:ascii="Wingdings" w:hAnsi="Wingdings" w:hint="default"/>
+        <w:sz w:val="20"/>
+      </w:rPr>
+    </w:lvl>
+    <w:lvl w:ilvl="5" w:tentative="1">
+      <w:start w:val="1"/>
+      <w:numFmt w:val="bullet"/>
+      <w:lvlText w:val=""/>
+      <w:lvlJc w:val="left"/>
+      <w:pPr>
+        <w:tabs>
+          <w:tab w:val="num" w:pos="4320"/>
+        </w:tabs>
+        <w:ind w:left="4320" w:hanging="360"/>
+      </w:pPr>
+      <w:rPr>
+        <w:rFonts w:ascii="Wingdings" w:hAnsi="Wingdings" w:hint="default"/>
+        <w:sz w:val="20"/>
+      </w:rPr>
+    </w:lvl>
+    <w:lvl w:ilvl="6" w:tentative="1">
+      <w:start w:val="1"/>
+      <w:numFmt w:val="bullet"/>
+      <w:lvlText w:val=""/>
+      <w:lvlJc w:val="left"/>
+      <w:pPr>
+        <w:tabs>
+          <w:tab w:val="num" w:pos="5040"/>
+        </w:tabs>
+        <w:ind w:left="5040" w:hanging="360"/>
+      </w:pPr>
+      <w:rPr>
+        <w:rFonts w:ascii="Wingdings" w:hAnsi="Wingdings" w:hint="default"/>
+        <w:sz w:val="20"/>
+      </w:rPr>
+    </w:lvl>
+    <w:lvl w:ilvl="7" w:tentative="1">
+      <w:start w:val="1"/>
+      <w:numFmt w:val="bullet"/>
+      <w:lvlText w:val=""/>
+      <w:lvlJc w:val="left"/>
+      <w:pPr>
+        <w:tabs>
+          <w:tab w:val="num" w:pos="5760"/>
+        </w:tabs>
+        <w:ind w:left="5760" w:hanging="360"/>
+      </w:pPr>
+      <w:rPr>
+        <w:rFonts w:ascii="Wingdings" w:hAnsi="Wingdings" w:hint="default"/>
+        <w:sz w:val="20"/>
+      </w:rPr>
+    </w:lvl>
+    <w:lvl w:ilvl="8" w:tentative="1">
+      <w:start w:val="1"/>
+      <w:numFmt w:val="bullet"/>
+      <w:lvlText w:val=""/>
+      <w:lvlJc w:val="left"/>
+      <w:pPr>
+        <w:tabs>
+          <w:tab w:val="num" w:pos="6480"/>
+        </w:tabs>
+        <w:ind w:left="6480" w:hanging="360"/>
+      </w:pPr>
+      <w:rPr>
+        <w:rFonts w:ascii="Wingdings" w:hAnsi="Wingdings" w:hint="default"/>
+        <w:sz w:val="20"/>
+      </w:rPr>
+    </w:lvl>
+  </w:abstractNum>
+  <w:abstractNum w:abstractNumId="20">
+    <w:nsid w:val="29BE1AC6"/>
+    <w:multiLevelType w:val="hybridMultilevel"/>
+    <w:tmpl w:val="A968A06A"/>
+    <w:lvl w:ilvl="0" w:tplc="0C0A0001">
+      <w:start w:val="1"/>
+      <w:numFmt w:val="bullet"/>
+      <w:lvlText w:val=""/>
+      <w:lvlJc w:val="left"/>
+      <w:pPr>
+        <w:ind w:left="720" w:hanging="360"/>
+      </w:pPr>
+      <w:rPr>
+        <w:rFonts w:ascii="Symbol" w:hAnsi="Symbol" w:hint="default"/>
+      </w:rPr>
+    </w:lvl>
+    <w:lvl w:ilvl="1" w:tplc="0C0A0019" w:tentative="1">
+      <w:start w:val="1"/>
+      <w:numFmt w:val="lowerLetter"/>
+      <w:lvlText w:val="%2."/>
+      <w:lvlJc w:val="left"/>
+      <w:pPr>
+        <w:ind w:left="1440" w:hanging="360"/>
+      </w:pPr>
+    </w:lvl>
+    <w:lvl w:ilvl="2" w:tplc="0C0A001B" w:tentative="1">
+      <w:start w:val="1"/>
+      <w:numFmt w:val="lowerRoman"/>
+      <w:lvlText w:val="%3."/>
+      <w:lvlJc w:val="right"/>
+      <w:pPr>
+        <w:ind w:left="2160" w:hanging="180"/>
+      </w:pPr>
+    </w:lvl>
+    <w:lvl w:ilvl="3" w:tplc="0C0A000F" w:tentative="1">
+      <w:start w:val="1"/>
+      <w:numFmt w:val="decimal"/>
+      <w:lvlText w:val="%4."/>
+      <w:lvlJc w:val="left"/>
+      <w:pPr>
+        <w:ind w:left="2880" w:hanging="360"/>
+      </w:pPr>
+    </w:lvl>
+    <w:lvl w:ilvl="4" w:tplc="0C0A0019" w:tentative="1">
+      <w:start w:val="1"/>
+      <w:numFmt w:val="lowerLetter"/>
+      <w:lvlText w:val="%5."/>
+      <w:lvlJc w:val="left"/>
+      <w:pPr>
+        <w:ind w:left="3600" w:hanging="360"/>
+      </w:pPr>
+    </w:lvl>
+    <w:lvl w:ilvl="5" w:tplc="0C0A001B" w:tentative="1">
+      <w:start w:val="1"/>
+      <w:numFmt w:val="lowerRoman"/>
+      <w:lvlText w:val="%6."/>
+      <w:lvlJc w:val="right"/>
+      <w:pPr>
+        <w:ind w:left="4320" w:hanging="180"/>
+      </w:pPr>
+    </w:lvl>
+    <w:lvl w:ilvl="6" w:tplc="0C0A000F" w:tentative="1">
+      <w:start w:val="1"/>
+      <w:numFmt w:val="decimal"/>
+      <w:lvlText w:val="%7."/>
+      <w:lvlJc w:val="left"/>
+      <w:pPr>
+        <w:ind w:left="5040" w:hanging="360"/>
+      </w:pPr>
+    </w:lvl>
+    <w:lvl w:ilvl="7" w:tplc="0C0A0019" w:tentative="1">
+      <w:start w:val="1"/>
+      <w:numFmt w:val="lowerLetter"/>
+      <w:lvlText w:val="%8."/>
+      <w:lvlJc w:val="left"/>
+      <w:pPr>
+        <w:ind w:left="5760" w:hanging="360"/>
+      </w:pPr>
+    </w:lvl>
+    <w:lvl w:ilvl="8" w:tplc="0C0A001B" w:tentative="1">
+      <w:start w:val="1"/>
+      <w:numFmt w:val="lowerRoman"/>
+      <w:lvlText w:val="%9."/>
+      <w:lvlJc w:val="right"/>
+      <w:pPr>
+        <w:ind w:left="6480" w:hanging="180"/>
+      </w:pPr>
+    </w:lvl>
+  </w:abstractNum>
+  <w:abstractNum w:abstractNumId="21">
     <w:nsid w:val="2A175E4F"/>
     <w:multiLevelType w:val="hybridMultilevel"/>
     <w:tmpl w:val="6990162E"/>
@@ -9841,7 +10531,7 @@
       </w:pPr>
     </w:lvl>
   </w:abstractNum>
-  <w:abstractNum w:abstractNumId="16">
+  <w:abstractNum w:abstractNumId="22">
     <w:nsid w:val="2B371E31"/>
     <w:multiLevelType w:val="hybridMultilevel"/>
     <w:tmpl w:val="D05859D2"/>
@@ -9927,7 +10617,7 @@
       </w:pPr>
     </w:lvl>
   </w:abstractNum>
-  <w:abstractNum w:abstractNumId="17">
+  <w:abstractNum w:abstractNumId="23">
     <w:nsid w:val="2C0A2CEC"/>
     <w:multiLevelType w:val="hybridMultilevel"/>
     <w:tmpl w:val="2B1E6AC8"/>
@@ -10013,7 +10703,7 @@
       </w:pPr>
     </w:lvl>
   </w:abstractNum>
-  <w:abstractNum w:abstractNumId="18">
+  <w:abstractNum w:abstractNumId="24">
     <w:nsid w:val="2E687933"/>
     <w:multiLevelType w:val="hybridMultilevel"/>
     <w:tmpl w:val="D89ECCB0"/>
@@ -10126,7 +10816,7 @@
       </w:rPr>
     </w:lvl>
   </w:abstractNum>
-  <w:abstractNum w:abstractNumId="19">
+  <w:abstractNum w:abstractNumId="25">
     <w:nsid w:val="35B63DC9"/>
     <w:multiLevelType w:val="hybridMultilevel"/>
     <w:tmpl w:val="2B04AC70"/>
@@ -10212,7 +10902,7 @@
       </w:pPr>
     </w:lvl>
   </w:abstractNum>
-  <w:abstractNum w:abstractNumId="20">
+  <w:abstractNum w:abstractNumId="26">
     <w:nsid w:val="38777CD3"/>
     <w:multiLevelType w:val="hybridMultilevel"/>
     <w:tmpl w:val="9C9226E4"/>
@@ -10298,7 +10988,7 @@
       </w:pPr>
     </w:lvl>
   </w:abstractNum>
-  <w:abstractNum w:abstractNumId="21">
+  <w:abstractNum w:abstractNumId="27">
     <w:nsid w:val="42E93270"/>
     <w:multiLevelType w:val="multilevel"/>
     <w:tmpl w:val="8234A696"/>
@@ -10441,7 +11131,7 @@
       </w:rPr>
     </w:lvl>
   </w:abstractNum>
-  <w:abstractNum w:abstractNumId="22">
+  <w:abstractNum w:abstractNumId="28">
     <w:nsid w:val="46E3368E"/>
     <w:multiLevelType w:val="hybridMultilevel"/>
     <w:tmpl w:val="5248EF5C"/>
@@ -10527,7 +11217,7 @@
       </w:pPr>
     </w:lvl>
   </w:abstractNum>
-  <w:abstractNum w:abstractNumId="23">
+  <w:abstractNum w:abstractNumId="29">
     <w:nsid w:val="4D713BD0"/>
     <w:multiLevelType w:val="hybridMultilevel"/>
     <w:tmpl w:val="6990162E"/>
@@ -10613,7 +11303,305 @@
       </w:pPr>
     </w:lvl>
   </w:abstractNum>
-  <w:abstractNum w:abstractNumId="24">
+  <w:abstractNum w:abstractNumId="30">
+    <w:nsid w:val="4D7A051E"/>
+    <w:multiLevelType w:val="multilevel"/>
+    <w:tmpl w:val="176E5C32"/>
+    <w:lvl w:ilvl="0">
+      <w:start w:val="1"/>
+      <w:numFmt w:val="bullet"/>
+      <w:lvlText w:val=""/>
+      <w:lvlJc w:val="left"/>
+      <w:pPr>
+        <w:tabs>
+          <w:tab w:val="num" w:pos="720"/>
+        </w:tabs>
+        <w:ind w:left="720" w:hanging="360"/>
+      </w:pPr>
+      <w:rPr>
+        <w:rFonts w:ascii="Symbol" w:hAnsi="Symbol" w:hint="default"/>
+        <w:sz w:val="20"/>
+      </w:rPr>
+    </w:lvl>
+    <w:lvl w:ilvl="1" w:tentative="1">
+      <w:start w:val="1"/>
+      <w:numFmt w:val="bullet"/>
+      <w:lvlText w:val="o"/>
+      <w:lvlJc w:val="left"/>
+      <w:pPr>
+        <w:tabs>
+          <w:tab w:val="num" w:pos="1440"/>
+        </w:tabs>
+        <w:ind w:left="1440" w:hanging="360"/>
+      </w:pPr>
+      <w:rPr>
+        <w:rFonts w:ascii="Courier New" w:hAnsi="Courier New" w:hint="default"/>
+        <w:sz w:val="20"/>
+      </w:rPr>
+    </w:lvl>
+    <w:lvl w:ilvl="2" w:tentative="1">
+      <w:start w:val="1"/>
+      <w:numFmt w:val="bullet"/>
+      <w:lvlText w:val=""/>
+      <w:lvlJc w:val="left"/>
+      <w:pPr>
+        <w:tabs>
+          <w:tab w:val="num" w:pos="2160"/>
+        </w:tabs>
+        <w:ind w:left="2160" w:hanging="360"/>
+      </w:pPr>
+      <w:rPr>
+        <w:rFonts w:ascii="Wingdings" w:hAnsi="Wingdings" w:hint="default"/>
+        <w:sz w:val="20"/>
+      </w:rPr>
+    </w:lvl>
+    <w:lvl w:ilvl="3" w:tentative="1">
+      <w:start w:val="1"/>
+      <w:numFmt w:val="bullet"/>
+      <w:lvlText w:val=""/>
+      <w:lvlJc w:val="left"/>
+      <w:pPr>
+        <w:tabs>
+          <w:tab w:val="num" w:pos="2880"/>
+        </w:tabs>
+        <w:ind w:left="2880" w:hanging="360"/>
+      </w:pPr>
+      <w:rPr>
+        <w:rFonts w:ascii="Wingdings" w:hAnsi="Wingdings" w:hint="default"/>
+        <w:sz w:val="20"/>
+      </w:rPr>
+    </w:lvl>
+    <w:lvl w:ilvl="4" w:tentative="1">
+      <w:start w:val="1"/>
+      <w:numFmt w:val="bullet"/>
+      <w:lvlText w:val=""/>
+      <w:lvlJc w:val="left"/>
+      <w:pPr>
+        <w:tabs>
+          <w:tab w:val="num" w:pos="3600"/>
+        </w:tabs>
+        <w:ind w:left="3600" w:hanging="360"/>
+      </w:pPr>
+      <w:rPr>
+        <w:rFonts w:ascii="Wingdings" w:hAnsi="Wingdings" w:hint="default"/>
+        <w:sz w:val="20"/>
+      </w:rPr>
+    </w:lvl>
+    <w:lvl w:ilvl="5" w:tentative="1">
+      <w:start w:val="1"/>
+      <w:numFmt w:val="bullet"/>
+      <w:lvlText w:val=""/>
+      <w:lvlJc w:val="left"/>
+      <w:pPr>
+        <w:tabs>
+          <w:tab w:val="num" w:pos="4320"/>
+        </w:tabs>
+        <w:ind w:left="4320" w:hanging="360"/>
+      </w:pPr>
+      <w:rPr>
+        <w:rFonts w:ascii="Wingdings" w:hAnsi="Wingdings" w:hint="default"/>
+        <w:sz w:val="20"/>
+      </w:rPr>
+    </w:lvl>
+    <w:lvl w:ilvl="6" w:tentative="1">
+      <w:start w:val="1"/>
+      <w:numFmt w:val="bullet"/>
+      <w:lvlText w:val=""/>
+      <w:lvlJc w:val="left"/>
+      <w:pPr>
+        <w:tabs>
+          <w:tab w:val="num" w:pos="5040"/>
+        </w:tabs>
+        <w:ind w:left="5040" w:hanging="360"/>
+      </w:pPr>
+      <w:rPr>
+        <w:rFonts w:ascii="Wingdings" w:hAnsi="Wingdings" w:hint="default"/>
+        <w:sz w:val="20"/>
+      </w:rPr>
+    </w:lvl>
+    <w:lvl w:ilvl="7" w:tentative="1">
+      <w:start w:val="1"/>
+      <w:numFmt w:val="bullet"/>
+      <w:lvlText w:val=""/>
+      <w:lvlJc w:val="left"/>
+      <w:pPr>
+        <w:tabs>
+          <w:tab w:val="num" w:pos="5760"/>
+        </w:tabs>
+        <w:ind w:left="5760" w:hanging="360"/>
+      </w:pPr>
+      <w:rPr>
+        <w:rFonts w:ascii="Wingdings" w:hAnsi="Wingdings" w:hint="default"/>
+        <w:sz w:val="20"/>
+      </w:rPr>
+    </w:lvl>
+    <w:lvl w:ilvl="8" w:tentative="1">
+      <w:start w:val="1"/>
+      <w:numFmt w:val="bullet"/>
+      <w:lvlText w:val=""/>
+      <w:lvlJc w:val="left"/>
+      <w:pPr>
+        <w:tabs>
+          <w:tab w:val="num" w:pos="6480"/>
+        </w:tabs>
+        <w:ind w:left="6480" w:hanging="360"/>
+      </w:pPr>
+      <w:rPr>
+        <w:rFonts w:ascii="Wingdings" w:hAnsi="Wingdings" w:hint="default"/>
+        <w:sz w:val="20"/>
+      </w:rPr>
+    </w:lvl>
+  </w:abstractNum>
+  <w:abstractNum w:abstractNumId="31">
+    <w:nsid w:val="4DE63955"/>
+    <w:multiLevelType w:val="multilevel"/>
+    <w:tmpl w:val="78D887D8"/>
+    <w:lvl w:ilvl="0">
+      <w:start w:val="1"/>
+      <w:numFmt w:val="bullet"/>
+      <w:lvlText w:val=""/>
+      <w:lvlJc w:val="left"/>
+      <w:pPr>
+        <w:tabs>
+          <w:tab w:val="num" w:pos="720"/>
+        </w:tabs>
+        <w:ind w:left="720" w:hanging="360"/>
+      </w:pPr>
+      <w:rPr>
+        <w:rFonts w:ascii="Symbol" w:hAnsi="Symbol" w:hint="default"/>
+        <w:sz w:val="20"/>
+      </w:rPr>
+    </w:lvl>
+    <w:lvl w:ilvl="1" w:tentative="1">
+      <w:start w:val="1"/>
+      <w:numFmt w:val="bullet"/>
+      <w:lvlText w:val="o"/>
+      <w:lvlJc w:val="left"/>
+      <w:pPr>
+        <w:tabs>
+          <w:tab w:val="num" w:pos="1440"/>
+        </w:tabs>
+        <w:ind w:left="1440" w:hanging="360"/>
+      </w:pPr>
+      <w:rPr>
+        <w:rFonts w:ascii="Courier New" w:hAnsi="Courier New" w:hint="default"/>
+        <w:sz w:val="20"/>
+      </w:rPr>
+    </w:lvl>
+    <w:lvl w:ilvl="2" w:tentative="1">
+      <w:start w:val="1"/>
+      <w:numFmt w:val="bullet"/>
+      <w:lvlText w:val=""/>
+      <w:lvlJc w:val="left"/>
+      <w:pPr>
+        <w:tabs>
+          <w:tab w:val="num" w:pos="2160"/>
+        </w:tabs>
+        <w:ind w:left="2160" w:hanging="360"/>
+      </w:pPr>
+      <w:rPr>
+        <w:rFonts w:ascii="Wingdings" w:hAnsi="Wingdings" w:hint="default"/>
+        <w:sz w:val="20"/>
+      </w:rPr>
+    </w:lvl>
+    <w:lvl w:ilvl="3" w:tentative="1">
+      <w:start w:val="1"/>
+      <w:numFmt w:val="bullet"/>
+      <w:lvlText w:val=""/>
+      <w:lvlJc w:val="left"/>
+      <w:pPr>
+        <w:tabs>
+          <w:tab w:val="num" w:pos="2880"/>
+        </w:tabs>
+        <w:ind w:left="2880" w:hanging="360"/>
+      </w:pPr>
+      <w:rPr>
+        <w:rFonts w:ascii="Wingdings" w:hAnsi="Wingdings" w:hint="default"/>
+        <w:sz w:val="20"/>
+      </w:rPr>
+    </w:lvl>
+    <w:lvl w:ilvl="4" w:tentative="1">
+      <w:start w:val="1"/>
+      <w:numFmt w:val="bullet"/>
+      <w:lvlText w:val=""/>
+      <w:lvlJc w:val="left"/>
+      <w:pPr>
+        <w:tabs>
+          <w:tab w:val="num" w:pos="3600"/>
+        </w:tabs>
+        <w:ind w:left="3600" w:hanging="360"/>
+      </w:pPr>
+      <w:rPr>
+        <w:rFonts w:ascii="Wingdings" w:hAnsi="Wingdings" w:hint="default"/>
+        <w:sz w:val="20"/>
+      </w:rPr>
+    </w:lvl>
+    <w:lvl w:ilvl="5" w:tentative="1">
+      <w:start w:val="1"/>
+      <w:numFmt w:val="bullet"/>
+      <w:lvlText w:val=""/>
+      <w:lvlJc w:val="left"/>
+      <w:pPr>
+        <w:tabs>
+          <w:tab w:val="num" w:pos="4320"/>
+        </w:tabs>
+        <w:ind w:left="4320" w:hanging="360"/>
+      </w:pPr>
+      <w:rPr>
+        <w:rFonts w:ascii="Wingdings" w:hAnsi="Wingdings" w:hint="default"/>
+        <w:sz w:val="20"/>
+      </w:rPr>
+    </w:lvl>
+    <w:lvl w:ilvl="6" w:tentative="1">
+      <w:start w:val="1"/>
+      <w:numFmt w:val="bullet"/>
+      <w:lvlText w:val=""/>
+      <w:lvlJc w:val="left"/>
+      <w:pPr>
+        <w:tabs>
+          <w:tab w:val="num" w:pos="5040"/>
+        </w:tabs>
+        <w:ind w:left="5040" w:hanging="360"/>
+      </w:pPr>
+      <w:rPr>
+        <w:rFonts w:ascii="Wingdings" w:hAnsi="Wingdings" w:hint="default"/>
+        <w:sz w:val="20"/>
+      </w:rPr>
+    </w:lvl>
+    <w:lvl w:ilvl="7" w:tentative="1">
+      <w:start w:val="1"/>
+      <w:numFmt w:val="bullet"/>
+      <w:lvlText w:val=""/>
+      <w:lvlJc w:val="left"/>
+      <w:pPr>
+        <w:tabs>
+          <w:tab w:val="num" w:pos="5760"/>
+        </w:tabs>
+        <w:ind w:left="5760" w:hanging="360"/>
+      </w:pPr>
+      <w:rPr>
+        <w:rFonts w:ascii="Wingdings" w:hAnsi="Wingdings" w:hint="default"/>
+        <w:sz w:val="20"/>
+      </w:rPr>
+    </w:lvl>
+    <w:lvl w:ilvl="8" w:tentative="1">
+      <w:start w:val="1"/>
+      <w:numFmt w:val="bullet"/>
+      <w:lvlText w:val=""/>
+      <w:lvlJc w:val="left"/>
+      <w:pPr>
+        <w:tabs>
+          <w:tab w:val="num" w:pos="6480"/>
+        </w:tabs>
+        <w:ind w:left="6480" w:hanging="360"/>
+      </w:pPr>
+      <w:rPr>
+        <w:rFonts w:ascii="Wingdings" w:hAnsi="Wingdings" w:hint="default"/>
+        <w:sz w:val="20"/>
+      </w:rPr>
+    </w:lvl>
+  </w:abstractNum>
+  <w:abstractNum w:abstractNumId="32">
     <w:nsid w:val="4E380C86"/>
     <w:multiLevelType w:val="hybridMultilevel"/>
     <w:tmpl w:val="2954FD7A"/>
@@ -10699,7 +11687,7 @@
       </w:pPr>
     </w:lvl>
   </w:abstractNum>
-  <w:abstractNum w:abstractNumId="25">
+  <w:abstractNum w:abstractNumId="33">
     <w:nsid w:val="4FC27BE7"/>
     <w:multiLevelType w:val="hybridMultilevel"/>
     <w:tmpl w:val="628AC468"/>
@@ -10812,7 +11800,7 @@
       </w:rPr>
     </w:lvl>
   </w:abstractNum>
-  <w:abstractNum w:abstractNumId="26">
+  <w:abstractNum w:abstractNumId="34">
     <w:nsid w:val="52D90BB8"/>
     <w:multiLevelType w:val="hybridMultilevel"/>
     <w:tmpl w:val="1D2461DE"/>
@@ -10926,7 +11914,7 @@
       </w:rPr>
     </w:lvl>
   </w:abstractNum>
-  <w:abstractNum w:abstractNumId="27">
+  <w:abstractNum w:abstractNumId="35">
     <w:nsid w:val="55DB7920"/>
     <w:multiLevelType w:val="hybridMultilevel"/>
     <w:tmpl w:val="2E2A5262"/>
@@ -11012,7 +12000,7 @@
       </w:pPr>
     </w:lvl>
   </w:abstractNum>
-  <w:abstractNum w:abstractNumId="28">
+  <w:abstractNum w:abstractNumId="36">
     <w:nsid w:val="57397306"/>
     <w:multiLevelType w:val="hybridMultilevel"/>
     <w:tmpl w:val="10969968"/>
@@ -11098,7 +12086,93 @@
       </w:pPr>
     </w:lvl>
   </w:abstractNum>
-  <w:abstractNum w:abstractNumId="29">
+  <w:abstractNum w:abstractNumId="37">
+    <w:nsid w:val="5DFF4E19"/>
+    <w:multiLevelType w:val="hybridMultilevel"/>
+    <w:tmpl w:val="8C24E9C6"/>
+    <w:lvl w:ilvl="0" w:tplc="0C0A000F">
+      <w:start w:val="1"/>
+      <w:numFmt w:val="decimal"/>
+      <w:lvlText w:val="%1."/>
+      <w:lvlJc w:val="left"/>
+      <w:pPr>
+        <w:ind w:left="720" w:hanging="360"/>
+      </w:pPr>
+    </w:lvl>
+    <w:lvl w:ilvl="1" w:tplc="0C0A0019" w:tentative="1">
+      <w:start w:val="1"/>
+      <w:numFmt w:val="lowerLetter"/>
+      <w:lvlText w:val="%2."/>
+      <w:lvlJc w:val="left"/>
+      <w:pPr>
+        <w:ind w:left="1440" w:hanging="360"/>
+      </w:pPr>
+    </w:lvl>
+    <w:lvl w:ilvl="2" w:tplc="0C0A001B" w:tentative="1">
+      <w:start w:val="1"/>
+      <w:numFmt w:val="lowerRoman"/>
+      <w:lvlText w:val="%3."/>
+      <w:lvlJc w:val="right"/>
+      <w:pPr>
+        <w:ind w:left="2160" w:hanging="180"/>
+      </w:pPr>
+    </w:lvl>
+    <w:lvl w:ilvl="3" w:tplc="0C0A000F" w:tentative="1">
+      <w:start w:val="1"/>
+      <w:numFmt w:val="decimal"/>
+      <w:lvlText w:val="%4."/>
+      <w:lvlJc w:val="left"/>
+      <w:pPr>
+        <w:ind w:left="2880" w:hanging="360"/>
+      </w:pPr>
+    </w:lvl>
+    <w:lvl w:ilvl="4" w:tplc="0C0A0019" w:tentative="1">
+      <w:start w:val="1"/>
+      <w:numFmt w:val="lowerLetter"/>
+      <w:lvlText w:val="%5."/>
+      <w:lvlJc w:val="left"/>
+      <w:pPr>
+        <w:ind w:left="3600" w:hanging="360"/>
+      </w:pPr>
+    </w:lvl>
+    <w:lvl w:ilvl="5" w:tplc="0C0A001B" w:tentative="1">
+      <w:start w:val="1"/>
+      <w:numFmt w:val="lowerRoman"/>
+      <w:lvlText w:val="%6."/>
+      <w:lvlJc w:val="right"/>
+      <w:pPr>
+        <w:ind w:left="4320" w:hanging="180"/>
+      </w:pPr>
+    </w:lvl>
+    <w:lvl w:ilvl="6" w:tplc="0C0A000F" w:tentative="1">
+      <w:start w:val="1"/>
+      <w:numFmt w:val="decimal"/>
+      <w:lvlText w:val="%7."/>
+      <w:lvlJc w:val="left"/>
+      <w:pPr>
+        <w:ind w:left="5040" w:hanging="360"/>
+      </w:pPr>
+    </w:lvl>
+    <w:lvl w:ilvl="7" w:tplc="0C0A0019" w:tentative="1">
+      <w:start w:val="1"/>
+      <w:numFmt w:val="lowerLetter"/>
+      <w:lvlText w:val="%8."/>
+      <w:lvlJc w:val="left"/>
+      <w:pPr>
+        <w:ind w:left="5760" w:hanging="360"/>
+      </w:pPr>
+    </w:lvl>
+    <w:lvl w:ilvl="8" w:tplc="0C0A001B" w:tentative="1">
+      <w:start w:val="1"/>
+      <w:numFmt w:val="lowerRoman"/>
+      <w:lvlText w:val="%9."/>
+      <w:lvlJc w:val="right"/>
+      <w:pPr>
+        <w:ind w:left="6480" w:hanging="180"/>
+      </w:pPr>
+    </w:lvl>
+  </w:abstractNum>
+  <w:abstractNum w:abstractNumId="38">
     <w:nsid w:val="62064165"/>
     <w:multiLevelType w:val="hybridMultilevel"/>
     <w:tmpl w:val="94E80DA0"/>
@@ -11184,7 +12258,7 @@
       </w:pPr>
     </w:lvl>
   </w:abstractNum>
-  <w:abstractNum w:abstractNumId="30">
+  <w:abstractNum w:abstractNumId="39">
     <w:nsid w:val="622D117C"/>
     <w:multiLevelType w:val="hybridMultilevel"/>
     <w:tmpl w:val="F70C1214"/>
@@ -11270,7 +12344,7 @@
       </w:pPr>
     </w:lvl>
   </w:abstractNum>
-  <w:abstractNum w:abstractNumId="31">
+  <w:abstractNum w:abstractNumId="40">
     <w:nsid w:val="63A62B6B"/>
     <w:multiLevelType w:val="hybridMultilevel"/>
     <w:tmpl w:val="B5BA58C8"/>
@@ -11356,7 +12430,7 @@
       </w:pPr>
     </w:lvl>
   </w:abstractNum>
-  <w:abstractNum w:abstractNumId="32">
+  <w:abstractNum w:abstractNumId="41">
     <w:nsid w:val="64F13290"/>
     <w:multiLevelType w:val="hybridMultilevel"/>
     <w:tmpl w:val="C4767A58"/>
@@ -11442,7 +12516,7 @@
       </w:pPr>
     </w:lvl>
   </w:abstractNum>
-  <w:abstractNum w:abstractNumId="33">
+  <w:abstractNum w:abstractNumId="42">
     <w:nsid w:val="67905798"/>
     <w:multiLevelType w:val="hybridMultilevel"/>
     <w:tmpl w:val="729E7876"/>
@@ -11528,7 +12602,7 @@
       </w:pPr>
     </w:lvl>
   </w:abstractNum>
-  <w:abstractNum w:abstractNumId="34">
+  <w:abstractNum w:abstractNumId="43">
     <w:nsid w:val="691F1A83"/>
     <w:multiLevelType w:val="hybridMultilevel"/>
     <w:tmpl w:val="F59644D8"/>
@@ -11641,10 +12715,10 @@
       </w:rPr>
     </w:lvl>
   </w:abstractNum>
-  <w:abstractNum w:abstractNumId="35">
+  <w:abstractNum w:abstractNumId="44">
     <w:nsid w:val="6CDD18B0"/>
     <w:multiLevelType w:val="hybridMultilevel"/>
-    <w:tmpl w:val="8B1AE8D2"/>
+    <w:tmpl w:val="BCEE9FAC"/>
     <w:lvl w:ilvl="0" w:tplc="0C0A0001">
       <w:start w:val="1"/>
       <w:numFmt w:val="bullet"/>
@@ -11754,7 +12828,7 @@
       </w:rPr>
     </w:lvl>
   </w:abstractNum>
-  <w:abstractNum w:abstractNumId="36">
+  <w:abstractNum w:abstractNumId="45">
     <w:nsid w:val="6D4A0E40"/>
     <w:multiLevelType w:val="hybridMultilevel"/>
     <w:tmpl w:val="B57CFBD8"/>
@@ -11867,7 +12941,156 @@
       </w:rPr>
     </w:lvl>
   </w:abstractNum>
-  <w:abstractNum w:abstractNumId="37">
+  <w:abstractNum w:abstractNumId="46">
+    <w:nsid w:val="6DD67DB2"/>
+    <w:multiLevelType w:val="multilevel"/>
+    <w:tmpl w:val="DF4ADB0E"/>
+    <w:lvl w:ilvl="0">
+      <w:start w:val="1"/>
+      <w:numFmt w:val="bullet"/>
+      <w:lvlText w:val=""/>
+      <w:lvlJc w:val="left"/>
+      <w:pPr>
+        <w:tabs>
+          <w:tab w:val="num" w:pos="720"/>
+        </w:tabs>
+        <w:ind w:left="720" w:hanging="360"/>
+      </w:pPr>
+      <w:rPr>
+        <w:rFonts w:ascii="Symbol" w:hAnsi="Symbol" w:hint="default"/>
+        <w:sz w:val="20"/>
+      </w:rPr>
+    </w:lvl>
+    <w:lvl w:ilvl="1" w:tentative="1">
+      <w:start w:val="1"/>
+      <w:numFmt w:val="bullet"/>
+      <w:lvlText w:val="o"/>
+      <w:lvlJc w:val="left"/>
+      <w:pPr>
+        <w:tabs>
+          <w:tab w:val="num" w:pos="1440"/>
+        </w:tabs>
+        <w:ind w:left="1440" w:hanging="360"/>
+      </w:pPr>
+      <w:rPr>
+        <w:rFonts w:ascii="Courier New" w:hAnsi="Courier New" w:hint="default"/>
+        <w:sz w:val="20"/>
+      </w:rPr>
+    </w:lvl>
+    <w:lvl w:ilvl="2" w:tentative="1">
+      <w:start w:val="1"/>
+      <w:numFmt w:val="bullet"/>
+      <w:lvlText w:val=""/>
+      <w:lvlJc w:val="left"/>
+      <w:pPr>
+        <w:tabs>
+          <w:tab w:val="num" w:pos="2160"/>
+        </w:tabs>
+        <w:ind w:left="2160" w:hanging="360"/>
+      </w:pPr>
+      <w:rPr>
+        <w:rFonts w:ascii="Wingdings" w:hAnsi="Wingdings" w:hint="default"/>
+        <w:sz w:val="20"/>
+      </w:rPr>
+    </w:lvl>
+    <w:lvl w:ilvl="3" w:tentative="1">
+      <w:start w:val="1"/>
+      <w:numFmt w:val="bullet"/>
+      <w:lvlText w:val=""/>
+      <w:lvlJc w:val="left"/>
+      <w:pPr>
+        <w:tabs>
+          <w:tab w:val="num" w:pos="2880"/>
+        </w:tabs>
+        <w:ind w:left="2880" w:hanging="360"/>
+      </w:pPr>
+      <w:rPr>
+        <w:rFonts w:ascii="Wingdings" w:hAnsi="Wingdings" w:hint="default"/>
+        <w:sz w:val="20"/>
+      </w:rPr>
+    </w:lvl>
+    <w:lvl w:ilvl="4" w:tentative="1">
+      <w:start w:val="1"/>
+      <w:numFmt w:val="bullet"/>
+      <w:lvlText w:val=""/>
+      <w:lvlJc w:val="left"/>
+      <w:pPr>
+        <w:tabs>
+          <w:tab w:val="num" w:pos="3600"/>
+        </w:tabs>
+        <w:ind w:left="3600" w:hanging="360"/>
+      </w:pPr>
+      <w:rPr>
+        <w:rFonts w:ascii="Wingdings" w:hAnsi="Wingdings" w:hint="default"/>
+        <w:sz w:val="20"/>
+      </w:rPr>
+    </w:lvl>
+    <w:lvl w:ilvl="5" w:tentative="1">
+      <w:start w:val="1"/>
+      <w:numFmt w:val="bullet"/>
+      <w:lvlText w:val=""/>
+      <w:lvlJc w:val="left"/>
+      <w:pPr>
+        <w:tabs>
+          <w:tab w:val="num" w:pos="4320"/>
+        </w:tabs>
+        <w:ind w:left="4320" w:hanging="360"/>
+      </w:pPr>
+      <w:rPr>
+        <w:rFonts w:ascii="Wingdings" w:hAnsi="Wingdings" w:hint="default"/>
+        <w:sz w:val="20"/>
+      </w:rPr>
+    </w:lvl>
+    <w:lvl w:ilvl="6" w:tentative="1">
+      <w:start w:val="1"/>
+      <w:numFmt w:val="bullet"/>
+      <w:lvlText w:val=""/>
+      <w:lvlJc w:val="left"/>
+      <w:pPr>
+        <w:tabs>
+          <w:tab w:val="num" w:pos="5040"/>
+        </w:tabs>
+        <w:ind w:left="5040" w:hanging="360"/>
+      </w:pPr>
+      <w:rPr>
+        <w:rFonts w:ascii="Wingdings" w:hAnsi="Wingdings" w:hint="default"/>
+        <w:sz w:val="20"/>
+      </w:rPr>
+    </w:lvl>
+    <w:lvl w:ilvl="7" w:tentative="1">
+      <w:start w:val="1"/>
+      <w:numFmt w:val="bullet"/>
+      <w:lvlText w:val=""/>
+      <w:lvlJc w:val="left"/>
+      <w:pPr>
+        <w:tabs>
+          <w:tab w:val="num" w:pos="5760"/>
+        </w:tabs>
+        <w:ind w:left="5760" w:hanging="360"/>
+      </w:pPr>
+      <w:rPr>
+        <w:rFonts w:ascii="Wingdings" w:hAnsi="Wingdings" w:hint="default"/>
+        <w:sz w:val="20"/>
+      </w:rPr>
+    </w:lvl>
+    <w:lvl w:ilvl="8" w:tentative="1">
+      <w:start w:val="1"/>
+      <w:numFmt w:val="bullet"/>
+      <w:lvlText w:val=""/>
+      <w:lvlJc w:val="left"/>
+      <w:pPr>
+        <w:tabs>
+          <w:tab w:val="num" w:pos="6480"/>
+        </w:tabs>
+        <w:ind w:left="6480" w:hanging="360"/>
+      </w:pPr>
+      <w:rPr>
+        <w:rFonts w:ascii="Wingdings" w:hAnsi="Wingdings" w:hint="default"/>
+        <w:sz w:val="20"/>
+      </w:rPr>
+    </w:lvl>
+  </w:abstractNum>
+  <w:abstractNum w:abstractNumId="47">
     <w:nsid w:val="6F973441"/>
     <w:multiLevelType w:val="hybridMultilevel"/>
     <w:tmpl w:val="F8CA0D70"/>
@@ -11956,7 +13179,7 @@
       </w:pPr>
     </w:lvl>
   </w:abstractNum>
-  <w:abstractNum w:abstractNumId="38">
+  <w:abstractNum w:abstractNumId="48">
     <w:nsid w:val="702A544E"/>
     <w:multiLevelType w:val="hybridMultilevel"/>
     <w:tmpl w:val="FCB66220"/>
@@ -12042,7 +13265,7 @@
       </w:pPr>
     </w:lvl>
   </w:abstractNum>
-  <w:abstractNum w:abstractNumId="39">
+  <w:abstractNum w:abstractNumId="49">
     <w:nsid w:val="73C3634B"/>
     <w:multiLevelType w:val="hybridMultilevel"/>
     <w:tmpl w:val="9C9226E4"/>
@@ -12128,7 +13351,7 @@
       </w:pPr>
     </w:lvl>
   </w:abstractNum>
-  <w:abstractNum w:abstractNumId="40">
+  <w:abstractNum w:abstractNumId="50">
     <w:nsid w:val="766E3AD7"/>
     <w:multiLevelType w:val="hybridMultilevel"/>
     <w:tmpl w:val="2628181E"/>
@@ -12214,7 +13437,7 @@
       </w:pPr>
     </w:lvl>
   </w:abstractNum>
-  <w:abstractNum w:abstractNumId="41">
+  <w:abstractNum w:abstractNumId="51">
     <w:nsid w:val="776350DD"/>
     <w:multiLevelType w:val="hybridMultilevel"/>
     <w:tmpl w:val="D86E6BAE"/>
@@ -12300,7 +13523,7 @@
       </w:pPr>
     </w:lvl>
   </w:abstractNum>
-  <w:abstractNum w:abstractNumId="42">
+  <w:abstractNum w:abstractNumId="52">
     <w:nsid w:val="7D57442E"/>
     <w:multiLevelType w:val="hybridMultilevel"/>
     <w:tmpl w:val="B17C9558"/>
@@ -12386,7 +13609,7 @@
       </w:pPr>
     </w:lvl>
   </w:abstractNum>
-  <w:abstractNum w:abstractNumId="43">
+  <w:abstractNum w:abstractNumId="53">
     <w:nsid w:val="7DD64906"/>
     <w:multiLevelType w:val="hybridMultilevel"/>
     <w:tmpl w:val="795E7434"/>
@@ -12501,136 +13724,166 @@
     </w:lvl>
   </w:abstractNum>
   <w:num w:numId="1">
+    <w:abstractNumId w:val="53"/>
+  </w:num>
+  <w:num w:numId="2">
+    <w:abstractNumId w:val="34"/>
+  </w:num>
+  <w:num w:numId="3">
+    <w:abstractNumId w:val="27"/>
+  </w:num>
+  <w:num w:numId="4">
+    <w:abstractNumId w:val="10"/>
+  </w:num>
+  <w:num w:numId="5">
+    <w:abstractNumId w:val="45"/>
+  </w:num>
+  <w:num w:numId="6">
+    <w:abstractNumId w:val="6"/>
+  </w:num>
+  <w:num w:numId="7">
+    <w:abstractNumId w:val="4"/>
+  </w:num>
+  <w:num w:numId="8">
+    <w:abstractNumId w:val="9"/>
+  </w:num>
+  <w:num w:numId="9">
+    <w:abstractNumId w:val="52"/>
+  </w:num>
+  <w:num w:numId="10">
+    <w:abstractNumId w:val="39"/>
+  </w:num>
+  <w:num w:numId="11">
+    <w:abstractNumId w:val="48"/>
+  </w:num>
+  <w:num w:numId="12">
+    <w:abstractNumId w:val="22"/>
+  </w:num>
+  <w:num w:numId="13">
+    <w:abstractNumId w:val="14"/>
+  </w:num>
+  <w:num w:numId="14">
+    <w:abstractNumId w:val="47"/>
+  </w:num>
+  <w:num w:numId="15">
+    <w:abstractNumId w:val="32"/>
+  </w:num>
+  <w:num w:numId="16">
+    <w:abstractNumId w:val="38"/>
+  </w:num>
+  <w:num w:numId="17">
+    <w:abstractNumId w:val="8"/>
+  </w:num>
+  <w:num w:numId="18">
+    <w:abstractNumId w:val="16"/>
+  </w:num>
+  <w:num w:numId="19">
+    <w:abstractNumId w:val="25"/>
+  </w:num>
+  <w:num w:numId="20">
+    <w:abstractNumId w:val="7"/>
+  </w:num>
+  <w:num w:numId="21">
+    <w:abstractNumId w:val="11"/>
+  </w:num>
+  <w:num w:numId="22">
+    <w:abstractNumId w:val="35"/>
+  </w:num>
+  <w:num w:numId="23">
+    <w:abstractNumId w:val="51"/>
+  </w:num>
+  <w:num w:numId="24">
+    <w:abstractNumId w:val="49"/>
+  </w:num>
+  <w:num w:numId="25">
+    <w:abstractNumId w:val="12"/>
+  </w:num>
+  <w:num w:numId="26">
+    <w:abstractNumId w:val="42"/>
+  </w:num>
+  <w:num w:numId="27">
+    <w:abstractNumId w:val="18"/>
+  </w:num>
+  <w:num w:numId="28">
+    <w:abstractNumId w:val="15"/>
+  </w:num>
+  <w:num w:numId="29">
+    <w:abstractNumId w:val="44"/>
+  </w:num>
+  <w:num w:numId="30">
+    <w:abstractNumId w:val="40"/>
+  </w:num>
+  <w:num w:numId="31">
+    <w:abstractNumId w:val="24"/>
+  </w:num>
+  <w:num w:numId="32">
+    <w:abstractNumId w:val="29"/>
+  </w:num>
+  <w:num w:numId="33">
+    <w:abstractNumId w:val="17"/>
+  </w:num>
+  <w:num w:numId="34">
     <w:abstractNumId w:val="43"/>
   </w:num>
-  <w:num w:numId="2">
-    <w:abstractNumId w:val="26"/>
+  <w:num w:numId="35">
+    <w:abstractNumId w:val="33"/>
   </w:num>
-  <w:num w:numId="3">
+  <w:num w:numId="36">
     <w:abstractNumId w:val="21"/>
   </w:num>
-  <w:num w:numId="4">
-    <w:abstractNumId w:val="7"/>
-  </w:num>
-  <w:num w:numId="5">
-    <w:abstractNumId w:val="36"/>
-  </w:num>
-  <w:num w:numId="6">
-    <w:abstractNumId w:val="3"/>
-  </w:num>
-  <w:num w:numId="7">
-    <w:abstractNumId w:val="1"/>
-  </w:num>
-  <w:num w:numId="8">
-    <w:abstractNumId w:val="6"/>
-  </w:num>
-  <w:num w:numId="9">
-    <w:abstractNumId w:val="42"/>
-  </w:num>
-  <w:num w:numId="10">
-    <w:abstractNumId w:val="30"/>
-  </w:num>
-  <w:num w:numId="11">
-    <w:abstractNumId w:val="38"/>
-  </w:num>
-  <w:num w:numId="12">
-    <w:abstractNumId w:val="16"/>
-  </w:num>
-  <w:num w:numId="13">
-    <w:abstractNumId w:val="10"/>
-  </w:num>
-  <w:num w:numId="14">
-    <w:abstractNumId w:val="37"/>
-  </w:num>
-  <w:num w:numId="15">
-    <w:abstractNumId w:val="24"/>
-  </w:num>
-  <w:num w:numId="16">
-    <w:abstractNumId w:val="29"/>
-  </w:num>
-  <w:num w:numId="17">
-    <w:abstractNumId w:val="5"/>
-  </w:num>
-  <w:num w:numId="18">
-    <w:abstractNumId w:val="12"/>
-  </w:num>
-  <w:num w:numId="19">
-    <w:abstractNumId w:val="19"/>
-  </w:num>
-  <w:num w:numId="20">
-    <w:abstractNumId w:val="4"/>
-  </w:num>
-  <w:num w:numId="21">
-    <w:abstractNumId w:val="8"/>
-  </w:num>
-  <w:num w:numId="22">
-    <w:abstractNumId w:val="27"/>
-  </w:num>
-  <w:num w:numId="23">
-    <w:abstractNumId w:val="41"/>
-  </w:num>
-  <w:num w:numId="24">
-    <w:abstractNumId w:val="39"/>
-  </w:num>
-  <w:num w:numId="25">
-    <w:abstractNumId w:val="9"/>
-  </w:num>
-  <w:num w:numId="26">
-    <w:abstractNumId w:val="33"/>
-  </w:num>
-  <w:num w:numId="27">
-    <w:abstractNumId w:val="14"/>
-  </w:num>
-  <w:num w:numId="28">
-    <w:abstractNumId w:val="11"/>
-  </w:num>
-  <w:num w:numId="29">
-    <w:abstractNumId w:val="35"/>
-  </w:num>
-  <w:num w:numId="30">
-    <w:abstractNumId w:val="31"/>
-  </w:num>
-  <w:num w:numId="31">
-    <w:abstractNumId w:val="18"/>
-  </w:num>
-  <w:num w:numId="32">
-    <w:abstractNumId w:val="23"/>
-  </w:num>
-  <w:num w:numId="33">
-    <w:abstractNumId w:val="13"/>
-  </w:num>
-  <w:num w:numId="34">
-    <w:abstractNumId w:val="34"/>
-  </w:num>
-  <w:num w:numId="35">
-    <w:abstractNumId w:val="25"/>
-  </w:num>
-  <w:num w:numId="36">
-    <w:abstractNumId w:val="15"/>
-  </w:num>
   <w:num w:numId="37">
-    <w:abstractNumId w:val="22"/>
+    <w:abstractNumId w:val="28"/>
   </w:num>
   <w:num w:numId="38">
     <w:abstractNumId w:val="0"/>
   </w:num>
   <w:num w:numId="39">
-    <w:abstractNumId w:val="20"/>
+    <w:abstractNumId w:val="26"/>
   </w:num>
   <w:num w:numId="40">
-    <w:abstractNumId w:val="28"/>
+    <w:abstractNumId w:val="36"/>
   </w:num>
   <w:num w:numId="41">
-    <w:abstractNumId w:val="32"/>
+    <w:abstractNumId w:val="41"/>
   </w:num>
   <w:num w:numId="42">
-    <w:abstractNumId w:val="17"/>
+    <w:abstractNumId w:val="23"/>
   </w:num>
   <w:num w:numId="43">
-    <w:abstractNumId w:val="40"/>
+    <w:abstractNumId w:val="50"/>
   </w:num>
   <w:num w:numId="44">
+    <w:abstractNumId w:val="5"/>
+  </w:num>
+  <w:num w:numId="45">
+    <w:abstractNumId w:val="30"/>
+  </w:num>
+  <w:num w:numId="46">
+    <w:abstractNumId w:val="19"/>
+  </w:num>
+  <w:num w:numId="47">
+    <w:abstractNumId w:val="31"/>
+  </w:num>
+  <w:num w:numId="48">
+    <w:abstractNumId w:val="46"/>
+  </w:num>
+  <w:num w:numId="49">
+    <w:abstractNumId w:val="37"/>
+  </w:num>
+  <w:num w:numId="50">
+    <w:abstractNumId w:val="3"/>
+  </w:num>
+  <w:num w:numId="51">
     <w:abstractNumId w:val="2"/>
+  </w:num>
+  <w:num w:numId="52">
+    <w:abstractNumId w:val="1"/>
+  </w:num>
+  <w:num w:numId="53">
+    <w:abstractNumId w:val="13"/>
+  </w:num>
+  <w:num w:numId="54">
+    <w:abstractNumId w:val="20"/>
   </w:num>
   <w:numIdMacAtCleanup w:val="44"/>
 </w:numbering>
@@ -12892,7 +14145,6 @@
   <w:style w:type="character" w:default="1" w:styleId="Fuentedeprrafopredeter">
     <w:name w:val="Default Paragraph Font"/>
     <w:uiPriority w:val="1"/>
-    <w:semiHidden/>
     <w:unhideWhenUsed/>
   </w:style>
   <w:style w:type="table" w:default="1" w:styleId="Tablanormal">
@@ -13964,7 +15216,7 @@
   <a:extraClrSchemeLst/>
   <a:extLst>
     <a:ext uri="{05A4C25C-085E-4340-85A3-A5531E510DB2}">
-      <thm15:themeFamily xmlns:thm15="http://schemas.microsoft.com/office/thememl/2012/main" xmlns="" name="Office Theme" id="{62F939B6-93AF-4DB8-9C6B-D6C7DFDC589F}" vid="{4A3C46E8-61CC-4603-A589-7422A47A8E4A}"/>
+      <thm15:themeFamily xmlns="" xmlns:thm15="http://schemas.microsoft.com/office/thememl/2012/main" name="Office Theme" id="{62F939B6-93AF-4DB8-9C6B-D6C7DFDC589F}" vid="{4A3C46E8-61CC-4603-A589-7422A47A8E4A}"/>
     </a:ext>
   </a:extLst>
 </a:theme>

</xml_diff>

<commit_message>
Ajustes y correccion Plan de Calidad
Se corrijio formato, ortografia y algunas palabras
</commit_message>
<xml_diff>
--- a/Fases_de_desarrollo/02-Elaboracion/07- Gestion de Calidad/E107-OSLO-Plan de Calidad.docx
+++ b/Fases_de_desarrollo/02-Elaboracion/07- Gestion de Calidad/E107-OSLO-Plan de Calidad.docx
@@ -1,6 +1,6 @@
 
 <file path=word/document.xml><?xml version="1.0" encoding="utf-8"?>
-<w:document xmlns:ve="http://schemas.openxmlformats.org/markup-compatibility/2006" xmlns:o="urn:schemas-microsoft-com:office:office" xmlns:r="http://schemas.openxmlformats.org/officeDocument/2006/relationships" xmlns:m="http://schemas.openxmlformats.org/officeDocument/2006/math" xmlns:v="urn:schemas-microsoft-com:vml" xmlns:wp="http://schemas.openxmlformats.org/drawingml/2006/wordprocessingDrawing" xmlns:w10="urn:schemas-microsoft-com:office:word" xmlns:w="http://schemas.openxmlformats.org/wordprocessingml/2006/main" xmlns:wne="http://schemas.microsoft.com/office/word/2006/wordml">
+<w:document xmlns:wpc="http://schemas.microsoft.com/office/word/2010/wordprocessingCanvas" xmlns:cx="http://schemas.microsoft.com/office/drawing/2014/chartex" xmlns:mc="http://schemas.openxmlformats.org/markup-compatibility/2006" xmlns:o="urn:schemas-microsoft-com:office:office" xmlns:r="http://schemas.openxmlformats.org/officeDocument/2006/relationships" xmlns:m="http://schemas.openxmlformats.org/officeDocument/2006/math" xmlns:v="urn:schemas-microsoft-com:vml" xmlns:wp14="http://schemas.microsoft.com/office/word/2010/wordprocessingDrawing" xmlns:wp="http://schemas.openxmlformats.org/drawingml/2006/wordprocessingDrawing" xmlns:w10="urn:schemas-microsoft-com:office:word" xmlns:w="http://schemas.openxmlformats.org/wordprocessingml/2006/main" xmlns:w14="http://schemas.microsoft.com/office/word/2010/wordml" xmlns:w15="http://schemas.microsoft.com/office/word/2012/wordml" xmlns:w16se="http://schemas.microsoft.com/office/word/2015/wordml/symex" xmlns:wpg="http://schemas.microsoft.com/office/word/2010/wordprocessingGroup" xmlns:wpi="http://schemas.microsoft.com/office/word/2010/wordprocessingInk" xmlns:wne="http://schemas.microsoft.com/office/word/2006/wordml" xmlns:wps="http://schemas.microsoft.com/office/word/2010/wordprocessingShape" mc:Ignorable="w14 w15 w16se wp14">
   <w:body>
     <w:p>
       <w:pPr>
@@ -36,7 +36,7 @@
           <w:noProof/>
         </w:rPr>
         <w:pict>
-          <v:rect id="_x0000_s2054" style="position:absolute;margin-left:0;margin-top:0;width:624.25pt;height:68.3pt;z-index:251653632;mso-width-percent:1050;mso-height-percent:900;mso-position-horizontal:center;mso-position-horizontal-relative:page;mso-position-vertical:bottom;mso-position-vertical-relative:page;mso-width-percent:1050;mso-height-percent:900;mso-height-relative:top-margin-area" o:allowincell="f" fillcolor="#ed7d31 [3205]" strokecolor="#ed7d31 [3205]">
+          <v:rect id="_x0000_s1030" style="position:absolute;margin-left:0;margin-top:0;width:624.25pt;height:68.3pt;z-index:251653632;mso-width-percent:1050;mso-height-percent:900;mso-position-horizontal:center;mso-position-horizontal-relative:page;mso-position-vertical:bottom;mso-position-vertical-relative:page;mso-width-percent:1050;mso-height-percent:900;mso-height-relative:top-margin-area" o:allowincell="f" fillcolor="#ed7d31 [3205]" strokecolor="#ed7d31 [3205]">
             <w10:wrap anchorx="page" anchory="page"/>
           </v:rect>
         </w:pict>
@@ -46,7 +46,7 @@
           <w:noProof/>
         </w:rPr>
         <w:pict>
-          <v:rect id="_x0000_s2057" style="position:absolute;margin-left:38.95pt;margin-top:-20.65pt;width:7.15pt;height:883.2pt;z-index:251651582;mso-height-percent:1050;mso-position-horizontal-relative:page;mso-position-vertical-relative:page;mso-height-percent:1050" o:allowincell="f" strokecolor="#ed7d31 [3205]">
+          <v:rect id="_x0000_s1033" style="position:absolute;margin-left:38.95pt;margin-top:-20.65pt;width:7.15pt;height:883.2pt;z-index:251651582;mso-height-percent:1050;mso-position-horizontal-relative:page;mso-position-vertical-relative:page;mso-height-percent:1050" o:allowincell="f" strokecolor="#ed7d31 [3205]">
             <w10:wrap anchorx="margin" anchory="page"/>
           </v:rect>
         </w:pict>
@@ -56,7 +56,7 @@
           <w:noProof/>
         </w:rPr>
         <w:pict>
-          <v:rect id="_x0000_s2056" style="position:absolute;margin-left:549.2pt;margin-top:-20.65pt;width:7.15pt;height:883.2pt;z-index:251652607;mso-height-percent:1050;mso-position-horizontal-relative:page;mso-position-vertical-relative:page;mso-height-percent:1050" o:allowincell="f" strokecolor="#ed7d31 [3205]">
+          <v:rect id="_x0000_s1032" style="position:absolute;margin-left:549.2pt;margin-top:-20.65pt;width:7.15pt;height:883.2pt;z-index:251652607;mso-height-percent:1050;mso-position-horizontal-relative:page;mso-position-vertical-relative:page;mso-height-percent:1050" o:allowincell="f" strokecolor="#ed7d31 [3205]">
             <w10:wrap anchorx="page" anchory="page"/>
           </v:rect>
         </w:pict>
@@ -66,7 +66,7 @@
           <w:noProof/>
         </w:rPr>
         <w:pict>
-          <v:rect id="_x0000_s2055" style="position:absolute;margin-left:-14.45pt;margin-top:.4pt;width:624.25pt;height:68.3pt;z-index:251654656;mso-width-percent:1050;mso-height-percent:900;mso-position-horizontal-relative:page;mso-position-vertical-relative:page;mso-width-percent:1050;mso-height-percent:900;mso-height-relative:top-margin-area" o:allowincell="f" fillcolor="#ed7d31 [3205]" strokecolor="#ed7d31 [3205]">
+          <v:rect id="_x0000_s1031" style="position:absolute;margin-left:-14.45pt;margin-top:.4pt;width:624.25pt;height:68.3pt;z-index:251654656;mso-width-percent:1050;mso-height-percent:900;mso-position-horizontal-relative:page;mso-position-vertical-relative:page;mso-width-percent:1050;mso-height-percent:900;mso-height-relative:top-margin-area" o:allowincell="f" fillcolor="#ed7d31 [3205]" strokecolor="#ed7d31 [3205]">
             <w10:wrap anchorx="page" anchory="margin"/>
           </v:rect>
         </w:pict>
@@ -210,7 +210,7 @@
             <v:path o:extrusionok="f" gradientshapeok="t" o:connecttype="rect"/>
             <o:lock v:ext="edit" aspectratio="t"/>
           </v:shapetype>
-          <v:shape id="Imagen 5" o:spid="_x0000_s2073" type="#_x0000_t75" style="position:absolute;left:0;text-align:left;margin-left:24.3pt;margin-top:247.1pt;width:99.25pt;height:87.8pt;z-index:251663872;visibility:visible;mso-position-horizontal-relative:margin" wrapcoords="-164 0 -164 21415 21600 21415 21600 0 -164 0">
+          <v:shape id="Imagen 5" o:spid="_x0000_s1049" type="#_x0000_t75" style="position:absolute;left:0;text-align:left;margin-left:24.3pt;margin-top:247.1pt;width:99.25pt;height:87.8pt;z-index:251663872;visibility:visible;mso-position-horizontal-relative:margin" wrapcoords="-164 0 -164 21415 21600 21415 21600 0 -164 0">
             <v:imagedata r:id="rId9" o:title=""/>
             <w10:wrap type="through" anchorx="margin"/>
           </v:shape>
@@ -221,7 +221,7 @@
           <w:noProof/>
         </w:rPr>
         <w:pict>
-          <v:shape id="2 Imagen" o:spid="_x0000_s2071" type="#_x0000_t75" alt="UNPA.JPG" style="position:absolute;left:0;text-align:left;margin-left:327.65pt;margin-top:504.15pt;width:139.7pt;height:193.9pt;z-index:251657728;visibility:visible;mso-position-horizontal-relative:margin;mso-position-vertical-relative:margin" o:gfxdata="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">
+          <v:shape id="2 Imagen" o:spid="_x0000_s1047" type="#_x0000_t75" alt="UNPA.JPG" style="position:absolute;left:0;text-align:left;margin-left:327.65pt;margin-top:504.15pt;width:139.7pt;height:193.9pt;z-index:251657728;visibility:visible;mso-position-horizontal-relative:margin;mso-position-vertical-relative:margin" o:gfxdata="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">
             <v:imagedata r:id="rId10" o:title=""/>
             <o:lock v:ext="edit" aspectratio="f"/>
             <w10:wrap type="square" anchorx="margin" anchory="margin"/>
@@ -245,8 +245,8 @@
             <v:stroke joinstyle="miter"/>
             <v:path gradientshapeok="t" o:connecttype="rect"/>
           </v:shapetype>
-          <v:shape id="_x0000_s2068" type="#_x0000_t202" style="position:absolute;left:0;text-align:left;margin-left:281.7pt;margin-top:5.3pt;width:161.25pt;height:577.65pt;z-index:251661824;mso-position-horizontal-relative:margin;mso-position-vertical-relative:margin" strokecolor="black [3213]">
-            <v:textbox style="mso-next-textbox:#_x0000_s2068">
+          <v:shape id="_x0000_s1044" type="#_x0000_t202" style="position:absolute;left:0;text-align:left;margin-left:281.7pt;margin-top:5.3pt;width:161.25pt;height:577.65pt;z-index:251661824;mso-position-horizontal-relative:margin;mso-position-vertical-relative:margin" strokecolor="black [3213]">
+            <v:textbox style="mso-next-textbox:#_x0000_s1044">
               <w:txbxContent>
                 <w:p>
                   <w:pPr>
@@ -267,7 +267,25 @@
                       <w:iCs/>
                       <w:lang w:eastAsia="es-AR"/>
                     </w:rPr>
-                    <w:t xml:space="preserve">La Calidad del Software tiene como objetivo brindar la confianza de que el producto final  logrará satisfacer los requisitos del cliente.   </w:t>
+                    <w:t xml:space="preserve">La Calidad del Software tiene como objetivo brindar la confianza de que el producto </w:t>
+                  </w:r>
+                  <w:bookmarkStart w:id="0" w:name="_GoBack"/>
+                  <w:bookmarkEnd w:id="0"/>
+                  <w:r>
+                    <w:rPr>
+                      <w:rFonts w:asciiTheme="minorHAnsi" w:hAnsiTheme="minorHAnsi" w:cstheme="minorHAnsi"/>
+                      <w:iCs/>
+                      <w:lang w:eastAsia="es-AR"/>
+                    </w:rPr>
+                    <w:t>final logrará</w:t>
+                  </w:r>
+                  <w:r>
+                    <w:rPr>
+                      <w:rFonts w:asciiTheme="minorHAnsi" w:hAnsiTheme="minorHAnsi" w:cstheme="minorHAnsi"/>
+                      <w:iCs/>
+                      <w:lang w:eastAsia="es-AR"/>
+                    </w:rPr>
+                    <w:t xml:space="preserve"> satisfacer los requisitos del cliente.   </w:t>
                   </w:r>
                 </w:p>
                 <w:p>
@@ -311,7 +329,7 @@
           <w:lang w:eastAsia="es-ES"/>
         </w:rPr>
         <w:pict>
-          <v:rect id="_x0000_s2065" style="position:absolute;left:0;text-align:left;margin-left:315.7pt;margin-top:-76.25pt;width:195.35pt;height:844.9pt;z-index:-251656704;mso-position-horizontal-relative:margin;mso-position-vertical-relative:margin" fillcolor="#ed7d31 [3205]" strokecolor="#ed7d31 [3205]">
+          <v:rect id="_x0000_s1041" style="position:absolute;left:0;text-align:left;margin-left:315.7pt;margin-top:-76.25pt;width:195.35pt;height:844.9pt;z-index:-251656704;mso-position-horizontal-relative:margin;mso-position-vertical-relative:margin" fillcolor="#ed7d31 [3205]" strokecolor="#ed7d31 [3205]">
             <w10:wrap type="square" anchorx="margin" anchory="margin"/>
           </v:rect>
         </w:pict>
@@ -320,7 +338,7 @@
     <w:p/>
     <w:p>
       <w:pPr>
-        <w:pStyle w:val="TtulodeTDC"/>
+        <w:pStyle w:val="TtuloTDC"/>
         <w:spacing w:before="0"/>
       </w:pPr>
       <w:r>
@@ -334,7 +352,6 @@
     <w:p>
       <w:pPr>
         <w:pStyle w:val="TDC1"/>
-        <w:spacing w:before="0"/>
         <w:rPr>
           <w:rFonts w:asciiTheme="minorHAnsi" w:eastAsiaTheme="minorEastAsia" w:hAnsiTheme="minorHAnsi" w:cstheme="minorBidi"/>
           <w:b w:val="0"/>
@@ -342,7 +359,7 @@
           <w:noProof/>
           <w:sz w:val="22"/>
           <w:szCs w:val="22"/>
-          <w:lang w:eastAsia="es-ES"/>
+          <w:lang w:val="en-US"/>
         </w:rPr>
       </w:pPr>
       <w:r>
@@ -354,7 +371,7 @@
       <w:r>
         <w:fldChar w:fldCharType="separate"/>
       </w:r>
-      <w:hyperlink w:anchor="_Toc177223998" w:history="1">
+      <w:hyperlink w:anchor="_Toc177668929" w:history="1">
         <w:r>
           <w:rPr>
             <w:rStyle w:val="Hipervnculo"/>
@@ -381,7 +398,7 @@
             <w:noProof/>
             <w:webHidden/>
           </w:rPr>
-          <w:instrText xml:space="preserve"> PAGEREF _Toc177223998 \h </w:instrText>
+          <w:instrText xml:space="preserve"> PAGEREF _Toc177668929 \h </w:instrText>
         </w:r>
         <w:r>
           <w:rPr>
@@ -422,10 +439,10 @@
           <w:noProof/>
           <w:sz w:val="22"/>
           <w:szCs w:val="22"/>
-          <w:lang w:eastAsia="es-ES"/>
-        </w:rPr>
-      </w:pPr>
-      <w:hyperlink w:anchor="_Toc177223999" w:history="1">
+          <w:lang w:val="en-US"/>
+        </w:rPr>
+      </w:pPr>
+      <w:hyperlink w:anchor="_Toc177668930" w:history="1">
         <w:r>
           <w:rPr>
             <w:rStyle w:val="Hipervnculo"/>
@@ -452,7 +469,7 @@
             <w:noProof/>
             <w:webHidden/>
           </w:rPr>
-          <w:instrText xml:space="preserve"> PAGEREF _Toc177223999 \h </w:instrText>
+          <w:instrText xml:space="preserve"> PAGEREF _Toc177668930 \h </w:instrText>
         </w:r>
         <w:r>
           <w:rPr>
@@ -491,14 +508,15 @@
           <w:noProof/>
           <w:sz w:val="22"/>
           <w:szCs w:val="22"/>
-          <w:lang w:eastAsia="es-ES"/>
-        </w:rPr>
-      </w:pPr>
-      <w:hyperlink w:anchor="_Toc177224000" w:history="1">
+          <w:lang w:val="en-US"/>
+        </w:rPr>
+      </w:pPr>
+      <w:hyperlink w:anchor="_Toc177668931" w:history="1">
         <w:r>
           <w:rPr>
             <w:rStyle w:val="Hipervnculo"/>
             <w:noProof/>
+            <w:highlight w:val="white"/>
             <w:lang w:eastAsia="es-AR"/>
           </w:rPr>
           <w:t>Nuestros documentos:</w:t>
@@ -522,7 +540,7 @@
             <w:noProof/>
             <w:webHidden/>
           </w:rPr>
-          <w:instrText xml:space="preserve"> PAGEREF _Toc177224000 \h </w:instrText>
+          <w:instrText xml:space="preserve"> PAGEREF _Toc177668931 \h </w:instrText>
         </w:r>
         <w:r>
           <w:rPr>
@@ -561,15 +579,15 @@
           <w:noProof/>
           <w:sz w:val="22"/>
           <w:szCs w:val="22"/>
-          <w:lang w:eastAsia="es-ES"/>
-        </w:rPr>
-      </w:pPr>
-      <w:hyperlink w:anchor="_Toc177224001" w:history="1">
+          <w:lang w:val="en-US"/>
+        </w:rPr>
+      </w:pPr>
+      <w:hyperlink w:anchor="_Toc177668932" w:history="1">
         <w:r>
           <w:rPr>
             <w:rStyle w:val="Hipervnculo"/>
             <w:noProof/>
-            <w:lang w:eastAsia="es-AR"/>
+            <w:lang w:val="en-US" w:eastAsia="es-AR"/>
           </w:rPr>
           <w:t>Normas, estándares y bibliografía:</w:t>
         </w:r>
@@ -592,7 +610,7 @@
             <w:noProof/>
             <w:webHidden/>
           </w:rPr>
-          <w:instrText xml:space="preserve"> PAGEREF _Toc177224001 \h </w:instrText>
+          <w:instrText xml:space="preserve"> PAGEREF _Toc177668932 \h </w:instrText>
         </w:r>
         <w:r>
           <w:rPr>
@@ -633,10 +651,10 @@
           <w:noProof/>
           <w:sz w:val="22"/>
           <w:szCs w:val="22"/>
-          <w:lang w:eastAsia="es-ES"/>
-        </w:rPr>
-      </w:pPr>
-      <w:hyperlink w:anchor="_Toc177224002" w:history="1">
+          <w:lang w:val="en-US"/>
+        </w:rPr>
+      </w:pPr>
+      <w:hyperlink w:anchor="_Toc177668933" w:history="1">
         <w:r>
           <w:rPr>
             <w:rStyle w:val="Hipervnculo"/>
@@ -663,7 +681,7 @@
             <w:noProof/>
             <w:webHidden/>
           </w:rPr>
-          <w:instrText xml:space="preserve"> PAGEREF _Toc177224002 \h </w:instrText>
+          <w:instrText xml:space="preserve"> PAGEREF _Toc177668933 \h </w:instrText>
         </w:r>
         <w:r>
           <w:rPr>
@@ -704,10 +722,10 @@
           <w:noProof/>
           <w:sz w:val="22"/>
           <w:szCs w:val="22"/>
-          <w:lang w:eastAsia="es-ES"/>
-        </w:rPr>
-      </w:pPr>
-      <w:hyperlink w:anchor="_Toc177224003" w:history="1">
+          <w:lang w:val="en-US"/>
+        </w:rPr>
+      </w:pPr>
+      <w:hyperlink w:anchor="_Toc177668934" w:history="1">
         <w:r>
           <w:rPr>
             <w:rStyle w:val="Hipervnculo"/>
@@ -734,7 +752,7 @@
             <w:noProof/>
             <w:webHidden/>
           </w:rPr>
-          <w:instrText xml:space="preserve"> PAGEREF _Toc177224003 \h </w:instrText>
+          <w:instrText xml:space="preserve"> PAGEREF _Toc177668934 \h </w:instrText>
         </w:r>
         <w:r>
           <w:rPr>
@@ -775,10 +793,10 @@
           <w:noProof/>
           <w:sz w:val="22"/>
           <w:szCs w:val="22"/>
-          <w:lang w:eastAsia="es-ES"/>
-        </w:rPr>
-      </w:pPr>
-      <w:hyperlink w:anchor="_Toc177224004" w:history="1">
+          <w:lang w:val="en-US"/>
+        </w:rPr>
+      </w:pPr>
+      <w:hyperlink w:anchor="_Toc177668935" w:history="1">
         <w:r>
           <w:rPr>
             <w:rStyle w:val="Hipervnculo"/>
@@ -805,7 +823,7 @@
             <w:noProof/>
             <w:webHidden/>
           </w:rPr>
-          <w:instrText xml:space="preserve"> PAGEREF _Toc177224004 \h </w:instrText>
+          <w:instrText xml:space="preserve"> PAGEREF _Toc177668935 \h </w:instrText>
         </w:r>
         <w:r>
           <w:rPr>
@@ -844,10 +862,10 @@
           <w:noProof/>
           <w:sz w:val="22"/>
           <w:szCs w:val="22"/>
-          <w:lang w:eastAsia="es-ES"/>
-        </w:rPr>
-      </w:pPr>
-      <w:hyperlink w:anchor="_Toc177224005" w:history="1">
+          <w:lang w:val="en-US"/>
+        </w:rPr>
+      </w:pPr>
+      <w:hyperlink w:anchor="_Toc177668936" w:history="1">
         <w:r>
           <w:rPr>
             <w:rStyle w:val="Hipervnculo"/>
@@ -874,7 +892,7 @@
             <w:noProof/>
             <w:webHidden/>
           </w:rPr>
-          <w:instrText xml:space="preserve"> PAGEREF _Toc177224005 \h </w:instrText>
+          <w:instrText xml:space="preserve"> PAGEREF _Toc177668936 \h </w:instrText>
         </w:r>
         <w:r>
           <w:rPr>
@@ -913,10 +931,10 @@
           <w:noProof/>
           <w:sz w:val="22"/>
           <w:szCs w:val="22"/>
-          <w:lang w:eastAsia="es-ES"/>
-        </w:rPr>
-      </w:pPr>
-      <w:hyperlink w:anchor="_Toc177224006" w:history="1">
+          <w:lang w:val="en-US"/>
+        </w:rPr>
+      </w:pPr>
+      <w:hyperlink w:anchor="_Toc177668937" w:history="1">
         <w:r>
           <w:rPr>
             <w:rStyle w:val="Hipervnculo"/>
@@ -943,7 +961,7 @@
             <w:noProof/>
             <w:webHidden/>
           </w:rPr>
-          <w:instrText xml:space="preserve"> PAGEREF _Toc177224006 \h </w:instrText>
+          <w:instrText xml:space="preserve"> PAGEREF _Toc177668937 \h </w:instrText>
         </w:r>
         <w:r>
           <w:rPr>
@@ -963,7 +981,7 @@
             <w:noProof/>
             <w:webHidden/>
           </w:rPr>
-          <w:t>8</w:t>
+          <w:t>9</w:t>
         </w:r>
         <w:r>
           <w:rPr>
@@ -982,10 +1000,10 @@
           <w:noProof/>
           <w:sz w:val="22"/>
           <w:szCs w:val="22"/>
-          <w:lang w:eastAsia="es-ES"/>
-        </w:rPr>
-      </w:pPr>
-      <w:hyperlink w:anchor="_Toc177224007" w:history="1">
+          <w:lang w:val="en-US"/>
+        </w:rPr>
+      </w:pPr>
+      <w:hyperlink w:anchor="_Toc177668938" w:history="1">
         <w:r>
           <w:rPr>
             <w:rStyle w:val="Hipervnculo"/>
@@ -1012,7 +1030,7 @@
             <w:noProof/>
             <w:webHidden/>
           </w:rPr>
-          <w:instrText xml:space="preserve"> PAGEREF _Toc177224007 \h </w:instrText>
+          <w:instrText xml:space="preserve"> PAGEREF _Toc177668938 \h </w:instrText>
         </w:r>
         <w:r>
           <w:rPr>
@@ -1032,7 +1050,7 @@
             <w:noProof/>
             <w:webHidden/>
           </w:rPr>
-          <w:t>9</w:t>
+          <w:t>10</w:t>
         </w:r>
         <w:r>
           <w:rPr>
@@ -1051,10 +1069,10 @@
           <w:noProof/>
           <w:sz w:val="22"/>
           <w:szCs w:val="22"/>
-          <w:lang w:eastAsia="es-ES"/>
-        </w:rPr>
-      </w:pPr>
-      <w:hyperlink w:anchor="_Toc177224008" w:history="1">
+          <w:lang w:val="en-US"/>
+        </w:rPr>
+      </w:pPr>
+      <w:hyperlink w:anchor="_Toc177668939" w:history="1">
         <w:r>
           <w:rPr>
             <w:rStyle w:val="Hipervnculo"/>
@@ -1081,7 +1099,7 @@
             <w:noProof/>
             <w:webHidden/>
           </w:rPr>
-          <w:instrText xml:space="preserve"> PAGEREF _Toc177224008 \h </w:instrText>
+          <w:instrText xml:space="preserve"> PAGEREF _Toc177668939 \h </w:instrText>
         </w:r>
         <w:r>
           <w:rPr>
@@ -1101,7 +1119,7 @@
             <w:noProof/>
             <w:webHidden/>
           </w:rPr>
-          <w:t>10</w:t>
+          <w:t>11</w:t>
         </w:r>
         <w:r>
           <w:rPr>
@@ -1120,10 +1138,10 @@
           <w:noProof/>
           <w:sz w:val="22"/>
           <w:szCs w:val="22"/>
-          <w:lang w:eastAsia="es-ES"/>
-        </w:rPr>
-      </w:pPr>
-      <w:hyperlink w:anchor="_Toc177224009" w:history="1">
+          <w:lang w:val="en-US"/>
+        </w:rPr>
+      </w:pPr>
+      <w:hyperlink w:anchor="_Toc177668940" w:history="1">
         <w:r>
           <w:rPr>
             <w:rStyle w:val="Hipervnculo"/>
@@ -1150,7 +1168,7 @@
             <w:noProof/>
             <w:webHidden/>
           </w:rPr>
-          <w:instrText xml:space="preserve"> PAGEREF _Toc177224009 \h </w:instrText>
+          <w:instrText xml:space="preserve"> PAGEREF _Toc177668940 \h </w:instrText>
         </w:r>
         <w:r>
           <w:rPr>
@@ -1189,10 +1207,10 @@
           <w:noProof/>
           <w:sz w:val="22"/>
           <w:szCs w:val="22"/>
-          <w:lang w:eastAsia="es-ES"/>
-        </w:rPr>
-      </w:pPr>
-      <w:hyperlink w:anchor="_Toc177224010" w:history="1">
+          <w:lang w:val="en-US"/>
+        </w:rPr>
+      </w:pPr>
+      <w:hyperlink w:anchor="_Toc177668941" w:history="1">
         <w:r>
           <w:rPr>
             <w:rStyle w:val="Hipervnculo"/>
@@ -1219,7 +1237,7 @@
             <w:noProof/>
             <w:webHidden/>
           </w:rPr>
-          <w:instrText xml:space="preserve"> PAGEREF _Toc177224010 \h </w:instrText>
+          <w:instrText xml:space="preserve"> PAGEREF _Toc177668941 \h </w:instrText>
         </w:r>
         <w:r>
           <w:rPr>
@@ -1258,10 +1276,10 @@
           <w:noProof/>
           <w:sz w:val="22"/>
           <w:szCs w:val="22"/>
-          <w:lang w:eastAsia="es-ES"/>
-        </w:rPr>
-      </w:pPr>
-      <w:hyperlink w:anchor="_Toc177224011" w:history="1">
+          <w:lang w:val="en-US"/>
+        </w:rPr>
+      </w:pPr>
+      <w:hyperlink w:anchor="_Toc177668942" w:history="1">
         <w:r>
           <w:rPr>
             <w:rStyle w:val="Hipervnculo"/>
@@ -1288,7 +1306,7 @@
             <w:noProof/>
             <w:webHidden/>
           </w:rPr>
-          <w:instrText xml:space="preserve"> PAGEREF _Toc177224011 \h </w:instrText>
+          <w:instrText xml:space="preserve"> PAGEREF _Toc177668942 \h </w:instrText>
         </w:r>
         <w:r>
           <w:rPr>
@@ -1308,7 +1326,7 @@
             <w:noProof/>
             <w:webHidden/>
           </w:rPr>
-          <w:t>11</w:t>
+          <w:t>12</w:t>
         </w:r>
         <w:r>
           <w:rPr>
@@ -1327,10 +1345,10 @@
           <w:noProof/>
           <w:sz w:val="22"/>
           <w:szCs w:val="22"/>
-          <w:lang w:eastAsia="es-ES"/>
-        </w:rPr>
-      </w:pPr>
-      <w:hyperlink w:anchor="_Toc177224012" w:history="1">
+          <w:lang w:val="en-US"/>
+        </w:rPr>
+      </w:pPr>
+      <w:hyperlink w:anchor="_Toc177668943" w:history="1">
         <w:r>
           <w:rPr>
             <w:rStyle w:val="Hipervnculo"/>
@@ -1357,7 +1375,7 @@
             <w:noProof/>
             <w:webHidden/>
           </w:rPr>
-          <w:instrText xml:space="preserve"> PAGEREF _Toc177224012 \h </w:instrText>
+          <w:instrText xml:space="preserve"> PAGEREF _Toc177668943 \h </w:instrText>
         </w:r>
         <w:r>
           <w:rPr>
@@ -1398,10 +1416,10 @@
           <w:noProof/>
           <w:sz w:val="22"/>
           <w:szCs w:val="22"/>
-          <w:lang w:eastAsia="es-ES"/>
-        </w:rPr>
-      </w:pPr>
-      <w:hyperlink w:anchor="_Toc177224013" w:history="1">
+          <w:lang w:val="en-US"/>
+        </w:rPr>
+      </w:pPr>
+      <w:hyperlink w:anchor="_Toc177668944" w:history="1">
         <w:r>
           <w:rPr>
             <w:rStyle w:val="Hipervnculo"/>
@@ -1428,7 +1446,7 @@
             <w:noProof/>
             <w:webHidden/>
           </w:rPr>
-          <w:instrText xml:space="preserve"> PAGEREF _Toc177224013 \h </w:instrText>
+          <w:instrText xml:space="preserve"> PAGEREF _Toc177668944 \h </w:instrText>
         </w:r>
         <w:r>
           <w:rPr>
@@ -1469,10 +1487,10 @@
           <w:noProof/>
           <w:sz w:val="22"/>
           <w:szCs w:val="22"/>
-          <w:lang w:eastAsia="es-ES"/>
-        </w:rPr>
-      </w:pPr>
-      <w:hyperlink w:anchor="_Toc177224014" w:history="1">
+          <w:lang w:val="en-US"/>
+        </w:rPr>
+      </w:pPr>
+      <w:hyperlink w:anchor="_Toc177668945" w:history="1">
         <w:r>
           <w:rPr>
             <w:rStyle w:val="Hipervnculo"/>
@@ -1499,7 +1517,7 @@
             <w:noProof/>
             <w:webHidden/>
           </w:rPr>
-          <w:instrText xml:space="preserve"> PAGEREF _Toc177224014 \h </w:instrText>
+          <w:instrText xml:space="preserve"> PAGEREF _Toc177668945 \h </w:instrText>
         </w:r>
         <w:r>
           <w:rPr>
@@ -1540,10 +1558,10 @@
           <w:noProof/>
           <w:sz w:val="22"/>
           <w:szCs w:val="22"/>
-          <w:lang w:eastAsia="es-ES"/>
-        </w:rPr>
-      </w:pPr>
-      <w:hyperlink w:anchor="_Toc177224015" w:history="1">
+          <w:lang w:val="en-US"/>
+        </w:rPr>
+      </w:pPr>
+      <w:hyperlink w:anchor="_Toc177668946" w:history="1">
         <w:r>
           <w:rPr>
             <w:rStyle w:val="Hipervnculo"/>
@@ -1570,7 +1588,7 @@
             <w:noProof/>
             <w:webHidden/>
           </w:rPr>
-          <w:instrText xml:space="preserve"> PAGEREF _Toc177224015 \h </w:instrText>
+          <w:instrText xml:space="preserve"> PAGEREF _Toc177668946 \h </w:instrText>
         </w:r>
         <w:r>
           <w:rPr>
@@ -1611,10 +1629,10 @@
           <w:noProof/>
           <w:sz w:val="22"/>
           <w:szCs w:val="22"/>
-          <w:lang w:eastAsia="es-ES"/>
-        </w:rPr>
-      </w:pPr>
-      <w:hyperlink w:anchor="_Toc177224016" w:history="1">
+          <w:lang w:val="en-US"/>
+        </w:rPr>
+      </w:pPr>
+      <w:hyperlink w:anchor="_Toc177668947" w:history="1">
         <w:r>
           <w:rPr>
             <w:rStyle w:val="Hipervnculo"/>
@@ -1641,7 +1659,7 @@
             <w:noProof/>
             <w:webHidden/>
           </w:rPr>
-          <w:instrText xml:space="preserve"> PAGEREF _Toc177224016 \h </w:instrText>
+          <w:instrText xml:space="preserve"> PAGEREF _Toc177668947 \h </w:instrText>
         </w:r>
         <w:r>
           <w:rPr>
@@ -1680,10 +1698,10 @@
           <w:noProof/>
           <w:sz w:val="22"/>
           <w:szCs w:val="22"/>
-          <w:lang w:eastAsia="es-ES"/>
-        </w:rPr>
-      </w:pPr>
-      <w:hyperlink w:anchor="_Toc177224017" w:history="1">
+          <w:lang w:val="en-US"/>
+        </w:rPr>
+      </w:pPr>
+      <w:hyperlink w:anchor="_Toc177668948" w:history="1">
         <w:r>
           <w:rPr>
             <w:rStyle w:val="Hipervnculo"/>
@@ -1710,7 +1728,7 @@
             <w:noProof/>
             <w:webHidden/>
           </w:rPr>
-          <w:instrText xml:space="preserve"> PAGEREF _Toc177224017 \h </w:instrText>
+          <w:instrText xml:space="preserve"> PAGEREF _Toc177668948 \h </w:instrText>
         </w:r>
         <w:r>
           <w:rPr>
@@ -1730,7 +1748,7 @@
             <w:noProof/>
             <w:webHidden/>
           </w:rPr>
-          <w:t>13</w:t>
+          <w:t>14</w:t>
         </w:r>
         <w:r>
           <w:rPr>
@@ -1749,10 +1767,10 @@
           <w:noProof/>
           <w:sz w:val="22"/>
           <w:szCs w:val="22"/>
-          <w:lang w:eastAsia="es-ES"/>
-        </w:rPr>
-      </w:pPr>
-      <w:hyperlink w:anchor="_Toc177224018" w:history="1">
+          <w:lang w:val="en-US"/>
+        </w:rPr>
+      </w:pPr>
+      <w:hyperlink w:anchor="_Toc177668949" w:history="1">
         <w:r>
           <w:rPr>
             <w:rStyle w:val="Hipervnculo"/>
@@ -1779,7 +1797,7 @@
             <w:noProof/>
             <w:webHidden/>
           </w:rPr>
-          <w:instrText xml:space="preserve"> PAGEREF _Toc177224018 \h </w:instrText>
+          <w:instrText xml:space="preserve"> PAGEREF _Toc177668949 \h </w:instrText>
         </w:r>
         <w:r>
           <w:rPr>
@@ -1818,10 +1836,10 @@
           <w:noProof/>
           <w:sz w:val="22"/>
           <w:szCs w:val="22"/>
-          <w:lang w:eastAsia="es-ES"/>
-        </w:rPr>
-      </w:pPr>
-      <w:hyperlink w:anchor="_Toc177224019" w:history="1">
+          <w:lang w:val="en-US"/>
+        </w:rPr>
+      </w:pPr>
+      <w:hyperlink w:anchor="_Toc177668950" w:history="1">
         <w:r>
           <w:rPr>
             <w:rStyle w:val="Hipervnculo"/>
@@ -1848,7 +1866,7 @@
             <w:noProof/>
             <w:webHidden/>
           </w:rPr>
-          <w:instrText xml:space="preserve"> PAGEREF _Toc177224019 \h </w:instrText>
+          <w:instrText xml:space="preserve"> PAGEREF _Toc177668950 \h </w:instrText>
         </w:r>
         <w:r>
           <w:rPr>
@@ -1868,7 +1886,7 @@
             <w:noProof/>
             <w:webHidden/>
           </w:rPr>
-          <w:t>14</w:t>
+          <w:t>15</w:t>
         </w:r>
         <w:r>
           <w:rPr>
@@ -1887,10 +1905,10 @@
           <w:noProof/>
           <w:sz w:val="22"/>
           <w:szCs w:val="22"/>
-          <w:lang w:eastAsia="es-ES"/>
-        </w:rPr>
-      </w:pPr>
-      <w:hyperlink w:anchor="_Toc177224020" w:history="1">
+          <w:lang w:val="en-US"/>
+        </w:rPr>
+      </w:pPr>
+      <w:hyperlink w:anchor="_Toc177668951" w:history="1">
         <w:r>
           <w:rPr>
             <w:rStyle w:val="Hipervnculo"/>
@@ -1917,7 +1935,7 @@
             <w:noProof/>
             <w:webHidden/>
           </w:rPr>
-          <w:instrText xml:space="preserve"> PAGEREF _Toc177224020 \h </w:instrText>
+          <w:instrText xml:space="preserve"> PAGEREF _Toc177668951 \h </w:instrText>
         </w:r>
         <w:r>
           <w:rPr>
@@ -1956,10 +1974,10 @@
           <w:noProof/>
           <w:sz w:val="22"/>
           <w:szCs w:val="22"/>
-          <w:lang w:eastAsia="es-ES"/>
-        </w:rPr>
-      </w:pPr>
-      <w:hyperlink w:anchor="_Toc177224021" w:history="1">
+          <w:lang w:val="en-US"/>
+        </w:rPr>
+      </w:pPr>
+      <w:hyperlink w:anchor="_Toc177668952" w:history="1">
         <w:r>
           <w:rPr>
             <w:rStyle w:val="Hipervnculo"/>
@@ -1986,7 +2004,7 @@
             <w:noProof/>
             <w:webHidden/>
           </w:rPr>
-          <w:instrText xml:space="preserve"> PAGEREF _Toc177224021 \h </w:instrText>
+          <w:instrText xml:space="preserve"> PAGEREF _Toc177668952 \h </w:instrText>
         </w:r>
         <w:r>
           <w:rPr>
@@ -2006,7 +2024,7 @@
             <w:noProof/>
             <w:webHidden/>
           </w:rPr>
-          <w:t>15</w:t>
+          <w:t>16</w:t>
         </w:r>
         <w:r>
           <w:rPr>
@@ -2027,10 +2045,10 @@
           <w:noProof/>
           <w:sz w:val="22"/>
           <w:szCs w:val="22"/>
-          <w:lang w:eastAsia="es-ES"/>
-        </w:rPr>
-      </w:pPr>
-      <w:hyperlink w:anchor="_Toc177224022" w:history="1">
+          <w:lang w:val="en-US"/>
+        </w:rPr>
+      </w:pPr>
+      <w:hyperlink w:anchor="_Toc177668953" w:history="1">
         <w:r>
           <w:rPr>
             <w:rStyle w:val="Hipervnculo"/>
@@ -2057,7 +2075,7 @@
             <w:noProof/>
             <w:webHidden/>
           </w:rPr>
-          <w:instrText xml:space="preserve"> PAGEREF _Toc177224022 \h </w:instrText>
+          <w:instrText xml:space="preserve"> PAGEREF _Toc177668953 \h </w:instrText>
         </w:r>
         <w:r>
           <w:rPr>
@@ -2077,7 +2095,7 @@
             <w:noProof/>
             <w:webHidden/>
           </w:rPr>
-          <w:t>16</w:t>
+          <w:t>17</w:t>
         </w:r>
         <w:r>
           <w:rPr>
@@ -2098,10 +2116,10 @@
           <w:noProof/>
           <w:sz w:val="22"/>
           <w:szCs w:val="22"/>
-          <w:lang w:eastAsia="es-ES"/>
-        </w:rPr>
-      </w:pPr>
-      <w:hyperlink w:anchor="_Toc177224023" w:history="1">
+          <w:lang w:val="en-US"/>
+        </w:rPr>
+      </w:pPr>
+      <w:hyperlink w:anchor="_Toc177668954" w:history="1">
         <w:r>
           <w:rPr>
             <w:rStyle w:val="Hipervnculo"/>
@@ -2128,7 +2146,7 @@
             <w:noProof/>
             <w:webHidden/>
           </w:rPr>
-          <w:instrText xml:space="preserve"> PAGEREF _Toc177224023 \h </w:instrText>
+          <w:instrText xml:space="preserve"> PAGEREF _Toc177668954 \h </w:instrText>
         </w:r>
         <w:r>
           <w:rPr>
@@ -2148,7 +2166,7 @@
             <w:noProof/>
             <w:webHidden/>
           </w:rPr>
-          <w:t>16</w:t>
+          <w:t>17</w:t>
         </w:r>
         <w:r>
           <w:rPr>
@@ -2169,10 +2187,10 @@
           <w:noProof/>
           <w:sz w:val="22"/>
           <w:szCs w:val="22"/>
-          <w:lang w:eastAsia="es-ES"/>
-        </w:rPr>
-      </w:pPr>
-      <w:hyperlink w:anchor="_Toc177224024" w:history="1">
+          <w:lang w:val="en-US"/>
+        </w:rPr>
+      </w:pPr>
+      <w:hyperlink w:anchor="_Toc177668955" w:history="1">
         <w:r>
           <w:rPr>
             <w:rStyle w:val="Hipervnculo"/>
@@ -2199,7 +2217,7 @@
             <w:noProof/>
             <w:webHidden/>
           </w:rPr>
-          <w:instrText xml:space="preserve"> PAGEREF _Toc177224024 \h </w:instrText>
+          <w:instrText xml:space="preserve"> PAGEREF _Toc177668955 \h </w:instrText>
         </w:r>
         <w:r>
           <w:rPr>
@@ -2219,7 +2237,7 @@
             <w:noProof/>
             <w:webHidden/>
           </w:rPr>
-          <w:t>16</w:t>
+          <w:t>17</w:t>
         </w:r>
         <w:r>
           <w:rPr>
@@ -2240,10 +2258,10 @@
           <w:noProof/>
           <w:sz w:val="22"/>
           <w:szCs w:val="22"/>
-          <w:lang w:eastAsia="es-ES"/>
-        </w:rPr>
-      </w:pPr>
-      <w:hyperlink w:anchor="_Toc177224025" w:history="1">
+          <w:lang w:val="en-US"/>
+        </w:rPr>
+      </w:pPr>
+      <w:hyperlink w:anchor="_Toc177668956" w:history="1">
         <w:r>
           <w:rPr>
             <w:rStyle w:val="Hipervnculo"/>
@@ -2270,7 +2288,7 @@
             <w:noProof/>
             <w:webHidden/>
           </w:rPr>
-          <w:instrText xml:space="preserve"> PAGEREF _Toc177224025 \h </w:instrText>
+          <w:instrText xml:space="preserve"> PAGEREF _Toc177668956 \h </w:instrText>
         </w:r>
         <w:r>
           <w:rPr>
@@ -2290,7 +2308,7 @@
             <w:noProof/>
             <w:webHidden/>
           </w:rPr>
-          <w:t>16</w:t>
+          <w:t>17</w:t>
         </w:r>
         <w:r>
           <w:rPr>
@@ -2309,10 +2327,10 @@
           <w:noProof/>
           <w:sz w:val="22"/>
           <w:szCs w:val="22"/>
-          <w:lang w:eastAsia="es-ES"/>
-        </w:rPr>
-      </w:pPr>
-      <w:hyperlink w:anchor="_Toc177224026" w:history="1">
+          <w:lang w:val="en-US"/>
+        </w:rPr>
+      </w:pPr>
+      <w:hyperlink w:anchor="_Toc177668957" w:history="1">
         <w:r>
           <w:rPr>
             <w:rStyle w:val="Hipervnculo"/>
@@ -2339,7 +2357,7 @@
             <w:noProof/>
             <w:webHidden/>
           </w:rPr>
-          <w:instrText xml:space="preserve"> PAGEREF _Toc177224026 \h </w:instrText>
+          <w:instrText xml:space="preserve"> PAGEREF _Toc177668957 \h </w:instrText>
         </w:r>
         <w:r>
           <w:rPr>
@@ -2359,7 +2377,7 @@
             <w:noProof/>
             <w:webHidden/>
           </w:rPr>
-          <w:t>16</w:t>
+          <w:t>18</w:t>
         </w:r>
         <w:r>
           <w:rPr>
@@ -2380,10 +2398,10 @@
           <w:noProof/>
           <w:sz w:val="22"/>
           <w:szCs w:val="22"/>
-          <w:lang w:eastAsia="es-ES"/>
-        </w:rPr>
-      </w:pPr>
-      <w:hyperlink w:anchor="_Toc177224027" w:history="1">
+          <w:lang w:val="en-US"/>
+        </w:rPr>
+      </w:pPr>
+      <w:hyperlink w:anchor="_Toc177668958" w:history="1">
         <w:r>
           <w:rPr>
             <w:rStyle w:val="Hipervnculo"/>
@@ -2410,7 +2428,7 @@
             <w:noProof/>
             <w:webHidden/>
           </w:rPr>
-          <w:instrText xml:space="preserve"> PAGEREF _Toc177224027 \h </w:instrText>
+          <w:instrText xml:space="preserve"> PAGEREF _Toc177668958 \h </w:instrText>
         </w:r>
         <w:r>
           <w:rPr>
@@ -2430,7 +2448,7 @@
             <w:noProof/>
             <w:webHidden/>
           </w:rPr>
-          <w:t>17</w:t>
+          <w:t>18</w:t>
         </w:r>
         <w:r>
           <w:rPr>
@@ -2449,10 +2467,10 @@
           <w:noProof/>
           <w:sz w:val="22"/>
           <w:szCs w:val="22"/>
-          <w:lang w:eastAsia="es-ES"/>
-        </w:rPr>
-      </w:pPr>
-      <w:hyperlink w:anchor="_Toc177224028" w:history="1">
+          <w:lang w:val="en-US"/>
+        </w:rPr>
+      </w:pPr>
+      <w:hyperlink w:anchor="_Toc177668959" w:history="1">
         <w:r>
           <w:rPr>
             <w:rStyle w:val="Hipervnculo"/>
@@ -2479,7 +2497,7 @@
             <w:noProof/>
             <w:webHidden/>
           </w:rPr>
-          <w:instrText xml:space="preserve"> PAGEREF _Toc177224028 \h </w:instrText>
+          <w:instrText xml:space="preserve"> PAGEREF _Toc177668959 \h </w:instrText>
         </w:r>
         <w:r>
           <w:rPr>
@@ -2499,7 +2517,7 @@
             <w:noProof/>
             <w:webHidden/>
           </w:rPr>
-          <w:t>17</w:t>
+          <w:t>18</w:t>
         </w:r>
         <w:r>
           <w:rPr>
@@ -2518,10 +2536,10 @@
           <w:noProof/>
           <w:sz w:val="22"/>
           <w:szCs w:val="22"/>
-          <w:lang w:eastAsia="es-ES"/>
-        </w:rPr>
-      </w:pPr>
-      <w:hyperlink w:anchor="_Toc177224029" w:history="1">
+          <w:lang w:val="en-US"/>
+        </w:rPr>
+      </w:pPr>
+      <w:hyperlink w:anchor="_Toc177668960" w:history="1">
         <w:r>
           <w:rPr>
             <w:rStyle w:val="Hipervnculo"/>
@@ -2548,7 +2566,7 @@
             <w:noProof/>
             <w:webHidden/>
           </w:rPr>
-          <w:instrText xml:space="preserve"> PAGEREF _Toc177224029 \h </w:instrText>
+          <w:instrText xml:space="preserve"> PAGEREF _Toc177668960 \h </w:instrText>
         </w:r>
         <w:r>
           <w:rPr>
@@ -2568,7 +2586,7 @@
             <w:noProof/>
             <w:webHidden/>
           </w:rPr>
-          <w:t>17</w:t>
+          <w:t>18</w:t>
         </w:r>
         <w:r>
           <w:rPr>
@@ -2587,10 +2605,10 @@
           <w:noProof/>
           <w:sz w:val="22"/>
           <w:szCs w:val="22"/>
-          <w:lang w:eastAsia="es-ES"/>
-        </w:rPr>
-      </w:pPr>
-      <w:hyperlink w:anchor="_Toc177224030" w:history="1">
+          <w:lang w:val="en-US"/>
+        </w:rPr>
+      </w:pPr>
+      <w:hyperlink w:anchor="_Toc177668961" w:history="1">
         <w:r>
           <w:rPr>
             <w:rStyle w:val="Hipervnculo"/>
@@ -2617,7 +2635,7 @@
             <w:noProof/>
             <w:webHidden/>
           </w:rPr>
-          <w:instrText xml:space="preserve"> PAGEREF _Toc177224030 \h </w:instrText>
+          <w:instrText xml:space="preserve"> PAGEREF _Toc177668961 \h </w:instrText>
         </w:r>
         <w:r>
           <w:rPr>
@@ -2637,7 +2655,7 @@
             <w:noProof/>
             <w:webHidden/>
           </w:rPr>
-          <w:t>17</w:t>
+          <w:t>18</w:t>
         </w:r>
         <w:r>
           <w:rPr>
@@ -2656,10 +2674,10 @@
           <w:noProof/>
           <w:sz w:val="22"/>
           <w:szCs w:val="22"/>
-          <w:lang w:eastAsia="es-ES"/>
-        </w:rPr>
-      </w:pPr>
-      <w:hyperlink w:anchor="_Toc177224031" w:history="1">
+          <w:lang w:val="en-US"/>
+        </w:rPr>
+      </w:pPr>
+      <w:hyperlink w:anchor="_Toc177668962" w:history="1">
         <w:r>
           <w:rPr>
             <w:rStyle w:val="Hipervnculo"/>
@@ -2686,7 +2704,7 @@
             <w:noProof/>
             <w:webHidden/>
           </w:rPr>
-          <w:instrText xml:space="preserve"> PAGEREF _Toc177224031 \h </w:instrText>
+          <w:instrText xml:space="preserve"> PAGEREF _Toc177668962 \h </w:instrText>
         </w:r>
         <w:r>
           <w:rPr>
@@ -2706,7 +2724,7 @@
             <w:noProof/>
             <w:webHidden/>
           </w:rPr>
-          <w:t>17</w:t>
+          <w:t>19</w:t>
         </w:r>
         <w:r>
           <w:rPr>
@@ -2720,7 +2738,6 @@
     <w:p>
       <w:pPr>
         <w:pStyle w:val="TDC2"/>
-        <w:spacing w:before="0"/>
         <w:rPr>
           <w:rFonts w:asciiTheme="minorHAnsi" w:eastAsiaTheme="minorEastAsia" w:hAnsiTheme="minorHAnsi" w:cstheme="minorBidi"/>
           <w:i w:val="0"/>
@@ -2728,10 +2745,10 @@
           <w:noProof/>
           <w:sz w:val="22"/>
           <w:szCs w:val="22"/>
-          <w:lang w:eastAsia="es-ES"/>
-        </w:rPr>
-      </w:pPr>
-      <w:hyperlink w:anchor="_Toc177224032" w:history="1">
+          <w:lang w:val="en-US"/>
+        </w:rPr>
+      </w:pPr>
+      <w:hyperlink w:anchor="_Toc177668963" w:history="1">
         <w:r>
           <w:rPr>
             <w:rStyle w:val="Hipervnculo"/>
@@ -2758,7 +2775,7 @@
             <w:noProof/>
             <w:webHidden/>
           </w:rPr>
-          <w:instrText xml:space="preserve"> PAGEREF _Toc177224032 \h </w:instrText>
+          <w:instrText xml:space="preserve"> PAGEREF _Toc177668963 \h </w:instrText>
         </w:r>
         <w:r>
           <w:rPr>
@@ -2778,7 +2795,7 @@
             <w:noProof/>
             <w:webHidden/>
           </w:rPr>
-          <w:t>18</w:t>
+          <w:t>19</w:t>
         </w:r>
         <w:r>
           <w:rPr>
@@ -2792,7 +2809,6 @@
     <w:p>
       <w:pPr>
         <w:pStyle w:val="TDC2"/>
-        <w:spacing w:before="0"/>
         <w:rPr>
           <w:rFonts w:asciiTheme="minorHAnsi" w:eastAsiaTheme="minorEastAsia" w:hAnsiTheme="minorHAnsi" w:cstheme="minorBidi"/>
           <w:i w:val="0"/>
@@ -2800,10 +2816,10 @@
           <w:noProof/>
           <w:sz w:val="22"/>
           <w:szCs w:val="22"/>
-          <w:lang w:eastAsia="es-ES"/>
-        </w:rPr>
-      </w:pPr>
-      <w:hyperlink w:anchor="_Toc177224033" w:history="1">
+          <w:lang w:val="en-US"/>
+        </w:rPr>
+      </w:pPr>
+      <w:hyperlink w:anchor="_Toc177668964" w:history="1">
         <w:r>
           <w:rPr>
             <w:rStyle w:val="Hipervnculo"/>
@@ -2830,7 +2846,7 @@
             <w:noProof/>
             <w:webHidden/>
           </w:rPr>
-          <w:instrText xml:space="preserve"> PAGEREF _Toc177224033 \h </w:instrText>
+          <w:instrText xml:space="preserve"> PAGEREF _Toc177668964 \h </w:instrText>
         </w:r>
         <w:r>
           <w:rPr>
@@ -2850,7 +2866,7 @@
             <w:noProof/>
             <w:webHidden/>
           </w:rPr>
-          <w:t>18</w:t>
+          <w:t>19</w:t>
         </w:r>
         <w:r>
           <w:rPr>
@@ -2864,7 +2880,6 @@
     <w:p>
       <w:pPr>
         <w:pStyle w:val="TDC1"/>
-        <w:spacing w:before="0"/>
         <w:rPr>
           <w:rFonts w:asciiTheme="minorHAnsi" w:eastAsiaTheme="minorEastAsia" w:hAnsiTheme="minorHAnsi" w:cstheme="minorBidi"/>
           <w:b w:val="0"/>
@@ -2872,10 +2887,10 @@
           <w:noProof/>
           <w:sz w:val="22"/>
           <w:szCs w:val="22"/>
-          <w:lang w:eastAsia="es-ES"/>
-        </w:rPr>
-      </w:pPr>
-      <w:hyperlink w:anchor="_Toc177224034" w:history="1">
+          <w:lang w:val="en-US"/>
+        </w:rPr>
+      </w:pPr>
+      <w:hyperlink w:anchor="_Toc177668965" w:history="1">
         <w:r>
           <w:rPr>
             <w:rStyle w:val="Hipervnculo"/>
@@ -2902,7 +2917,7 @@
             <w:noProof/>
             <w:webHidden/>
           </w:rPr>
-          <w:instrText xml:space="preserve"> PAGEREF _Toc177224034 \h </w:instrText>
+          <w:instrText xml:space="preserve"> PAGEREF _Toc177668965 \h </w:instrText>
         </w:r>
         <w:r>
           <w:rPr>
@@ -2922,7 +2937,7 @@
             <w:noProof/>
             <w:webHidden/>
           </w:rPr>
-          <w:t>18</w:t>
+          <w:t>20</w:t>
         </w:r>
         <w:r>
           <w:rPr>
@@ -2941,10 +2956,10 @@
           <w:noProof/>
           <w:sz w:val="22"/>
           <w:szCs w:val="22"/>
-          <w:lang w:eastAsia="es-ES"/>
-        </w:rPr>
-      </w:pPr>
-      <w:hyperlink w:anchor="_Toc177224035" w:history="1">
+          <w:lang w:val="en-US"/>
+        </w:rPr>
+      </w:pPr>
+      <w:hyperlink w:anchor="_Toc177668966" w:history="1">
         <w:r>
           <w:rPr>
             <w:rStyle w:val="Hipervnculo"/>
@@ -2971,7 +2986,7 @@
             <w:noProof/>
             <w:webHidden/>
           </w:rPr>
-          <w:instrText xml:space="preserve"> PAGEREF _Toc177224035 \h </w:instrText>
+          <w:instrText xml:space="preserve"> PAGEREF _Toc177668966 \h </w:instrText>
         </w:r>
         <w:r>
           <w:rPr>
@@ -2991,7 +3006,7 @@
             <w:noProof/>
             <w:webHidden/>
           </w:rPr>
-          <w:t>18</w:t>
+          <w:t>20</w:t>
         </w:r>
         <w:r>
           <w:rPr>
@@ -3010,10 +3025,10 @@
           <w:noProof/>
           <w:sz w:val="22"/>
           <w:szCs w:val="22"/>
-          <w:lang w:eastAsia="es-ES"/>
-        </w:rPr>
-      </w:pPr>
-      <w:hyperlink w:anchor="_Toc177224036" w:history="1">
+          <w:lang w:val="en-US"/>
+        </w:rPr>
+      </w:pPr>
+      <w:hyperlink w:anchor="_Toc177668967" w:history="1">
         <w:r>
           <w:rPr>
             <w:rStyle w:val="Hipervnculo"/>
@@ -3040,7 +3055,7 @@
             <w:noProof/>
             <w:webHidden/>
           </w:rPr>
-          <w:instrText xml:space="preserve"> PAGEREF _Toc177224036 \h </w:instrText>
+          <w:instrText xml:space="preserve"> PAGEREF _Toc177668967 \h </w:instrText>
         </w:r>
         <w:r>
           <w:rPr>
@@ -3060,7 +3075,7 @@
             <w:noProof/>
             <w:webHidden/>
           </w:rPr>
-          <w:t>19</w:t>
+          <w:t>20</w:t>
         </w:r>
         <w:r>
           <w:rPr>
@@ -3079,10 +3094,10 @@
           <w:noProof/>
           <w:sz w:val="22"/>
           <w:szCs w:val="22"/>
-          <w:lang w:eastAsia="es-ES"/>
-        </w:rPr>
-      </w:pPr>
-      <w:hyperlink w:anchor="_Toc177224037" w:history="1">
+          <w:lang w:val="en-US"/>
+        </w:rPr>
+      </w:pPr>
+      <w:hyperlink w:anchor="_Toc177668968" w:history="1">
         <w:r>
           <w:rPr>
             <w:rStyle w:val="Hipervnculo"/>
@@ -3109,7 +3124,7 @@
             <w:noProof/>
             <w:webHidden/>
           </w:rPr>
-          <w:instrText xml:space="preserve"> PAGEREF _Toc177224037 \h </w:instrText>
+          <w:instrText xml:space="preserve"> PAGEREF _Toc177668968 \h </w:instrText>
         </w:r>
         <w:r>
           <w:rPr>
@@ -3129,7 +3144,7 @@
             <w:noProof/>
             <w:webHidden/>
           </w:rPr>
-          <w:t>19</w:t>
+          <w:t>20</w:t>
         </w:r>
         <w:r>
           <w:rPr>
@@ -3145,10 +3160,13 @@
         <w:pStyle w:val="PSI-Ttulo"/>
       </w:pPr>
       <w:r>
+        <w:fldChar w:fldCharType="end"/>
+      </w:r>
+      <w:r>
+        <w:br w:type="page"/>
+      </w:r>
+      <w:r>
         <w:lastRenderedPageBreak/>
-        <w:fldChar w:fldCharType="end"/>
-      </w:r>
-      <w:r>
         <w:t>Plan</w:t>
       </w:r>
       <w:r>
@@ -3159,16 +3177,15 @@
       <w:pPr>
         <w:pStyle w:val="PSI-Ttulo1"/>
       </w:pPr>
-      <w:bookmarkStart w:id="0" w:name="_Toc177223998"/>
+      <w:bookmarkStart w:id="1" w:name="_Toc177668929"/>
       <w:r>
         <w:t>Propósito</w:t>
       </w:r>
-      <w:bookmarkEnd w:id="0"/>
-    </w:p>
-    <w:p>
-      <w:pPr>
-        <w:ind w:left="0" w:firstLine="0"/>
-        <w:jc w:val="both"/>
+      <w:bookmarkEnd w:id="1"/>
+    </w:p>
+    <w:p>
+      <w:pPr>
+        <w:pStyle w:val="PSI-Normal"/>
       </w:pPr>
       <w:r>
         <w:t>El propósito de este plan es especificar las actividades que se realizarán para asegurar la calidad del software a construir. En él se detallan los productos que se van a revisar y los estándares, normas o reglas a aplicar, los métodos y procedimientos que se utilizarán para revisar que la elaboración de los productos se realice como lo establece el modelo de ciclo de vida del proyecto; y procedimientos para informar a los responsables de los productos los defectos encontrados y realizar un seguimiento de dichos defectos hasta su corrección.</w:t>
@@ -3176,8 +3193,7 @@
     </w:p>
     <w:p>
       <w:pPr>
-        <w:ind w:left="0" w:firstLine="0"/>
-        <w:jc w:val="both"/>
+        <w:pStyle w:val="PSI-Normal"/>
       </w:pPr>
       <w:r>
         <w:t xml:space="preserve">Este software consiste en una </w:t>
@@ -3188,8 +3204,7 @@
     </w:p>
     <w:p>
       <w:pPr>
-        <w:ind w:left="0" w:firstLine="0"/>
-        <w:jc w:val="both"/>
+        <w:pStyle w:val="PSI-Normal"/>
       </w:pPr>
       <w:r>
         <w:t xml:space="preserve">A continuación, se detallan los objetivos específicos que se establecen en el Plan de SQA </w:t>
@@ -3197,8 +3212,7 @@
     </w:p>
     <w:p>
       <w:pPr>
-        <w:ind w:left="0" w:firstLine="0"/>
-        <w:jc w:val="both"/>
+        <w:pStyle w:val="PSI-Normal"/>
       </w:pPr>
       <w:r>
         <w:t>Obedecer a los estándares, normas y convenciones establecidas y aceptadas por los integrantes del grupo de desarrollo.</w:t>
@@ -3206,14 +3220,13 @@
     </w:p>
     <w:p>
       <w:pPr>
-        <w:ind w:left="0" w:firstLine="0"/>
-        <w:jc w:val="both"/>
+        <w:pStyle w:val="PSI-Normal"/>
       </w:pPr>
       <w:r>
         <w:t xml:space="preserve">Producir el compromiso individual de los integrantes del grupo </w:t>
       </w:r>
       <w:r>
-        <w:t>Testify</w:t>
+        <w:t>OSLO</w:t>
       </w:r>
       <w:r>
         <w:t>, para garantizar la calidad del producto.</w:t>
@@ -3221,8 +3234,7 @@
     </w:p>
     <w:p>
       <w:pPr>
-        <w:ind w:left="0" w:firstLine="0"/>
-        <w:jc w:val="both"/>
+        <w:pStyle w:val="PSI-Normal"/>
       </w:pPr>
       <w:r>
         <w:t>Controlar la confección de la documentación asociada y la configuración correcta del software.</w:t>
@@ -3230,8 +3242,7 @@
     </w:p>
     <w:p>
       <w:pPr>
-        <w:ind w:left="0" w:firstLine="0"/>
-        <w:jc w:val="both"/>
+        <w:pStyle w:val="PSI-Normal"/>
       </w:pPr>
       <w:r>
         <w:t xml:space="preserve">Asegurar que se cumplan correctamente los requerimientos </w:t>
@@ -3250,26 +3261,37 @@
         <w:pStyle w:val="PSI-Ttulo2"/>
         <w:spacing w:before="0"/>
       </w:pPr>
-      <w:bookmarkStart w:id="1" w:name="_Toc177223999"/>
+      <w:bookmarkStart w:id="2" w:name="_Toc177668930"/>
       <w:r>
         <w:t>Referencias</w:t>
       </w:r>
-      <w:bookmarkEnd w:id="1"/>
+      <w:bookmarkEnd w:id="2"/>
+    </w:p>
+    <w:p>
+      <w:pPr>
+        <w:pStyle w:val="PSI-Normal"/>
+      </w:pPr>
+      <w:r>
+        <w:t xml:space="preserve">A </w:t>
+      </w:r>
+      <w:r>
+        <w:t>continuación,</w:t>
+      </w:r>
+      <w:r>
+        <w:t xml:space="preserve"> se </w:t>
+      </w:r>
+      <w:r>
+        <w:t>listarán</w:t>
+      </w:r>
+      <w:r>
+        <w:t xml:space="preserve"> las fuentes y documentos que serán utilizados para desarrollar y respaldar al actual Plan SQA.</w:t>
+      </w:r>
     </w:p>
     <w:p>
       <w:pPr>
         <w:spacing w:before="0"/>
         <w:ind w:left="0" w:firstLine="0"/>
       </w:pPr>
-      <w:r>
-        <w:t>A continuación se listaran las fuentes y documentos que serán utilizados para desarrollar y respaldar al actual Plan SQA.</w:t>
-      </w:r>
-    </w:p>
-    <w:p>
-      <w:pPr>
-        <w:spacing w:before="0"/>
-        <w:ind w:left="0" w:firstLine="0"/>
-      </w:pPr>
     </w:p>
     <w:p>
       <w:pPr>
@@ -3279,7 +3301,7 @@
           <w:lang w:eastAsia="es-AR"/>
         </w:rPr>
       </w:pPr>
-      <w:bookmarkStart w:id="2" w:name="_Toc177224000"/>
+      <w:bookmarkStart w:id="3" w:name="_Toc177668931"/>
       <w:r>
         <w:rPr>
           <w:highlight w:val="white"/>
@@ -3287,7 +3309,7 @@
         </w:rPr>
         <w:t>Nuestros documentos:</w:t>
       </w:r>
-      <w:bookmarkEnd w:id="2"/>
+      <w:bookmarkEnd w:id="3"/>
     </w:p>
     <w:p>
       <w:pPr>
@@ -3406,68 +3428,70 @@
       <w:pPr>
         <w:pStyle w:val="PSI-Ttulo3"/>
         <w:rPr>
-          <w:lang w:eastAsia="es-AR"/>
-        </w:rPr>
-      </w:pPr>
-      <w:bookmarkStart w:id="3" w:name="_Toc177224001"/>
-      <w:r>
-        <w:rPr>
-          <w:lang w:eastAsia="es-AR"/>
+          <w:lang w:val="en-US" w:eastAsia="es-AR"/>
+        </w:rPr>
+      </w:pPr>
+      <w:bookmarkStart w:id="4" w:name="_Toc177668932"/>
+      <w:r>
+        <w:rPr>
+          <w:lang w:val="en-US" w:eastAsia="es-AR"/>
         </w:rPr>
         <w:lastRenderedPageBreak/>
         <w:t>Normas,</w:t>
       </w:r>
       <w:r>
         <w:rPr>
+          <w:lang w:val="en-US" w:eastAsia="es-AR"/>
+        </w:rPr>
+        <w:t xml:space="preserve"> estándares</w:t>
+      </w:r>
+      <w:r>
+        <w:rPr>
+          <w:lang w:val="en-US" w:eastAsia="es-AR"/>
+        </w:rPr>
+        <w:t xml:space="preserve"> y bibliografía</w:t>
+      </w:r>
+      <w:r>
+        <w:rPr>
+          <w:lang w:val="en-US" w:eastAsia="es-AR"/>
+        </w:rPr>
+        <w:t>:</w:t>
+      </w:r>
+      <w:bookmarkEnd w:id="4"/>
+    </w:p>
+    <w:p>
+      <w:pPr>
+        <w:pStyle w:val="PSI-Normal"/>
+        <w:rPr>
           <w:lang w:eastAsia="es-AR"/>
         </w:rPr>
-        <w:t xml:space="preserve"> estándares</w:t>
-      </w:r>
+      </w:pPr>
       <w:r>
         <w:rPr>
           <w:lang w:eastAsia="es-AR"/>
         </w:rPr>
-        <w:t xml:space="preserve"> y bibliografía</w:t>
+        <w:t xml:space="preserve">ANSI/IEEE Std 730.1-1989, </w:t>
       </w:r>
       <w:r>
         <w:rPr>
           <w:lang w:eastAsia="es-AR"/>
         </w:rPr>
-        <w:t>:</w:t>
-      </w:r>
-      <w:bookmarkEnd w:id="3"/>
-    </w:p>
-    <w:p>
-      <w:pPr>
-        <w:ind w:left="0" w:firstLine="0"/>
+        <w:t>IEEE Standard</w:t>
+      </w:r>
+      <w:r>
         <w:rPr>
           <w:lang w:eastAsia="es-AR"/>
         </w:rPr>
-      </w:pPr>
-      <w:r>
+        <w:t xml:space="preserve"> for Software Quality Assurance.</w:t>
+      </w:r>
+    </w:p>
+    <w:p>
+      <w:pPr>
+        <w:pStyle w:val="PSI-Normal"/>
         <w:rPr>
           <w:lang w:eastAsia="es-AR"/>
         </w:rPr>
-        <w:t xml:space="preserve">ANSI/IEEE Std 730.1-1989, </w:t>
-      </w:r>
-      <w:r>
-        <w:rPr>
-          <w:lang w:eastAsia="es-AR"/>
-        </w:rPr>
-        <w:t>IEEE Standard</w:t>
-      </w:r>
-      <w:r>
-        <w:rPr>
-          <w:lang w:eastAsia="es-AR"/>
-        </w:rPr>
-        <w:t xml:space="preserve"> for Software Quality Assurance.</w:t>
-      </w:r>
-      <w:r>
-        <w:rPr>
-          <w:lang w:eastAsia="es-AR"/>
-        </w:rPr>
-        <w:br/>
-      </w:r>
+      </w:pPr>
       <w:r>
         <w:rPr>
           <w:highlight w:val="white"/>
@@ -3487,12 +3511,14 @@
         </w:rPr>
         <w:t>Quality management systems – Requirements ISO 9001:2008</w:t>
       </w:r>
-      <w:r>
+    </w:p>
+    <w:p>
+      <w:pPr>
+        <w:pStyle w:val="PSI-Normal"/>
         <w:rPr>
           <w:lang w:eastAsia="es-AR"/>
         </w:rPr>
-        <w:br/>
-      </w:r>
+      </w:pPr>
       <w:r>
         <w:rPr>
           <w:lang w:eastAsia="es-AR"/>
@@ -3506,6 +3532,7 @@
         <w:ind w:left="567"/>
         <w:rPr>
           <w:rFonts w:ascii="Tahoma" w:hAnsi="Tahoma"/>
+          <w:lang w:val="en-US"/>
         </w:rPr>
       </w:pPr>
     </w:p>
@@ -3515,6 +3542,7 @@
         <w:ind w:left="567"/>
         <w:rPr>
           <w:rFonts w:ascii="Tahoma" w:hAnsi="Tahoma"/>
+          <w:lang w:val="en-US"/>
         </w:rPr>
       </w:pPr>
     </w:p>
@@ -3522,32 +3550,32 @@
       <w:pPr>
         <w:pStyle w:val="PSI-Ttulo1"/>
       </w:pPr>
-      <w:bookmarkStart w:id="4" w:name="_Toc177224002"/>
+      <w:bookmarkStart w:id="5" w:name="_Toc177668933"/>
       <w:r>
         <w:t>Gestión</w:t>
       </w:r>
-      <w:bookmarkEnd w:id="4"/>
+      <w:bookmarkEnd w:id="5"/>
     </w:p>
     <w:p>
       <w:pPr>
         <w:pStyle w:val="PSI-Ttulo1"/>
       </w:pPr>
-      <w:bookmarkStart w:id="5" w:name="_Toc177224003"/>
+      <w:bookmarkStart w:id="6" w:name="_Toc177668934"/>
       <w:r>
         <w:t>Organización</w:t>
       </w:r>
-      <w:bookmarkEnd w:id="5"/>
+      <w:bookmarkEnd w:id="6"/>
     </w:p>
     <w:tbl>
       <w:tblPr>
         <w:tblStyle w:val="Tablaconcuadrcula"/>
         <w:tblW w:w="9744" w:type="dxa"/>
-        <w:tblLook w:val="04A0"/>
+        <w:tblLook w:val="04A0" w:firstRow="1" w:lastRow="0" w:firstColumn="1" w:lastColumn="0" w:noHBand="0" w:noVBand="1"/>
       </w:tblPr>
       <w:tblGrid>
-        <w:gridCol w:w="2319"/>
-        <w:gridCol w:w="4642"/>
-        <w:gridCol w:w="2783"/>
+        <w:gridCol w:w="2093"/>
+        <w:gridCol w:w="4819"/>
+        <w:gridCol w:w="2832"/>
       </w:tblGrid>
       <w:tr>
         <w:tc>
@@ -3597,7 +3625,7 @@
           </w:tcPr>
           <w:p>
             <w:pPr>
-              <w:pStyle w:val="PSI-Comentario"/>
+              <w:pStyle w:val="PSI-Normal"/>
             </w:pPr>
             <w:r>
               <w:t>Líder del Proyecto</w:t>
@@ -3613,7 +3641,7 @@
           </w:tcPr>
           <w:p>
             <w:pPr>
-              <w:pStyle w:val="PSI-Comentario"/>
+              <w:pStyle w:val="PSI-Normal"/>
             </w:pPr>
             <w:r>
               <w:t xml:space="preserve">Es el responsable de la </w:t>
@@ -3638,7 +3666,7 @@
           </w:tcPr>
           <w:p>
             <w:pPr>
-              <w:pStyle w:val="PSI-Comentario"/>
+              <w:pStyle w:val="PSI-Normal"/>
             </w:pPr>
             <w:r>
               <w:t>Valeria Ojeda</w:t>
@@ -3656,7 +3684,7 @@
           </w:tcPr>
           <w:p>
             <w:pPr>
-              <w:pStyle w:val="PSI-Comentario"/>
+              <w:pStyle w:val="PSI-Normal"/>
             </w:pPr>
             <w:r>
               <w:t>Administrador de Configuración</w:t>
@@ -3672,7 +3700,7 @@
           </w:tcPr>
           <w:p>
             <w:pPr>
-              <w:pStyle w:val="PSI-Comentario"/>
+              <w:pStyle w:val="PSI-Normal"/>
             </w:pPr>
             <w:r>
               <w:t xml:space="preserve">Es el responsable del </w:t>
@@ -3709,7 +3737,7 @@
           </w:tcPr>
           <w:p>
             <w:pPr>
-              <w:pStyle w:val="PSI-Comentario"/>
+              <w:pStyle w:val="PSI-Normal"/>
             </w:pPr>
             <w:r>
               <w:t>Levipichun Emilio.</w:t>
@@ -3724,7 +3752,7 @@
           </w:tcPr>
           <w:p>
             <w:pPr>
-              <w:pStyle w:val="PSI-Comentario"/>
+              <w:pStyle w:val="PSI-Normal"/>
             </w:pPr>
             <w:r>
               <w:t>Administrador SQA</w:t>
@@ -3740,7 +3768,7 @@
           </w:tcPr>
           <w:p>
             <w:pPr>
-              <w:pStyle w:val="PSI-Comentario"/>
+              <w:pStyle w:val="PSI-Normal"/>
             </w:pPr>
             <w:r>
               <w:rPr>
@@ -3759,7 +3787,7 @@
           </w:tcPr>
           <w:p>
             <w:pPr>
-              <w:pStyle w:val="PSI-Comentario"/>
+              <w:pStyle w:val="PSI-Normal"/>
             </w:pPr>
             <w:r>
               <w:t>Levipichun Emilio.</w:t>
@@ -3774,7 +3802,7 @@
           </w:tcPr>
           <w:p>
             <w:pPr>
-              <w:pStyle w:val="PSI-Comentario"/>
+              <w:pStyle w:val="PSI-Normal"/>
             </w:pPr>
             <w:r>
               <w:t>Analista</w:t>
@@ -3787,7 +3815,7 @@
           </w:tcPr>
           <w:p>
             <w:pPr>
-              <w:pStyle w:val="PSI-Comentario"/>
+              <w:pStyle w:val="PSI-Normal"/>
             </w:pPr>
             <w:r>
               <w:t>Se encarga de recopilar información relevante para entender completamente la necesidad del cliente, mediante la documentación y priorización de requerimientos para que sean claros, completos y viables para el equipo de desarrollo.</w:t>
@@ -3800,7 +3828,7 @@
           </w:tcPr>
           <w:p>
             <w:pPr>
-              <w:pStyle w:val="PSI-Comentario"/>
+              <w:pStyle w:val="PSI-Normal"/>
             </w:pPr>
             <w:r>
               <w:t>Oyarzo Malena</w:t>
@@ -3818,7 +3846,7 @@
           </w:tcPr>
           <w:p>
             <w:pPr>
-              <w:pStyle w:val="PSI-Comentario"/>
+              <w:pStyle w:val="PSI-Normal"/>
             </w:pPr>
             <w:r>
               <w:t>Diseño y Código</w:t>
@@ -3831,14 +3859,14 @@
           </w:tcPr>
           <w:p>
             <w:pPr>
-              <w:pStyle w:val="PSI-Comentario"/>
+              <w:pStyle w:val="PSI-Normal"/>
             </w:pPr>
             <w:r>
-              <w:t xml:space="preserve">Es el responsable de resolver y dar seguimiento de calidad al diseño, arquitectura y desarrollo del sistema como así también a la verificación de la calidad del código y su alineación con los estándares establecidos, además debe identificar, implementar y evaluar los factores de calidad que se aplicaran al sistema asegurándose de que se cumplan los requisitos técnicos y de </w:t>
+              <w:t xml:space="preserve">Es el responsable de resolver y dar seguimiento de calidad al diseño, arquitectura y desarrollo del sistema como así también a la verificación de la calidad del código y su alineación con los </w:t>
             </w:r>
             <w:r>
               <w:lastRenderedPageBreak/>
-              <w:t>negocio.</w:t>
+              <w:t>estándares establecidos, además debe identificar, implementar y evaluar los factores de calidad que se aplicaran al sistema asegurándose de que se cumplan los requisitos técnicos y de negocio.</w:t>
             </w:r>
           </w:p>
         </w:tc>
@@ -3848,7 +3876,7 @@
           </w:tcPr>
           <w:p>
             <w:pPr>
-              <w:pStyle w:val="PSI-Comentario"/>
+              <w:pStyle w:val="PSI-Normal"/>
             </w:pPr>
             <w:r>
               <w:lastRenderedPageBreak/>
@@ -3870,7 +3898,7 @@
           </w:tcPr>
           <w:p>
             <w:pPr>
-              <w:pStyle w:val="PSI-Comentario"/>
+              <w:pStyle w:val="PSI-Normal"/>
             </w:pPr>
             <w:r>
               <w:lastRenderedPageBreak/>
@@ -3884,7 +3912,7 @@
           </w:tcPr>
           <w:p>
             <w:pPr>
-              <w:pStyle w:val="PSI-Comentario"/>
+              <w:pStyle w:val="PSI-Normal"/>
             </w:pPr>
             <w:r>
               <w:t>Es responsable de organizar, mantener y garantizar la calidad de toda la información generada durante el proceso de desarrollo, asegurando su almacenamiento adecuado para una fácil recuperación, actualización y coherencia en el formato y estructura.</w:t>
@@ -3897,7 +3925,7 @@
           </w:tcPr>
           <w:p>
             <w:pPr>
-              <w:pStyle w:val="PSI-Comentario"/>
+              <w:pStyle w:val="PSI-Normal"/>
             </w:pPr>
             <w:r>
               <w:t>Malena Oyarzo – Valeria Ojeda.</w:t>
@@ -3912,12 +3940,12 @@
           </w:tcPr>
           <w:p>
             <w:pPr>
-              <w:pStyle w:val="PSI-Comentario"/>
+              <w:pStyle w:val="PSI-Normal"/>
             </w:pPr>
           </w:p>
           <w:p>
             <w:pPr>
-              <w:pStyle w:val="PSI-Comentario"/>
+              <w:pStyle w:val="PSI-Normal"/>
             </w:pPr>
             <w:r>
               <w:t>Administrador de Riesgos</w:t>
@@ -3930,12 +3958,7 @@
           </w:tcPr>
           <w:p>
             <w:pPr>
-              <w:pStyle w:val="PSI-Comentario"/>
-            </w:pPr>
-          </w:p>
-          <w:p>
-            <w:pPr>
-              <w:pStyle w:val="PSI-Comentario"/>
+              <w:pStyle w:val="PSI-Normal"/>
             </w:pPr>
             <w:r>
               <w:t>Es el responsable de dar seguimiento continuo, evaluar y proponer medidas de mitigación y contingencia a los riesgos identificados para minimizar su impacto, notificando al líder del proyecto cuando un riesgo identificado se convierta en un problema concreto para coordinar las acciones necesarias de gestión de riesgos, asegurando que el equipo este informado y preparado para afrontarlo.</w:t>
@@ -3948,12 +3971,12 @@
           </w:tcPr>
           <w:p>
             <w:pPr>
-              <w:pStyle w:val="PSI-Comentario"/>
+              <w:pStyle w:val="PSI-Normal"/>
             </w:pPr>
           </w:p>
           <w:p>
             <w:pPr>
-              <w:pStyle w:val="PSI-Comentario"/>
+              <w:pStyle w:val="PSI-Normal"/>
             </w:pPr>
             <w:r>
               <w:t>Malena Oyarzo</w:t>
@@ -3968,7 +3991,7 @@
           </w:tcPr>
           <w:p>
             <w:pPr>
-              <w:pStyle w:val="PSI-Comentario"/>
+              <w:pStyle w:val="PSI-Normal"/>
             </w:pPr>
             <w:r>
               <w:t>Pruebas</w:t>
@@ -3981,7 +4004,7 @@
           </w:tcPr>
           <w:p>
             <w:pPr>
-              <w:pStyle w:val="PSI-Comentario"/>
+              <w:pStyle w:val="PSI-Normal"/>
             </w:pPr>
             <w:r>
               <w:t>Es responsable de garantizar que el software cumpla con los requerimientos funcionales establecidos libre de fallas mediante una planeación, ejecución y evaluación rigurosa de pruebas certificando que el software está listo para un ambiente productivo</w:t>
@@ -4006,7 +4029,7 @@
           </w:tcPr>
           <w:p>
             <w:pPr>
-              <w:pStyle w:val="PSI-Comentario"/>
+              <w:pStyle w:val="PSI-Normal"/>
             </w:pPr>
             <w:r>
               <w:t>Malena Oyarzo – Valeria Ojeda.</w:t>
@@ -4021,7 +4044,7 @@
           </w:tcPr>
           <w:p>
             <w:pPr>
-              <w:pStyle w:val="PSI-Comentario"/>
+              <w:pStyle w:val="PSI-Normal"/>
             </w:pPr>
             <w:r>
               <w:t>Arquitectura del sistema</w:t>
@@ -4034,7 +4057,7 @@
           </w:tcPr>
           <w:p>
             <w:pPr>
-              <w:pStyle w:val="PSI-Comentario"/>
+              <w:pStyle w:val="PSI-Normal"/>
             </w:pPr>
             <w:r>
               <w:t>Es el responsable de transformar los requisitos proporcionados por el Analista en una solución técnica coherente y efectiva, asegurando que el desarrollo se ajuste al diseño arquitectónico original revisándolo y adaptándolo para mantener la integridad y alineación con los requerimientos del sistema y objetivo del proyecto.</w:t>
@@ -4047,7 +4070,7 @@
           </w:tcPr>
           <w:p>
             <w:pPr>
-              <w:pStyle w:val="PSI-Comentario"/>
+              <w:pStyle w:val="PSI-Normal"/>
             </w:pPr>
             <w:r>
               <w:t>Eduardo Sly – Levipichun Emilio.</w:t>
@@ -4061,7 +4084,20 @@
         <w:ind w:left="0" w:firstLine="0"/>
         <w:jc w:val="both"/>
       </w:pPr>
-      <w:r>
+    </w:p>
+    <w:p>
+      <w:pPr>
+        <w:ind w:left="0" w:firstLine="0"/>
+        <w:jc w:val="both"/>
+      </w:pPr>
+    </w:p>
+    <w:p>
+      <w:pPr>
+        <w:ind w:left="0" w:firstLine="0"/>
+        <w:jc w:val="both"/>
+      </w:pPr>
+      <w:r>
+        <w:lastRenderedPageBreak/>
         <w:t>Todas estas actividades que se realizan durante el desarrollo del proyecto impactan en la calidad del producto final. Las líneas de trabajo que tienen un impacto directo son las siguientes:</w:t>
       </w:r>
     </w:p>
@@ -4132,24 +4168,40 @@
     </w:p>
     <w:p>
       <w:pPr>
+        <w:spacing w:before="0" w:line="240" w:lineRule="auto"/>
+        <w:ind w:left="720" w:firstLine="0"/>
+        <w:jc w:val="both"/>
+      </w:pPr>
+    </w:p>
+    <w:p>
+      <w:pPr>
         <w:pStyle w:val="PSI-Ttulo2"/>
       </w:pPr>
-      <w:bookmarkStart w:id="6" w:name="_Toc177224004"/>
-      <w:r>
-        <w:lastRenderedPageBreak/>
+      <w:bookmarkStart w:id="7" w:name="_Toc177668935"/>
+      <w:r>
         <w:t>Actividades</w:t>
       </w:r>
-      <w:bookmarkEnd w:id="6"/>
+      <w:bookmarkEnd w:id="7"/>
+    </w:p>
+    <w:p>
+      <w:pPr>
+        <w:pStyle w:val="PSI-Ttulo2"/>
+      </w:pPr>
     </w:p>
     <w:p>
       <w:pPr>
         <w:pStyle w:val="PSI-Ttulo3"/>
       </w:pPr>
-      <w:bookmarkStart w:id="7" w:name="_Toc177224005"/>
+      <w:bookmarkStart w:id="8" w:name="_Toc177668936"/>
       <w:r>
         <w:t>Ciclo de vida del software cubierto por el Plan</w:t>
       </w:r>
-      <w:bookmarkEnd w:id="7"/>
+      <w:bookmarkEnd w:id="8"/>
+    </w:p>
+    <w:p>
+      <w:pPr>
+        <w:pStyle w:val="PSI-Ttulo3"/>
+      </w:pPr>
     </w:p>
     <w:p>
       <w:r>
@@ -4192,7 +4244,13 @@
         <w:t>Análisis y diseño</w:t>
       </w:r>
       <w:r>
-        <w:t xml:space="preserve"> (Se debe seguir el patrón MVC, escalabilidad, usabilidad y accesibilidad, compatibilidad y responsavidad, deberán ser revisados mediante RTF, pruebas de usabilidad, auditorias de código y arquitectura).</w:t>
+        <w:t xml:space="preserve"> (Se debe seguir el patrón MVC, escalabilidad, usabilidad y accesibil</w:t>
+      </w:r>
+      <w:r>
+        <w:t>idad, compatibilidad y responsabil</w:t>
+      </w:r>
+      <w:r>
+        <w:t>idad, deberán ser revisados mediante RTF, pruebas de usabilidad, auditorias de código y arquitectura).</w:t>
       </w:r>
     </w:p>
     <w:p>
@@ -4362,7 +4420,11 @@
         <w:t xml:space="preserve"> (Se deben realizar la revisión técnica formal (RTF)</w:t>
       </w:r>
       <w:r>
-        <w:t>, se debe verificar que no exista inconsistencia en la modularidad, es decir que esté bien estructurado en módulos o componentes independientes con una interacción clara entre ellos asegurando la escalabilidad y mantenibilidad permitiendo además que se realicen desarrollos/modificaciones sin afectar a todo el sistema,  Se debe cumplir con RNF básico como tolerancia a fallos o seguridad, se debe garantizar que la arquitectura siga estándares tecnológicos en el proyecto para la comunicación entre equipos, que sea flexible para prever posibles ajustes futuros reduciendo costo y complejidad</w:t>
+        <w:t xml:space="preserve">, se debe verificar que no exista inconsistencia en la modularidad, es decir que esté bien estructurado en módulos o componentes independientes con una interacción clara entre ellos asegurando la escalabilidad y mantenibilidad permitiendo además que se realicen desarrollos/modificaciones sin afectar a todo el sistema,  Se debe cumplir con </w:t>
+      </w:r>
+      <w:r>
+        <w:lastRenderedPageBreak/>
+        <w:t>RNF básico como tolerancia a fallos o seguridad, se debe garantizar que la arquitectura siga estándares tecnológicos en el proyecto para la comunicación entre equipos, que sea flexible para prever posibles ajustes futuros reduciendo costo y complejidad</w:t>
       </w:r>
       <w:r>
         <w:t>).</w:t>
@@ -4428,11 +4490,7 @@
         <w:t>Manual de Usuario</w:t>
       </w:r>
       <w:r>
-        <w:t xml:space="preserve"> (Se deberán hacer pruebas con usuarios reales (UAT) para obtener retroalimentación directa, RTF de manual para verificar que el manual cubra todos los flujos de trabajo y escenarios, estandarización del lenguaje ya que debe ser sencillo y </w:t>
-      </w:r>
-      <w:r>
-        <w:lastRenderedPageBreak/>
-        <w:t>directo con un formato uniforme y consistente, se debe validar la estructura para que sea intuitiva y lógica para facilitar la navegación y búsqueda de información).</w:t>
+        <w:t xml:space="preserve"> (Se deberán hacer pruebas con usuarios reales (UAT) para obtener retroalimentación directa, RTF de manual para verificar que el manual cubra todos los flujos de trabajo y escenarios, estandarización del lenguaje ya que debe ser sencillo y directo con un formato uniforme y consistente, se debe validar la estructura para que sea intuitiva y lógica para facilitar la navegación y búsqueda de información).</w:t>
       </w:r>
     </w:p>
     <w:p>
@@ -4445,11 +4503,11 @@
       <w:pPr>
         <w:pStyle w:val="PSI-Ttulo3"/>
       </w:pPr>
-      <w:bookmarkStart w:id="8" w:name="_Toc177224006"/>
+      <w:bookmarkStart w:id="9" w:name="_Toc177668937"/>
       <w:r>
         <w:t>Actividades de calidad a realizarse</w:t>
       </w:r>
-      <w:bookmarkEnd w:id="8"/>
+      <w:bookmarkEnd w:id="9"/>
     </w:p>
     <w:p>
       <w:pPr>
@@ -4630,7 +4688,13 @@
         <w:pStyle w:val="Prrafodelista"/>
       </w:pPr>
       <w:r>
-        <w:t>Aplicando métricas centradas en normas de gestión de calidad proporcionadas por  ISO 9001</w:t>
+        <w:t xml:space="preserve">Aplicando métricas centradas en normas de gestión de calidad proporcionadas </w:t>
+      </w:r>
+      <w:r>
+        <w:t>por ISO</w:t>
+      </w:r>
+      <w:r>
+        <w:t xml:space="preserve"> 9001</w:t>
       </w:r>
       <w:r>
         <w:t xml:space="preserve"> a las actividades en el proceso de desarrollo de software</w:t>
@@ -4675,6 +4739,7 @@
         <w:ind w:left="1134" w:hanging="425"/>
       </w:pPr>
       <w:r>
+        <w:lastRenderedPageBreak/>
         <w:t>Eficacia del proceso de desarrollo: Basado en la relación entre el número de productos y el número de problemas identificados y resueltos.</w:t>
       </w:r>
     </w:p>
@@ -4740,14 +4805,13 @@
       <w:pPr>
         <w:pStyle w:val="PSI-Ttulo3"/>
       </w:pPr>
-      <w:bookmarkStart w:id="9" w:name="_Toc21938340"/>
-      <w:bookmarkStart w:id="10" w:name="_Toc177224007"/>
-      <w:r>
-        <w:lastRenderedPageBreak/>
+      <w:bookmarkStart w:id="10" w:name="_Toc21938340"/>
+      <w:bookmarkStart w:id="11" w:name="_Toc177668938"/>
+      <w:r>
         <w:t>Revisar cada producto</w:t>
       </w:r>
-      <w:bookmarkEnd w:id="9"/>
       <w:bookmarkEnd w:id="10"/>
+      <w:bookmarkEnd w:id="11"/>
     </w:p>
     <w:p>
       <w:pPr>
@@ -4828,7 +4892,13 @@
     </w:p>
     <w:p>
       <w:r>
-        <w:t xml:space="preserve">Para ello se adjuntara una plantilla Excel a modo de checklist como anexo para llevar el control de las revisiones durante las iteraciones llamado: ChecklistProductoClave, que contendrá distintas hojas correspondientes a los chequeos antes de la entrega correspondiente, si bien la Revisión SQA contemplara los productos </w:t>
+        <w:t xml:space="preserve">Para ello se </w:t>
+      </w:r>
+      <w:r>
+        <w:t>adjuntará</w:t>
+      </w:r>
+      <w:r>
+        <w:t xml:space="preserve"> una plantilla Excel a modo de checklist como anexo para llevar el control de las revisiones durante las iteraciones llamado: ChecklistProductoClave, que contendrá distintas hojas correspondientes a los chequeos antes de la entrega correspondiente, si bien la Revisión SQA contemplara los productos </w:t>
       </w:r>
       <w:r>
         <w:rPr>
@@ -4856,7 +4926,7 @@
       <w:r>
         <w:t>Como salida se obtiene el Informe de revisión de SQA, este informe debe ser distribuido a los responsables del producto y se debe asegurar de que son conscientes de desviaciones o discrepancias encontradas.</w:t>
       </w:r>
-      <w:bookmarkStart w:id="11" w:name="_Toc21938341"/>
+      <w:bookmarkStart w:id="12" w:name="_Toc21938341"/>
     </w:p>
     <w:p>
       <w:r>
@@ -4951,6 +5021,7 @@
     </w:p>
     <w:p>
       <w:r>
+        <w:lastRenderedPageBreak/>
         <w:t xml:space="preserve">Cada Revisión de SQA </w:t>
       </w:r>
       <w:r>
@@ -4981,19 +5052,25 @@
       <w:pPr>
         <w:pStyle w:val="PSI-Ttulo3"/>
       </w:pPr>
-      <w:bookmarkStart w:id="12" w:name="_Toc177224008"/>
+      <w:bookmarkStart w:id="13" w:name="_Toc177668939"/>
       <w:r>
         <w:t>Revisar el ajuste al proceso</w:t>
       </w:r>
-      <w:bookmarkEnd w:id="11"/>
       <w:bookmarkEnd w:id="12"/>
+      <w:bookmarkEnd w:id="13"/>
     </w:p>
     <w:p>
       <w:pPr>
         <w:ind w:left="0" w:firstLine="0"/>
       </w:pPr>
       <w:r>
-        <w:t xml:space="preserve">En esta actividad, se revisaran los productos definidos como </w:t>
+        <w:t xml:space="preserve">En esta actividad, se </w:t>
+      </w:r>
+      <w:r>
+        <w:t>revisarán</w:t>
+      </w:r>
+      <w:r>
+        <w:t xml:space="preserve"> los productos definidos como </w:t>
       </w:r>
       <w:r>
         <w:rPr>
@@ -5010,7 +5087,6 @@
         <w:ind w:left="0" w:firstLine="0"/>
       </w:pPr>
       <w:r>
-        <w:lastRenderedPageBreak/>
         <w:t>Se recoger</w:t>
       </w:r>
       <w:r>
@@ -5140,7 +5216,7 @@
       <w:r>
         <w:t>, este informe debe ser distribuido a los responsables de las actividades y se debe asegurar de que son conscientes de desviacio</w:t>
       </w:r>
-      <w:bookmarkStart w:id="13" w:name="_Toc21938342"/>
+      <w:bookmarkStart w:id="14" w:name="_Toc21938342"/>
       <w:r>
         <w:t>nes o discrepancias encontradas guiándose por normas ISO 9001 e IEEE 730.1.</w:t>
       </w:r>
@@ -5155,12 +5231,12 @@
       <w:pPr>
         <w:pStyle w:val="PSI-Ttulo3"/>
       </w:pPr>
-      <w:bookmarkStart w:id="14" w:name="_Toc177224009"/>
+      <w:bookmarkStart w:id="15" w:name="_Toc177668940"/>
       <w:r>
         <w:t>Realizar Revisión Técnica Formal (RTF)</w:t>
       </w:r>
-      <w:bookmarkEnd w:id="13"/>
       <w:bookmarkEnd w:id="14"/>
+      <w:bookmarkEnd w:id="15"/>
     </w:p>
     <w:p>
       <w:pPr>
@@ -5238,11 +5314,11 @@
       <w:pPr>
         <w:pStyle w:val="PSI-Ttulo3"/>
       </w:pPr>
-      <w:bookmarkStart w:id="15" w:name="_Toc177224010"/>
+      <w:bookmarkStart w:id="16" w:name="_Toc177668941"/>
       <w:r>
         <w:t>Proceso de revisión:</w:t>
       </w:r>
-      <w:bookmarkEnd w:id="15"/>
+      <w:bookmarkEnd w:id="16"/>
     </w:p>
     <w:p>
       <w:pPr>
@@ -5289,6 +5365,7 @@
         </w:numPr>
       </w:pPr>
       <w:r>
+        <w:lastRenderedPageBreak/>
         <w:t>La convocatoria de reunión debe ser formal e incluir a los involucrados y</w:t>
       </w:r>
       <w:r>
@@ -5349,12 +5426,11 @@
       <w:pPr>
         <w:pStyle w:val="PSI-Ttulo3"/>
       </w:pPr>
-      <w:bookmarkStart w:id="16" w:name="_Toc177224011"/>
-      <w:r>
-        <w:lastRenderedPageBreak/>
+      <w:bookmarkStart w:id="17" w:name="_Toc177668942"/>
+      <w:r>
         <w:t>Documentación/entregables:</w:t>
       </w:r>
-      <w:bookmarkEnd w:id="16"/>
+      <w:bookmarkEnd w:id="17"/>
     </w:p>
     <w:p>
       <w:pPr>
@@ -5501,11 +5577,11 @@
       <w:pPr>
         <w:pStyle w:val="PSI-Ttulo3"/>
       </w:pPr>
-      <w:bookmarkStart w:id="17" w:name="_Toc177224012"/>
+      <w:bookmarkStart w:id="18" w:name="_Toc177668943"/>
       <w:r>
         <w:t>Relaciones entre las actividades de SQA y la planificación</w:t>
       </w:r>
-      <w:bookmarkEnd w:id="17"/>
+      <w:bookmarkEnd w:id="18"/>
     </w:p>
     <w:p>
       <w:pPr>
@@ -5520,11 +5596,11 @@
       <w:pPr>
         <w:pStyle w:val="PSI-Ttulo2"/>
       </w:pPr>
-      <w:bookmarkStart w:id="18" w:name="_Toc177224013"/>
+      <w:bookmarkStart w:id="19" w:name="_Toc177668944"/>
       <w:r>
         <w:t>Responsables</w:t>
       </w:r>
-      <w:bookmarkEnd w:id="18"/>
+      <w:bookmarkEnd w:id="19"/>
     </w:p>
     <w:p>
       <w:pPr>
@@ -5534,7 +5610,13 @@
         <w:t>Administrador del Proyecto y el Administrador de SQA</w:t>
       </w:r>
       <w:r>
-        <w:t xml:space="preserve"> son los encargados de realizar los controles de calidad durante la ejecución del proyecto, sus responsabilidades acorde al ciclo de prevención son:</w:t>
+        <w:t xml:space="preserve"> son los encargados de realizar los controles de calidad durante la ejecución del proyecto, sus </w:t>
+      </w:r>
+      <w:r>
+        <w:t>responsabilidades acordes</w:t>
+      </w:r>
+      <w:r>
+        <w:t xml:space="preserve"> al ciclo de prevención son:</w:t>
       </w:r>
     </w:p>
     <w:p>
@@ -5613,6 +5695,7 @@
         <w:ind w:left="1134" w:hanging="425"/>
       </w:pPr>
       <w:r>
+        <w:lastRenderedPageBreak/>
         <w:t>Se debe llevar a cabo una revisión de la tarea para evaluar su conformidad con los requisitos y estándares.</w:t>
       </w:r>
     </w:p>
@@ -5626,7 +5709,13 @@
         <w:ind w:left="1134" w:hanging="425"/>
       </w:pPr>
       <w:r>
-        <w:t>Determinar si esta tarea se acepta tal como esta o si requiere correcciones.</w:t>
+        <w:t xml:space="preserve">Determinar si esta tarea se acepta tal como </w:t>
+      </w:r>
+      <w:r>
+        <w:t>está</w:t>
+      </w:r>
+      <w:r>
+        <w:t xml:space="preserve"> o si requiere correcciones.</w:t>
       </w:r>
     </w:p>
     <w:p>
@@ -5683,7 +5772,6 @@
         <w:ind w:left="1418" w:hanging="142"/>
       </w:pPr>
       <w:r>
-        <w:lastRenderedPageBreak/>
         <w:t>Análisis del error: (entender cómo y porque ocurrió).</w:t>
       </w:r>
     </w:p>
@@ -5827,23 +5915,29 @@
     </w:p>
     <w:p>
       <w:pPr>
+        <w:spacing w:before="0"/>
+        <w:ind w:left="1134" w:firstLine="0"/>
+      </w:pPr>
+    </w:p>
+    <w:p>
+      <w:pPr>
         <w:pStyle w:val="PSI-Ttulo1"/>
       </w:pPr>
-      <w:bookmarkStart w:id="19" w:name="_Toc177224014"/>
+      <w:bookmarkStart w:id="20" w:name="_Toc177668945"/>
       <w:r>
         <w:t>Documentación</w:t>
       </w:r>
-      <w:bookmarkEnd w:id="19"/>
+      <w:bookmarkEnd w:id="20"/>
     </w:p>
     <w:p>
       <w:pPr>
         <w:pStyle w:val="PSI-Ttulo2"/>
       </w:pPr>
-      <w:bookmarkStart w:id="20" w:name="_Toc177224015"/>
+      <w:bookmarkStart w:id="21" w:name="_Toc177668946"/>
       <w:r>
         <w:t>Propósito</w:t>
       </w:r>
-      <w:bookmarkEnd w:id="20"/>
+      <w:bookmarkEnd w:id="21"/>
     </w:p>
     <w:p>
       <w:pPr>
@@ -5855,18 +5949,18 @@
     </w:p>
     <w:p>
       <w:pPr>
+        <w:spacing w:before="0" w:line="240" w:lineRule="auto"/>
+      </w:pPr>
+    </w:p>
+    <w:p>
+      <w:pPr>
         <w:pStyle w:val="PSI-Ttulo2"/>
       </w:pPr>
-    </w:p>
-    <w:p>
-      <w:pPr>
-        <w:pStyle w:val="PSI-Ttulo2"/>
-      </w:pPr>
-      <w:bookmarkStart w:id="21" w:name="_Toc177224016"/>
+      <w:bookmarkStart w:id="22" w:name="_Toc177668947"/>
       <w:r>
         <w:t>Documentación mínima requerida</w:t>
       </w:r>
-      <w:bookmarkEnd w:id="21"/>
+      <w:bookmarkEnd w:id="22"/>
     </w:p>
     <w:p>
       <w:pPr>
@@ -5971,18 +6065,22 @@
       <w:pPr>
         <w:pStyle w:val="PSI-Ttulo3"/>
       </w:pPr>
-      <w:bookmarkStart w:id="22" w:name="_Toc177224017"/>
-      <w:r>
+      <w:bookmarkStart w:id="23" w:name="_Toc177668948"/>
+      <w:r>
+        <w:lastRenderedPageBreak/>
         <w:t>Especificación de requerimientos del software</w:t>
       </w:r>
-      <w:bookmarkEnd w:id="22"/>
+      <w:bookmarkEnd w:id="23"/>
     </w:p>
     <w:p>
       <w:pPr>
         <w:ind w:left="0" w:firstLine="0"/>
       </w:pPr>
       <w:r>
-        <w:t>El documento de especificación de requerimientos deberá describir, de forma clara y precisa, cada uno de los requerimientos esenciales del software</w:t>
+        <w:t xml:space="preserve">El documento de especificación de requerimientos deberá describir, de forma clara y precisa, cada uno de los requerimientos esenciales del </w:t>
+      </w:r>
+      <w:r>
+        <w:t>software,</w:t>
       </w:r>
       <w:r>
         <w:t xml:space="preserve"> así como su trazabilidad a las funcionalidades desarrolladas</w:t>
@@ -5999,11 +6097,7 @@
         <w:t>Los integrantes de la cátedra de Laboratorio de desarrollo de software</w:t>
       </w:r>
       <w:r>
-        <w:t xml:space="preserve"> (nuestro cliente) deberá obtener como resultado del proyecto una especificación adecuada a sus necesidades en el área de alcance del proyecto, de acuerdo al compromiso inicial del trabajo y a los cambios que </w:t>
-      </w:r>
-      <w:r>
-        <w:lastRenderedPageBreak/>
-        <w:t xml:space="preserve">este haya sufrido a lo largo del proyecto, que cubra aquellos aspectos que se haya acordado detallar con </w:t>
+        <w:t xml:space="preserve"> (nuestro cliente) deberá obtener como resultado del proyecto una especificación adecuada a sus necesidades en el área de alcance del proyecto, de acuerdo al compromiso inicial del trabajo y a los cambios que este haya sufrido a lo largo del proyecto, que cubra aquellos aspectos que se haya acordado detallar con </w:t>
       </w:r>
       <w:r>
         <w:t>él</w:t>
@@ -6115,15 +6209,21 @@
     </w:p>
     <w:p>
       <w:pPr>
+        <w:spacing w:before="0"/>
+        <w:ind w:left="720" w:firstLine="0"/>
+      </w:pPr>
+    </w:p>
+    <w:p>
+      <w:pPr>
         <w:pStyle w:val="PSI-Ttulo3"/>
       </w:pPr>
-      <w:bookmarkStart w:id="23" w:name="_Toc53497912"/>
-      <w:bookmarkStart w:id="24" w:name="_Toc177224018"/>
+      <w:bookmarkStart w:id="24" w:name="_Toc53497912"/>
+      <w:bookmarkStart w:id="25" w:name="_Toc177668949"/>
       <w:r>
         <w:t>Modelos de Casos de Uso</w:t>
       </w:r>
-      <w:bookmarkEnd w:id="23"/>
       <w:bookmarkEnd w:id="24"/>
+      <w:bookmarkEnd w:id="25"/>
     </w:p>
     <w:p>
       <w:pPr>
@@ -6256,7 +6356,13 @@
         <w:t>Diagramas asociados: Diagramas de casos de uso, actividad, interacción</w:t>
       </w:r>
       <w:r>
-        <w:t xml:space="preserve"> (se debe verificar que los diagrama reflejen con precisión los flujos descritos en el texto y que son consistentes entre si)</w:t>
+        <w:t xml:space="preserve"> (se debe verificar que los diagrama reflejen con precisión los flujos descritos en el texto y que son consistentes entre </w:t>
+      </w:r>
+      <w:r>
+        <w:t>sí</w:t>
+      </w:r>
+      <w:r>
+        <w:t>)</w:t>
       </w:r>
       <w:r>
         <w:t>.</w:t>
@@ -6267,6 +6373,7 @@
         <w:ind w:left="0" w:firstLine="0"/>
       </w:pPr>
       <w:r>
+        <w:lastRenderedPageBreak/>
         <w:t>El Modelo de Casos de Uso debe ser redactado en lenguaje natural para la comprensión de los clientes. Se elabora en las primeras iteraciones y luego se extiende hasta lograr el documento preciso y claro.</w:t>
       </w:r>
     </w:p>
@@ -6279,13 +6386,13 @@
       <w:pPr>
         <w:pStyle w:val="PSI-Ttulo3"/>
       </w:pPr>
-      <w:bookmarkStart w:id="25" w:name="_Toc53497913"/>
-      <w:bookmarkStart w:id="26" w:name="_Toc177224019"/>
+      <w:bookmarkStart w:id="26" w:name="_Toc53497913"/>
+      <w:bookmarkStart w:id="27" w:name="_Toc177668950"/>
       <w:r>
         <w:t>Modelo de Diseño</w:t>
       </w:r>
-      <w:bookmarkEnd w:id="25"/>
       <w:bookmarkEnd w:id="26"/>
+      <w:bookmarkEnd w:id="27"/>
       <w:r>
         <w:tab/>
       </w:r>
@@ -6303,7 +6410,6 @@
         <w:ind w:left="0" w:firstLine="0"/>
       </w:pPr>
       <w:r>
-        <w:lastRenderedPageBreak/>
         <w:t>Deberá describir los componentes y subcomponentes del diseño del software, incluyendo interfaces internas. Este documento deberá ser elaborado primero como Preliminar y luego será gradualmente extendido hasta llegar a obtener el Detallado.</w:t>
       </w:r>
     </w:p>
@@ -6344,7 +6450,13 @@
         <w:t>módulos</w:t>
       </w:r>
       <w:r>
-        <w:t>, componentes y subcomponetes especificando las relaciones entre ellos)</w:t>
+        <w:t xml:space="preserve">, componentes y </w:t>
+      </w:r>
+      <w:r>
+        <w:t>subcomponentes</w:t>
+      </w:r>
+      <w:r>
+        <w:t xml:space="preserve"> especificando las relaciones entre ellos)</w:t>
       </w:r>
       <w:r>
         <w:t>.</w:t>
@@ -6414,18 +6526,18 @@
       <w:pPr>
         <w:pStyle w:val="PSI-Ttulo3"/>
       </w:pPr>
-      <w:bookmarkStart w:id="27" w:name="_Toc21938351"/>
-      <w:bookmarkStart w:id="28" w:name="_Toc53497914"/>
-      <w:bookmarkStart w:id="29" w:name="_Toc177224020"/>
+      <w:bookmarkStart w:id="28" w:name="_Toc21938351"/>
+      <w:bookmarkStart w:id="29" w:name="_Toc53497914"/>
+      <w:bookmarkStart w:id="30" w:name="_Toc177668951"/>
       <w:r>
         <w:t xml:space="preserve">Plan de </w:t>
       </w:r>
-      <w:bookmarkEnd w:id="27"/>
+      <w:bookmarkEnd w:id="28"/>
       <w:r>
         <w:t>Pruebas</w:t>
       </w:r>
-      <w:bookmarkEnd w:id="28"/>
       <w:bookmarkEnd w:id="29"/>
+      <w:bookmarkEnd w:id="30"/>
     </w:p>
     <w:p>
       <w:pPr>
@@ -6509,7 +6621,11 @@
         <w:t>Validar que el código, cuando es ejecutado, se adecua a los requerimientos expresados en el documento de requerimientos</w:t>
       </w:r>
       <w:r>
-        <w:t xml:space="preserve"> (Se deben aplicar usos de métricas como el porcentaje de cobertura de pruebas, tasa de fallos críticos y cantidad de incidentes corregidos en comparación a los incidentes descubiertos)</w:t>
+        <w:t xml:space="preserve"> (Se deben aplicar usos de métricas como el </w:t>
+      </w:r>
+      <w:r>
+        <w:lastRenderedPageBreak/>
+        <w:t>porcentaje de cobertura de pruebas, tasa de fallos críticos y cantidad de incidentes corregidos en comparación a los incidentes descubiertos)</w:t>
       </w:r>
       <w:r>
         <w:t>.</w:t>
@@ -6519,25 +6635,29 @@
       <w:pPr>
         <w:pStyle w:val="PSI-Ttulo3"/>
       </w:pPr>
-      <w:bookmarkStart w:id="30" w:name="_Toc21938352"/>
+      <w:bookmarkStart w:id="31" w:name="_Toc21938352"/>
       <w:r>
         <w:br/>
       </w:r>
-      <w:bookmarkStart w:id="31" w:name="_Toc21938353"/>
-      <w:bookmarkStart w:id="32" w:name="_Toc53497915"/>
-      <w:bookmarkStart w:id="33" w:name="_Toc177224021"/>
-      <w:bookmarkEnd w:id="30"/>
+      <w:bookmarkStart w:id="32" w:name="_Toc21938353"/>
+      <w:bookmarkStart w:id="33" w:name="_Toc53497915"/>
+      <w:bookmarkStart w:id="34" w:name="_Toc177668952"/>
+      <w:bookmarkEnd w:id="31"/>
       <w:r>
         <w:t>Documentación de usuario</w:t>
       </w:r>
-      <w:bookmarkEnd w:id="31"/>
       <w:bookmarkEnd w:id="32"/>
       <w:bookmarkEnd w:id="33"/>
-    </w:p>
-    <w:p>
-      <w:pPr>
-        <w:spacing w:before="0" w:line="240" w:lineRule="auto"/>
-        <w:ind w:left="284" w:firstLine="0"/>
+      <w:bookmarkEnd w:id="34"/>
+    </w:p>
+    <w:p>
+      <w:pPr>
+        <w:pStyle w:val="PSI-Ttulo3"/>
+      </w:pPr>
+    </w:p>
+    <w:p>
+      <w:pPr>
+        <w:pStyle w:val="PSI-Normal"/>
       </w:pPr>
       <w:r>
         <w:t>La documentación de usuario</w:t>
@@ -6557,8 +6677,7 @@
     </w:p>
     <w:p>
       <w:pPr>
-        <w:spacing w:before="0" w:line="240" w:lineRule="auto"/>
-        <w:ind w:left="284" w:firstLine="0"/>
+        <w:pStyle w:val="PSI-Normal"/>
       </w:pPr>
       <w:r>
         <w:t>Debe</w:t>
@@ -6572,11 +6691,7 @@
     </w:p>
     <w:p>
       <w:pPr>
-        <w:numPr>
-          <w:ilvl w:val="0"/>
-          <w:numId w:val="39"/>
-        </w:numPr>
-        <w:spacing w:before="0" w:line="240" w:lineRule="auto"/>
+        <w:pStyle w:val="PSI-Normal"/>
       </w:pPr>
       <w:r>
         <w:t>L</w:t>
@@ -6585,20 +6700,18 @@
         <w:t>os datos y entradas de control requeridos, así como la secuencia de entradas, opciones, limitaciones de programa y otros ítems necesarios para la</w:t>
       </w:r>
       <w:r>
-        <w:t xml:space="preserve"> ejecución exitosa </w:t>
-      </w:r>
-      <w:r>
-        <w:lastRenderedPageBreak/>
-        <w:t>del software (Para ello se emplearan estándares como ISO 25000 de funcionalidad, usabilidad y mantenibilidad).</w:t>
-      </w:r>
-    </w:p>
-    <w:p>
-      <w:pPr>
-        <w:numPr>
-          <w:ilvl w:val="0"/>
-          <w:numId w:val="39"/>
-        </w:numPr>
-        <w:spacing w:before="0" w:line="240" w:lineRule="auto"/>
+        <w:t xml:space="preserve"> ejecución exitosa del software (Para ello se </w:t>
+      </w:r>
+      <w:r>
+        <w:t>emplearán</w:t>
+      </w:r>
+      <w:r>
+        <w:t xml:space="preserve"> estándares como ISO 25000 de funcionalidad, usabilidad y mantenibilidad).</w:t>
+      </w:r>
+    </w:p>
+    <w:p>
+      <w:pPr>
+        <w:pStyle w:val="PSI-Normal"/>
       </w:pPr>
       <w:r>
         <w:t>E</w:t>
@@ -6618,7 +6731,7 @@
     </w:p>
     <w:p>
       <w:pPr>
-        <w:ind w:left="284" w:firstLine="0"/>
+        <w:pStyle w:val="PSI-Normal"/>
       </w:pPr>
       <w:r>
         <w:t>Como resultado del proyecto el cliente obtendrá una documentación para el usuario de acuerdo a los requerimientos específicos del proyecto.</w:t>
@@ -6632,23 +6745,35 @@
       <w:r>
         <w:br w:type="page"/>
       </w:r>
-      <w:bookmarkStart w:id="34" w:name="_Toc177224022"/>
+      <w:bookmarkStart w:id="35" w:name="_Toc177668953"/>
       <w:r>
         <w:lastRenderedPageBreak/>
         <w:t>Plan de Gestión de configuración</w:t>
       </w:r>
-      <w:bookmarkEnd w:id="34"/>
+      <w:bookmarkEnd w:id="35"/>
     </w:p>
     <w:p>
       <w:pPr>
         <w:pStyle w:val="PSI-Ttulo2"/>
         <w:spacing w:before="0"/>
       </w:pPr>
-      <w:bookmarkStart w:id="35" w:name="_Toc177224023"/>
+    </w:p>
+    <w:p>
+      <w:pPr>
+        <w:pStyle w:val="PSI-Ttulo2"/>
+        <w:spacing w:before="0"/>
+      </w:pPr>
+      <w:bookmarkStart w:id="36" w:name="_Toc177668954"/>
       <w:r>
         <w:t>Propósito</w:t>
       </w:r>
-      <w:bookmarkEnd w:id="35"/>
+      <w:bookmarkEnd w:id="36"/>
+    </w:p>
+    <w:p>
+      <w:pPr>
+        <w:pStyle w:val="PSI-Ttulo2"/>
+        <w:spacing w:before="0"/>
+      </w:pPr>
     </w:p>
     <w:p>
       <w:pPr>
@@ -6697,22 +6822,36 @@
     </w:p>
     <w:p>
       <w:pPr>
+        <w:ind w:left="0" w:firstLine="0"/>
+        <w:rPr>
+          <w:rFonts w:ascii="Verdana" w:eastAsia="Times New Roman" w:hAnsi="Verdana" w:cs="Arial"/>
+          <w:sz w:val="20"/>
+          <w:szCs w:val="24"/>
+          <w:lang w:eastAsia="es-ES"/>
+        </w:rPr>
+      </w:pPr>
+    </w:p>
+    <w:p>
+      <w:pPr>
         <w:pStyle w:val="PSI-Ttulo2"/>
       </w:pPr>
-      <w:bookmarkStart w:id="36" w:name="_Toc177224024"/>
+      <w:bookmarkStart w:id="37" w:name="_Toc177668955"/>
       <w:r>
         <w:t>Organización, Responsabilidades</w:t>
       </w:r>
-      <w:bookmarkEnd w:id="36"/>
+      <w:bookmarkEnd w:id="37"/>
     </w:p>
     <w:p>
       <w:pPr>
         <w:ind w:left="0" w:firstLine="0"/>
-      </w:pPr>
-      <w:r>
         <w:rPr>
           <w:lang w:eastAsia="es-AR"/>
         </w:rPr>
+      </w:pPr>
+      <w:r>
+        <w:rPr>
+          <w:lang w:eastAsia="es-AR"/>
+        </w:rPr>
         <w:t>Se designará a un integrante del grupo para la administración de gestión de versiones, el cual se encargará de administrar y dar los permisos en el gestor. Pudiendo cualquier integrante solicitarle al grupo algún cambio para que el mismo estudie su necesid</w:t>
       </w:r>
       <w:r>
@@ -6724,13 +6863,18 @@
     </w:p>
     <w:p>
       <w:pPr>
+        <w:ind w:left="0" w:firstLine="0"/>
+      </w:pPr>
+    </w:p>
+    <w:p>
+      <w:pPr>
         <w:pStyle w:val="PSI-Ttulo2"/>
       </w:pPr>
-      <w:bookmarkStart w:id="37" w:name="_Toc177224025"/>
+      <w:bookmarkStart w:id="38" w:name="_Toc177668956"/>
       <w:r>
         <w:t>Herramientas, Entorno, e Infraestructura</w:t>
       </w:r>
-      <w:bookmarkEnd w:id="37"/>
+      <w:bookmarkEnd w:id="38"/>
     </w:p>
     <w:p>
       <w:pPr>
@@ -6743,12 +6887,24 @@
         <w:rPr>
           <w:lang w:eastAsia="es-AR"/>
         </w:rPr>
-        <w:t xml:space="preserve">Se utilizara la herramienta de Gestión de Configuraciones (CGS) </w:t>
+        <w:t xml:space="preserve">Se </w:t>
       </w:r>
       <w:r>
         <w:rPr>
           <w:lang w:eastAsia="es-AR"/>
         </w:rPr>
+        <w:t>utilizará</w:t>
+      </w:r>
+      <w:r>
+        <w:rPr>
+          <w:lang w:eastAsia="es-AR"/>
+        </w:rPr>
+        <w:t xml:space="preserve"> la herramienta de Gestión de Configuraciones (CGS) </w:t>
+      </w:r>
+      <w:r>
+        <w:rPr>
+          <w:lang w:eastAsia="es-AR"/>
+        </w:rPr>
         <w:t>GitHub y GitHub Desktop</w:t>
       </w:r>
       <w:r>
@@ -6791,7 +6947,43 @@
         <w:rPr>
           <w:lang w:eastAsia="es-AR"/>
         </w:rPr>
-        <w:t xml:space="preserve">, recordando todos los cambios que se hayan realizado, permitiendo a los integrantes del grupo poder recuperar  versiones anteriormente guardadas, examinar la historia de cuando y como fueron modificados los datos, quien  hizo los mismos y así poder coordinar  el trabajo. </w:t>
+        <w:t xml:space="preserve">, recordando todos los cambios que se hayan realizado, permitiendo a los integrantes del grupo poder </w:t>
+      </w:r>
+      <w:r>
+        <w:rPr>
+          <w:lang w:eastAsia="es-AR"/>
+        </w:rPr>
+        <w:t>recuperar versiones</w:t>
+      </w:r>
+      <w:r>
+        <w:rPr>
+          <w:lang w:eastAsia="es-AR"/>
+        </w:rPr>
+        <w:t xml:space="preserve"> anteriormente guardadas, examinar la historia de cuando y como fueron modificados los datos, </w:t>
+      </w:r>
+      <w:r>
+        <w:rPr>
+          <w:lang w:eastAsia="es-AR"/>
+        </w:rPr>
+        <w:t>quien hizo</w:t>
+      </w:r>
+      <w:r>
+        <w:rPr>
+          <w:lang w:eastAsia="es-AR"/>
+        </w:rPr>
+        <w:t xml:space="preserve"> los mismos y así poder </w:t>
+      </w:r>
+      <w:r>
+        <w:rPr>
+          <w:lang w:eastAsia="es-AR"/>
+        </w:rPr>
+        <w:t>coordinar el</w:t>
+      </w:r>
+      <w:r>
+        <w:rPr>
+          <w:lang w:eastAsia="es-AR"/>
+        </w:rPr>
+        <w:t xml:space="preserve"> trabajo. </w:t>
       </w:r>
     </w:p>
     <w:p>
@@ -6805,12 +6997,36 @@
         <w:rPr>
           <w:lang w:eastAsia="es-AR"/>
         </w:rPr>
-        <w:t>Siendo la misma especialmente útil  para los documentos revisados frecuentemente, como el código fuente, la documentación, etc., como así también  llevar un balance histórico de las di</w:t>
+        <w:t xml:space="preserve">Siendo la misma especialmente </w:t>
       </w:r>
       <w:r>
         <w:rPr>
           <w:lang w:eastAsia="es-AR"/>
         </w:rPr>
+        <w:t>útil para</w:t>
+      </w:r>
+      <w:r>
+        <w:rPr>
+          <w:lang w:eastAsia="es-AR"/>
+        </w:rPr>
+        <w:t xml:space="preserve"> los documentos revisados frecuentemente, como el código fuente, la documentación, etc., como así </w:t>
+      </w:r>
+      <w:r>
+        <w:rPr>
+          <w:lang w:eastAsia="es-AR"/>
+        </w:rPr>
+        <w:t>también llevar</w:t>
+      </w:r>
+      <w:r>
+        <w:rPr>
+          <w:lang w:eastAsia="es-AR"/>
+        </w:rPr>
+        <w:t xml:space="preserve"> un balance histórico de las di</w:t>
+      </w:r>
+      <w:r>
+        <w:rPr>
+          <w:lang w:eastAsia="es-AR"/>
+        </w:rPr>
         <w:t>ferentes versiones del sistema.</w:t>
       </w:r>
     </w:p>
@@ -6823,11 +7039,16 @@
       <w:pPr>
         <w:pStyle w:val="PSI-Ttulo3"/>
       </w:pPr>
-      <w:bookmarkStart w:id="38" w:name="_Toc177224026"/>
+      <w:bookmarkStart w:id="39" w:name="_Toc177668957"/>
       <w:r>
         <w:t>Forma de trabajo</w:t>
       </w:r>
-      <w:bookmarkEnd w:id="38"/>
+      <w:bookmarkEnd w:id="39"/>
+    </w:p>
+    <w:p>
+      <w:pPr>
+        <w:pStyle w:val="PSI-Ttulo3"/>
+      </w:pPr>
     </w:p>
     <w:p>
       <w:pPr>
@@ -6941,14 +7162,26 @@
     </w:p>
     <w:p>
       <w:pPr>
+        <w:ind w:left="0" w:firstLine="0"/>
+        <w:rPr>
+          <w:lang w:eastAsia="es-AR"/>
+        </w:rPr>
+      </w:pPr>
+    </w:p>
+    <w:p>
+      <w:pPr>
         <w:pStyle w:val="PSI-Ttulo1"/>
       </w:pPr>
-      <w:bookmarkStart w:id="39" w:name="_Toc177224027"/>
-      <w:r>
-        <w:lastRenderedPageBreak/>
+      <w:bookmarkStart w:id="40" w:name="_Toc177668958"/>
+      <w:r>
         <w:t>Estándares, prácticas, convenciones y métricas</w:t>
       </w:r>
-      <w:bookmarkEnd w:id="39"/>
+      <w:bookmarkEnd w:id="40"/>
+    </w:p>
+    <w:p>
+      <w:pPr>
+        <w:pStyle w:val="PSI-Ttulo1"/>
+      </w:pPr>
     </w:p>
     <w:p>
       <w:pPr>
@@ -6986,11 +7219,16 @@
       <w:pPr>
         <w:pStyle w:val="PSI-Ttulo3"/>
       </w:pPr>
-      <w:bookmarkStart w:id="40" w:name="_Toc177224028"/>
+      <w:bookmarkStart w:id="41" w:name="_Toc177668959"/>
       <w:r>
         <w:t>Objetivos</w:t>
       </w:r>
-      <w:bookmarkEnd w:id="40"/>
+      <w:bookmarkEnd w:id="41"/>
+    </w:p>
+    <w:p>
+      <w:pPr>
+        <w:pStyle w:val="PSI-Ttulo3"/>
+      </w:pPr>
     </w:p>
     <w:p>
       <w:pPr>
@@ -7062,11 +7300,16 @@
       <w:pPr>
         <w:pStyle w:val="PSI-Ttulo3"/>
       </w:pPr>
-      <w:bookmarkStart w:id="41" w:name="_Toc177224029"/>
+      <w:bookmarkStart w:id="42" w:name="_Toc177668960"/>
       <w:r>
         <w:t>Métricas de proceso</w:t>
       </w:r>
-      <w:bookmarkEnd w:id="41"/>
+      <w:bookmarkEnd w:id="42"/>
+    </w:p>
+    <w:p>
+      <w:pPr>
+        <w:pStyle w:val="PSI-Ttulo3"/>
+      </w:pPr>
     </w:p>
     <w:p>
       <w:pPr>
@@ -7156,14 +7399,19 @@
       <w:pPr>
         <w:pStyle w:val="PSI-Ttulo3"/>
       </w:pPr>
-      <w:bookmarkStart w:id="42" w:name="_Toc177224030"/>
+      <w:bookmarkStart w:id="43" w:name="_Toc177668961"/>
       <w:r>
         <w:t>Métricas de proyecto</w:t>
       </w:r>
-      <w:bookmarkEnd w:id="42"/>
+      <w:bookmarkEnd w:id="43"/>
       <w:r>
         <w:t xml:space="preserve"> </w:t>
       </w:r>
+    </w:p>
+    <w:p>
+      <w:pPr>
+        <w:pStyle w:val="PSI-Ttulo3"/>
+      </w:pPr>
     </w:p>
     <w:p>
       <w:pPr>
@@ -7226,6 +7474,7 @@
         <w:spacing w:before="0"/>
       </w:pPr>
       <w:r>
+        <w:lastRenderedPageBreak/>
         <w:t>Tasa de defectos detectados durante la revisión</w:t>
       </w:r>
     </w:p>
@@ -7251,11 +7500,16 @@
       <w:pPr>
         <w:pStyle w:val="PSI-Ttulo3"/>
       </w:pPr>
-      <w:bookmarkStart w:id="43" w:name="_Toc177224031"/>
+      <w:bookmarkStart w:id="44" w:name="_Toc177668962"/>
       <w:r>
         <w:t>Métricas de producto</w:t>
       </w:r>
-      <w:bookmarkEnd w:id="43"/>
+      <w:bookmarkEnd w:id="44"/>
+    </w:p>
+    <w:p>
+      <w:pPr>
+        <w:pStyle w:val="PSI-Ttulo3"/>
+      </w:pPr>
     </w:p>
     <w:p>
       <w:pPr>
@@ -7341,7 +7595,6 @@
         <w:spacing w:before="0"/>
       </w:pPr>
       <w:r>
-        <w:lastRenderedPageBreak/>
         <w:t>Mantenibilidad:</w:t>
       </w:r>
     </w:p>
@@ -7379,11 +7632,11 @@
       <w:pPr>
         <w:pStyle w:val="PSI-Ttulo2"/>
       </w:pPr>
-      <w:bookmarkStart w:id="44" w:name="_Toc177224032"/>
+      <w:bookmarkStart w:id="45" w:name="_Toc177668963"/>
       <w:r>
         <w:t>Estándar de documentación</w:t>
       </w:r>
-      <w:bookmarkEnd w:id="44"/>
+      <w:bookmarkEnd w:id="45"/>
     </w:p>
     <w:p>
       <w:r>
@@ -7472,15 +7725,15 @@
       <w:pPr>
         <w:pStyle w:val="PSI-Ttulo2"/>
       </w:pPr>
-      <w:bookmarkStart w:id="45" w:name="_Toc44260044"/>
-      <w:bookmarkStart w:id="46" w:name="_Toc53497927"/>
-      <w:bookmarkStart w:id="47" w:name="_Toc177224033"/>
+      <w:bookmarkStart w:id="46" w:name="_Toc44260044"/>
+      <w:bookmarkStart w:id="47" w:name="_Toc53497927"/>
+      <w:bookmarkStart w:id="48" w:name="_Toc177668964"/>
       <w:r>
         <w:t>Estándar de programación</w:t>
       </w:r>
-      <w:bookmarkEnd w:id="45"/>
       <w:bookmarkEnd w:id="46"/>
       <w:bookmarkEnd w:id="47"/>
+      <w:bookmarkEnd w:id="48"/>
     </w:p>
     <w:p>
       <w:pPr>
@@ -7516,6 +7769,7 @@
         </w:numPr>
       </w:pPr>
       <w:r>
+        <w:lastRenderedPageBreak/>
         <w:t>Java Code Conventions</w:t>
       </w:r>
       <w:r>
@@ -7614,12 +7868,11 @@
           <w:tab w:val="left" w:pos="5520"/>
         </w:tabs>
       </w:pPr>
-      <w:bookmarkStart w:id="48" w:name="_Toc177224034"/>
-      <w:r>
-        <w:lastRenderedPageBreak/>
+      <w:bookmarkStart w:id="49" w:name="_Toc177668965"/>
+      <w:r>
         <w:t>Herramientas, técnicas y metodologías</w:t>
       </w:r>
-      <w:bookmarkEnd w:id="48"/>
+      <w:bookmarkEnd w:id="49"/>
       <w:r>
         <w:tab/>
       </w:r>
@@ -7645,14 +7898,14 @@
       <w:pPr>
         <w:pStyle w:val="PSI-Ttulo3"/>
       </w:pPr>
-      <w:bookmarkStart w:id="49" w:name="_Toc177224035"/>
+      <w:bookmarkStart w:id="50" w:name="_Toc177668966"/>
       <w:r>
         <w:t>He</w:t>
       </w:r>
       <w:r>
         <w:t>rramientas de apoyo</w:t>
       </w:r>
-      <w:bookmarkEnd w:id="49"/>
+      <w:bookmarkEnd w:id="50"/>
     </w:p>
     <w:p>
       <w:pPr>
@@ -7696,6 +7949,12 @@
         <w:t>Visual Studio Code</w:t>
       </w:r>
       <w:r>
+        <w:rPr>
+          <w:bCs/>
+        </w:rPr>
+        <w:t xml:space="preserve"> </w:t>
+      </w:r>
+      <w:r>
         <w:t xml:space="preserve">[IDE con complemento para </w:t>
       </w:r>
       <w:r>
@@ -7777,6 +8036,12 @@
         <w:t>GitHub</w:t>
       </w:r>
       <w:r>
+        <w:rPr>
+          <w:bCs/>
+        </w:rPr>
+        <w:t xml:space="preserve"> </w:t>
+      </w:r>
+      <w:r>
         <w:t>[Repositorio del proyecto</w:t>
       </w:r>
       <w:r>
@@ -7895,11 +8160,11 @@
       <w:pPr>
         <w:pStyle w:val="PSI-Ttulo3"/>
       </w:pPr>
-      <w:bookmarkStart w:id="50" w:name="_Toc177224036"/>
+      <w:bookmarkStart w:id="51" w:name="_Toc177668967"/>
       <w:r>
         <w:t>Técnicas</w:t>
       </w:r>
-      <w:bookmarkEnd w:id="50"/>
+      <w:bookmarkEnd w:id="51"/>
     </w:p>
     <w:p>
       <w:pPr>
@@ -7955,8 +8220,8 @@
       <w:r>
         <w:t>JAVA</w:t>
       </w:r>
-      <w:bookmarkStart w:id="51" w:name="_Toc44260071"/>
-      <w:bookmarkStart w:id="52" w:name="_Toc53497944"/>
+      <w:bookmarkStart w:id="52" w:name="_Toc44260071"/>
+      <w:bookmarkStart w:id="53" w:name="_Toc53497944"/>
       <w:r>
         <w:t>.</w:t>
       </w:r>
@@ -7971,13 +8236,13 @@
       <w:pPr>
         <w:pStyle w:val="PSI-Ttulo3"/>
       </w:pPr>
-      <w:bookmarkStart w:id="53" w:name="_Toc177224037"/>
+      <w:bookmarkStart w:id="54" w:name="_Toc177668968"/>
       <w:r>
         <w:t>Metodologías</w:t>
       </w:r>
-      <w:bookmarkEnd w:id="51"/>
       <w:bookmarkEnd w:id="52"/>
       <w:bookmarkEnd w:id="53"/>
+      <w:bookmarkEnd w:id="54"/>
     </w:p>
     <w:p>
       <w:pPr>
@@ -8017,7 +8282,14 @@
         <w:rPr>
           <w:i/>
         </w:rPr>
-        <w:t>La obtención de un software con calidad implica la utilización de metodologías o procedimientos estándares para el análisis, diseño, programación y prueba del software que permitan uniformar la filosofía de trabajo, con el fin de lograr una mayor confiabilidad, mantenimiento y facilidad de prueba, a la vez que eleven la productividad, tanto para la labor de desarrollo como para el control de la calidad del software.”</w:t>
+        <w:t xml:space="preserve">La obtención de un software con calidad implica la utilización de metodologías o procedimientos estándares para el análisis, diseño, programación y prueba </w:t>
+      </w:r>
+      <w:r>
+        <w:rPr>
+          <w:i/>
+        </w:rPr>
+        <w:lastRenderedPageBreak/>
+        <w:t>del software que permitan uniformar la filosofía de trabajo, con el fin de lograr una mayor confiabilidad, mantenimiento y facilidad de prueba, a la vez que eleven la productividad, tanto para la labor de desarrollo como para el control de la calidad del software.”</w:t>
       </w:r>
     </w:p>
     <w:p>
@@ -8028,7 +8300,7 @@
       <w:r>
         <w:rPr>
           <w:noProof/>
-          <w:lang w:eastAsia="es-ES"/>
+          <w:lang w:val="en-US"/>
         </w:rPr>
         <w:drawing>
           <wp:inline distT="0" distB="0" distL="0" distR="0">
@@ -8110,8 +8382,8 @@
 </file>
 
 <file path=word/endnotes.xml><?xml version="1.0" encoding="utf-8"?>
-<w:endnotes xmlns:ve="http://schemas.openxmlformats.org/markup-compatibility/2006" xmlns:o="urn:schemas-microsoft-com:office:office" xmlns:r="http://schemas.openxmlformats.org/officeDocument/2006/relationships" xmlns:m="http://schemas.openxmlformats.org/officeDocument/2006/math" xmlns:v="urn:schemas-microsoft-com:vml" xmlns:wp="http://schemas.openxmlformats.org/drawingml/2006/wordprocessingDrawing" xmlns:w10="urn:schemas-microsoft-com:office:word" xmlns:w="http://schemas.openxmlformats.org/wordprocessingml/2006/main" xmlns:wne="http://schemas.microsoft.com/office/word/2006/wordml">
-  <w:endnote w:type="separator" w:id="0">
+<w:endnotes xmlns:wpc="http://schemas.microsoft.com/office/word/2010/wordprocessingCanvas" xmlns:cx="http://schemas.microsoft.com/office/drawing/2014/chartex" xmlns:mc="http://schemas.openxmlformats.org/markup-compatibility/2006" xmlns:o="urn:schemas-microsoft-com:office:office" xmlns:r="http://schemas.openxmlformats.org/officeDocument/2006/relationships" xmlns:m="http://schemas.openxmlformats.org/officeDocument/2006/math" xmlns:v="urn:schemas-microsoft-com:vml" xmlns:wp14="http://schemas.microsoft.com/office/word/2010/wordprocessingDrawing" xmlns:wp="http://schemas.openxmlformats.org/drawingml/2006/wordprocessingDrawing" xmlns:w10="urn:schemas-microsoft-com:office:word" xmlns:w="http://schemas.openxmlformats.org/wordprocessingml/2006/main" xmlns:w14="http://schemas.microsoft.com/office/word/2010/wordml" xmlns:w15="http://schemas.microsoft.com/office/word/2012/wordml" xmlns:w16se="http://schemas.microsoft.com/office/word/2015/wordml/symex" xmlns:wpg="http://schemas.microsoft.com/office/word/2010/wordprocessingGroup" xmlns:wpi="http://schemas.microsoft.com/office/word/2010/wordprocessingInk" xmlns:wne="http://schemas.microsoft.com/office/word/2006/wordml" xmlns:wps="http://schemas.microsoft.com/office/word/2010/wordprocessingShape" mc:Ignorable="w14 w15 w16se wp14">
+  <w:endnote w:type="separator" w:id="-1">
     <w:p>
       <w:pPr>
         <w:spacing w:before="0" w:line="240" w:lineRule="auto"/>
@@ -8122,7 +8394,7 @@
     </w:p>
     <w:p/>
   </w:endnote>
-  <w:endnote w:type="continuationSeparator" w:id="1">
+  <w:endnote w:type="continuationSeparator" w:id="0">
     <w:p>
       <w:pPr>
         <w:spacing w:before="0" w:line="240" w:lineRule="auto"/>
@@ -8137,7 +8409,7 @@
 </file>
 
 <file path=word/footer1.xml><?xml version="1.0" encoding="utf-8"?>
-<w:ftr xmlns:ve="http://schemas.openxmlformats.org/markup-compatibility/2006" xmlns:o="urn:schemas-microsoft-com:office:office" xmlns:r="http://schemas.openxmlformats.org/officeDocument/2006/relationships" xmlns:m="http://schemas.openxmlformats.org/officeDocument/2006/math" xmlns:v="urn:schemas-microsoft-com:vml" xmlns:wp="http://schemas.openxmlformats.org/drawingml/2006/wordprocessingDrawing" xmlns:w10="urn:schemas-microsoft-com:office:word" xmlns:w="http://schemas.openxmlformats.org/wordprocessingml/2006/main" xmlns:wne="http://schemas.microsoft.com/office/word/2006/wordml">
+<w:ftr xmlns:wpc="http://schemas.microsoft.com/office/word/2010/wordprocessingCanvas" xmlns:cx="http://schemas.microsoft.com/office/drawing/2014/chartex" xmlns:mc="http://schemas.openxmlformats.org/markup-compatibility/2006" xmlns:o="urn:schemas-microsoft-com:office:office" xmlns:r="http://schemas.openxmlformats.org/officeDocument/2006/relationships" xmlns:m="http://schemas.openxmlformats.org/officeDocument/2006/math" xmlns:v="urn:schemas-microsoft-com:vml" xmlns:wp14="http://schemas.microsoft.com/office/word/2010/wordprocessingDrawing" xmlns:wp="http://schemas.openxmlformats.org/drawingml/2006/wordprocessingDrawing" xmlns:w10="urn:schemas-microsoft-com:office:word" xmlns:w="http://schemas.openxmlformats.org/wordprocessingml/2006/main" xmlns:w14="http://schemas.microsoft.com/office/word/2010/wordml" xmlns:w15="http://schemas.microsoft.com/office/word/2012/wordml" xmlns:w16se="http://schemas.microsoft.com/office/word/2015/wordml/symex" xmlns:wpg="http://schemas.microsoft.com/office/word/2010/wordprocessingGroup" xmlns:wpi="http://schemas.microsoft.com/office/word/2010/wordprocessingInk" xmlns:wne="http://schemas.microsoft.com/office/word/2006/wordml" xmlns:wps="http://schemas.microsoft.com/office/word/2010/wordprocessingShape" mc:Ignorable="w14 w15 w16se wp14">
   <w:p>
     <w:pPr>
       <w:tabs>
@@ -8155,7 +8427,7 @@
           <v:path arrowok="t" fillok="f" o:connecttype="none"/>
           <o:lock v:ext="edit" shapetype="t"/>
         </v:shapetype>
-        <v:shape id="_x0000_s1071" type="#_x0000_t32" style="position:absolute;margin-left:-84.3pt;margin-top:-8.85pt;width:600.75pt;height:0;z-index:251664384" o:connectortype="straight"/>
+        <v:shape id="_x0000_s2095" type="#_x0000_t32" style="position:absolute;margin-left:-84.3pt;margin-top:-8.85pt;width:600.75pt;height:0;z-index:251664384" o:connectortype="straight"/>
       </w:pict>
     </w:r>
     <w:r>
@@ -8164,7 +8436,7 @@
         <w:lang w:eastAsia="zh-TW"/>
       </w:rPr>
       <w:pict>
-        <v:rect id="_x0000_s1035" style="position:absolute;margin-left:549.15pt;margin-top:778.5pt;width:7.15pt;height:62.2pt;z-index:251654144;mso-height-percent:900;mso-position-horizontal-relative:page;mso-position-vertical-relative:page;mso-height-percent:900;mso-height-relative:bottom-margin-area" fillcolor="#ed7d31 [3205]" strokecolor="#ed7d31 [3205]">
+        <v:rect id="_x0000_s2059" style="position:absolute;margin-left:549.15pt;margin-top:778.5pt;width:7.15pt;height:62.2pt;z-index:251654144;mso-height-percent:900;mso-position-horizontal-relative:page;mso-position-vertical-relative:page;mso-height-percent:900;mso-height-relative:bottom-margin-area" fillcolor="#ed7d31 [3205]" strokecolor="#ed7d31 [3205]">
           <w10:wrap anchorx="page" anchory="page"/>
         </v:rect>
       </w:pict>
@@ -8175,7 +8447,7 @@
         <w:lang w:eastAsia="es-ES"/>
       </w:rPr>
       <w:pict>
-        <v:rect id="_x0000_s1050" style="position:absolute;margin-left:38.95pt;margin-top:778.55pt;width:7.15pt;height:62.95pt;z-index:251655168;mso-height-percent:900;mso-position-horizontal-relative:page;mso-position-vertical-relative:page;mso-height-percent:900;mso-height-relative:bottom-margin-area" fillcolor="#ed7d31 [3205]" strokecolor="#ed7d31 [3205]">
+        <v:rect id="_x0000_s2074" style="position:absolute;margin-left:38.95pt;margin-top:778.55pt;width:7.15pt;height:62.95pt;z-index:251655168;mso-height-percent:900;mso-position-horizontal-relative:page;mso-position-vertical-relative:page;mso-height-percent:900;mso-height-relative:bottom-margin-area" fillcolor="#ed7d31 [3205]" strokecolor="#ed7d31 [3205]">
           <w10:wrap anchorx="margin" anchory="page"/>
         </v:rect>
       </w:pict>
@@ -8224,7 +8496,7 @@
         <w:rFonts w:ascii="Cambria" w:hAnsi="Cambria" w:cs="Cambria"/>
         <w:noProof/>
       </w:rPr>
-      <w:t>18</w:t>
+      <w:t>2</w:t>
     </w:r>
     <w:r>
       <w:rPr>
@@ -8261,7 +8533,7 @@
         <w:rFonts w:ascii="Cambria" w:hAnsi="Cambria" w:cs="Cambria"/>
         <w:noProof/>
       </w:rPr>
-      <w:t>19</w:t>
+      <w:t>21</w:t>
     </w:r>
     <w:r>
       <w:rPr>
@@ -8274,8 +8546,8 @@
 </file>
 
 <file path=word/footnotes.xml><?xml version="1.0" encoding="utf-8"?>
-<w:footnotes xmlns:ve="http://schemas.openxmlformats.org/markup-compatibility/2006" xmlns:o="urn:schemas-microsoft-com:office:office" xmlns:r="http://schemas.openxmlformats.org/officeDocument/2006/relationships" xmlns:m="http://schemas.openxmlformats.org/officeDocument/2006/math" xmlns:v="urn:schemas-microsoft-com:vml" xmlns:wp="http://schemas.openxmlformats.org/drawingml/2006/wordprocessingDrawing" xmlns:w10="urn:schemas-microsoft-com:office:word" xmlns:w="http://schemas.openxmlformats.org/wordprocessingml/2006/main" xmlns:wne="http://schemas.microsoft.com/office/word/2006/wordml">
-  <w:footnote w:type="separator" w:id="0">
+<w:footnotes xmlns:wpc="http://schemas.microsoft.com/office/word/2010/wordprocessingCanvas" xmlns:cx="http://schemas.microsoft.com/office/drawing/2014/chartex" xmlns:mc="http://schemas.openxmlformats.org/markup-compatibility/2006" xmlns:o="urn:schemas-microsoft-com:office:office" xmlns:r="http://schemas.openxmlformats.org/officeDocument/2006/relationships" xmlns:m="http://schemas.openxmlformats.org/officeDocument/2006/math" xmlns:v="urn:schemas-microsoft-com:vml" xmlns:wp14="http://schemas.microsoft.com/office/word/2010/wordprocessingDrawing" xmlns:wp="http://schemas.openxmlformats.org/drawingml/2006/wordprocessingDrawing" xmlns:w10="urn:schemas-microsoft-com:office:word" xmlns:w="http://schemas.openxmlformats.org/wordprocessingml/2006/main" xmlns:w14="http://schemas.microsoft.com/office/word/2010/wordml" xmlns:w15="http://schemas.microsoft.com/office/word/2012/wordml" xmlns:w16se="http://schemas.microsoft.com/office/word/2015/wordml/symex" xmlns:wpg="http://schemas.microsoft.com/office/word/2010/wordprocessingGroup" xmlns:wpi="http://schemas.microsoft.com/office/word/2010/wordprocessingInk" xmlns:wne="http://schemas.microsoft.com/office/word/2006/wordml" xmlns:wps="http://schemas.microsoft.com/office/word/2010/wordprocessingShape" mc:Ignorable="w14 w15 w16se wp14">
+  <w:footnote w:type="separator" w:id="-1">
     <w:p>
       <w:pPr>
         <w:spacing w:before="0" w:line="240" w:lineRule="auto"/>
@@ -8286,7 +8558,7 @@
     </w:p>
     <w:p/>
   </w:footnote>
-  <w:footnote w:type="continuationSeparator" w:id="1">
+  <w:footnote w:type="continuationSeparator" w:id="0">
     <w:p>
       <w:pPr>
         <w:spacing w:before="0" w:line="240" w:lineRule="auto"/>
@@ -8301,7 +8573,7 @@
 </file>
 
 <file path=word/header1.xml><?xml version="1.0" encoding="utf-8"?>
-<w:hdr xmlns:ve="http://schemas.openxmlformats.org/markup-compatibility/2006" xmlns:o="urn:schemas-microsoft-com:office:office" xmlns:r="http://schemas.openxmlformats.org/officeDocument/2006/relationships" xmlns:m="http://schemas.openxmlformats.org/officeDocument/2006/math" xmlns:v="urn:schemas-microsoft-com:vml" xmlns:wp="http://schemas.openxmlformats.org/drawingml/2006/wordprocessingDrawing" xmlns:w10="urn:schemas-microsoft-com:office:word" xmlns:w="http://schemas.openxmlformats.org/wordprocessingml/2006/main" xmlns:wne="http://schemas.microsoft.com/office/word/2006/wordml">
+<w:hdr xmlns:wpc="http://schemas.microsoft.com/office/word/2010/wordprocessingCanvas" xmlns:cx="http://schemas.microsoft.com/office/drawing/2014/chartex" xmlns:mc="http://schemas.openxmlformats.org/markup-compatibility/2006" xmlns:o="urn:schemas-microsoft-com:office:office" xmlns:r="http://schemas.openxmlformats.org/officeDocument/2006/relationships" xmlns:m="http://schemas.openxmlformats.org/officeDocument/2006/math" xmlns:v="urn:schemas-microsoft-com:vml" xmlns:wp14="http://schemas.microsoft.com/office/word/2010/wordprocessingDrawing" xmlns:wp="http://schemas.openxmlformats.org/drawingml/2006/wordprocessingDrawing" xmlns:w10="urn:schemas-microsoft-com:office:word" xmlns:w="http://schemas.openxmlformats.org/wordprocessingml/2006/main" xmlns:w14="http://schemas.microsoft.com/office/word/2010/wordml" xmlns:w15="http://schemas.microsoft.com/office/word/2012/wordml" xmlns:w16se="http://schemas.microsoft.com/office/word/2015/wordml/symex" xmlns:wpg="http://schemas.microsoft.com/office/word/2010/wordprocessingGroup" xmlns:wpi="http://schemas.microsoft.com/office/word/2010/wordprocessingInk" xmlns:wne="http://schemas.microsoft.com/office/word/2006/wordml" xmlns:wps="http://schemas.microsoft.com/office/word/2010/wordprocessingShape" mc:Ignorable="w14 w15 w16se wp14">
   <w:p>
     <w:pPr>
       <w:pStyle w:val="Encabezado"/>
@@ -8333,7 +8605,7 @@
           <v:path o:extrusionok="f" gradientshapeok="t" o:connecttype="rect"/>
           <o:lock v:ext="edit" aspectratio="t"/>
         </v:shapetype>
-        <v:shape id="Imagen 10" o:spid="_x0000_s1068" type="#_x0000_t75" style="position:absolute;left:0;text-align:left;margin-left:410.2pt;margin-top:-17.95pt;width:43.65pt;height:38.55pt;z-index:251662336;visibility:visible" wrapcoords="-372 0 -372 21176 21600 21176 21600 0 -372 0">
+        <v:shape id="Imagen 10" o:spid="_x0000_s2092" type="#_x0000_t75" style="position:absolute;left:0;text-align:left;margin-left:410.2pt;margin-top:-17.95pt;width:43.65pt;height:38.55pt;z-index:251662336;visibility:visible" wrapcoords="-372 0 -372 21176 21600 21176 21600 0 -372 0">
           <v:imagedata r:id="rId1" o:title=""/>
           <w10:wrap type="through"/>
         </v:shape>
@@ -8377,7 +8649,7 @@
           <v:path arrowok="t" fillok="f" o:connecttype="none"/>
           <o:lock v:ext="edit" shapetype="t"/>
         </v:shapetype>
-        <v:shape id="_x0000_s1069" type="#_x0000_t32" style="position:absolute;margin-left:-82.8pt;margin-top:22.5pt;width:592.15pt;height:0;z-index:251663360" o:connectortype="straight"/>
+        <v:shape id="_x0000_s2093" type="#_x0000_t32" style="position:absolute;margin-left:-82.8pt;margin-top:22.5pt;width:592.15pt;height:0;z-index:251663360" o:connectortype="straight"/>
       </w:pict>
     </w:r>
     <w:r>
@@ -8387,7 +8659,7 @@
         <w:szCs w:val="36"/>
       </w:rPr>
       <w:pict>
-        <v:shape id="1 Imagen" o:spid="_x0000_s1066" type="#_x0000_t75" alt="UNPA.JPG" style="position:absolute;margin-left:-37.05pt;margin-top:-67.75pt;width:33.5pt;height:52.5pt;z-index:251660288;visibility:visible;mso-position-horizontal-relative:margin;mso-position-vertical-relative:margin">
+        <v:shape id="1 Imagen" o:spid="_x0000_s2090" type="#_x0000_t75" alt="UNPA.JPG" style="position:absolute;margin-left:-37.05pt;margin-top:-67.75pt;width:33.5pt;height:52.5pt;z-index:251660288;visibility:visible;mso-position-horizontal-relative:margin;mso-position-vertical-relative:margin">
           <v:imagedata r:id="rId2" o:title="UNPA"/>
           <w10:wrap type="square" anchorx="margin" anchory="margin"/>
         </v:shape>
@@ -8401,7 +8673,7 @@
         <w:lang w:eastAsia="es-ES"/>
       </w:rPr>
       <w:pict>
-        <v:rect id="_x0000_s1065" style="position:absolute;margin-left:39.3pt;margin-top:.4pt;width:7.15pt;height:62.95pt;z-index:251659264;mso-height-percent:900;mso-position-horizontal-relative:page;mso-position-vertical-relative:page;mso-height-percent:900;mso-height-relative:bottom-margin-area" fillcolor="#ed7d31 [3205]" strokecolor="#ed7d31 [3205]">
+        <v:rect id="_x0000_s2089" style="position:absolute;margin-left:39.3pt;margin-top:.4pt;width:7.15pt;height:62.95pt;z-index:251659264;mso-height-percent:900;mso-position-horizontal-relative:page;mso-position-vertical-relative:page;mso-height-percent:900;mso-height-relative:bottom-margin-area" fillcolor="#ed7d31 [3205]" strokecolor="#ed7d31 [3205]">
           <w10:wrap anchorx="margin" anchory="page"/>
         </v:rect>
       </w:pict>
@@ -8414,7 +8686,7 @@
         <w:lang w:eastAsia="es-ES"/>
       </w:rPr>
       <w:pict>
-        <v:rect id="_x0000_s1058" style="position:absolute;margin-left:549.6pt;margin-top:.4pt;width:7.15pt;height:62.95pt;z-index:251657216;mso-height-percent:900;mso-position-horizontal-relative:page;mso-position-vertical-relative:page;mso-height-percent:900;mso-height-relative:bottom-margin-area" fillcolor="#ed7d31 [3205]" strokecolor="#ed7d31 [3205]">
+        <v:rect id="_x0000_s2082" style="position:absolute;margin-left:549.6pt;margin-top:.4pt;width:7.15pt;height:62.95pt;z-index:251657216;mso-height-percent:900;mso-position-horizontal-relative:page;mso-position-vertical-relative:page;mso-height-percent:900;mso-height-relative:bottom-margin-area" fillcolor="#ed7d31 [3205]" strokecolor="#ed7d31 [3205]">
           <w10:wrap anchorx="margin" anchory="page"/>
         </v:rect>
       </w:pict>
@@ -8453,8 +8725,8 @@
 </file>
 
 <file path=word/numbering.xml><?xml version="1.0" encoding="utf-8"?>
-<w:numbering xmlns:ve="http://schemas.openxmlformats.org/markup-compatibility/2006" xmlns:o="urn:schemas-microsoft-com:office:office" xmlns:r="http://schemas.openxmlformats.org/officeDocument/2006/relationships" xmlns:m="http://schemas.openxmlformats.org/officeDocument/2006/math" xmlns:v="urn:schemas-microsoft-com:vml" xmlns:wp="http://schemas.openxmlformats.org/drawingml/2006/wordprocessingDrawing" xmlns:w10="urn:schemas-microsoft-com:office:word" xmlns:w="http://schemas.openxmlformats.org/wordprocessingml/2006/main" xmlns:wne="http://schemas.microsoft.com/office/word/2006/wordml">
-  <w:abstractNum w:abstractNumId="0">
+<w:numbering xmlns:wpc="http://schemas.microsoft.com/office/word/2010/wordprocessingCanvas" xmlns:cx="http://schemas.microsoft.com/office/drawing/2014/chartex" xmlns:mc="http://schemas.openxmlformats.org/markup-compatibility/2006" xmlns:o="urn:schemas-microsoft-com:office:office" xmlns:r="http://schemas.openxmlformats.org/officeDocument/2006/relationships" xmlns:m="http://schemas.openxmlformats.org/officeDocument/2006/math" xmlns:v="urn:schemas-microsoft-com:vml" xmlns:wp14="http://schemas.microsoft.com/office/word/2010/wordprocessingDrawing" xmlns:wp="http://schemas.openxmlformats.org/drawingml/2006/wordprocessingDrawing" xmlns:w10="urn:schemas-microsoft-com:office:word" xmlns:w="http://schemas.openxmlformats.org/wordprocessingml/2006/main" xmlns:w14="http://schemas.microsoft.com/office/word/2010/wordml" xmlns:w15="http://schemas.microsoft.com/office/word/2012/wordml" xmlns:w16se="http://schemas.microsoft.com/office/word/2015/wordml/symex" xmlns:wpg="http://schemas.microsoft.com/office/word/2010/wordprocessingGroup" xmlns:wpi="http://schemas.microsoft.com/office/word/2010/wordprocessingInk" xmlns:wne="http://schemas.microsoft.com/office/word/2006/wordml" xmlns:wps="http://schemas.microsoft.com/office/word/2010/wordprocessingShape" mc:Ignorable="w14 w15 w16se wp14">
+  <w:abstractNum w:abstractNumId="0" w15:restartNumberingAfterBreak="0">
     <w:nsid w:val="01BB061D"/>
     <w:multiLevelType w:val="hybridMultilevel"/>
     <w:tmpl w:val="7C02FCBA"/>
@@ -8543,7 +8815,7 @@
       </w:pPr>
     </w:lvl>
   </w:abstractNum>
-  <w:abstractNum w:abstractNumId="1">
+  <w:abstractNum w:abstractNumId="1" w15:restartNumberingAfterBreak="0">
     <w:nsid w:val="01E551E5"/>
     <w:multiLevelType w:val="hybridMultilevel"/>
     <w:tmpl w:val="0EDEAA10"/>
@@ -8632,7 +8904,7 @@
       </w:pPr>
     </w:lvl>
   </w:abstractNum>
-  <w:abstractNum w:abstractNumId="2">
+  <w:abstractNum w:abstractNumId="2" w15:restartNumberingAfterBreak="0">
     <w:nsid w:val="07130B8E"/>
     <w:multiLevelType w:val="hybridMultilevel"/>
     <w:tmpl w:val="C90ED21C"/>
@@ -8718,7 +8990,7 @@
       </w:pPr>
     </w:lvl>
   </w:abstractNum>
-  <w:abstractNum w:abstractNumId="3">
+  <w:abstractNum w:abstractNumId="3" w15:restartNumberingAfterBreak="0">
     <w:nsid w:val="09180F23"/>
     <w:multiLevelType w:val="hybridMultilevel"/>
     <w:tmpl w:val="C90ED21C"/>
@@ -8804,7 +9076,7 @@
       </w:pPr>
     </w:lvl>
   </w:abstractNum>
-  <w:abstractNum w:abstractNumId="4">
+  <w:abstractNum w:abstractNumId="4" w15:restartNumberingAfterBreak="0">
     <w:nsid w:val="09263569"/>
     <w:multiLevelType w:val="hybridMultilevel"/>
     <w:tmpl w:val="6D1E7364"/>
@@ -8917,7 +9189,7 @@
       </w:rPr>
     </w:lvl>
   </w:abstractNum>
-  <w:abstractNum w:abstractNumId="5">
+  <w:abstractNum w:abstractNumId="5" w15:restartNumberingAfterBreak="0">
     <w:nsid w:val="0A9245CA"/>
     <w:multiLevelType w:val="hybridMultilevel"/>
     <w:tmpl w:val="53A09384"/>
@@ -9003,7 +9275,7 @@
       </w:pPr>
     </w:lvl>
   </w:abstractNum>
-  <w:abstractNum w:abstractNumId="6">
+  <w:abstractNum w:abstractNumId="6" w15:restartNumberingAfterBreak="0">
     <w:nsid w:val="0BC70937"/>
     <w:multiLevelType w:val="hybridMultilevel"/>
     <w:tmpl w:val="C4BC1A24"/>
@@ -9115,7 +9387,7 @@
       </w:rPr>
     </w:lvl>
   </w:abstractNum>
-  <w:abstractNum w:abstractNumId="7">
+  <w:abstractNum w:abstractNumId="7" w15:restartNumberingAfterBreak="0">
     <w:nsid w:val="0D593C9F"/>
     <w:multiLevelType w:val="hybridMultilevel"/>
     <w:tmpl w:val="B36E2D4E"/>
@@ -9201,7 +9473,7 @@
       </w:pPr>
     </w:lvl>
   </w:abstractNum>
-  <w:abstractNum w:abstractNumId="8">
+  <w:abstractNum w:abstractNumId="8" w15:restartNumberingAfterBreak="0">
     <w:nsid w:val="0DAD4979"/>
     <w:multiLevelType w:val="hybridMultilevel"/>
     <w:tmpl w:val="CDB053C2"/>
@@ -9287,7 +9559,7 @@
       </w:pPr>
     </w:lvl>
   </w:abstractNum>
-  <w:abstractNum w:abstractNumId="9">
+  <w:abstractNum w:abstractNumId="9" w15:restartNumberingAfterBreak="0">
     <w:nsid w:val="0F53046B"/>
     <w:multiLevelType w:val="hybridMultilevel"/>
     <w:tmpl w:val="FB989AE4"/>
@@ -9373,7 +9645,7 @@
       </w:pPr>
     </w:lvl>
   </w:abstractNum>
-  <w:abstractNum w:abstractNumId="10">
+  <w:abstractNum w:abstractNumId="10" w15:restartNumberingAfterBreak="0">
     <w:nsid w:val="11D84EEF"/>
     <w:multiLevelType w:val="hybridMultilevel"/>
     <w:tmpl w:val="926E01E6"/>
@@ -9486,7 +9758,7 @@
       </w:rPr>
     </w:lvl>
   </w:abstractNum>
-  <w:abstractNum w:abstractNumId="11">
+  <w:abstractNum w:abstractNumId="11" w15:restartNumberingAfterBreak="0">
     <w:nsid w:val="12027ECF"/>
     <w:multiLevelType w:val="hybridMultilevel"/>
     <w:tmpl w:val="B1A6C638"/>
@@ -9572,7 +9844,7 @@
       </w:pPr>
     </w:lvl>
   </w:abstractNum>
-  <w:abstractNum w:abstractNumId="12">
+  <w:abstractNum w:abstractNumId="12" w15:restartNumberingAfterBreak="0">
     <w:nsid w:val="127411B1"/>
     <w:multiLevelType w:val="hybridMultilevel"/>
     <w:tmpl w:val="24E6E520"/>
@@ -9658,7 +9930,7 @@
       </w:pPr>
     </w:lvl>
   </w:abstractNum>
-  <w:abstractNum w:abstractNumId="13">
+  <w:abstractNum w:abstractNumId="13" w15:restartNumberingAfterBreak="0">
     <w:nsid w:val="13525E3C"/>
     <w:multiLevelType w:val="hybridMultilevel"/>
     <w:tmpl w:val="BB869A70"/>
@@ -9747,7 +10019,7 @@
       </w:pPr>
     </w:lvl>
   </w:abstractNum>
-  <w:abstractNum w:abstractNumId="14">
+  <w:abstractNum w:abstractNumId="14" w15:restartNumberingAfterBreak="0">
     <w:nsid w:val="16F60173"/>
     <w:multiLevelType w:val="hybridMultilevel"/>
     <w:tmpl w:val="7C02FCBA"/>
@@ -9836,7 +10108,7 @@
       </w:pPr>
     </w:lvl>
   </w:abstractNum>
-  <w:abstractNum w:abstractNumId="15">
+  <w:abstractNum w:abstractNumId="15" w15:restartNumberingAfterBreak="0">
     <w:nsid w:val="18E363F5"/>
     <w:multiLevelType w:val="hybridMultilevel"/>
     <w:tmpl w:val="446A191C"/>
@@ -9922,7 +10194,7 @@
       </w:pPr>
     </w:lvl>
   </w:abstractNum>
-  <w:abstractNum w:abstractNumId="16">
+  <w:abstractNum w:abstractNumId="16" w15:restartNumberingAfterBreak="0">
     <w:nsid w:val="1AC81418"/>
     <w:multiLevelType w:val="hybridMultilevel"/>
     <w:tmpl w:val="94E80DA0"/>
@@ -10008,7 +10280,7 @@
       </w:pPr>
     </w:lvl>
   </w:abstractNum>
-  <w:abstractNum w:abstractNumId="17">
+  <w:abstractNum w:abstractNumId="17" w15:restartNumberingAfterBreak="0">
     <w:nsid w:val="1AF73117"/>
     <w:multiLevelType w:val="hybridMultilevel"/>
     <w:tmpl w:val="FE72DE28"/>
@@ -10121,7 +10393,7 @@
       </w:rPr>
     </w:lvl>
   </w:abstractNum>
-  <w:abstractNum w:abstractNumId="18">
+  <w:abstractNum w:abstractNumId="18" w15:restartNumberingAfterBreak="0">
     <w:nsid w:val="20477B9A"/>
     <w:multiLevelType w:val="hybridMultilevel"/>
     <w:tmpl w:val="08AE39C4"/>
@@ -10207,7 +10479,7 @@
       </w:pPr>
     </w:lvl>
   </w:abstractNum>
-  <w:abstractNum w:abstractNumId="19">
+  <w:abstractNum w:abstractNumId="19" w15:restartNumberingAfterBreak="0">
     <w:nsid w:val="2593283A"/>
     <w:multiLevelType w:val="multilevel"/>
     <w:tmpl w:val="E6C005A2"/>
@@ -10356,7 +10628,7 @@
       </w:rPr>
     </w:lvl>
   </w:abstractNum>
-  <w:abstractNum w:abstractNumId="20">
+  <w:abstractNum w:abstractNumId="20" w15:restartNumberingAfterBreak="0">
     <w:nsid w:val="29BE1AC6"/>
     <w:multiLevelType w:val="hybridMultilevel"/>
     <w:tmpl w:val="A968A06A"/>
@@ -10445,7 +10717,7 @@
       </w:pPr>
     </w:lvl>
   </w:abstractNum>
-  <w:abstractNum w:abstractNumId="21">
+  <w:abstractNum w:abstractNumId="21" w15:restartNumberingAfterBreak="0">
     <w:nsid w:val="2A175E4F"/>
     <w:multiLevelType w:val="hybridMultilevel"/>
     <w:tmpl w:val="6990162E"/>
@@ -10531,7 +10803,7 @@
       </w:pPr>
     </w:lvl>
   </w:abstractNum>
-  <w:abstractNum w:abstractNumId="22">
+  <w:abstractNum w:abstractNumId="22" w15:restartNumberingAfterBreak="0">
     <w:nsid w:val="2B371E31"/>
     <w:multiLevelType w:val="hybridMultilevel"/>
     <w:tmpl w:val="D05859D2"/>
@@ -10617,7 +10889,7 @@
       </w:pPr>
     </w:lvl>
   </w:abstractNum>
-  <w:abstractNum w:abstractNumId="23">
+  <w:abstractNum w:abstractNumId="23" w15:restartNumberingAfterBreak="0">
     <w:nsid w:val="2C0A2CEC"/>
     <w:multiLevelType w:val="hybridMultilevel"/>
     <w:tmpl w:val="2B1E6AC8"/>
@@ -10703,7 +10975,7 @@
       </w:pPr>
     </w:lvl>
   </w:abstractNum>
-  <w:abstractNum w:abstractNumId="24">
+  <w:abstractNum w:abstractNumId="24" w15:restartNumberingAfterBreak="0">
     <w:nsid w:val="2E687933"/>
     <w:multiLevelType w:val="hybridMultilevel"/>
     <w:tmpl w:val="D89ECCB0"/>
@@ -10816,7 +11088,7 @@
       </w:rPr>
     </w:lvl>
   </w:abstractNum>
-  <w:abstractNum w:abstractNumId="25">
+  <w:abstractNum w:abstractNumId="25" w15:restartNumberingAfterBreak="0">
     <w:nsid w:val="35B63DC9"/>
     <w:multiLevelType w:val="hybridMultilevel"/>
     <w:tmpl w:val="2B04AC70"/>
@@ -10902,7 +11174,7 @@
       </w:pPr>
     </w:lvl>
   </w:abstractNum>
-  <w:abstractNum w:abstractNumId="26">
+  <w:abstractNum w:abstractNumId="26" w15:restartNumberingAfterBreak="0">
     <w:nsid w:val="38777CD3"/>
     <w:multiLevelType w:val="hybridMultilevel"/>
     <w:tmpl w:val="9C9226E4"/>
@@ -10988,7 +11260,7 @@
       </w:pPr>
     </w:lvl>
   </w:abstractNum>
-  <w:abstractNum w:abstractNumId="27">
+  <w:abstractNum w:abstractNumId="27" w15:restartNumberingAfterBreak="0">
     <w:nsid w:val="42E93270"/>
     <w:multiLevelType w:val="multilevel"/>
     <w:tmpl w:val="8234A696"/>
@@ -11131,7 +11403,7 @@
       </w:rPr>
     </w:lvl>
   </w:abstractNum>
-  <w:abstractNum w:abstractNumId="28">
+  <w:abstractNum w:abstractNumId="28" w15:restartNumberingAfterBreak="0">
     <w:nsid w:val="46E3368E"/>
     <w:multiLevelType w:val="hybridMultilevel"/>
     <w:tmpl w:val="5248EF5C"/>
@@ -11217,7 +11489,7 @@
       </w:pPr>
     </w:lvl>
   </w:abstractNum>
-  <w:abstractNum w:abstractNumId="29">
+  <w:abstractNum w:abstractNumId="29" w15:restartNumberingAfterBreak="0">
     <w:nsid w:val="4D713BD0"/>
     <w:multiLevelType w:val="hybridMultilevel"/>
     <w:tmpl w:val="6990162E"/>
@@ -11303,7 +11575,7 @@
       </w:pPr>
     </w:lvl>
   </w:abstractNum>
-  <w:abstractNum w:abstractNumId="30">
+  <w:abstractNum w:abstractNumId="30" w15:restartNumberingAfterBreak="0">
     <w:nsid w:val="4D7A051E"/>
     <w:multiLevelType w:val="multilevel"/>
     <w:tmpl w:val="176E5C32"/>
@@ -11452,7 +11724,7 @@
       </w:rPr>
     </w:lvl>
   </w:abstractNum>
-  <w:abstractNum w:abstractNumId="31">
+  <w:abstractNum w:abstractNumId="31" w15:restartNumberingAfterBreak="0">
     <w:nsid w:val="4DE63955"/>
     <w:multiLevelType w:val="multilevel"/>
     <w:tmpl w:val="78D887D8"/>
@@ -11601,7 +11873,7 @@
       </w:rPr>
     </w:lvl>
   </w:abstractNum>
-  <w:abstractNum w:abstractNumId="32">
+  <w:abstractNum w:abstractNumId="32" w15:restartNumberingAfterBreak="0">
     <w:nsid w:val="4E380C86"/>
     <w:multiLevelType w:val="hybridMultilevel"/>
     <w:tmpl w:val="2954FD7A"/>
@@ -11687,7 +11959,7 @@
       </w:pPr>
     </w:lvl>
   </w:abstractNum>
-  <w:abstractNum w:abstractNumId="33">
+  <w:abstractNum w:abstractNumId="33" w15:restartNumberingAfterBreak="0">
     <w:nsid w:val="4FC27BE7"/>
     <w:multiLevelType w:val="hybridMultilevel"/>
     <w:tmpl w:val="628AC468"/>
@@ -11800,7 +12072,7 @@
       </w:rPr>
     </w:lvl>
   </w:abstractNum>
-  <w:abstractNum w:abstractNumId="34">
+  <w:abstractNum w:abstractNumId="34" w15:restartNumberingAfterBreak="0">
     <w:nsid w:val="52D90BB8"/>
     <w:multiLevelType w:val="hybridMultilevel"/>
     <w:tmpl w:val="1D2461DE"/>
@@ -11914,7 +12186,7 @@
       </w:rPr>
     </w:lvl>
   </w:abstractNum>
-  <w:abstractNum w:abstractNumId="35">
+  <w:abstractNum w:abstractNumId="35" w15:restartNumberingAfterBreak="0">
     <w:nsid w:val="55DB7920"/>
     <w:multiLevelType w:val="hybridMultilevel"/>
     <w:tmpl w:val="2E2A5262"/>
@@ -12000,7 +12272,7 @@
       </w:pPr>
     </w:lvl>
   </w:abstractNum>
-  <w:abstractNum w:abstractNumId="36">
+  <w:abstractNum w:abstractNumId="36" w15:restartNumberingAfterBreak="0">
     <w:nsid w:val="57397306"/>
     <w:multiLevelType w:val="hybridMultilevel"/>
     <w:tmpl w:val="10969968"/>
@@ -12086,7 +12358,7 @@
       </w:pPr>
     </w:lvl>
   </w:abstractNum>
-  <w:abstractNum w:abstractNumId="37">
+  <w:abstractNum w:abstractNumId="37" w15:restartNumberingAfterBreak="0">
     <w:nsid w:val="5DFF4E19"/>
     <w:multiLevelType w:val="hybridMultilevel"/>
     <w:tmpl w:val="8C24E9C6"/>
@@ -12172,7 +12444,7 @@
       </w:pPr>
     </w:lvl>
   </w:abstractNum>
-  <w:abstractNum w:abstractNumId="38">
+  <w:abstractNum w:abstractNumId="38" w15:restartNumberingAfterBreak="0">
     <w:nsid w:val="62064165"/>
     <w:multiLevelType w:val="hybridMultilevel"/>
     <w:tmpl w:val="94E80DA0"/>
@@ -12258,7 +12530,7 @@
       </w:pPr>
     </w:lvl>
   </w:abstractNum>
-  <w:abstractNum w:abstractNumId="39">
+  <w:abstractNum w:abstractNumId="39" w15:restartNumberingAfterBreak="0">
     <w:nsid w:val="622D117C"/>
     <w:multiLevelType w:val="hybridMultilevel"/>
     <w:tmpl w:val="F70C1214"/>
@@ -12344,7 +12616,7 @@
       </w:pPr>
     </w:lvl>
   </w:abstractNum>
-  <w:abstractNum w:abstractNumId="40">
+  <w:abstractNum w:abstractNumId="40" w15:restartNumberingAfterBreak="0">
     <w:nsid w:val="63A62B6B"/>
     <w:multiLevelType w:val="hybridMultilevel"/>
     <w:tmpl w:val="B5BA58C8"/>
@@ -12430,7 +12702,7 @@
       </w:pPr>
     </w:lvl>
   </w:abstractNum>
-  <w:abstractNum w:abstractNumId="41">
+  <w:abstractNum w:abstractNumId="41" w15:restartNumberingAfterBreak="0">
     <w:nsid w:val="64F13290"/>
     <w:multiLevelType w:val="hybridMultilevel"/>
     <w:tmpl w:val="C4767A58"/>
@@ -12516,7 +12788,7 @@
       </w:pPr>
     </w:lvl>
   </w:abstractNum>
-  <w:abstractNum w:abstractNumId="42">
+  <w:abstractNum w:abstractNumId="42" w15:restartNumberingAfterBreak="0">
     <w:nsid w:val="67905798"/>
     <w:multiLevelType w:val="hybridMultilevel"/>
     <w:tmpl w:val="729E7876"/>
@@ -12602,7 +12874,7 @@
       </w:pPr>
     </w:lvl>
   </w:abstractNum>
-  <w:abstractNum w:abstractNumId="43">
+  <w:abstractNum w:abstractNumId="43" w15:restartNumberingAfterBreak="0">
     <w:nsid w:val="691F1A83"/>
     <w:multiLevelType w:val="hybridMultilevel"/>
     <w:tmpl w:val="F59644D8"/>
@@ -12715,7 +12987,7 @@
       </w:rPr>
     </w:lvl>
   </w:abstractNum>
-  <w:abstractNum w:abstractNumId="44">
+  <w:abstractNum w:abstractNumId="44" w15:restartNumberingAfterBreak="0">
     <w:nsid w:val="6CDD18B0"/>
     <w:multiLevelType w:val="hybridMultilevel"/>
     <w:tmpl w:val="BCEE9FAC"/>
@@ -12828,7 +13100,7 @@
       </w:rPr>
     </w:lvl>
   </w:abstractNum>
-  <w:abstractNum w:abstractNumId="45">
+  <w:abstractNum w:abstractNumId="45" w15:restartNumberingAfterBreak="0">
     <w:nsid w:val="6D4A0E40"/>
     <w:multiLevelType w:val="hybridMultilevel"/>
     <w:tmpl w:val="B57CFBD8"/>
@@ -12941,7 +13213,7 @@
       </w:rPr>
     </w:lvl>
   </w:abstractNum>
-  <w:abstractNum w:abstractNumId="46">
+  <w:abstractNum w:abstractNumId="46" w15:restartNumberingAfterBreak="0">
     <w:nsid w:val="6DD67DB2"/>
     <w:multiLevelType w:val="multilevel"/>
     <w:tmpl w:val="DF4ADB0E"/>
@@ -13090,7 +13362,7 @@
       </w:rPr>
     </w:lvl>
   </w:abstractNum>
-  <w:abstractNum w:abstractNumId="47">
+  <w:abstractNum w:abstractNumId="47" w15:restartNumberingAfterBreak="0">
     <w:nsid w:val="6F973441"/>
     <w:multiLevelType w:val="hybridMultilevel"/>
     <w:tmpl w:val="F8CA0D70"/>
@@ -13179,7 +13451,7 @@
       </w:pPr>
     </w:lvl>
   </w:abstractNum>
-  <w:abstractNum w:abstractNumId="48">
+  <w:abstractNum w:abstractNumId="48" w15:restartNumberingAfterBreak="0">
     <w:nsid w:val="702A544E"/>
     <w:multiLevelType w:val="hybridMultilevel"/>
     <w:tmpl w:val="FCB66220"/>
@@ -13265,7 +13537,7 @@
       </w:pPr>
     </w:lvl>
   </w:abstractNum>
-  <w:abstractNum w:abstractNumId="49">
+  <w:abstractNum w:abstractNumId="49" w15:restartNumberingAfterBreak="0">
     <w:nsid w:val="73C3634B"/>
     <w:multiLevelType w:val="hybridMultilevel"/>
     <w:tmpl w:val="9C9226E4"/>
@@ -13351,7 +13623,7 @@
       </w:pPr>
     </w:lvl>
   </w:abstractNum>
-  <w:abstractNum w:abstractNumId="50">
+  <w:abstractNum w:abstractNumId="50" w15:restartNumberingAfterBreak="0">
     <w:nsid w:val="766E3AD7"/>
     <w:multiLevelType w:val="hybridMultilevel"/>
     <w:tmpl w:val="2628181E"/>
@@ -13437,7 +13709,7 @@
       </w:pPr>
     </w:lvl>
   </w:abstractNum>
-  <w:abstractNum w:abstractNumId="51">
+  <w:abstractNum w:abstractNumId="51" w15:restartNumberingAfterBreak="0">
     <w:nsid w:val="776350DD"/>
     <w:multiLevelType w:val="hybridMultilevel"/>
     <w:tmpl w:val="D86E6BAE"/>
@@ -13523,7 +13795,7 @@
       </w:pPr>
     </w:lvl>
   </w:abstractNum>
-  <w:abstractNum w:abstractNumId="52">
+  <w:abstractNum w:abstractNumId="52" w15:restartNumberingAfterBreak="0">
     <w:nsid w:val="7D57442E"/>
     <w:multiLevelType w:val="hybridMultilevel"/>
     <w:tmpl w:val="B17C9558"/>
@@ -13609,7 +13881,7 @@
       </w:pPr>
     </w:lvl>
   </w:abstractNum>
-  <w:abstractNum w:abstractNumId="53">
+  <w:abstractNum w:abstractNumId="53" w15:restartNumberingAfterBreak="0">
     <w:nsid w:val="7DD64906"/>
     <w:multiLevelType w:val="hybridMultilevel"/>
     <w:tmpl w:val="795E7434"/>
@@ -13890,7 +14162,7 @@
 </file>
 
 <file path=word/styles.xml><?xml version="1.0" encoding="utf-8"?>
-<w:styles xmlns:r="http://schemas.openxmlformats.org/officeDocument/2006/relationships" xmlns:w="http://schemas.openxmlformats.org/wordprocessingml/2006/main">
+<w:styles xmlns:mc="http://schemas.openxmlformats.org/markup-compatibility/2006" xmlns:r="http://schemas.openxmlformats.org/officeDocument/2006/relationships" xmlns:w="http://schemas.openxmlformats.org/wordprocessingml/2006/main" xmlns:w14="http://schemas.microsoft.com/office/word/2010/wordml" xmlns:w15="http://schemas.microsoft.com/office/word/2012/wordml" xmlns:w16se="http://schemas.microsoft.com/office/word/2015/wordml/symex" mc:Ignorable="w14 w15 w16se">
   <w:docDefaults>
     <w:rPrDefault>
       <w:rPr>
@@ -13900,145 +14172,378 @@
     </w:rPrDefault>
     <w:pPrDefault/>
   </w:docDefaults>
-  <w:latentStyles w:defLockedState="0" w:defUIPriority="99" w:defSemiHidden="1" w:defUnhideWhenUsed="1" w:defQFormat="0" w:count="267">
-    <w:lsdException w:name="Normal" w:semiHidden="0" w:uiPriority="0" w:unhideWhenUsed="0" w:qFormat="1"/>
-    <w:lsdException w:name="heading 1" w:semiHidden="0" w:uiPriority="0" w:unhideWhenUsed="0" w:qFormat="1"/>
-    <w:lsdException w:name="heading 2" w:uiPriority="0" w:qFormat="1"/>
-    <w:lsdException w:name="heading 3" w:uiPriority="9" w:qFormat="1"/>
-    <w:lsdException w:name="heading 4" w:uiPriority="9" w:qFormat="1"/>
-    <w:lsdException w:name="heading 5" w:uiPriority="9" w:qFormat="1"/>
-    <w:lsdException w:name="heading 6" w:uiPriority="9" w:qFormat="1"/>
-    <w:lsdException w:name="heading 7" w:uiPriority="9" w:qFormat="1"/>
-    <w:lsdException w:name="heading 8" w:uiPriority="9" w:qFormat="1"/>
-    <w:lsdException w:name="heading 9" w:uiPriority="9" w:qFormat="1"/>
-    <w:lsdException w:name="toc 1" w:uiPriority="39" w:qFormat="1"/>
-    <w:lsdException w:name="toc 2" w:uiPriority="39" w:qFormat="1"/>
-    <w:lsdException w:name="toc 3" w:uiPriority="39" w:qFormat="1"/>
-    <w:lsdException w:name="toc 4" w:uiPriority="39"/>
-    <w:lsdException w:name="toc 5" w:uiPriority="39"/>
-    <w:lsdException w:name="toc 6" w:uiPriority="39"/>
-    <w:lsdException w:name="toc 7" w:uiPriority="39"/>
-    <w:lsdException w:name="toc 8" w:uiPriority="39"/>
-    <w:lsdException w:name="toc 9" w:uiPriority="39"/>
-    <w:lsdException w:name="caption" w:uiPriority="35" w:qFormat="1"/>
-    <w:lsdException w:name="Title" w:semiHidden="0" w:uiPriority="10" w:unhideWhenUsed="0" w:qFormat="1"/>
-    <w:lsdException w:name="Default Paragraph Font" w:uiPriority="1"/>
-    <w:lsdException w:name="Body Text" w:uiPriority="0"/>
-    <w:lsdException w:name="Subtitle" w:semiHidden="0" w:uiPriority="11" w:unhideWhenUsed="0" w:qFormat="1"/>
-    <w:lsdException w:name="Strong" w:semiHidden="0" w:uiPriority="22" w:unhideWhenUsed="0" w:qFormat="1"/>
-    <w:lsdException w:name="Emphasis" w:semiHidden="0" w:uiPriority="20" w:unhideWhenUsed="0" w:qFormat="1"/>
-    <w:lsdException w:name="Table Grid" w:semiHidden="0" w:uiPriority="59" w:unhideWhenUsed="0"/>
-    <w:lsdException w:name="Placeholder Text" w:unhideWhenUsed="0"/>
-    <w:lsdException w:name="No Spacing" w:semiHidden="0" w:uiPriority="1" w:unhideWhenUsed="0" w:qFormat="1"/>
-    <w:lsdException w:name="Light Shading" w:semiHidden="0" w:uiPriority="60" w:unhideWhenUsed="0"/>
-    <w:lsdException w:name="Light List" w:semiHidden="0" w:uiPriority="61" w:unhideWhenUsed="0"/>
-    <w:lsdException w:name="Light Grid" w:semiHidden="0" w:uiPriority="62" w:unhideWhenUsed="0"/>
-    <w:lsdException w:name="Medium Shading 1" w:semiHidden="0" w:uiPriority="63" w:unhideWhenUsed="0"/>
-    <w:lsdException w:name="Medium Shading 2" w:semiHidden="0" w:uiPriority="64" w:unhideWhenUsed="0"/>
-    <w:lsdException w:name="Medium List 1" w:semiHidden="0" w:uiPriority="65" w:unhideWhenUsed="0"/>
-    <w:lsdException w:name="Medium List 2" w:semiHidden="0" w:uiPriority="66" w:unhideWhenUsed="0"/>
-    <w:lsdException w:name="Medium Grid 1" w:semiHidden="0" w:uiPriority="67" w:unhideWhenUsed="0"/>
-    <w:lsdException w:name="Medium Grid 2" w:semiHidden="0" w:uiPriority="68" w:unhideWhenUsed="0"/>
-    <w:lsdException w:name="Medium Grid 3" w:semiHidden="0" w:uiPriority="69" w:unhideWhenUsed="0"/>
-    <w:lsdException w:name="Dark List" w:semiHidden="0" w:uiPriority="70" w:unhideWhenUsed="0"/>
-    <w:lsdException w:name="Colorful Shading" w:semiHidden="0" w:uiPriority="71" w:unhideWhenUsed="0"/>
-    <w:lsdException w:name="Colorful List" w:semiHidden="0" w:uiPriority="72" w:unhideWhenUsed="0"/>
-    <w:lsdException w:name="Colorful Grid" w:semiHidden="0" w:uiPriority="73" w:unhideWhenUsed="0"/>
-    <w:lsdException w:name="Light Shading Accent 1" w:semiHidden="0" w:uiPriority="60" w:unhideWhenUsed="0"/>
-    <w:lsdException w:name="Light List Accent 1" w:semiHidden="0" w:uiPriority="61" w:unhideWhenUsed="0"/>
-    <w:lsdException w:name="Light Grid Accent 1" w:semiHidden="0" w:uiPriority="62" w:unhideWhenUsed="0"/>
-    <w:lsdException w:name="Medium Shading 1 Accent 1" w:semiHidden="0" w:uiPriority="63" w:unhideWhenUsed="0"/>
-    <w:lsdException w:name="Medium Shading 2 Accent 1" w:semiHidden="0" w:uiPriority="64" w:unhideWhenUsed="0"/>
-    <w:lsdException w:name="Medium List 1 Accent 1" w:semiHidden="0" w:uiPriority="65" w:unhideWhenUsed="0"/>
-    <w:lsdException w:name="Revision" w:unhideWhenUsed="0"/>
-    <w:lsdException w:name="List Paragraph" w:semiHidden="0" w:uiPriority="34" w:unhideWhenUsed="0" w:qFormat="1"/>
-    <w:lsdException w:name="Quote" w:semiHidden="0" w:uiPriority="29" w:unhideWhenUsed="0" w:qFormat="1"/>
-    <w:lsdException w:name="Intense Quote" w:semiHidden="0" w:uiPriority="30" w:unhideWhenUsed="0" w:qFormat="1"/>
-    <w:lsdException w:name="Medium List 2 Accent 1" w:semiHidden="0" w:uiPriority="66" w:unhideWhenUsed="0"/>
-    <w:lsdException w:name="Medium Grid 1 Accent 1" w:semiHidden="0" w:uiPriority="67" w:unhideWhenUsed="0"/>
-    <w:lsdException w:name="Medium Grid 2 Accent 1" w:semiHidden="0" w:uiPriority="68" w:unhideWhenUsed="0"/>
-    <w:lsdException w:name="Medium Grid 3 Accent 1" w:semiHidden="0" w:uiPriority="69" w:unhideWhenUsed="0"/>
-    <w:lsdException w:name="Dark List Accent 1" w:semiHidden="0" w:uiPriority="70" w:unhideWhenUsed="0"/>
-    <w:lsdException w:name="Colorful Shading Accent 1" w:semiHidden="0" w:uiPriority="71" w:unhideWhenUsed="0"/>
-    <w:lsdException w:name="Colorful List Accent 1" w:semiHidden="0" w:uiPriority="72" w:unhideWhenUsed="0"/>
-    <w:lsdException w:name="Colorful Grid Accent 1" w:semiHidden="0" w:uiPriority="73" w:unhideWhenUsed="0"/>
-    <w:lsdException w:name="Light Shading Accent 2" w:semiHidden="0" w:uiPriority="60" w:unhideWhenUsed="0"/>
-    <w:lsdException w:name="Light List Accent 2" w:semiHidden="0" w:uiPriority="61" w:unhideWhenUsed="0"/>
-    <w:lsdException w:name="Light Grid Accent 2" w:semiHidden="0" w:uiPriority="62" w:unhideWhenUsed="0"/>
-    <w:lsdException w:name="Medium Shading 1 Accent 2" w:semiHidden="0" w:uiPriority="63" w:unhideWhenUsed="0"/>
-    <w:lsdException w:name="Medium Shading 2 Accent 2" w:semiHidden="0" w:uiPriority="64" w:unhideWhenUsed="0"/>
-    <w:lsdException w:name="Medium List 1 Accent 2" w:semiHidden="0" w:uiPriority="65" w:unhideWhenUsed="0"/>
-    <w:lsdException w:name="Medium List 2 Accent 2" w:semiHidden="0" w:uiPriority="66" w:unhideWhenUsed="0"/>
-    <w:lsdException w:name="Medium Grid 1 Accent 2" w:semiHidden="0" w:uiPriority="67" w:unhideWhenUsed="0"/>
-    <w:lsdException w:name="Medium Grid 2 Accent 2" w:semiHidden="0" w:uiPriority="68" w:unhideWhenUsed="0"/>
-    <w:lsdException w:name="Medium Grid 3 Accent 2" w:semiHidden="0" w:uiPriority="69" w:unhideWhenUsed="0"/>
-    <w:lsdException w:name="Dark List Accent 2" w:semiHidden="0" w:uiPriority="70" w:unhideWhenUsed="0"/>
-    <w:lsdException w:name="Colorful Shading Accent 2" w:semiHidden="0" w:uiPriority="71" w:unhideWhenUsed="0"/>
-    <w:lsdException w:name="Colorful List Accent 2" w:semiHidden="0" w:uiPriority="72" w:unhideWhenUsed="0"/>
-    <w:lsdException w:name="Colorful Grid Accent 2" w:semiHidden="0" w:uiPriority="73" w:unhideWhenUsed="0"/>
-    <w:lsdException w:name="Light Shading Accent 3" w:semiHidden="0" w:uiPriority="60" w:unhideWhenUsed="0"/>
-    <w:lsdException w:name="Light List Accent 3" w:semiHidden="0" w:uiPriority="61" w:unhideWhenUsed="0"/>
-    <w:lsdException w:name="Light Grid Accent 3" w:semiHidden="0" w:uiPriority="62" w:unhideWhenUsed="0"/>
-    <w:lsdException w:name="Medium Shading 1 Accent 3" w:semiHidden="0" w:uiPriority="63" w:unhideWhenUsed="0"/>
-    <w:lsdException w:name="Medium Shading 2 Accent 3" w:semiHidden="0" w:uiPriority="64" w:unhideWhenUsed="0"/>
-    <w:lsdException w:name="Medium List 1 Accent 3" w:semiHidden="0" w:uiPriority="65" w:unhideWhenUsed="0"/>
-    <w:lsdException w:name="Medium List 2 Accent 3" w:semiHidden="0" w:uiPriority="66" w:unhideWhenUsed="0"/>
-    <w:lsdException w:name="Medium Grid 1 Accent 3" w:semiHidden="0" w:uiPriority="67" w:unhideWhenUsed="0"/>
-    <w:lsdException w:name="Medium Grid 2 Accent 3" w:semiHidden="0" w:uiPriority="68" w:unhideWhenUsed="0"/>
-    <w:lsdException w:name="Medium Grid 3 Accent 3" w:semiHidden="0" w:uiPriority="69" w:unhideWhenUsed="0"/>
-    <w:lsdException w:name="Dark List Accent 3" w:semiHidden="0" w:uiPriority="70" w:unhideWhenUsed="0"/>
-    <w:lsdException w:name="Colorful Shading Accent 3" w:semiHidden="0" w:uiPriority="71" w:unhideWhenUsed="0"/>
-    <w:lsdException w:name="Colorful List Accent 3" w:semiHidden="0" w:uiPriority="72" w:unhideWhenUsed="0"/>
-    <w:lsdException w:name="Colorful Grid Accent 3" w:semiHidden="0" w:uiPriority="73" w:unhideWhenUsed="0"/>
-    <w:lsdException w:name="Light Shading Accent 4" w:semiHidden="0" w:uiPriority="60" w:unhideWhenUsed="0"/>
-    <w:lsdException w:name="Light List Accent 4" w:semiHidden="0" w:uiPriority="61" w:unhideWhenUsed="0"/>
-    <w:lsdException w:name="Light Grid Accent 4" w:semiHidden="0" w:uiPriority="62" w:unhideWhenUsed="0"/>
-    <w:lsdException w:name="Medium Shading 1 Accent 4" w:semiHidden="0" w:uiPriority="63" w:unhideWhenUsed="0"/>
-    <w:lsdException w:name="Medium Shading 2 Accent 4" w:semiHidden="0" w:uiPriority="64" w:unhideWhenUsed="0"/>
-    <w:lsdException w:name="Medium List 1 Accent 4" w:semiHidden="0" w:uiPriority="65" w:unhideWhenUsed="0"/>
-    <w:lsdException w:name="Medium List 2 Accent 4" w:semiHidden="0" w:uiPriority="66" w:unhideWhenUsed="0"/>
-    <w:lsdException w:name="Medium Grid 1 Accent 4" w:semiHidden="0" w:uiPriority="67" w:unhideWhenUsed="0"/>
-    <w:lsdException w:name="Medium Grid 2 Accent 4" w:semiHidden="0" w:uiPriority="68" w:unhideWhenUsed="0"/>
-    <w:lsdException w:name="Medium Grid 3 Accent 4" w:semiHidden="0" w:uiPriority="69" w:unhideWhenUsed="0"/>
-    <w:lsdException w:name="Dark List Accent 4" w:semiHidden="0" w:uiPriority="70" w:unhideWhenUsed="0"/>
-    <w:lsdException w:name="Colorful Shading Accent 4" w:semiHidden="0" w:uiPriority="71" w:unhideWhenUsed="0"/>
-    <w:lsdException w:name="Colorful List Accent 4" w:semiHidden="0" w:uiPriority="72" w:unhideWhenUsed="0"/>
-    <w:lsdException w:name="Colorful Grid Accent 4" w:semiHidden="0" w:uiPriority="73" w:unhideWhenUsed="0"/>
-    <w:lsdException w:name="Light Shading Accent 5" w:semiHidden="0" w:uiPriority="60" w:unhideWhenUsed="0"/>
-    <w:lsdException w:name="Light List Accent 5" w:semiHidden="0" w:uiPriority="61" w:unhideWhenUsed="0"/>
-    <w:lsdException w:name="Light Grid Accent 5" w:semiHidden="0" w:uiPriority="62" w:unhideWhenUsed="0"/>
-    <w:lsdException w:name="Medium Shading 1 Accent 5" w:semiHidden="0" w:uiPriority="63" w:unhideWhenUsed="0"/>
-    <w:lsdException w:name="Medium Shading 2 Accent 5" w:semiHidden="0" w:uiPriority="64" w:unhideWhenUsed="0"/>
-    <w:lsdException w:name="Medium List 1 Accent 5" w:semiHidden="0" w:uiPriority="65" w:unhideWhenUsed="0"/>
-    <w:lsdException w:name="Medium List 2 Accent 5" w:semiHidden="0" w:uiPriority="66" w:unhideWhenUsed="0"/>
-    <w:lsdException w:name="Medium Grid 1 Accent 5" w:semiHidden="0" w:uiPriority="67" w:unhideWhenUsed="0"/>
-    <w:lsdException w:name="Medium Grid 2 Accent 5" w:semiHidden="0" w:uiPriority="68" w:unhideWhenUsed="0"/>
-    <w:lsdException w:name="Medium Grid 3 Accent 5" w:semiHidden="0" w:uiPriority="69" w:unhideWhenUsed="0"/>
-    <w:lsdException w:name="Dark List Accent 5" w:semiHidden="0" w:uiPriority="70" w:unhideWhenUsed="0"/>
-    <w:lsdException w:name="Colorful Shading Accent 5" w:semiHidden="0" w:uiPriority="71" w:unhideWhenUsed="0"/>
-    <w:lsdException w:name="Colorful List Accent 5" w:semiHidden="0" w:uiPriority="72" w:unhideWhenUsed="0"/>
-    <w:lsdException w:name="Colorful Grid Accent 5" w:semiHidden="0" w:uiPriority="73" w:unhideWhenUsed="0"/>
-    <w:lsdException w:name="Light Shading Accent 6" w:semiHidden="0" w:uiPriority="60" w:unhideWhenUsed="0"/>
-    <w:lsdException w:name="Light List Accent 6" w:semiHidden="0" w:uiPriority="61" w:unhideWhenUsed="0"/>
-    <w:lsdException w:name="Light Grid Accent 6" w:semiHidden="0" w:uiPriority="62" w:unhideWhenUsed="0"/>
-    <w:lsdException w:name="Medium Shading 1 Accent 6" w:semiHidden="0" w:uiPriority="63" w:unhideWhenUsed="0"/>
-    <w:lsdException w:name="Medium Shading 2 Accent 6" w:semiHidden="0" w:uiPriority="64" w:unhideWhenUsed="0"/>
-    <w:lsdException w:name="Medium List 1 Accent 6" w:semiHidden="0" w:uiPriority="65" w:unhideWhenUsed="0"/>
-    <w:lsdException w:name="Medium List 2 Accent 6" w:semiHidden="0" w:uiPriority="66" w:unhideWhenUsed="0"/>
-    <w:lsdException w:name="Medium Grid 1 Accent 6" w:semiHidden="0" w:uiPriority="67" w:unhideWhenUsed="0"/>
-    <w:lsdException w:name="Medium Grid 2 Accent 6" w:semiHidden="0" w:uiPriority="68" w:unhideWhenUsed="0"/>
-    <w:lsdException w:name="Medium Grid 3 Accent 6" w:semiHidden="0" w:uiPriority="69" w:unhideWhenUsed="0"/>
-    <w:lsdException w:name="Dark List Accent 6" w:semiHidden="0" w:uiPriority="70" w:unhideWhenUsed="0"/>
-    <w:lsdException w:name="Colorful Shading Accent 6" w:semiHidden="0" w:uiPriority="71" w:unhideWhenUsed="0"/>
-    <w:lsdException w:name="Colorful List Accent 6" w:semiHidden="0" w:uiPriority="72" w:unhideWhenUsed="0"/>
-    <w:lsdException w:name="Colorful Grid Accent 6" w:semiHidden="0" w:uiPriority="73" w:unhideWhenUsed="0"/>
-    <w:lsdException w:name="Subtle Emphasis" w:semiHidden="0" w:uiPriority="19" w:unhideWhenUsed="0" w:qFormat="1"/>
-    <w:lsdException w:name="Intense Emphasis" w:semiHidden="0" w:uiPriority="21" w:unhideWhenUsed="0" w:qFormat="1"/>
-    <w:lsdException w:name="Subtle Reference" w:semiHidden="0" w:uiPriority="31" w:unhideWhenUsed="0" w:qFormat="1"/>
-    <w:lsdException w:name="Intense Reference" w:semiHidden="0" w:uiPriority="32" w:unhideWhenUsed="0" w:qFormat="1"/>
-    <w:lsdException w:name="Book Title" w:semiHidden="0" w:uiPriority="33" w:unhideWhenUsed="0" w:qFormat="1"/>
-    <w:lsdException w:name="Bibliography" w:uiPriority="37"/>
-    <w:lsdException w:name="TOC Heading" w:uiPriority="39" w:qFormat="1"/>
+  <w:latentStyles w:defLockedState="0" w:defUIPriority="99" w:defSemiHidden="0" w:defUnhideWhenUsed="0" w:defQFormat="0" w:count="371">
+    <w:lsdException w:name="Normal" w:uiPriority="0" w:qFormat="1"/>
+    <w:lsdException w:name="heading 1" w:uiPriority="0" w:qFormat="1"/>
+    <w:lsdException w:name="heading 2" w:semiHidden="1" w:uiPriority="0" w:unhideWhenUsed="1" w:qFormat="1"/>
+    <w:lsdException w:name="heading 3" w:semiHidden="1" w:uiPriority="9" w:unhideWhenUsed="1" w:qFormat="1"/>
+    <w:lsdException w:name="heading 4" w:semiHidden="1" w:uiPriority="9" w:unhideWhenUsed="1" w:qFormat="1"/>
+    <w:lsdException w:name="heading 5" w:semiHidden="1" w:uiPriority="9" w:unhideWhenUsed="1" w:qFormat="1"/>
+    <w:lsdException w:name="heading 6" w:semiHidden="1" w:uiPriority="9" w:unhideWhenUsed="1" w:qFormat="1"/>
+    <w:lsdException w:name="heading 7" w:semiHidden="1" w:uiPriority="9" w:unhideWhenUsed="1" w:qFormat="1"/>
+    <w:lsdException w:name="heading 8" w:semiHidden="1" w:uiPriority="9" w:unhideWhenUsed="1" w:qFormat="1"/>
+    <w:lsdException w:name="heading 9" w:semiHidden="1" w:uiPriority="9" w:unhideWhenUsed="1" w:qFormat="1"/>
+    <w:lsdException w:name="index 1" w:semiHidden="1" w:unhideWhenUsed="1"/>
+    <w:lsdException w:name="index 2" w:semiHidden="1" w:unhideWhenUsed="1"/>
+    <w:lsdException w:name="index 3" w:semiHidden="1" w:unhideWhenUsed="1"/>
+    <w:lsdException w:name="index 4" w:semiHidden="1" w:unhideWhenUsed="1"/>
+    <w:lsdException w:name="index 5" w:semiHidden="1" w:unhideWhenUsed="1"/>
+    <w:lsdException w:name="index 6" w:semiHidden="1" w:unhideWhenUsed="1"/>
+    <w:lsdException w:name="index 7" w:semiHidden="1" w:unhideWhenUsed="1"/>
+    <w:lsdException w:name="index 8" w:semiHidden="1" w:unhideWhenUsed="1"/>
+    <w:lsdException w:name="index 9" w:semiHidden="1" w:unhideWhenUsed="1"/>
+    <w:lsdException w:name="toc 1" w:semiHidden="1" w:uiPriority="39" w:unhideWhenUsed="1" w:qFormat="1"/>
+    <w:lsdException w:name="toc 2" w:semiHidden="1" w:uiPriority="39" w:unhideWhenUsed="1" w:qFormat="1"/>
+    <w:lsdException w:name="toc 3" w:semiHidden="1" w:uiPriority="39" w:unhideWhenUsed="1" w:qFormat="1"/>
+    <w:lsdException w:name="toc 4" w:semiHidden="1" w:uiPriority="39" w:unhideWhenUsed="1"/>
+    <w:lsdException w:name="toc 5" w:semiHidden="1" w:uiPriority="39" w:unhideWhenUsed="1"/>
+    <w:lsdException w:name="toc 6" w:semiHidden="1" w:uiPriority="39" w:unhideWhenUsed="1"/>
+    <w:lsdException w:name="toc 7" w:semiHidden="1" w:uiPriority="39" w:unhideWhenUsed="1"/>
+    <w:lsdException w:name="toc 8" w:semiHidden="1" w:uiPriority="39" w:unhideWhenUsed="1"/>
+    <w:lsdException w:name="toc 9" w:semiHidden="1" w:uiPriority="39" w:unhideWhenUsed="1"/>
+    <w:lsdException w:name="Normal Indent" w:semiHidden="1" w:unhideWhenUsed="1"/>
+    <w:lsdException w:name="footnote text" w:semiHidden="1" w:unhideWhenUsed="1"/>
+    <w:lsdException w:name="annotation text" w:semiHidden="1" w:unhideWhenUsed="1"/>
+    <w:lsdException w:name="header" w:semiHidden="1" w:unhideWhenUsed="1"/>
+    <w:lsdException w:name="footer" w:semiHidden="1" w:unhideWhenUsed="1"/>
+    <w:lsdException w:name="index heading" w:semiHidden="1" w:unhideWhenUsed="1"/>
+    <w:lsdException w:name="caption" w:semiHidden="1" w:uiPriority="35" w:unhideWhenUsed="1" w:qFormat="1"/>
+    <w:lsdException w:name="table of figures" w:semiHidden="1" w:unhideWhenUsed="1"/>
+    <w:lsdException w:name="envelope address" w:semiHidden="1" w:unhideWhenUsed="1"/>
+    <w:lsdException w:name="envelope return" w:semiHidden="1" w:unhideWhenUsed="1"/>
+    <w:lsdException w:name="footnote reference" w:semiHidden="1" w:unhideWhenUsed="1"/>
+    <w:lsdException w:name="annotation reference" w:semiHidden="1" w:unhideWhenUsed="1"/>
+    <w:lsdException w:name="line number" w:semiHidden="1" w:unhideWhenUsed="1"/>
+    <w:lsdException w:name="page number" w:semiHidden="1" w:unhideWhenUsed="1"/>
+    <w:lsdException w:name="endnote reference" w:semiHidden="1" w:unhideWhenUsed="1"/>
+    <w:lsdException w:name="endnote text" w:semiHidden="1" w:unhideWhenUsed="1"/>
+    <w:lsdException w:name="table of authorities" w:semiHidden="1" w:unhideWhenUsed="1"/>
+    <w:lsdException w:name="macro" w:semiHidden="1" w:unhideWhenUsed="1"/>
+    <w:lsdException w:name="toa heading" w:semiHidden="1" w:unhideWhenUsed="1"/>
+    <w:lsdException w:name="List" w:semiHidden="1" w:unhideWhenUsed="1"/>
+    <w:lsdException w:name="List Bullet" w:semiHidden="1" w:unhideWhenUsed="1"/>
+    <w:lsdException w:name="List Number" w:semiHidden="1" w:unhideWhenUsed="1"/>
+    <w:lsdException w:name="List 2" w:semiHidden="1" w:unhideWhenUsed="1"/>
+    <w:lsdException w:name="List 3" w:semiHidden="1" w:unhideWhenUsed="1"/>
+    <w:lsdException w:name="List 4" w:semiHidden="1" w:unhideWhenUsed="1"/>
+    <w:lsdException w:name="List 5" w:semiHidden="1" w:unhideWhenUsed="1"/>
+    <w:lsdException w:name="List Bullet 2" w:semiHidden="1" w:unhideWhenUsed="1"/>
+    <w:lsdException w:name="List Bullet 3" w:semiHidden="1" w:unhideWhenUsed="1"/>
+    <w:lsdException w:name="List Bullet 4" w:semiHidden="1" w:unhideWhenUsed="1"/>
+    <w:lsdException w:name="List Bullet 5" w:semiHidden="1" w:unhideWhenUsed="1"/>
+    <w:lsdException w:name="List Number 2" w:semiHidden="1" w:unhideWhenUsed="1"/>
+    <w:lsdException w:name="List Number 3" w:semiHidden="1" w:unhideWhenUsed="1"/>
+    <w:lsdException w:name="List Number 4" w:semiHidden="1" w:unhideWhenUsed="1"/>
+    <w:lsdException w:name="List Number 5" w:semiHidden="1" w:unhideWhenUsed="1"/>
+    <w:lsdException w:name="Title" w:uiPriority="10" w:qFormat="1"/>
+    <w:lsdException w:name="Closing" w:semiHidden="1" w:unhideWhenUsed="1"/>
+    <w:lsdException w:name="Signature" w:semiHidden="1" w:unhideWhenUsed="1"/>
+    <w:lsdException w:name="Default Paragraph Font" w:semiHidden="1" w:uiPriority="1" w:unhideWhenUsed="1"/>
+    <w:lsdException w:name="Body Text" w:semiHidden="1" w:uiPriority="0" w:unhideWhenUsed="1"/>
+    <w:lsdException w:name="Body Text Indent" w:semiHidden="1" w:unhideWhenUsed="1"/>
+    <w:lsdException w:name="List Continue" w:semiHidden="1" w:unhideWhenUsed="1"/>
+    <w:lsdException w:name="List Continue 2" w:semiHidden="1" w:unhideWhenUsed="1"/>
+    <w:lsdException w:name="List Continue 3" w:semiHidden="1" w:unhideWhenUsed="1"/>
+    <w:lsdException w:name="List Continue 4" w:semiHidden="1" w:unhideWhenUsed="1"/>
+    <w:lsdException w:name="List Continue 5" w:semiHidden="1" w:unhideWhenUsed="1"/>
+    <w:lsdException w:name="Message Header" w:semiHidden="1" w:unhideWhenUsed="1"/>
+    <w:lsdException w:name="Subtitle" w:uiPriority="11" w:qFormat="1"/>
+    <w:lsdException w:name="Salutation" w:semiHidden="1" w:unhideWhenUsed="1"/>
+    <w:lsdException w:name="Date" w:semiHidden="1" w:unhideWhenUsed="1"/>
+    <w:lsdException w:name="Body Text First Indent" w:semiHidden="1" w:unhideWhenUsed="1"/>
+    <w:lsdException w:name="Body Text First Indent 2" w:semiHidden="1" w:unhideWhenUsed="1"/>
+    <w:lsdException w:name="Note Heading" w:semiHidden="1" w:unhideWhenUsed="1"/>
+    <w:lsdException w:name="Body Text 2" w:semiHidden="1" w:unhideWhenUsed="1"/>
+    <w:lsdException w:name="Body Text 3" w:semiHidden="1" w:unhideWhenUsed="1"/>
+    <w:lsdException w:name="Body Text Indent 2" w:semiHidden="1" w:unhideWhenUsed="1"/>
+    <w:lsdException w:name="Body Text Indent 3" w:semiHidden="1" w:unhideWhenUsed="1"/>
+    <w:lsdException w:name="Block Text" w:semiHidden="1" w:unhideWhenUsed="1"/>
+    <w:lsdException w:name="Hyperlink" w:semiHidden="1" w:unhideWhenUsed="1"/>
+    <w:lsdException w:name="FollowedHyperlink" w:semiHidden="1" w:unhideWhenUsed="1"/>
+    <w:lsdException w:name="Strong" w:uiPriority="22" w:qFormat="1"/>
+    <w:lsdException w:name="Emphasis" w:uiPriority="20" w:qFormat="1"/>
+    <w:lsdException w:name="Document Map" w:semiHidden="1" w:unhideWhenUsed="1"/>
+    <w:lsdException w:name="Plain Text" w:semiHidden="1" w:unhideWhenUsed="1"/>
+    <w:lsdException w:name="E-mail Signature" w:semiHidden="1" w:unhideWhenUsed="1"/>
+    <w:lsdException w:name="HTML Top of Form" w:semiHidden="1" w:unhideWhenUsed="1"/>
+    <w:lsdException w:name="HTML Bottom of Form" w:semiHidden="1" w:unhideWhenUsed="1"/>
+    <w:lsdException w:name="Normal (Web)" w:semiHidden="1" w:unhideWhenUsed="1"/>
+    <w:lsdException w:name="HTML Acronym" w:semiHidden="1" w:unhideWhenUsed="1"/>
+    <w:lsdException w:name="HTML Address" w:semiHidden="1" w:unhideWhenUsed="1"/>
+    <w:lsdException w:name="HTML Cite" w:semiHidden="1" w:unhideWhenUsed="1"/>
+    <w:lsdException w:name="HTML Code" w:semiHidden="1" w:unhideWhenUsed="1"/>
+    <w:lsdException w:name="HTML Definition" w:semiHidden="1" w:unhideWhenUsed="1"/>
+    <w:lsdException w:name="HTML Keyboard" w:semiHidden="1" w:unhideWhenUsed="1"/>
+    <w:lsdException w:name="HTML Preformatted" w:semiHidden="1" w:unhideWhenUsed="1"/>
+    <w:lsdException w:name="HTML Sample" w:semiHidden="1" w:unhideWhenUsed="1"/>
+    <w:lsdException w:name="HTML Typewriter" w:semiHidden="1" w:unhideWhenUsed="1"/>
+    <w:lsdException w:name="HTML Variable" w:semiHidden="1" w:unhideWhenUsed="1"/>
+    <w:lsdException w:name="Normal Table" w:semiHidden="1" w:unhideWhenUsed="1"/>
+    <w:lsdException w:name="annotation subject" w:semiHidden="1" w:unhideWhenUsed="1"/>
+    <w:lsdException w:name="No List" w:semiHidden="1" w:unhideWhenUsed="1"/>
+    <w:lsdException w:name="Outline List 1" w:semiHidden="1" w:unhideWhenUsed="1"/>
+    <w:lsdException w:name="Outline List 2" w:semiHidden="1" w:unhideWhenUsed="1"/>
+    <w:lsdException w:name="Outline List 3" w:semiHidden="1" w:unhideWhenUsed="1"/>
+    <w:lsdException w:name="Table Simple 1" w:semiHidden="1" w:unhideWhenUsed="1"/>
+    <w:lsdException w:name="Table Simple 2" w:semiHidden="1" w:unhideWhenUsed="1"/>
+    <w:lsdException w:name="Table Simple 3" w:semiHidden="1" w:unhideWhenUsed="1"/>
+    <w:lsdException w:name="Table Classic 1" w:semiHidden="1" w:unhideWhenUsed="1"/>
+    <w:lsdException w:name="Table Classic 2" w:semiHidden="1" w:unhideWhenUsed="1"/>
+    <w:lsdException w:name="Table Classic 3" w:semiHidden="1" w:unhideWhenUsed="1"/>
+    <w:lsdException w:name="Table Classic 4" w:semiHidden="1" w:unhideWhenUsed="1"/>
+    <w:lsdException w:name="Table Colorful 1" w:semiHidden="1" w:unhideWhenUsed="1"/>
+    <w:lsdException w:name="Table Colorful 2" w:semiHidden="1" w:unhideWhenUsed="1"/>
+    <w:lsdException w:name="Table Colorful 3" w:semiHidden="1" w:unhideWhenUsed="1"/>
+    <w:lsdException w:name="Table Columns 1" w:semiHidden="1" w:unhideWhenUsed="1"/>
+    <w:lsdException w:name="Table Columns 2" w:semiHidden="1" w:unhideWhenUsed="1"/>
+    <w:lsdException w:name="Table Columns 3" w:semiHidden="1" w:unhideWhenUsed="1"/>
+    <w:lsdException w:name="Table Columns 4" w:semiHidden="1" w:unhideWhenUsed="1"/>
+    <w:lsdException w:name="Table Columns 5" w:semiHidden="1" w:unhideWhenUsed="1"/>
+    <w:lsdException w:name="Table Grid 1" w:semiHidden="1" w:unhideWhenUsed="1"/>
+    <w:lsdException w:name="Table Grid 2" w:semiHidden="1" w:unhideWhenUsed="1"/>
+    <w:lsdException w:name="Table Grid 3" w:semiHidden="1" w:unhideWhenUsed="1"/>
+    <w:lsdException w:name="Table Grid 4" w:semiHidden="1" w:unhideWhenUsed="1"/>
+    <w:lsdException w:name="Table Grid 5" w:semiHidden="1" w:unhideWhenUsed="1"/>
+    <w:lsdException w:name="Table Grid 6" w:semiHidden="1" w:unhideWhenUsed="1"/>
+    <w:lsdException w:name="Table Grid 7" w:semiHidden="1" w:unhideWhenUsed="1"/>
+    <w:lsdException w:name="Table Grid 8" w:semiHidden="1" w:unhideWhenUsed="1"/>
+    <w:lsdException w:name="Table List 1" w:semiHidden="1" w:unhideWhenUsed="1"/>
+    <w:lsdException w:name="Table List 2" w:semiHidden="1" w:unhideWhenUsed="1"/>
+    <w:lsdException w:name="Table List 3" w:semiHidden="1" w:unhideWhenUsed="1"/>
+    <w:lsdException w:name="Table List 4" w:semiHidden="1" w:unhideWhenUsed="1"/>
+    <w:lsdException w:name="Table List 5" w:semiHidden="1" w:unhideWhenUsed="1"/>
+    <w:lsdException w:name="Table List 6" w:semiHidden="1" w:unhideWhenUsed="1"/>
+    <w:lsdException w:name="Table List 7" w:semiHidden="1" w:unhideWhenUsed="1"/>
+    <w:lsdException w:name="Table List 8" w:semiHidden="1" w:unhideWhenUsed="1"/>
+    <w:lsdException w:name="Table 3D effects 1" w:semiHidden="1" w:unhideWhenUsed="1"/>
+    <w:lsdException w:name="Table 3D effects 2" w:semiHidden="1" w:unhideWhenUsed="1"/>
+    <w:lsdException w:name="Table 3D effects 3" w:semiHidden="1" w:unhideWhenUsed="1"/>
+    <w:lsdException w:name="Table Contemporary" w:semiHidden="1" w:unhideWhenUsed="1"/>
+    <w:lsdException w:name="Table Elegant" w:semiHidden="1" w:unhideWhenUsed="1"/>
+    <w:lsdException w:name="Table Professional" w:semiHidden="1" w:unhideWhenUsed="1"/>
+    <w:lsdException w:name="Table Subtle 1" w:semiHidden="1" w:unhideWhenUsed="1"/>
+    <w:lsdException w:name="Table Subtle 2" w:semiHidden="1" w:unhideWhenUsed="1"/>
+    <w:lsdException w:name="Table Web 1" w:semiHidden="1" w:unhideWhenUsed="1"/>
+    <w:lsdException w:name="Table Web 2" w:semiHidden="1" w:unhideWhenUsed="1"/>
+    <w:lsdException w:name="Table Web 3" w:semiHidden="1" w:unhideWhenUsed="1"/>
+    <w:lsdException w:name="Balloon Text" w:semiHidden="1" w:unhideWhenUsed="1"/>
+    <w:lsdException w:name="Table Grid" w:uiPriority="59"/>
+    <w:lsdException w:name="Table Theme" w:semiHidden="1" w:unhideWhenUsed="1"/>
+    <w:lsdException w:name="Placeholder Text" w:semiHidden="1"/>
+    <w:lsdException w:name="No Spacing" w:uiPriority="1" w:qFormat="1"/>
+    <w:lsdException w:name="Light Shading" w:uiPriority="60"/>
+    <w:lsdException w:name="Light List" w:uiPriority="61"/>
+    <w:lsdException w:name="Light Grid" w:uiPriority="62"/>
+    <w:lsdException w:name="Medium Shading 1" w:uiPriority="63"/>
+    <w:lsdException w:name="Medium Shading 2" w:uiPriority="64"/>
+    <w:lsdException w:name="Medium List 1" w:uiPriority="65"/>
+    <w:lsdException w:name="Medium List 2" w:uiPriority="66"/>
+    <w:lsdException w:name="Medium Grid 1" w:uiPriority="67"/>
+    <w:lsdException w:name="Medium Grid 2" w:uiPriority="68"/>
+    <w:lsdException w:name="Medium Grid 3" w:uiPriority="69"/>
+    <w:lsdException w:name="Dark List" w:uiPriority="70"/>
+    <w:lsdException w:name="Colorful Shading" w:uiPriority="71"/>
+    <w:lsdException w:name="Colorful List" w:uiPriority="72"/>
+    <w:lsdException w:name="Colorful Grid" w:uiPriority="73"/>
+    <w:lsdException w:name="Light Shading Accent 1" w:uiPriority="60"/>
+    <w:lsdException w:name="Light List Accent 1" w:uiPriority="61"/>
+    <w:lsdException w:name="Light Grid Accent 1" w:uiPriority="62"/>
+    <w:lsdException w:name="Medium Shading 1 Accent 1" w:uiPriority="63"/>
+    <w:lsdException w:name="Medium Shading 2 Accent 1" w:uiPriority="64"/>
+    <w:lsdException w:name="Medium List 1 Accent 1" w:uiPriority="65"/>
+    <w:lsdException w:name="Revision" w:semiHidden="1"/>
+    <w:lsdException w:name="List Paragraph" w:uiPriority="34" w:qFormat="1"/>
+    <w:lsdException w:name="Quote" w:uiPriority="29" w:qFormat="1"/>
+    <w:lsdException w:name="Intense Quote" w:uiPriority="30" w:qFormat="1"/>
+    <w:lsdException w:name="Medium List 2 Accent 1" w:uiPriority="66"/>
+    <w:lsdException w:name="Medium Grid 1 Accent 1" w:uiPriority="67"/>
+    <w:lsdException w:name="Medium Grid 2 Accent 1" w:uiPriority="68"/>
+    <w:lsdException w:name="Medium Grid 3 Accent 1" w:uiPriority="69"/>
+    <w:lsdException w:name="Dark List Accent 1" w:uiPriority="70"/>
+    <w:lsdException w:name="Colorful Shading Accent 1" w:uiPriority="71"/>
+    <w:lsdException w:name="Colorful List Accent 1" w:uiPriority="72"/>
+    <w:lsdException w:name="Colorful Grid Accent 1" w:uiPriority="73"/>
+    <w:lsdException w:name="Light Shading Accent 2" w:uiPriority="60"/>
+    <w:lsdException w:name="Light List Accent 2" w:uiPriority="61"/>
+    <w:lsdException w:name="Light Grid Accent 2" w:uiPriority="62"/>
+    <w:lsdException w:name="Medium Shading 1 Accent 2" w:uiPriority="63"/>
+    <w:lsdException w:name="Medium Shading 2 Accent 2" w:uiPriority="64"/>
+    <w:lsdException w:name="Medium List 1 Accent 2" w:uiPriority="65"/>
+    <w:lsdException w:name="Medium List 2 Accent 2" w:uiPriority="66"/>
+    <w:lsdException w:name="Medium Grid 1 Accent 2" w:uiPriority="67"/>
+    <w:lsdException w:name="Medium Grid 2 Accent 2" w:uiPriority="68"/>
+    <w:lsdException w:name="Medium Grid 3 Accent 2" w:uiPriority="69"/>
+    <w:lsdException w:name="Dark List Accent 2" w:uiPriority="70"/>
+    <w:lsdException w:name="Colorful Shading Accent 2" w:uiPriority="71"/>
+    <w:lsdException w:name="Colorful List Accent 2" w:uiPriority="72"/>
+    <w:lsdException w:name="Colorful Grid Accent 2" w:uiPriority="73"/>
+    <w:lsdException w:name="Light Shading Accent 3" w:uiPriority="60"/>
+    <w:lsdException w:name="Light List Accent 3" w:uiPriority="61"/>
+    <w:lsdException w:name="Light Grid Accent 3" w:uiPriority="62"/>
+    <w:lsdException w:name="Medium Shading 1 Accent 3" w:uiPriority="63"/>
+    <w:lsdException w:name="Medium Shading 2 Accent 3" w:uiPriority="64"/>
+    <w:lsdException w:name="Medium List 1 Accent 3" w:uiPriority="65"/>
+    <w:lsdException w:name="Medium List 2 Accent 3" w:uiPriority="66"/>
+    <w:lsdException w:name="Medium Grid 1 Accent 3" w:uiPriority="67"/>
+    <w:lsdException w:name="Medium Grid 2 Accent 3" w:uiPriority="68"/>
+    <w:lsdException w:name="Medium Grid 3 Accent 3" w:uiPriority="69"/>
+    <w:lsdException w:name="Dark List Accent 3" w:uiPriority="70"/>
+    <w:lsdException w:name="Colorful Shading Accent 3" w:uiPriority="71"/>
+    <w:lsdException w:name="Colorful List Accent 3" w:uiPriority="72"/>
+    <w:lsdException w:name="Colorful Grid Accent 3" w:uiPriority="73"/>
+    <w:lsdException w:name="Light Shading Accent 4" w:uiPriority="60"/>
+    <w:lsdException w:name="Light List Accent 4" w:uiPriority="61"/>
+    <w:lsdException w:name="Light Grid Accent 4" w:uiPriority="62"/>
+    <w:lsdException w:name="Medium Shading 1 Accent 4" w:uiPriority="63"/>
+    <w:lsdException w:name="Medium Shading 2 Accent 4" w:uiPriority="64"/>
+    <w:lsdException w:name="Medium List 1 Accent 4" w:uiPriority="65"/>
+    <w:lsdException w:name="Medium List 2 Accent 4" w:uiPriority="66"/>
+    <w:lsdException w:name="Medium Grid 1 Accent 4" w:uiPriority="67"/>
+    <w:lsdException w:name="Medium Grid 2 Accent 4" w:uiPriority="68"/>
+    <w:lsdException w:name="Medium Grid 3 Accent 4" w:uiPriority="69"/>
+    <w:lsdException w:name="Dark List Accent 4" w:uiPriority="70"/>
+    <w:lsdException w:name="Colorful Shading Accent 4" w:uiPriority="71"/>
+    <w:lsdException w:name="Colorful List Accent 4" w:uiPriority="72"/>
+    <w:lsdException w:name="Colorful Grid Accent 4" w:uiPriority="73"/>
+    <w:lsdException w:name="Light Shading Accent 5" w:uiPriority="60"/>
+    <w:lsdException w:name="Light List Accent 5" w:uiPriority="61"/>
+    <w:lsdException w:name="Light Grid Accent 5" w:uiPriority="62"/>
+    <w:lsdException w:name="Medium Shading 1 Accent 5" w:uiPriority="63"/>
+    <w:lsdException w:name="Medium Shading 2 Accent 5" w:uiPriority="64"/>
+    <w:lsdException w:name="Medium List 1 Accent 5" w:uiPriority="65"/>
+    <w:lsdException w:name="Medium List 2 Accent 5" w:uiPriority="66"/>
+    <w:lsdException w:name="Medium Grid 1 Accent 5" w:uiPriority="67"/>
+    <w:lsdException w:name="Medium Grid 2 Accent 5" w:uiPriority="68"/>
+    <w:lsdException w:name="Medium Grid 3 Accent 5" w:uiPriority="69"/>
+    <w:lsdException w:name="Dark List Accent 5" w:uiPriority="70"/>
+    <w:lsdException w:name="Colorful Shading Accent 5" w:uiPriority="71"/>
+    <w:lsdException w:name="Colorful List Accent 5" w:uiPriority="72"/>
+    <w:lsdException w:name="Colorful Grid Accent 5" w:uiPriority="73"/>
+    <w:lsdException w:name="Light Shading Accent 6" w:uiPriority="60"/>
+    <w:lsdException w:name="Light List Accent 6" w:uiPriority="61"/>
+    <w:lsdException w:name="Light Grid Accent 6" w:uiPriority="62"/>
+    <w:lsdException w:name="Medium Shading 1 Accent 6" w:uiPriority="63"/>
+    <w:lsdException w:name="Medium Shading 2 Accent 6" w:uiPriority="64"/>
+    <w:lsdException w:name="Medium List 1 Accent 6" w:uiPriority="65"/>
+    <w:lsdException w:name="Medium List 2 Accent 6" w:uiPriority="66"/>
+    <w:lsdException w:name="Medium Grid 1 Accent 6" w:uiPriority="67"/>
+    <w:lsdException w:name="Medium Grid 2 Accent 6" w:uiPriority="68"/>
+    <w:lsdException w:name="Medium Grid 3 Accent 6" w:uiPriority="69"/>
+    <w:lsdException w:name="Dark List Accent 6" w:uiPriority="70"/>
+    <w:lsdException w:name="Colorful Shading Accent 6" w:uiPriority="71"/>
+    <w:lsdException w:name="Colorful List Accent 6" w:uiPriority="72"/>
+    <w:lsdException w:name="Colorful Grid Accent 6" w:uiPriority="73"/>
+    <w:lsdException w:name="Subtle Emphasis" w:uiPriority="19" w:qFormat="1"/>
+    <w:lsdException w:name="Intense Emphasis" w:uiPriority="21" w:qFormat="1"/>
+    <w:lsdException w:name="Subtle Reference" w:uiPriority="31" w:qFormat="1"/>
+    <w:lsdException w:name="Intense Reference" w:uiPriority="32" w:qFormat="1"/>
+    <w:lsdException w:name="Book Title" w:uiPriority="33" w:qFormat="1"/>
+    <w:lsdException w:name="Bibliography" w:semiHidden="1" w:uiPriority="37" w:unhideWhenUsed="1"/>
+    <w:lsdException w:name="TOC Heading" w:semiHidden="1" w:uiPriority="39" w:unhideWhenUsed="1" w:qFormat="1"/>
+    <w:lsdException w:name="Plain Table 1" w:uiPriority="41"/>
+    <w:lsdException w:name="Plain Table 2" w:uiPriority="42"/>
+    <w:lsdException w:name="Plain Table 3" w:uiPriority="43"/>
+    <w:lsdException w:name="Plain Table 4" w:uiPriority="44"/>
+    <w:lsdException w:name="Plain Table 5" w:uiPriority="45"/>
+    <w:lsdException w:name="Grid Table Light" w:uiPriority="40"/>
+    <w:lsdException w:name="Grid Table 1 Light" w:uiPriority="46"/>
+    <w:lsdException w:name="Grid Table 2" w:uiPriority="47"/>
+    <w:lsdException w:name="Grid Table 3" w:uiPriority="48"/>
+    <w:lsdException w:name="Grid Table 4" w:uiPriority="49"/>
+    <w:lsdException w:name="Grid Table 5 Dark" w:uiPriority="50"/>
+    <w:lsdException w:name="Grid Table 6 Colorful" w:uiPriority="51"/>
+    <w:lsdException w:name="Grid Table 7 Colorful" w:uiPriority="52"/>
+    <w:lsdException w:name="Grid Table 1 Light Accent 1" w:uiPriority="46"/>
+    <w:lsdException w:name="Grid Table 2 Accent 1" w:uiPriority="47"/>
+    <w:lsdException w:name="Grid Table 3 Accent 1" w:uiPriority="48"/>
+    <w:lsdException w:name="Grid Table 4 Accent 1" w:uiPriority="49"/>
+    <w:lsdException w:name="Grid Table 5 Dark Accent 1" w:uiPriority="50"/>
+    <w:lsdException w:name="Grid Table 6 Colorful Accent 1" w:uiPriority="51"/>
+    <w:lsdException w:name="Grid Table 7 Colorful Accent 1" w:uiPriority="52"/>
+    <w:lsdException w:name="Grid Table 1 Light Accent 2" w:uiPriority="46"/>
+    <w:lsdException w:name="Grid Table 2 Accent 2" w:uiPriority="47"/>
+    <w:lsdException w:name="Grid Table 3 Accent 2" w:uiPriority="48"/>
+    <w:lsdException w:name="Grid Table 4 Accent 2" w:uiPriority="49"/>
+    <w:lsdException w:name="Grid Table 5 Dark Accent 2" w:uiPriority="50"/>
+    <w:lsdException w:name="Grid Table 6 Colorful Accent 2" w:uiPriority="51"/>
+    <w:lsdException w:name="Grid Table 7 Colorful Accent 2" w:uiPriority="52"/>
+    <w:lsdException w:name="Grid Table 1 Light Accent 3" w:uiPriority="46"/>
+    <w:lsdException w:name="Grid Table 2 Accent 3" w:uiPriority="47"/>
+    <w:lsdException w:name="Grid Table 3 Accent 3" w:uiPriority="48"/>
+    <w:lsdException w:name="Grid Table 4 Accent 3" w:uiPriority="49"/>
+    <w:lsdException w:name="Grid Table 5 Dark Accent 3" w:uiPriority="50"/>
+    <w:lsdException w:name="Grid Table 6 Colorful Accent 3" w:uiPriority="51"/>
+    <w:lsdException w:name="Grid Table 7 Colorful Accent 3" w:uiPriority="52"/>
+    <w:lsdException w:name="Grid Table 1 Light Accent 4" w:uiPriority="46"/>
+    <w:lsdException w:name="Grid Table 2 Accent 4" w:uiPriority="47"/>
+    <w:lsdException w:name="Grid Table 3 Accent 4" w:uiPriority="48"/>
+    <w:lsdException w:name="Grid Table 4 Accent 4" w:uiPriority="49"/>
+    <w:lsdException w:name="Grid Table 5 Dark Accent 4" w:uiPriority="50"/>
+    <w:lsdException w:name="Grid Table 6 Colorful Accent 4" w:uiPriority="51"/>
+    <w:lsdException w:name="Grid Table 7 Colorful Accent 4" w:uiPriority="52"/>
+    <w:lsdException w:name="Grid Table 1 Light Accent 5" w:uiPriority="46"/>
+    <w:lsdException w:name="Grid Table 2 Accent 5" w:uiPriority="47"/>
+    <w:lsdException w:name="Grid Table 3 Accent 5" w:uiPriority="48"/>
+    <w:lsdException w:name="Grid Table 4 Accent 5" w:uiPriority="49"/>
+    <w:lsdException w:name="Grid Table 5 Dark Accent 5" w:uiPriority="50"/>
+    <w:lsdException w:name="Grid Table 6 Colorful Accent 5" w:uiPriority="51"/>
+    <w:lsdException w:name="Grid Table 7 Colorful Accent 5" w:uiPriority="52"/>
+    <w:lsdException w:name="Grid Table 1 Light Accent 6" w:uiPriority="46"/>
+    <w:lsdException w:name="Grid Table 2 Accent 6" w:uiPriority="47"/>
+    <w:lsdException w:name="Grid Table 3 Accent 6" w:uiPriority="48"/>
+    <w:lsdException w:name="Grid Table 4 Accent 6" w:uiPriority="49"/>
+    <w:lsdException w:name="Grid Table 5 Dark Accent 6" w:uiPriority="50"/>
+    <w:lsdException w:name="Grid Table 6 Colorful Accent 6" w:uiPriority="51"/>
+    <w:lsdException w:name="Grid Table 7 Colorful Accent 6" w:uiPriority="52"/>
+    <w:lsdException w:name="List Table 1 Light" w:uiPriority="46"/>
+    <w:lsdException w:name="List Table 2" w:uiPriority="47"/>
+    <w:lsdException w:name="List Table 3" w:uiPriority="48"/>
+    <w:lsdException w:name="List Table 4" w:uiPriority="49"/>
+    <w:lsdException w:name="List Table 5 Dark" w:uiPriority="50"/>
+    <w:lsdException w:name="List Table 6 Colorful" w:uiPriority="51"/>
+    <w:lsdException w:name="List Table 7 Colorful" w:uiPriority="52"/>
+    <w:lsdException w:name="List Table 1 Light Accent 1" w:uiPriority="46"/>
+    <w:lsdException w:name="List Table 2 Accent 1" w:uiPriority="47"/>
+    <w:lsdException w:name="List Table 3 Accent 1" w:uiPriority="48"/>
+    <w:lsdException w:name="List Table 4 Accent 1" w:uiPriority="49"/>
+    <w:lsdException w:name="List Table 5 Dark Accent 1" w:uiPriority="50"/>
+    <w:lsdException w:name="List Table 6 Colorful Accent 1" w:uiPriority="51"/>
+    <w:lsdException w:name="List Table 7 Colorful Accent 1" w:uiPriority="52"/>
+    <w:lsdException w:name="List Table 1 Light Accent 2" w:uiPriority="46"/>
+    <w:lsdException w:name="List Table 2 Accent 2" w:uiPriority="47"/>
+    <w:lsdException w:name="List Table 3 Accent 2" w:uiPriority="48"/>
+    <w:lsdException w:name="List Table 4 Accent 2" w:uiPriority="49"/>
+    <w:lsdException w:name="List Table 5 Dark Accent 2" w:uiPriority="50"/>
+    <w:lsdException w:name="List Table 6 Colorful Accent 2" w:uiPriority="51"/>
+    <w:lsdException w:name="List Table 7 Colorful Accent 2" w:uiPriority="52"/>
+    <w:lsdException w:name="List Table 1 Light Accent 3" w:uiPriority="46"/>
+    <w:lsdException w:name="List Table 2 Accent 3" w:uiPriority="47"/>
+    <w:lsdException w:name="List Table 3 Accent 3" w:uiPriority="48"/>
+    <w:lsdException w:name="List Table 4 Accent 3" w:uiPriority="49"/>
+    <w:lsdException w:name="List Table 5 Dark Accent 3" w:uiPriority="50"/>
+    <w:lsdException w:name="List Table 6 Colorful Accent 3" w:uiPriority="51"/>
+    <w:lsdException w:name="List Table 7 Colorful Accent 3" w:uiPriority="52"/>
+    <w:lsdException w:name="List Table 1 Light Accent 4" w:uiPriority="46"/>
+    <w:lsdException w:name="List Table 2 Accent 4" w:uiPriority="47"/>
+    <w:lsdException w:name="List Table 3 Accent 4" w:uiPriority="48"/>
+    <w:lsdException w:name="List Table 4 Accent 4" w:uiPriority="49"/>
+    <w:lsdException w:name="List Table 5 Dark Accent 4" w:uiPriority="50"/>
+    <w:lsdException w:name="List Table 6 Colorful Accent 4" w:uiPriority="51"/>
+    <w:lsdException w:name="List Table 7 Colorful Accent 4" w:uiPriority="52"/>
+    <w:lsdException w:name="List Table 1 Light Accent 5" w:uiPriority="46"/>
+    <w:lsdException w:name="List Table 2 Accent 5" w:uiPriority="47"/>
+    <w:lsdException w:name="List Table 3 Accent 5" w:uiPriority="48"/>
+    <w:lsdException w:name="List Table 4 Accent 5" w:uiPriority="49"/>
+    <w:lsdException w:name="List Table 5 Dark Accent 5" w:uiPriority="50"/>
+    <w:lsdException w:name="List Table 6 Colorful Accent 5" w:uiPriority="51"/>
+    <w:lsdException w:name="List Table 7 Colorful Accent 5" w:uiPriority="52"/>
+    <w:lsdException w:name="List Table 1 Light Accent 6" w:uiPriority="46"/>
+    <w:lsdException w:name="List Table 2 Accent 6" w:uiPriority="47"/>
+    <w:lsdException w:name="List Table 3 Accent 6" w:uiPriority="48"/>
+    <w:lsdException w:name="List Table 4 Accent 6" w:uiPriority="49"/>
+    <w:lsdException w:name="List Table 5 Dark Accent 6" w:uiPriority="50"/>
+    <w:lsdException w:name="List Table 6 Colorful Accent 6" w:uiPriority="51"/>
+    <w:lsdException w:name="List Table 7 Colorful Accent 6" w:uiPriority="52"/>
   </w:latentStyles>
   <w:style w:type="paragraph" w:default="1" w:styleId="Normal">
     <w:name w:val="Normal"/>
@@ -14145,6 +14650,7 @@
   <w:style w:type="character" w:default="1" w:styleId="Fuentedeprrafopredeter">
     <w:name w:val="Default Paragraph Font"/>
     <w:uiPriority w:val="1"/>
+    <w:semiHidden/>
     <w:unhideWhenUsed/>
   </w:style>
   <w:style w:type="table" w:default="1" w:styleId="Tablanormal">
@@ -14152,7 +14658,6 @@
     <w:uiPriority w:val="99"/>
     <w:semiHidden/>
     <w:unhideWhenUsed/>
-    <w:qFormat/>
     <w:tblPr>
       <w:tblInd w:w="0" w:type="dxa"/>
       <w:tblCellMar>
@@ -14536,7 +15041,7 @@
       <w:u w:val="single"/>
     </w:rPr>
   </w:style>
-  <w:style w:type="paragraph" w:styleId="TtulodeTDC">
+  <w:style w:type="paragraph" w:styleId="TtuloTDC">
     <w:name w:val="TOC Heading"/>
     <w:basedOn w:val="Ttulo1"/>
     <w:next w:val="Normal"/>
@@ -14896,7 +15401,6 @@
     <w:uiPriority w:val="59"/>
     <w:rsid w:val="004F72C4"/>
     <w:tblPr>
-      <w:tblInd w:w="0" w:type="dxa"/>
       <w:tblBorders>
         <w:top w:val="single" w:sz="4" w:space="0" w:color="000000"/>
         <w:left w:val="single" w:sz="4" w:space="0" w:color="000000"/>
@@ -14905,12 +15409,6 @@
         <w:insideH w:val="single" w:sz="4" w:space="0" w:color="000000"/>
         <w:insideV w:val="single" w:sz="4" w:space="0" w:color="000000"/>
       </w:tblBorders>
-      <w:tblCellMar>
-        <w:top w:w="0" w:type="dxa"/>
-        <w:left w:w="108" w:type="dxa"/>
-        <w:bottom w:w="0" w:type="dxa"/>
-        <w:right w:w="108" w:type="dxa"/>
-      </w:tblCellMar>
     </w:tblPr>
   </w:style>
   <w:style w:type="paragraph" w:styleId="Prrafodelista">
@@ -15216,7 +15714,7 @@
   <a:extraClrSchemeLst/>
   <a:extLst>
     <a:ext uri="{05A4C25C-085E-4340-85A3-A5531E510DB2}">
-      <thm15:themeFamily xmlns="" xmlns:thm15="http://schemas.microsoft.com/office/thememl/2012/main" name="Office Theme" id="{62F939B6-93AF-4DB8-9C6B-D6C7DFDC589F}" vid="{4A3C46E8-61CC-4603-A589-7422A47A8E4A}"/>
+      <thm15:themeFamily xmlns:thm15="http://schemas.microsoft.com/office/thememl/2012/main" name="Office Theme" id="{62F939B6-93AF-4DB8-9C6B-D6C7DFDC589F}" vid="{4A3C46E8-61CC-4603-A589-7422A47A8E4A}"/>
     </a:ext>
   </a:extLst>
 </a:theme>
@@ -15246,7 +15744,7 @@
 </file>
 
 <file path=customXml/itemProps2.xml><?xml version="1.0" encoding="utf-8"?>
-<ds:datastoreItem xmlns:ds="http://schemas.openxmlformats.org/officeDocument/2006/customXml" ds:itemID="{2E4919E3-663E-4AFC-9709-3A6DFC9D6A86}">
+<ds:datastoreItem xmlns:ds="http://schemas.openxmlformats.org/officeDocument/2006/customXml" ds:itemID="{E4BA7EF9-EAF1-4ECA-8782-273A631BCF91}">
   <ds:schemaRefs>
     <ds:schemaRef ds:uri="http://schemas.openxmlformats.org/officeDocument/2006/bibliography"/>
   </ds:schemaRefs>

</xml_diff>

<commit_message>
Documentación - Se actualizan documentos de gestión de calidad.
Se realizan modificaciones, ajustes y correcciones acorde a las retroalimentaciones recibidas en el plan de calidad, plan de gestión de configuración y manejo del ambiente controlado.
</commit_message>
<xml_diff>
--- a/Fases_de_desarrollo/02-Elaboracion/07- Gestion de Calidad/E107-OSLO-Plan de Calidad.docx
+++ b/Fases_de_desarrollo/02-Elaboracion/07- Gestion de Calidad/E107-OSLO-Plan de Calidad.docx
@@ -1,6 +1,6 @@
 
 <file path=word/document.xml><?xml version="1.0" encoding="utf-8"?>
-<w:document xmlns:ve="http://schemas.openxmlformats.org/markup-compatibility/2006" xmlns:o="urn:schemas-microsoft-com:office:office" xmlns:r="http://schemas.openxmlformats.org/officeDocument/2006/relationships" xmlns:m="http://schemas.openxmlformats.org/officeDocument/2006/math" xmlns:v="urn:schemas-microsoft-com:vml" xmlns:wp="http://schemas.openxmlformats.org/drawingml/2006/wordprocessingDrawing" xmlns:w10="urn:schemas-microsoft-com:office:word" xmlns:w="http://schemas.openxmlformats.org/wordprocessingml/2006/main" xmlns:wne="http://schemas.microsoft.com/office/word/2006/wordml">
+<w:document xmlns:wpc="http://schemas.microsoft.com/office/word/2010/wordprocessingCanvas" xmlns:cx="http://schemas.microsoft.com/office/drawing/2014/chartex" xmlns:cx1="http://schemas.microsoft.com/office/drawing/2015/9/8/chartex" xmlns:cx2="http://schemas.microsoft.com/office/drawing/2015/10/21/chartex" xmlns:cx3="http://schemas.microsoft.com/office/drawing/2016/5/9/chartex" xmlns:cx4="http://schemas.microsoft.com/office/drawing/2016/5/10/chartex" xmlns:cx5="http://schemas.microsoft.com/office/drawing/2016/5/11/chartex" xmlns:cx6="http://schemas.microsoft.com/office/drawing/2016/5/12/chartex" xmlns:cx7="http://schemas.microsoft.com/office/drawing/2016/5/13/chartex" xmlns:cx8="http://schemas.microsoft.com/office/drawing/2016/5/14/chartex" xmlns:mc="http://schemas.openxmlformats.org/markup-compatibility/2006" xmlns:aink="http://schemas.microsoft.com/office/drawing/2016/ink" xmlns:am3d="http://schemas.microsoft.com/office/drawing/2017/model3d" xmlns:o="urn:schemas-microsoft-com:office:office" xmlns:oel="http://schemas.microsoft.com/office/2019/extlst" xmlns:r="http://schemas.openxmlformats.org/officeDocument/2006/relationships" xmlns:m="http://schemas.openxmlformats.org/officeDocument/2006/math" xmlns:v="urn:schemas-microsoft-com:vml" xmlns:wp14="http://schemas.microsoft.com/office/word/2010/wordprocessingDrawing" xmlns:wp="http://schemas.openxmlformats.org/drawingml/2006/wordprocessingDrawing" xmlns:w10="urn:schemas-microsoft-com:office:word" xmlns:w="http://schemas.openxmlformats.org/wordprocessingml/2006/main" xmlns:w14="http://schemas.microsoft.com/office/word/2010/wordml" xmlns:w15="http://schemas.microsoft.com/office/word/2012/wordml" xmlns:w16cex="http://schemas.microsoft.com/office/word/2018/wordml/cex" xmlns:w16cid="http://schemas.microsoft.com/office/word/2016/wordml/cid" xmlns:w16="http://schemas.microsoft.com/office/word/2018/wordml" xmlns:w16sdtdh="http://schemas.microsoft.com/office/word/2020/wordml/sdtdatahash" xmlns:w16se="http://schemas.microsoft.com/office/word/2015/wordml/symex" xmlns:wpg="http://schemas.microsoft.com/office/word/2010/wordprocessingGroup" xmlns:wpi="http://schemas.microsoft.com/office/word/2010/wordprocessingInk" xmlns:wne="http://schemas.microsoft.com/office/word/2006/wordml" xmlns:wps="http://schemas.microsoft.com/office/word/2010/wordprocessingShape" mc:Ignorable="w14 w15 w16se w16cid w16 w16cex w16sdtdh wp14">
   <w:body>
     <w:p>
       <w:pPr>
@@ -35,8 +35,8 @@
         <w:rPr>
           <w:noProof/>
         </w:rPr>
-        <w:pict>
-          <v:rect id="_x0000_s1030" style="position:absolute;margin-left:0;margin-top:0;width:624.25pt;height:68.3pt;z-index:251653632;mso-width-percent:1050;mso-height-percent:900;mso-position-horizontal:center;mso-position-horizontal-relative:page;mso-position-vertical:bottom;mso-position-vertical-relative:page;mso-width-percent:1050;mso-height-percent:900;mso-height-relative:top-margin-area" o:allowincell="f" fillcolor="#ed7d31 [3205]" strokecolor="#ed7d31 [3205]">
+        <w:pict w14:anchorId="0D7F307A">
+          <v:rect id="_x0000_s2054" style="position:absolute;margin-left:0;margin-top:0;width:624.25pt;height:68.3pt;z-index:251653632;mso-width-percent:1050;mso-height-percent:900;mso-position-horizontal:center;mso-position-horizontal-relative:page;mso-position-vertical:bottom;mso-position-vertical-relative:page;mso-width-percent:1050;mso-height-percent:900;mso-height-relative:top-margin-area" o:allowincell="f" fillcolor="#ed7d31 [3205]" strokecolor="#ed7d31 [3205]">
             <w10:wrap anchorx="page" anchory="page"/>
           </v:rect>
         </w:pict>
@@ -45,8 +45,8 @@
         <w:rPr>
           <w:noProof/>
         </w:rPr>
-        <w:pict>
-          <v:rect id="_x0000_s1033" style="position:absolute;margin-left:38.95pt;margin-top:-20.65pt;width:7.15pt;height:883.2pt;z-index:251651582;mso-height-percent:1050;mso-position-horizontal-relative:page;mso-position-vertical-relative:page;mso-height-percent:1050" o:allowincell="f" strokecolor="#ed7d31 [3205]">
+        <w:pict w14:anchorId="6373839F">
+          <v:rect id="_x0000_s2057" style="position:absolute;margin-left:38.95pt;margin-top:-20.65pt;width:7.15pt;height:883.2pt;z-index:251651582;mso-height-percent:1050;mso-position-horizontal-relative:page;mso-position-vertical-relative:page;mso-height-percent:1050" o:allowincell="f" strokecolor="#ed7d31 [3205]">
             <w10:wrap anchorx="margin" anchory="page"/>
           </v:rect>
         </w:pict>
@@ -55,8 +55,8 @@
         <w:rPr>
           <w:noProof/>
         </w:rPr>
-        <w:pict>
-          <v:rect id="_x0000_s1032" style="position:absolute;margin-left:549.2pt;margin-top:-20.65pt;width:7.15pt;height:883.2pt;z-index:251652607;mso-height-percent:1050;mso-position-horizontal-relative:page;mso-position-vertical-relative:page;mso-height-percent:1050" o:allowincell="f" strokecolor="#ed7d31 [3205]">
+        <w:pict w14:anchorId="618D59A7">
+          <v:rect id="_x0000_s2056" style="position:absolute;margin-left:549.2pt;margin-top:-20.65pt;width:7.15pt;height:883.2pt;z-index:251652607;mso-height-percent:1050;mso-position-horizontal-relative:page;mso-position-vertical-relative:page;mso-height-percent:1050" o:allowincell="f" strokecolor="#ed7d31 [3205]">
             <w10:wrap anchorx="page" anchory="page"/>
           </v:rect>
         </w:pict>
@@ -65,8 +65,8 @@
         <w:rPr>
           <w:noProof/>
         </w:rPr>
-        <w:pict>
-          <v:rect id="_x0000_s1031" style="position:absolute;margin-left:-14.45pt;margin-top:.4pt;width:624.25pt;height:68.3pt;z-index:251654656;mso-width-percent:1050;mso-height-percent:900;mso-position-horizontal-relative:page;mso-position-vertical-relative:page;mso-width-percent:1050;mso-height-percent:900;mso-height-relative:top-margin-area" o:allowincell="f" fillcolor="#ed7d31 [3205]" strokecolor="#ed7d31 [3205]">
+        <w:pict w14:anchorId="06B55548">
+          <v:rect id="_x0000_s2055" style="position:absolute;margin-left:-14.45pt;margin-top:.4pt;width:624.25pt;height:68.3pt;z-index:251654656;mso-width-percent:1050;mso-height-percent:900;mso-position-horizontal-relative:page;mso-position-vertical-relative:page;mso-width-percent:1050;mso-height-percent:900;mso-height-relative:top-margin-area" o:allowincell="f" fillcolor="#ed7d31 [3205]" strokecolor="#ed7d31 [3205]">
             <w10:wrap anchorx="page" anchory="margin"/>
           </v:rect>
         </w:pict>
@@ -190,7 +190,7 @@
         <w:rPr>
           <w:noProof/>
         </w:rPr>
-        <w:pict>
+        <w:pict w14:anchorId="75955710">
           <v:shapetype id="_x0000_t75" coordsize="21600,21600" o:spt="75" o:preferrelative="t" path="m@4@5l@4@11@9@11@9@5xe" filled="f" stroked="f">
             <v:stroke joinstyle="miter"/>
             <v:formulas>
@@ -210,7 +210,7 @@
             <v:path o:extrusionok="f" gradientshapeok="t" o:connecttype="rect"/>
             <o:lock v:ext="edit" aspectratio="t"/>
           </v:shapetype>
-          <v:shape id="Imagen 5" o:spid="_x0000_s1049" type="#_x0000_t75" style="position:absolute;left:0;text-align:left;margin-left:24.3pt;margin-top:247.1pt;width:99.25pt;height:87.8pt;z-index:251663872;visibility:visible;mso-position-horizontal-relative:margin" wrapcoords="-164 0 -164 21415 21600 21415 21600 0 -164 0">
+          <v:shape id="Imagen 5" o:spid="_x0000_s2073" type="#_x0000_t75" style="position:absolute;left:0;text-align:left;margin-left:24.3pt;margin-top:247.1pt;width:99.25pt;height:87.8pt;z-index:251663872;visibility:visible;mso-position-horizontal-relative:margin" wrapcoords="-164 0 -164 21415 21600 21415 21600 0 -164 0">
             <v:imagedata r:id="rId9" o:title=""/>
             <w10:wrap type="through" anchorx="margin"/>
           </v:shape>
@@ -220,8 +220,8 @@
         <w:rPr>
           <w:noProof/>
         </w:rPr>
-        <w:pict>
-          <v:shape id="2 Imagen" o:spid="_x0000_s1047" type="#_x0000_t75" alt="UNPA.JPG" style="position:absolute;left:0;text-align:left;margin-left:327.65pt;margin-top:504.15pt;width:139.7pt;height:193.9pt;z-index:251657728;visibility:visible;mso-position-horizontal-relative:margin;mso-position-vertical-relative:margin" o:gfxdata="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">
+        <w:pict w14:anchorId="7D39EB95">
+          <v:shape id="2 Imagen" o:spid="_x0000_s2071" type="#_x0000_t75" alt="UNPA.JPG" style="position:absolute;left:0;text-align:left;margin-left:327.65pt;margin-top:504.15pt;width:139.7pt;height:193.9pt;z-index:251657728;visibility:visible;mso-position-horizontal-relative:margin;mso-position-vertical-relative:margin" o:gfxdata="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">
             <v:imagedata r:id="rId10" o:title=""/>
             <o:lock v:ext="edit" aspectratio="f"/>
             <w10:wrap type="square" anchorx="margin" anchory="margin"/>
@@ -240,13 +240,13 @@
         <w:rPr>
           <w:noProof/>
         </w:rPr>
-        <w:pict>
+        <w:pict w14:anchorId="320FAD30">
           <v:shapetype id="_x0000_t202" coordsize="21600,21600" o:spt="202" path="m,l,21600r21600,l21600,xe">
             <v:stroke joinstyle="miter"/>
             <v:path gradientshapeok="t" o:connecttype="rect"/>
           </v:shapetype>
-          <v:shape id="_x0000_s1044" type="#_x0000_t202" style="position:absolute;left:0;text-align:left;margin-left:281.7pt;margin-top:5.3pt;width:161.25pt;height:577.65pt;z-index:251661824;mso-position-horizontal-relative:margin;mso-position-vertical-relative:margin" strokecolor="black [3213]">
-            <v:textbox style="mso-next-textbox:#_x0000_s1044">
+          <v:shape id="_x0000_s2068" type="#_x0000_t202" style="position:absolute;left:0;text-align:left;margin-left:281.7pt;margin-top:5.3pt;width:161.25pt;height:577.65pt;z-index:251661824;mso-position-horizontal-relative:margin;mso-position-vertical-relative:margin" strokecolor="black [3213]">
+            <v:textbox style="mso-next-textbox:#_x0000_s2068">
               <w:txbxContent>
                 <w:p>
                   <w:pPr>
@@ -269,8 +269,6 @@
                     </w:rPr>
                     <w:t xml:space="preserve">La Calidad del Software tiene como objetivo brindar la confianza de que el producto </w:t>
                   </w:r>
-                  <w:bookmarkStart w:id="0" w:name="_GoBack"/>
-                  <w:bookmarkEnd w:id="0"/>
                   <w:r>
                     <w:rPr>
                       <w:rFonts w:asciiTheme="minorHAnsi" w:hAnsiTheme="minorHAnsi" w:cstheme="minorHAnsi"/>
@@ -328,8 +326,8 @@
           <w:noProof/>
           <w:lang w:eastAsia="es-ES"/>
         </w:rPr>
-        <w:pict>
-          <v:rect id="_x0000_s1041" style="position:absolute;left:0;text-align:left;margin-left:315.7pt;margin-top:-76.25pt;width:195.35pt;height:844.9pt;z-index:-251656704;mso-position-horizontal-relative:margin;mso-position-vertical-relative:margin" fillcolor="#ed7d31 [3205]" strokecolor="#ed7d31 [3205]">
+        <w:pict w14:anchorId="1E73E03C">
+          <v:rect id="_x0000_s2065" style="position:absolute;left:0;text-align:left;margin-left:315.7pt;margin-top:-76.25pt;width:195.35pt;height:844.9pt;z-index:-251656704;mso-position-horizontal-relative:margin;mso-position-vertical-relative:margin" fillcolor="#ed7d31 [3205]" strokecolor="#ed7d31 [3205]">
             <w10:wrap type="square" anchorx="margin" anchory="margin"/>
           </v:rect>
         </w:pict>
@@ -338,7 +336,7 @@
     <w:p/>
     <w:p>
       <w:pPr>
-        <w:pStyle w:val="TtulodeTDC"/>
+        <w:pStyle w:val="TtuloTDC"/>
         <w:spacing w:before="0"/>
       </w:pPr>
       <w:r>
@@ -3176,11 +3174,11 @@
       <w:pPr>
         <w:pStyle w:val="PSI-Ttulo1"/>
       </w:pPr>
-      <w:bookmarkStart w:id="1" w:name="_Toc177668929"/>
+      <w:bookmarkStart w:id="0" w:name="_Toc177668929"/>
       <w:r>
         <w:t>Propósito</w:t>
       </w:r>
-      <w:bookmarkEnd w:id="1"/>
+      <w:bookmarkEnd w:id="0"/>
     </w:p>
     <w:p>
       <w:pPr>
@@ -3247,7 +3245,15 @@
         <w:t xml:space="preserve">Asegurar que se cumplan correctamente los requerimientos </w:t>
       </w:r>
       <w:r>
-        <w:t>solicitados por los docentes de la cátedra de laboratorio de desarrollo de software correspondiente a la Unidad Académica Rio Gallegos.</w:t>
+        <w:t xml:space="preserve">solicitados por los docentes de la cátedra de laboratorio de desarrollo de software correspondiente a la Unidad Académica Rio </w:t>
+      </w:r>
+      <w:proofErr w:type="gramStart"/>
+      <w:r>
+        <w:t>Gallegos</w:t>
+      </w:r>
+      <w:proofErr w:type="gramEnd"/>
+      <w:r>
+        <w:t>.</w:t>
       </w:r>
     </w:p>
     <w:p>
@@ -3260,11 +3266,11 @@
         <w:pStyle w:val="PSI-Ttulo2"/>
         <w:spacing w:before="0"/>
       </w:pPr>
-      <w:bookmarkStart w:id="2" w:name="_Toc177668930"/>
+      <w:bookmarkStart w:id="1" w:name="_Toc177668930"/>
       <w:r>
         <w:t>Referencias</w:t>
       </w:r>
-      <w:bookmarkEnd w:id="2"/>
+      <w:bookmarkEnd w:id="1"/>
     </w:p>
     <w:p>
       <w:pPr>
@@ -3300,7 +3306,7 @@
           <w:lang w:eastAsia="es-AR"/>
         </w:rPr>
       </w:pPr>
-      <w:bookmarkStart w:id="3" w:name="_Toc177668931"/>
+      <w:bookmarkStart w:id="2" w:name="_Toc177668931"/>
       <w:r>
         <w:rPr>
           <w:highlight w:val="white"/>
@@ -3308,7 +3314,7 @@
         </w:rPr>
         <w:t>Nuestros documentos:</w:t>
       </w:r>
-      <w:bookmarkEnd w:id="3"/>
+      <w:bookmarkEnd w:id="2"/>
     </w:p>
     <w:p>
       <w:pPr>
@@ -3430,33 +3436,57 @@
           <w:lang w:val="en-US" w:eastAsia="es-AR"/>
         </w:rPr>
       </w:pPr>
-      <w:bookmarkStart w:id="4" w:name="_Toc177668932"/>
+      <w:bookmarkStart w:id="3" w:name="_Toc177668932"/>
+      <w:proofErr w:type="spellStart"/>
       <w:r>
         <w:rPr>
           <w:lang w:val="en-US" w:eastAsia="es-AR"/>
         </w:rPr>
         <w:lastRenderedPageBreak/>
-        <w:t>Normas,</w:t>
-      </w:r>
+        <w:t>Normas</w:t>
+      </w:r>
+      <w:proofErr w:type="spellEnd"/>
       <w:r>
         <w:rPr>
           <w:lang w:val="en-US" w:eastAsia="es-AR"/>
         </w:rPr>
-        <w:t xml:space="preserve"> estándares</w:t>
+        <w:t>,</w:t>
       </w:r>
       <w:r>
         <w:rPr>
           <w:lang w:val="en-US" w:eastAsia="es-AR"/>
         </w:rPr>
-        <w:t xml:space="preserve"> y bibliografía</w:t>
-      </w:r>
+        <w:t xml:space="preserve"> </w:t>
+      </w:r>
+      <w:proofErr w:type="spellStart"/>
       <w:r>
         <w:rPr>
           <w:lang w:val="en-US" w:eastAsia="es-AR"/>
         </w:rPr>
+        <w:t>estándares</w:t>
+      </w:r>
+      <w:proofErr w:type="spellEnd"/>
+      <w:r>
+        <w:rPr>
+          <w:lang w:val="en-US" w:eastAsia="es-AR"/>
+        </w:rPr>
+        <w:t xml:space="preserve"> y </w:t>
+      </w:r>
+      <w:proofErr w:type="spellStart"/>
+      <w:r>
+        <w:rPr>
+          <w:lang w:val="en-US" w:eastAsia="es-AR"/>
+        </w:rPr>
+        <w:t>bibliografía</w:t>
+      </w:r>
+      <w:proofErr w:type="spellEnd"/>
+      <w:r>
+        <w:rPr>
+          <w:lang w:val="en-US" w:eastAsia="es-AR"/>
+        </w:rPr>
         <w:t>:</w:t>
       </w:r>
-      <w:bookmarkEnd w:id="4"/>
+      <w:bookmarkEnd w:id="3"/>
     </w:p>
     <w:p>
       <w:pPr>
@@ -3469,19 +3499,75 @@
         <w:rPr>
           <w:lang w:eastAsia="es-AR"/>
         </w:rPr>
-        <w:t xml:space="preserve">ANSI/IEEE Std 730.1-1989, </w:t>
-      </w:r>
+        <w:t xml:space="preserve">ANSI/IEEE </w:t>
+      </w:r>
+      <w:proofErr w:type="spellStart"/>
       <w:r>
         <w:rPr>
           <w:lang w:eastAsia="es-AR"/>
         </w:rPr>
+        <w:t>Std</w:t>
+      </w:r>
+      <w:proofErr w:type="spellEnd"/>
+      <w:r>
+        <w:rPr>
+          <w:lang w:eastAsia="es-AR"/>
+        </w:rPr>
+        <w:t xml:space="preserve"> 730.1-1989, </w:t>
+      </w:r>
+      <w:r>
+        <w:rPr>
+          <w:lang w:eastAsia="es-AR"/>
+        </w:rPr>
         <w:t>IEEE Standard</w:t>
       </w:r>
       <w:r>
         <w:rPr>
           <w:lang w:eastAsia="es-AR"/>
         </w:rPr>
-        <w:t xml:space="preserve"> for Software Quality Assurance.</w:t>
+        <w:t xml:space="preserve"> </w:t>
+      </w:r>
+      <w:proofErr w:type="spellStart"/>
+      <w:r>
+        <w:rPr>
+          <w:lang w:eastAsia="es-AR"/>
+        </w:rPr>
+        <w:t>for</w:t>
+      </w:r>
+      <w:proofErr w:type="spellEnd"/>
+      <w:r>
+        <w:rPr>
+          <w:lang w:eastAsia="es-AR"/>
+        </w:rPr>
+        <w:t xml:space="preserve"> Software </w:t>
+      </w:r>
+      <w:proofErr w:type="spellStart"/>
+      <w:r>
+        <w:rPr>
+          <w:lang w:eastAsia="es-AR"/>
+        </w:rPr>
+        <w:t>Quality</w:t>
+      </w:r>
+      <w:proofErr w:type="spellEnd"/>
+      <w:r>
+        <w:rPr>
+          <w:lang w:eastAsia="es-AR"/>
+        </w:rPr>
+        <w:t xml:space="preserve"> </w:t>
+      </w:r>
+      <w:proofErr w:type="spellStart"/>
+      <w:r>
+        <w:rPr>
+          <w:lang w:eastAsia="es-AR"/>
+        </w:rPr>
+        <w:t>Assurance</w:t>
+      </w:r>
+      <w:proofErr w:type="spellEnd"/>
+      <w:r>
+        <w:rPr>
+          <w:lang w:eastAsia="es-AR"/>
+        </w:rPr>
+        <w:t>.</w:t>
       </w:r>
     </w:p>
     <w:p>
@@ -3491,18 +3577,84 @@
           <w:lang w:eastAsia="es-AR"/>
         </w:rPr>
       </w:pPr>
+      <w:proofErr w:type="spellStart"/>
       <w:r>
         <w:rPr>
           <w:highlight w:val="white"/>
           <w:lang w:eastAsia="es-AR"/>
         </w:rPr>
-        <w:t>SQuaRE, ISO 25000:2005,</w:t>
-      </w:r>
-      <w:r>
-        <w:rPr>
+        <w:t>SQuaRE</w:t>
+      </w:r>
+      <w:proofErr w:type="spellEnd"/>
+      <w:r>
+        <w:rPr>
+          <w:highlight w:val="white"/>
           <w:lang w:eastAsia="es-AR"/>
         </w:rPr>
-        <w:t>Quality management systems – Requirements ISO 9001:2008</w:t>
+        <w:t>, ISO 25000:</w:t>
+      </w:r>
+      <w:proofErr w:type="gramStart"/>
+      <w:r>
+        <w:rPr>
+          <w:highlight w:val="white"/>
+          <w:lang w:eastAsia="es-AR"/>
+        </w:rPr>
+        <w:t>2005,</w:t>
+      </w:r>
+      <w:r>
+        <w:rPr>
+          <w:lang w:eastAsia="es-AR"/>
+        </w:rPr>
+        <w:t>Quality</w:t>
+      </w:r>
+      <w:proofErr w:type="gramEnd"/>
+      <w:r>
+        <w:rPr>
+          <w:lang w:eastAsia="es-AR"/>
+        </w:rPr>
+        <w:t xml:space="preserve"> </w:t>
+      </w:r>
+      <w:proofErr w:type="spellStart"/>
+      <w:r>
+        <w:rPr>
+          <w:lang w:eastAsia="es-AR"/>
+        </w:rPr>
+        <w:t>management</w:t>
+      </w:r>
+      <w:proofErr w:type="spellEnd"/>
+      <w:r>
+        <w:rPr>
+          <w:lang w:eastAsia="es-AR"/>
+        </w:rPr>
+        <w:t xml:space="preserve"> </w:t>
+      </w:r>
+      <w:proofErr w:type="spellStart"/>
+      <w:r>
+        <w:rPr>
+          <w:lang w:eastAsia="es-AR"/>
+        </w:rPr>
+        <w:t>systems</w:t>
+      </w:r>
+      <w:proofErr w:type="spellEnd"/>
+      <w:r>
+        <w:rPr>
+          <w:lang w:eastAsia="es-AR"/>
+        </w:rPr>
+        <w:t xml:space="preserve"> – </w:t>
+      </w:r>
+      <w:proofErr w:type="spellStart"/>
+      <w:r>
+        <w:rPr>
+          <w:lang w:eastAsia="es-AR"/>
+        </w:rPr>
+        <w:t>Requirements</w:t>
+      </w:r>
+      <w:proofErr w:type="spellEnd"/>
+      <w:r>
+        <w:rPr>
+          <w:lang w:eastAsia="es-AR"/>
+        </w:rPr>
+        <w:t xml:space="preserve"> ISO 9001:2008</w:t>
       </w:r>
     </w:p>
     <w:p>
@@ -3512,11 +3664,19 @@
           <w:lang w:eastAsia="es-AR"/>
         </w:rPr>
       </w:pPr>
+      <w:proofErr w:type="spellStart"/>
       <w:r>
         <w:rPr>
           <w:lang w:eastAsia="es-AR"/>
         </w:rPr>
-        <w:t>Piattini, M. Calidad de Sistemas de Información. Madrid, 2011. Ra-Ma. ISBN  9788499640709.</w:t>
+        <w:t>Piattini</w:t>
+      </w:r>
+      <w:proofErr w:type="spellEnd"/>
+      <w:r>
+        <w:rPr>
+          <w:lang w:eastAsia="es-AR"/>
+        </w:rPr>
+        <w:t>, M. Calidad de Sistemas de Información. Madrid, 2011. Ra-Ma. ISBN  9788499640709.</w:t>
       </w:r>
     </w:p>
     <w:p>
@@ -3543,27 +3703,27 @@
       <w:pPr>
         <w:pStyle w:val="PSI-Ttulo1"/>
       </w:pPr>
-      <w:bookmarkStart w:id="5" w:name="_Toc177668933"/>
+      <w:bookmarkStart w:id="4" w:name="_Toc177668933"/>
       <w:r>
         <w:t>Gestión</w:t>
       </w:r>
+      <w:bookmarkEnd w:id="4"/>
+    </w:p>
+    <w:p>
+      <w:pPr>
+        <w:pStyle w:val="PSI-Ttulo1"/>
+      </w:pPr>
+      <w:bookmarkStart w:id="5" w:name="_Toc177668934"/>
+      <w:r>
+        <w:t>Organización</w:t>
+      </w:r>
       <w:bookmarkEnd w:id="5"/>
-    </w:p>
-    <w:p>
-      <w:pPr>
-        <w:pStyle w:val="PSI-Ttulo1"/>
-      </w:pPr>
-      <w:bookmarkStart w:id="6" w:name="_Toc177668934"/>
-      <w:r>
-        <w:t>Organización</w:t>
-      </w:r>
-      <w:bookmarkEnd w:id="6"/>
     </w:p>
     <w:tbl>
       <w:tblPr>
         <w:tblStyle w:val="Tablaconcuadrcula"/>
         <w:tblW w:w="9744" w:type="dxa"/>
-        <w:tblLook w:val="04A0"/>
+        <w:tblLook w:val="04A0" w:firstRow="1" w:lastRow="0" w:firstColumn="1" w:lastColumn="0" w:noHBand="0" w:noVBand="1"/>
       </w:tblPr>
       <w:tblGrid>
         <w:gridCol w:w="2093"/>
@@ -3701,11 +3861,16 @@
             <w:r>
               <w:t xml:space="preserve">control de versiones, control de cambios y coordinación del desarrollo colaborativo asegurando que </w:t>
             </w:r>
+            <w:proofErr w:type="gramStart"/>
             <w:r>
               <w:t xml:space="preserve">cada producto de trabajo del proyecto </w:t>
             </w:r>
             <w:r>
-              <w:t xml:space="preserve">estén disponibles </w:t>
+              <w:t>estén</w:t>
+            </w:r>
+            <w:proofErr w:type="gramEnd"/>
+            <w:r>
+              <w:t xml:space="preserve"> disponibles </w:t>
             </w:r>
             <w:r>
               <w:t xml:space="preserve">en un repositorio </w:t>
@@ -3894,7 +4059,6 @@
               <w:pStyle w:val="PSI-Normal"/>
             </w:pPr>
             <w:r>
-              <w:lastRenderedPageBreak/>
               <w:t>Documentador</w:t>
             </w:r>
           </w:p>
@@ -4170,26 +4334,26 @@
       <w:pPr>
         <w:pStyle w:val="PSI-Ttulo2"/>
       </w:pPr>
-      <w:bookmarkStart w:id="7" w:name="_Toc177668935"/>
+      <w:bookmarkStart w:id="6" w:name="_Toc177668935"/>
       <w:r>
         <w:t>Actividades</w:t>
       </w:r>
+      <w:bookmarkEnd w:id="6"/>
+    </w:p>
+    <w:p>
+      <w:pPr>
+        <w:pStyle w:val="PSI-Ttulo2"/>
+      </w:pPr>
+    </w:p>
+    <w:p>
+      <w:pPr>
+        <w:pStyle w:val="PSI-Ttulo3"/>
+      </w:pPr>
+      <w:bookmarkStart w:id="7" w:name="_Toc177668936"/>
+      <w:r>
+        <w:t>Ciclo de vida del software cubierto por el Plan</w:t>
+      </w:r>
       <w:bookmarkEnd w:id="7"/>
-    </w:p>
-    <w:p>
-      <w:pPr>
-        <w:pStyle w:val="PSI-Ttulo2"/>
-      </w:pPr>
-    </w:p>
-    <w:p>
-      <w:pPr>
-        <w:pStyle w:val="PSI-Ttulo3"/>
-      </w:pPr>
-      <w:bookmarkStart w:id="8" w:name="_Toc177668936"/>
-      <w:r>
-        <w:t>Ciclo de vida del software cubierto por el Plan</w:t>
-      </w:r>
-      <w:bookmarkEnd w:id="8"/>
     </w:p>
     <w:p>
       <w:pPr>
@@ -4496,11 +4660,11 @@
       <w:pPr>
         <w:pStyle w:val="PSI-Ttulo3"/>
       </w:pPr>
-      <w:bookmarkStart w:id="9" w:name="_Toc177668937"/>
+      <w:bookmarkStart w:id="8" w:name="_Toc177668937"/>
       <w:r>
         <w:t>Actividades de calidad a realizarse</w:t>
       </w:r>
-      <w:bookmarkEnd w:id="9"/>
+      <w:bookmarkEnd w:id="8"/>
     </w:p>
     <w:p>
       <w:pPr>
@@ -4519,7 +4683,15 @@
         <w:ind w:firstLine="0"/>
       </w:pPr>
       <w:r>
-        <w:t xml:space="preserve">Aplicando las métricas proporcionadas por SQuaRE (ISO 25000) </w:t>
+        <w:t xml:space="preserve">Aplicando las métricas proporcionadas por </w:t>
+      </w:r>
+      <w:proofErr w:type="spellStart"/>
+      <w:r>
+        <w:t>SQuaRE</w:t>
+      </w:r>
+      <w:proofErr w:type="spellEnd"/>
+      <w:r>
+        <w:t xml:space="preserve"> (ISO 25000) </w:t>
       </w:r>
       <w:r>
         <w:t>al producto</w:t>
@@ -4798,13 +4970,13 @@
       <w:pPr>
         <w:pStyle w:val="PSI-Ttulo3"/>
       </w:pPr>
-      <w:bookmarkStart w:id="10" w:name="_Toc21938340"/>
-      <w:bookmarkStart w:id="11" w:name="_Toc177668938"/>
+      <w:bookmarkStart w:id="9" w:name="_Toc21938340"/>
+      <w:bookmarkStart w:id="10" w:name="_Toc177668938"/>
       <w:r>
         <w:t>Revisar cada producto</w:t>
       </w:r>
+      <w:bookmarkEnd w:id="9"/>
       <w:bookmarkEnd w:id="10"/>
-      <w:bookmarkEnd w:id="11"/>
     </w:p>
     <w:p>
       <w:pPr>
@@ -4891,7 +5063,23 @@
         <w:t>adjuntará</w:t>
       </w:r>
       <w:r>
-        <w:t xml:space="preserve"> una plantilla Excel a modo de checklist como anexo para llevar el control de las revisiones durante las iteraciones llamado: ChecklistProductoClave, que contendrá distintas hojas correspondientes a los chequeos antes de la entrega correspondiente, si bien la Revisión SQA contemplara los productos </w:t>
+        <w:t xml:space="preserve"> una plantilla Excel a modo de </w:t>
+      </w:r>
+      <w:proofErr w:type="spellStart"/>
+      <w:r>
+        <w:t>checklist</w:t>
+      </w:r>
+      <w:proofErr w:type="spellEnd"/>
+      <w:r>
+        <w:t xml:space="preserve"> como anexo para llevar el control de las revisiones durante las iteraciones llamado: </w:t>
+      </w:r>
+      <w:proofErr w:type="spellStart"/>
+      <w:r>
+        <w:t>ChecklistProductoClave</w:t>
+      </w:r>
+      <w:proofErr w:type="spellEnd"/>
+      <w:r>
+        <w:t xml:space="preserve">, que contendrá distintas hojas correspondientes a los chequeos antes de la entrega correspondiente, si bien la Revisión SQA contemplara los productos </w:t>
       </w:r>
       <w:r>
         <w:rPr>
@@ -4919,7 +5107,7 @@
       <w:r>
         <w:t>Como salida se obtiene el Informe de revisión de SQA, este informe debe ser distribuido a los responsables del producto y se debe asegurar de que son conscientes de desviaciones o discrepancias encontradas.</w:t>
       </w:r>
-      <w:bookmarkStart w:id="12" w:name="_Toc21938341"/>
+      <w:bookmarkStart w:id="11" w:name="_Toc21938341"/>
     </w:p>
     <w:p>
       <w:r>
@@ -4943,7 +5131,13 @@
         </w:numPr>
       </w:pPr>
       <w:r>
-        <w:t>Revisión de SQA –  Especificación de Requerimientos de Software.</w:t>
+        <w:t xml:space="preserve">Revisión de SQA </w:t>
+      </w:r>
+      <w:r>
+        <w:t>– Especificación</w:t>
+      </w:r>
+      <w:r>
+        <w:t xml:space="preserve"> de Requerimientos de Software.</w:t>
       </w:r>
     </w:p>
     <w:p>
@@ -4965,7 +5159,13 @@
         </w:numPr>
       </w:pPr>
       <w:r>
-        <w:t>Revisión de SQA –  Modelo de Diseño.</w:t>
+        <w:t xml:space="preserve">Revisión de SQA </w:t>
+      </w:r>
+      <w:r>
+        <w:t>– Modelo</w:t>
+      </w:r>
+      <w:r>
+        <w:t xml:space="preserve"> de Diseño.</w:t>
       </w:r>
     </w:p>
     <w:p>
@@ -4976,7 +5176,13 @@
         </w:numPr>
       </w:pPr>
       <w:r>
-        <w:t>Revisión de SQA –  Arquitectura del Sistema.</w:t>
+        <w:t xml:space="preserve">Revisión de SQA </w:t>
+      </w:r>
+      <w:r>
+        <w:t>– Arquitectura</w:t>
+      </w:r>
+      <w:r>
+        <w:t xml:space="preserve"> del Sistema.</w:t>
       </w:r>
     </w:p>
     <w:p>
@@ -4987,7 +5193,13 @@
         </w:numPr>
       </w:pPr>
       <w:r>
-        <w:t>Revisión de SQA –  Plan de pruebas.</w:t>
+        <w:t xml:space="preserve">Revisión de SQA </w:t>
+      </w:r>
+      <w:r>
+        <w:t>– Plan</w:t>
+      </w:r>
+      <w:r>
+        <w:t xml:space="preserve"> de pruebas.</w:t>
       </w:r>
     </w:p>
     <w:p>
@@ -5045,12 +5257,12 @@
       <w:pPr>
         <w:pStyle w:val="PSI-Ttulo3"/>
       </w:pPr>
-      <w:bookmarkStart w:id="13" w:name="_Toc177668939"/>
+      <w:bookmarkStart w:id="12" w:name="_Toc177668939"/>
       <w:r>
         <w:t>Revisar el ajuste al proceso</w:t>
       </w:r>
+      <w:bookmarkEnd w:id="11"/>
       <w:bookmarkEnd w:id="12"/>
-      <w:bookmarkEnd w:id="13"/>
     </w:p>
     <w:p>
       <w:pPr>
@@ -5209,7 +5421,7 @@
       <w:r>
         <w:t>, este informe debe ser distribuido a los responsables de las actividades y se debe asegurar de que son conscientes de desviacio</w:t>
       </w:r>
-      <w:bookmarkStart w:id="14" w:name="_Toc21938342"/>
+      <w:bookmarkStart w:id="13" w:name="_Toc21938342"/>
       <w:r>
         <w:t>nes o discrepancias encontradas guiándose por normas ISO 9001 e IEEE 730.1.</w:t>
       </w:r>
@@ -5224,88 +5436,91 @@
       <w:pPr>
         <w:pStyle w:val="PSI-Ttulo3"/>
       </w:pPr>
-      <w:bookmarkStart w:id="15" w:name="_Toc177668940"/>
+      <w:bookmarkStart w:id="14" w:name="_Toc177668940"/>
       <w:r>
         <w:t>Realizar Revisión Técnica Formal (RTF)</w:t>
       </w:r>
+      <w:bookmarkEnd w:id="13"/>
       <w:bookmarkEnd w:id="14"/>
+    </w:p>
+    <w:p>
+      <w:pPr>
+        <w:ind w:left="0" w:firstLine="0"/>
+      </w:pPr>
+      <w:r>
+        <w:t xml:space="preserve">La Revisión Técnica </w:t>
+      </w:r>
+      <w:r>
+        <w:t>Formal (</w:t>
+      </w:r>
+      <w:r>
+        <w:t>RTF</w:t>
+      </w:r>
+      <w:r>
+        <w:t>) tiene como objetivo principal identificar errores en la función lógica o implementación del producto</w:t>
+      </w:r>
+      <w:r>
+        <w:t xml:space="preserve"> software, verifica</w:t>
+      </w:r>
+      <w:r>
+        <w:t>ndo que satisfacen s</w:t>
+      </w:r>
+      <w:r>
+        <w:t>us especificaciones</w:t>
+      </w:r>
+      <w:r>
+        <w:t xml:space="preserve"> definidas y</w:t>
+      </w:r>
+      <w:r>
+        <w:t xml:space="preserve"> se ajusta a los estándares establecidos, señalando las posibles desviaciones detectadas. </w:t>
+      </w:r>
+    </w:p>
+    <w:p>
+      <w:pPr>
+        <w:ind w:left="0" w:firstLine="0"/>
+      </w:pPr>
+      <w:r>
+        <w:t>Es</w:t>
+      </w:r>
+      <w:r>
+        <w:t>te</w:t>
+      </w:r>
+      <w:r>
+        <w:t xml:space="preserve"> </w:t>
+      </w:r>
+      <w:r>
+        <w:t xml:space="preserve">proceso de revisión riguroso </w:t>
+      </w:r>
+      <w:r>
+        <w:t xml:space="preserve">está </w:t>
+      </w:r>
+      <w:r>
+        <w:t xml:space="preserve">enfocado en detectar lo antes posible los </w:t>
+      </w:r>
+      <w:r>
+        <w:t>defectos o desviaciones en los productos que se van generando a lo largo del desarrollo</w:t>
+      </w:r>
+      <w:r>
+        <w:t xml:space="preserve">, en especial aquellos de alta </w:t>
+      </w:r>
+      <w:r>
+        <w:t>importancia.</w:t>
+      </w:r>
+    </w:p>
+    <w:p>
+      <w:pPr>
+        <w:ind w:left="0" w:firstLine="0"/>
+      </w:pPr>
+    </w:p>
+    <w:p>
+      <w:pPr>
+        <w:pStyle w:val="PSI-Ttulo3"/>
+      </w:pPr>
+      <w:bookmarkStart w:id="15" w:name="_Toc177668941"/>
+      <w:r>
+        <w:t>Proceso de revisión:</w:t>
+      </w:r>
       <w:bookmarkEnd w:id="15"/>
-    </w:p>
-    <w:p>
-      <w:pPr>
-        <w:ind w:left="0" w:firstLine="0"/>
-      </w:pPr>
-      <w:r>
-        <w:t>La Revisión Técnica Formal(</w:t>
-      </w:r>
-      <w:r>
-        <w:t>RTF</w:t>
-      </w:r>
-      <w:r>
-        <w:t>) tiene como objetivo principal identificar errores en la función lógica o implementación del producto</w:t>
-      </w:r>
-      <w:r>
-        <w:t xml:space="preserve"> software, verifica</w:t>
-      </w:r>
-      <w:r>
-        <w:t>ndo que satisfacen s</w:t>
-      </w:r>
-      <w:r>
-        <w:t>us especificaciones</w:t>
-      </w:r>
-      <w:r>
-        <w:t xml:space="preserve"> definidas y</w:t>
-      </w:r>
-      <w:r>
-        <w:t xml:space="preserve"> se ajusta a los estándares establecidos, señalando las posibles desviaciones detectadas. </w:t>
-      </w:r>
-    </w:p>
-    <w:p>
-      <w:pPr>
-        <w:ind w:left="0" w:firstLine="0"/>
-      </w:pPr>
-      <w:r>
-        <w:t>Es</w:t>
-      </w:r>
-      <w:r>
-        <w:t>te</w:t>
-      </w:r>
-      <w:r>
-        <w:t xml:space="preserve"> </w:t>
-      </w:r>
-      <w:r>
-        <w:t xml:space="preserve">proceso de revisión riguroso </w:t>
-      </w:r>
-      <w:r>
-        <w:t xml:space="preserve">está </w:t>
-      </w:r>
-      <w:r>
-        <w:t xml:space="preserve">enfocado en detectar lo antes posible los </w:t>
-      </w:r>
-      <w:r>
-        <w:t>defectos o desviaciones en los productos que se van generando a lo largo del desarrollo</w:t>
-      </w:r>
-      <w:r>
-        <w:t xml:space="preserve">, en especial aquellos de alta </w:t>
-      </w:r>
-      <w:r>
-        <w:t>importancia.</w:t>
-      </w:r>
-    </w:p>
-    <w:p>
-      <w:pPr>
-        <w:ind w:left="0" w:firstLine="0"/>
-      </w:pPr>
-    </w:p>
-    <w:p>
-      <w:pPr>
-        <w:pStyle w:val="PSI-Ttulo3"/>
-      </w:pPr>
-      <w:bookmarkStart w:id="16" w:name="_Toc177668941"/>
-      <w:r>
-        <w:t>Proceso de revisión:</w:t>
-      </w:r>
-      <w:bookmarkEnd w:id="16"/>
     </w:p>
     <w:p>
       <w:pPr>
@@ -5353,7 +5568,15 @@
       </w:pPr>
       <w:r>
         <w:lastRenderedPageBreak/>
-        <w:t>La convocatoria de reunión debe ser formal e incluir a los involucrados yel material necesario por adelantado.</w:t>
+        <w:t xml:space="preserve">La convocatoria de reunión debe ser formal e incluir a los involucrados </w:t>
+      </w:r>
+      <w:proofErr w:type="spellStart"/>
+      <w:r>
+        <w:t>yel</w:t>
+      </w:r>
+      <w:proofErr w:type="spellEnd"/>
+      <w:r>
+        <w:t xml:space="preserve"> material necesario por adelantado.</w:t>
       </w:r>
     </w:p>
     <w:p>
@@ -5407,11 +5630,11 @@
       <w:pPr>
         <w:pStyle w:val="PSI-Ttulo3"/>
       </w:pPr>
-      <w:bookmarkStart w:id="17" w:name="_Toc177668942"/>
+      <w:bookmarkStart w:id="16" w:name="_Toc177668942"/>
       <w:r>
         <w:t>Documentación/entregables:</w:t>
       </w:r>
-      <w:bookmarkEnd w:id="17"/>
+      <w:bookmarkEnd w:id="16"/>
     </w:p>
     <w:p>
       <w:pPr>
@@ -5558,11 +5781,11 @@
       <w:pPr>
         <w:pStyle w:val="PSI-Ttulo3"/>
       </w:pPr>
-      <w:bookmarkStart w:id="18" w:name="_Toc177668943"/>
+      <w:bookmarkStart w:id="17" w:name="_Toc177668943"/>
       <w:r>
         <w:t>Relaciones entre las actividades de SQA y la planificación</w:t>
       </w:r>
-      <w:bookmarkEnd w:id="18"/>
+      <w:bookmarkEnd w:id="17"/>
     </w:p>
     <w:p>
       <w:pPr>
@@ -5577,11 +5800,11 @@
       <w:pPr>
         <w:pStyle w:val="PSI-Ttulo2"/>
       </w:pPr>
-      <w:bookmarkStart w:id="19" w:name="_Toc177668944"/>
+      <w:bookmarkStart w:id="18" w:name="_Toc177668944"/>
       <w:r>
         <w:t>Responsables</w:t>
       </w:r>
-      <w:bookmarkEnd w:id="19"/>
+      <w:bookmarkEnd w:id="18"/>
     </w:p>
     <w:p>
       <w:pPr>
@@ -5904,44 +6127,44 @@
       <w:pPr>
         <w:pStyle w:val="PSI-Ttulo1"/>
       </w:pPr>
-      <w:bookmarkStart w:id="20" w:name="_Toc177668945"/>
+      <w:bookmarkStart w:id="19" w:name="_Toc177668945"/>
       <w:r>
         <w:t>Documentación</w:t>
       </w:r>
+      <w:bookmarkEnd w:id="19"/>
+    </w:p>
+    <w:p>
+      <w:pPr>
+        <w:pStyle w:val="PSI-Ttulo2"/>
+      </w:pPr>
+      <w:bookmarkStart w:id="20" w:name="_Toc177668946"/>
+      <w:r>
+        <w:t>Propósito</w:t>
+      </w:r>
       <w:bookmarkEnd w:id="20"/>
     </w:p>
     <w:p>
       <w:pPr>
+        <w:spacing w:before="0" w:line="240" w:lineRule="auto"/>
+      </w:pPr>
+      <w:r>
+        <w:t>El objetivo del presente apartado es definir la gestión de la documentación clave para la garantía de calidad de software cubriendo aspectos como desarrollo, pruebas, uso y mantenimiento de forma estructurada.</w:t>
+      </w:r>
+    </w:p>
+    <w:p>
+      <w:pPr>
+        <w:spacing w:before="0" w:line="240" w:lineRule="auto"/>
+      </w:pPr>
+    </w:p>
+    <w:p>
+      <w:pPr>
         <w:pStyle w:val="PSI-Ttulo2"/>
       </w:pPr>
-      <w:bookmarkStart w:id="21" w:name="_Toc177668946"/>
-      <w:r>
-        <w:t>Propósito</w:t>
+      <w:bookmarkStart w:id="21" w:name="_Toc177668947"/>
+      <w:r>
+        <w:t>Documentación mínima requerida</w:t>
       </w:r>
       <w:bookmarkEnd w:id="21"/>
-    </w:p>
-    <w:p>
-      <w:pPr>
-        <w:spacing w:before="0" w:line="240" w:lineRule="auto"/>
-      </w:pPr>
-      <w:r>
-        <w:t>El objetivo del presente apartado es definir la gestión de la documentación clave para la garantía de calidad de software cubriendo aspectos como desarrollo, pruebas, uso y mantenimiento de forma estructurada.</w:t>
-      </w:r>
-    </w:p>
-    <w:p>
-      <w:pPr>
-        <w:spacing w:before="0" w:line="240" w:lineRule="auto"/>
-      </w:pPr>
-    </w:p>
-    <w:p>
-      <w:pPr>
-        <w:pStyle w:val="PSI-Ttulo2"/>
-      </w:pPr>
-      <w:bookmarkStart w:id="22" w:name="_Toc177668947"/>
-      <w:r>
-        <w:t>Documentación mínima requerida</w:t>
-      </w:r>
-      <w:bookmarkEnd w:id="22"/>
     </w:p>
     <w:p>
       <w:pPr>
@@ -6046,12 +6269,12 @@
       <w:pPr>
         <w:pStyle w:val="PSI-Ttulo3"/>
       </w:pPr>
-      <w:bookmarkStart w:id="23" w:name="_Toc177668948"/>
+      <w:bookmarkStart w:id="22" w:name="_Toc177668948"/>
       <w:r>
         <w:lastRenderedPageBreak/>
         <w:t>Especificación de requerimientos del software</w:t>
       </w:r>
-      <w:bookmarkEnd w:id="23"/>
+      <w:bookmarkEnd w:id="22"/>
     </w:p>
     <w:p>
       <w:pPr>
@@ -6198,13 +6421,13 @@
       <w:pPr>
         <w:pStyle w:val="PSI-Ttulo3"/>
       </w:pPr>
-      <w:bookmarkStart w:id="24" w:name="_Toc53497912"/>
-      <w:bookmarkStart w:id="25" w:name="_Toc177668949"/>
+      <w:bookmarkStart w:id="23" w:name="_Toc53497912"/>
+      <w:bookmarkStart w:id="24" w:name="_Toc177668949"/>
       <w:r>
         <w:t>Modelos de Casos de Uso</w:t>
       </w:r>
+      <w:bookmarkEnd w:id="23"/>
       <w:bookmarkEnd w:id="24"/>
-      <w:bookmarkEnd w:id="25"/>
     </w:p>
     <w:p>
       <w:pPr>
@@ -6367,13 +6590,13 @@
       <w:pPr>
         <w:pStyle w:val="PSI-Ttulo3"/>
       </w:pPr>
-      <w:bookmarkStart w:id="26" w:name="_Toc53497913"/>
-      <w:bookmarkStart w:id="27" w:name="_Toc177668950"/>
+      <w:bookmarkStart w:id="25" w:name="_Toc53497913"/>
+      <w:bookmarkStart w:id="26" w:name="_Toc177668950"/>
       <w:r>
         <w:t>Modelo de Diseño</w:t>
       </w:r>
+      <w:bookmarkEnd w:id="25"/>
       <w:bookmarkEnd w:id="26"/>
-      <w:bookmarkEnd w:id="27"/>
       <w:r>
         <w:tab/>
       </w:r>
@@ -6507,18 +6730,18 @@
       <w:pPr>
         <w:pStyle w:val="PSI-Ttulo3"/>
       </w:pPr>
-      <w:bookmarkStart w:id="28" w:name="_Toc21938351"/>
-      <w:bookmarkStart w:id="29" w:name="_Toc53497914"/>
-      <w:bookmarkStart w:id="30" w:name="_Toc177668951"/>
+      <w:bookmarkStart w:id="27" w:name="_Toc21938351"/>
+      <w:bookmarkStart w:id="28" w:name="_Toc53497914"/>
+      <w:bookmarkStart w:id="29" w:name="_Toc177668951"/>
       <w:r>
         <w:t xml:space="preserve">Plan de </w:t>
       </w:r>
+      <w:bookmarkEnd w:id="27"/>
+      <w:r>
+        <w:t>Pruebas</w:t>
+      </w:r>
       <w:bookmarkEnd w:id="28"/>
-      <w:r>
-        <w:t>Pruebas</w:t>
-      </w:r>
       <w:bookmarkEnd w:id="29"/>
-      <w:bookmarkEnd w:id="30"/>
     </w:p>
     <w:p>
       <w:pPr>
@@ -6616,20 +6839,20 @@
       <w:pPr>
         <w:pStyle w:val="PSI-Ttulo3"/>
       </w:pPr>
-      <w:bookmarkStart w:id="31" w:name="_Toc21938352"/>
+      <w:bookmarkStart w:id="30" w:name="_Toc21938352"/>
       <w:r>
         <w:br/>
       </w:r>
-      <w:bookmarkStart w:id="32" w:name="_Toc21938353"/>
-      <w:bookmarkStart w:id="33" w:name="_Toc53497915"/>
-      <w:bookmarkStart w:id="34" w:name="_Toc177668952"/>
+      <w:bookmarkStart w:id="31" w:name="_Toc21938353"/>
+      <w:bookmarkStart w:id="32" w:name="_Toc53497915"/>
+      <w:bookmarkStart w:id="33" w:name="_Toc177668952"/>
+      <w:bookmarkEnd w:id="30"/>
+      <w:r>
+        <w:t>Documentación de usuario</w:t>
+      </w:r>
       <w:bookmarkEnd w:id="31"/>
-      <w:r>
-        <w:t>Documentación de usuario</w:t>
-      </w:r>
       <w:bookmarkEnd w:id="32"/>
       <w:bookmarkEnd w:id="33"/>
-      <w:bookmarkEnd w:id="34"/>
     </w:p>
     <w:p>
       <w:pPr>
@@ -6726,12 +6949,12 @@
       <w:r>
         <w:br w:type="page"/>
       </w:r>
-      <w:bookmarkStart w:id="35" w:name="_Toc177668953"/>
+      <w:bookmarkStart w:id="34" w:name="_Toc177668953"/>
       <w:r>
         <w:lastRenderedPageBreak/>
         <w:t>Plan de Gestión de configuración</w:t>
       </w:r>
-      <w:bookmarkEnd w:id="35"/>
+      <w:bookmarkEnd w:id="34"/>
     </w:p>
     <w:p>
       <w:pPr>
@@ -6744,11 +6967,11 @@
         <w:pStyle w:val="PSI-Ttulo2"/>
         <w:spacing w:before="0"/>
       </w:pPr>
-      <w:bookmarkStart w:id="36" w:name="_Toc177668954"/>
+      <w:bookmarkStart w:id="35" w:name="_Toc177668954"/>
       <w:r>
         <w:t>Propósito</w:t>
       </w:r>
-      <w:bookmarkEnd w:id="36"/>
+      <w:bookmarkEnd w:id="35"/>
     </w:p>
     <w:p>
       <w:pPr>
@@ -6816,10 +7039,45 @@
       <w:pPr>
         <w:pStyle w:val="PSI-Ttulo2"/>
       </w:pPr>
-      <w:bookmarkStart w:id="37" w:name="_Toc177668955"/>
+      <w:bookmarkStart w:id="36" w:name="_Toc177668955"/>
       <w:r>
         <w:t>Organización, Responsabilidades</w:t>
       </w:r>
+      <w:bookmarkEnd w:id="36"/>
+    </w:p>
+    <w:p>
+      <w:pPr>
+        <w:ind w:left="0" w:firstLine="0"/>
+        <w:rPr>
+          <w:lang w:eastAsia="es-AR"/>
+        </w:rPr>
+      </w:pPr>
+      <w:r>
+        <w:rPr>
+          <w:lang w:eastAsia="es-AR"/>
+        </w:rPr>
+        <w:t>Se designará a un integrante del grupo para la administración de gestión de versiones, el cual se encargará de administrar y dar los permisos en el gestor. Pudiendo cualquier integrante solicitarle al grupo algún cambio para que el mismo estudie su necesid</w:t>
+      </w:r>
+      <w:r>
+        <w:rPr>
+          <w:lang w:eastAsia="es-AR"/>
+        </w:rPr>
+        <w:t>ad.</w:t>
+      </w:r>
+    </w:p>
+    <w:p>
+      <w:pPr>
+        <w:ind w:left="0" w:firstLine="0"/>
+      </w:pPr>
+    </w:p>
+    <w:p>
+      <w:pPr>
+        <w:pStyle w:val="PSI-Ttulo2"/>
+      </w:pPr>
+      <w:bookmarkStart w:id="37" w:name="_Toc177668956"/>
+      <w:r>
+        <w:t>Herramientas, Entorno, e Infraestructura</w:t>
+      </w:r>
       <w:bookmarkEnd w:id="37"/>
     </w:p>
     <w:p>
@@ -6833,32 +7091,195 @@
         <w:rPr>
           <w:lang w:eastAsia="es-AR"/>
         </w:rPr>
-        <w:t>Se designará a un integrante del grupo para la administración de gestión de versiones, el cual se encargará de administrar y dar los permisos en el gestor. Pudiendo cualquier integrante solicitarle al grupo algún cambio para que el mismo estudie su necesid</w:t>
+        <w:t xml:space="preserve">Se </w:t>
       </w:r>
       <w:r>
         <w:rPr>
           <w:lang w:eastAsia="es-AR"/>
         </w:rPr>
-        <w:t>ad.</w:t>
+        <w:t>utilizará</w:t>
+      </w:r>
+      <w:r>
+        <w:rPr>
+          <w:lang w:eastAsia="es-AR"/>
+        </w:rPr>
+        <w:t xml:space="preserve"> la herramienta de Gestión de Configuraciones (CGS) </w:t>
+      </w:r>
+      <w:r>
+        <w:rPr>
+          <w:lang w:eastAsia="es-AR"/>
+        </w:rPr>
+        <w:t>GitHub y GitHub Desktop</w:t>
+      </w:r>
+      <w:r>
+        <w:rPr>
+          <w:lang w:eastAsia="es-AR"/>
+        </w:rPr>
+        <w:t xml:space="preserve">. Este maneja </w:t>
+      </w:r>
+      <w:r>
+        <w:rPr>
+          <w:lang w:eastAsia="es-AR"/>
+        </w:rPr>
+        <w:t>repositorio</w:t>
+      </w:r>
+      <w:r>
+        <w:rPr>
+          <w:lang w:eastAsia="es-AR"/>
+        </w:rPr>
+        <w:t xml:space="preserve"> y directorios a lo largo del ciclo de vida del proyecto. </w:t>
+      </w:r>
+      <w:r>
+        <w:rPr>
+          <w:lang w:eastAsia="es-AR"/>
+        </w:rPr>
+        <w:t>Los directorios</w:t>
+      </w:r>
+      <w:r>
+        <w:rPr>
+          <w:lang w:eastAsia="es-AR"/>
+        </w:rPr>
+        <w:t xml:space="preserve"> se almacenan en un repositorio central</w:t>
+      </w:r>
+      <w:r>
+        <w:rPr>
+          <w:lang w:eastAsia="es-AR"/>
+        </w:rPr>
+        <w:t xml:space="preserve"> de forma online</w:t>
+      </w:r>
+      <w:r>
+        <w:rPr>
+          <w:lang w:eastAsia="es-AR"/>
+        </w:rPr>
+        <w:t xml:space="preserve">, recordando todos los cambios que se hayan realizado, permitiendo a los integrantes del grupo poder </w:t>
+      </w:r>
+      <w:r>
+        <w:rPr>
+          <w:lang w:eastAsia="es-AR"/>
+        </w:rPr>
+        <w:t>recuperar versiones</w:t>
+      </w:r>
+      <w:r>
+        <w:rPr>
+          <w:lang w:eastAsia="es-AR"/>
+        </w:rPr>
+        <w:t xml:space="preserve"> anteriormente guardadas, examinar la historia de </w:t>
+      </w:r>
+      <w:r>
+        <w:rPr>
+          <w:lang w:eastAsia="es-AR"/>
+        </w:rPr>
+        <w:t>cuándo</w:t>
+      </w:r>
+      <w:r>
+        <w:rPr>
+          <w:lang w:eastAsia="es-AR"/>
+        </w:rPr>
+        <w:t xml:space="preserve"> y </w:t>
+      </w:r>
+      <w:r>
+        <w:rPr>
+          <w:lang w:eastAsia="es-AR"/>
+        </w:rPr>
+        <w:t>cómo</w:t>
+      </w:r>
+      <w:r>
+        <w:rPr>
+          <w:lang w:eastAsia="es-AR"/>
+        </w:rPr>
+        <w:t xml:space="preserve"> fueron modificados los datos, </w:t>
+      </w:r>
+      <w:r>
+        <w:rPr>
+          <w:lang w:eastAsia="es-AR"/>
+        </w:rPr>
+        <w:t>quien hizo</w:t>
+      </w:r>
+      <w:r>
+        <w:rPr>
+          <w:lang w:eastAsia="es-AR"/>
+        </w:rPr>
+        <w:t xml:space="preserve"> los mismos y así poder </w:t>
+      </w:r>
+      <w:r>
+        <w:rPr>
+          <w:lang w:eastAsia="es-AR"/>
+        </w:rPr>
+        <w:t>coordinar el</w:t>
+      </w:r>
+      <w:r>
+        <w:rPr>
+          <w:lang w:eastAsia="es-AR"/>
+        </w:rPr>
+        <w:t xml:space="preserve"> trabajo. </w:t>
       </w:r>
     </w:p>
     <w:p>
       <w:pPr>
         <w:ind w:left="0" w:firstLine="0"/>
-      </w:pPr>
+        <w:rPr>
+          <w:lang w:eastAsia="es-AR"/>
+        </w:rPr>
+      </w:pPr>
+      <w:r>
+        <w:rPr>
+          <w:lang w:eastAsia="es-AR"/>
+        </w:rPr>
+        <w:t xml:space="preserve">Siendo la misma especialmente </w:t>
+      </w:r>
+      <w:r>
+        <w:rPr>
+          <w:lang w:eastAsia="es-AR"/>
+        </w:rPr>
+        <w:t>útil para</w:t>
+      </w:r>
+      <w:r>
+        <w:rPr>
+          <w:lang w:eastAsia="es-AR"/>
+        </w:rPr>
+        <w:t xml:space="preserve"> los documentos revisados frecuentemente, como el código fuente, la documentación, etc., como así </w:t>
+      </w:r>
+      <w:r>
+        <w:rPr>
+          <w:lang w:eastAsia="es-AR"/>
+        </w:rPr>
+        <w:t>también llevar</w:t>
+      </w:r>
+      <w:r>
+        <w:rPr>
+          <w:lang w:eastAsia="es-AR"/>
+        </w:rPr>
+        <w:t xml:space="preserve"> un balance histórico de las di</w:t>
+      </w:r>
+      <w:r>
+        <w:rPr>
+          <w:lang w:eastAsia="es-AR"/>
+        </w:rPr>
+        <w:t>ferentes versiones del sistema.</w:t>
+      </w:r>
     </w:p>
     <w:p>
       <w:pPr>
         <w:pStyle w:val="PSI-Ttulo2"/>
       </w:pPr>
-      <w:bookmarkStart w:id="38" w:name="_Toc177668956"/>
-      <w:r>
-        <w:t>Herramientas, Entorno, e Infraestructura</w:t>
+    </w:p>
+    <w:p>
+      <w:pPr>
+        <w:pStyle w:val="PSI-Ttulo3"/>
+      </w:pPr>
+      <w:bookmarkStart w:id="38" w:name="_Toc177668957"/>
+      <w:r>
+        <w:t>Forma de trabajo</w:t>
       </w:r>
       <w:bookmarkEnd w:id="38"/>
     </w:p>
     <w:p>
       <w:pPr>
+        <w:pStyle w:val="PSI-Ttulo3"/>
+      </w:pPr>
+    </w:p>
+    <w:p>
+      <w:pPr>
         <w:ind w:left="0" w:firstLine="0"/>
         <w:rPr>
           <w:lang w:eastAsia="es-AR"/>
@@ -6868,103 +7289,117 @@
         <w:rPr>
           <w:lang w:eastAsia="es-AR"/>
         </w:rPr>
-        <w:t xml:space="preserve">Se </w:t>
+        <w:t xml:space="preserve">Durante el proceso de gestión de configuración se utilizará la herramienta </w:t>
       </w:r>
       <w:r>
         <w:rPr>
           <w:lang w:eastAsia="es-AR"/>
         </w:rPr>
-        <w:t>utilizará</w:t>
+        <w:t>GitHub</w:t>
       </w:r>
       <w:r>
         <w:rPr>
           <w:lang w:eastAsia="es-AR"/>
         </w:rPr>
-        <w:t xml:space="preserve"> la herramienta de Gestión de Configuraciones (CGS) </w:t>
+        <w:t xml:space="preserve"> para el control de versiones del producto. Cuando algún miembro haga una modificación en el proyecto, deberá acceder </w:t>
       </w:r>
       <w:r>
         <w:rPr>
           <w:lang w:eastAsia="es-AR"/>
         </w:rPr>
-        <w:t>GitHub y GitHub Desktop</w:t>
+        <w:t>a su repositorio local donde está</w:t>
       </w:r>
       <w:r>
         <w:rPr>
           <w:lang w:eastAsia="es-AR"/>
         </w:rPr>
-        <w:t xml:space="preserve">. Este maneja </w:t>
+        <w:t xml:space="preserve"> alojada </w:t>
       </w:r>
       <w:r>
         <w:rPr>
           <w:lang w:eastAsia="es-AR"/>
         </w:rPr>
-        <w:t>repositorio</w:t>
+        <w:t>la documentación y aplicación</w:t>
       </w:r>
       <w:r>
         <w:rPr>
           <w:lang w:eastAsia="es-AR"/>
         </w:rPr>
-        <w:t xml:space="preserve"> y directorios a lo largo del ciclo de vida del proyecto. </w:t>
+        <w:t>, teniendo el resto del equipo de desarrollo la últ</w:t>
       </w:r>
       <w:r>
         <w:rPr>
           <w:lang w:eastAsia="es-AR"/>
         </w:rPr>
-        <w:t>Los directorios</w:t>
+        <w:t>ima versión actualizada en su repositorio local</w:t>
       </w:r>
       <w:r>
         <w:rPr>
           <w:lang w:eastAsia="es-AR"/>
         </w:rPr>
-        <w:t xml:space="preserve"> se almacenan en un repositorio central</w:t>
+        <w:t xml:space="preserve">. </w:t>
       </w:r>
       <w:r>
         <w:rPr>
           <w:lang w:eastAsia="es-AR"/>
         </w:rPr>
-        <w:t xml:space="preserve"> de forma online</w:t>
+        <w:t xml:space="preserve"> La gestión para</w:t>
       </w:r>
       <w:r>
         <w:rPr>
           <w:lang w:eastAsia="es-AR"/>
         </w:rPr>
-        <w:t xml:space="preserve">, recordando todos los cambios que se hayan realizado, permitiendo a los integrantes del grupo poder </w:t>
+        <w:t xml:space="preserve"> la actualización </w:t>
       </w:r>
       <w:r>
         <w:rPr>
           <w:lang w:eastAsia="es-AR"/>
         </w:rPr>
-        <w:t>recuperar versiones</w:t>
+        <w:t xml:space="preserve">del repositorio online </w:t>
       </w:r>
       <w:r>
         <w:rPr>
           <w:lang w:eastAsia="es-AR"/>
         </w:rPr>
-        <w:t xml:space="preserve"> anteriormente guardadas, examinar la historia de cuando y como fueron modificados los datos, </w:t>
+        <w:t xml:space="preserve">se hará mediante la herramienta </w:t>
       </w:r>
       <w:r>
         <w:rPr>
           <w:lang w:eastAsia="es-AR"/>
         </w:rPr>
-        <w:t>quien hizo</w:t>
+        <w:t xml:space="preserve">GitHub Desktop </w:t>
       </w:r>
       <w:r>
         <w:rPr>
           <w:lang w:eastAsia="es-AR"/>
         </w:rPr>
-        <w:t xml:space="preserve"> los mismos y así poder </w:t>
+        <w:t xml:space="preserve">para los documentos y </w:t>
       </w:r>
       <w:r>
         <w:rPr>
           <w:lang w:eastAsia="es-AR"/>
         </w:rPr>
-        <w:t>coordinar el</w:t>
-      </w:r>
+        <w:t xml:space="preserve">también asociado al plugin integrado de Visual Estudio </w:t>
+      </w:r>
+      <w:proofErr w:type="spellStart"/>
       <w:r>
         <w:rPr>
           <w:lang w:eastAsia="es-AR"/>
         </w:rPr>
-        <w:t xml:space="preserve"> trabajo. </w:t>
+        <w:t>Code</w:t>
+      </w:r>
+      <w:proofErr w:type="spellEnd"/>
+      <w:r>
+        <w:rPr>
+          <w:lang w:eastAsia="es-AR"/>
+        </w:rPr>
+        <w:t xml:space="preserve"> (VSC)</w:t>
+      </w:r>
+      <w:r>
+        <w:rPr>
+          <w:lang w:eastAsia="es-AR"/>
+        </w:rPr>
+        <w:t xml:space="preserve"> para el código fuente.</w:t>
       </w:r>
     </w:p>
     <w:p>
@@ -6974,237 +7409,63 @@
           <w:lang w:eastAsia="es-AR"/>
         </w:rPr>
       </w:pPr>
-      <w:r>
-        <w:rPr>
-          <w:lang w:eastAsia="es-AR"/>
-        </w:rPr>
-        <w:t xml:space="preserve">Siendo la misma especialmente </w:t>
-      </w:r>
-      <w:r>
-        <w:rPr>
-          <w:lang w:eastAsia="es-AR"/>
-        </w:rPr>
-        <w:t>útil para</w:t>
-      </w:r>
-      <w:r>
-        <w:rPr>
-          <w:lang w:eastAsia="es-AR"/>
-        </w:rPr>
-        <w:t xml:space="preserve"> los documentos revisados frecuentemente, como el código fuente, la documentación, etc., como así </w:t>
-      </w:r>
-      <w:r>
-        <w:rPr>
-          <w:lang w:eastAsia="es-AR"/>
-        </w:rPr>
-        <w:t>también llevar</w:t>
-      </w:r>
-      <w:r>
-        <w:rPr>
-          <w:lang w:eastAsia="es-AR"/>
-        </w:rPr>
-        <w:t xml:space="preserve"> un balance histórico de las di</w:t>
-      </w:r>
-      <w:r>
-        <w:rPr>
-          <w:lang w:eastAsia="es-AR"/>
-        </w:rPr>
-        <w:t>ferentes versiones del sistema.</w:t>
-      </w:r>
-    </w:p>
-    <w:p>
-      <w:pPr>
-        <w:pStyle w:val="PSI-Ttulo2"/>
+    </w:p>
+    <w:p>
+      <w:pPr>
+        <w:pStyle w:val="PSI-Ttulo1"/>
+      </w:pPr>
+      <w:bookmarkStart w:id="39" w:name="_Toc177668958"/>
+      <w:r>
+        <w:t>Estándares, prácticas, convenciones y métricas</w:t>
+      </w:r>
+      <w:bookmarkEnd w:id="39"/>
+    </w:p>
+    <w:p>
+      <w:pPr>
+        <w:pStyle w:val="PSI-Ttulo1"/>
+      </w:pPr>
+    </w:p>
+    <w:p>
+      <w:pPr>
+        <w:spacing w:before="0"/>
+      </w:pPr>
+      <w:r>
+        <w:t>Esta sección deberá cumplir con las siguientes funciones:</w:t>
+      </w:r>
+    </w:p>
+    <w:p>
+      <w:pPr>
+        <w:spacing w:before="0"/>
+      </w:pPr>
+      <w:r>
+        <w:t>Identificar los estándares, prácticas, convenciones y métricas que serán aplicadas.</w:t>
+      </w:r>
+    </w:p>
+    <w:p>
+      <w:pPr>
+        <w:spacing w:before="0"/>
+      </w:pPr>
+      <w:r>
+        <w:t>Indicar como será monitoreado y asegurado el cumplimiento con estos ítems</w:t>
+      </w:r>
+      <w:r>
+        <w:t>.</w:t>
+      </w:r>
+    </w:p>
+    <w:p>
+      <w:pPr>
+        <w:spacing w:before="0"/>
       </w:pPr>
     </w:p>
     <w:p>
       <w:pPr>
         <w:pStyle w:val="PSI-Ttulo3"/>
       </w:pPr>
-      <w:bookmarkStart w:id="39" w:name="_Toc177668957"/>
-      <w:r>
-        <w:t>Forma de trabajo</w:t>
-      </w:r>
-      <w:bookmarkEnd w:id="39"/>
-    </w:p>
-    <w:p>
-      <w:pPr>
-        <w:pStyle w:val="PSI-Ttulo3"/>
-      </w:pPr>
-    </w:p>
-    <w:p>
-      <w:pPr>
-        <w:ind w:left="0" w:firstLine="0"/>
-        <w:rPr>
-          <w:lang w:eastAsia="es-AR"/>
-        </w:rPr>
-      </w:pPr>
-      <w:r>
-        <w:rPr>
-          <w:lang w:eastAsia="es-AR"/>
-        </w:rPr>
-        <w:t xml:space="preserve">Durante el proceso de gestión de configuración se utilizará la herramienta </w:t>
-      </w:r>
-      <w:r>
-        <w:rPr>
-          <w:lang w:eastAsia="es-AR"/>
-        </w:rPr>
-        <w:t>GitHub</w:t>
-      </w:r>
-      <w:r>
-        <w:rPr>
-          <w:lang w:eastAsia="es-AR"/>
-        </w:rPr>
-        <w:t xml:space="preserve"> para el control de versiones del producto. Cuando algún miembro haga una modificación en el proyecto, deberá acceder </w:t>
-      </w:r>
-      <w:r>
-        <w:rPr>
-          <w:lang w:eastAsia="es-AR"/>
-        </w:rPr>
-        <w:t>a su repositorio local donde está</w:t>
-      </w:r>
-      <w:r>
-        <w:rPr>
-          <w:lang w:eastAsia="es-AR"/>
-        </w:rPr>
-        <w:t xml:space="preserve"> alojada </w:t>
-      </w:r>
-      <w:r>
-        <w:rPr>
-          <w:lang w:eastAsia="es-AR"/>
-        </w:rPr>
-        <w:t>la documentación y aplicación</w:t>
-      </w:r>
-      <w:r>
-        <w:rPr>
-          <w:lang w:eastAsia="es-AR"/>
-        </w:rPr>
-        <w:t>, teniendo el resto del equipo de desarrollo la últ</w:t>
-      </w:r>
-      <w:r>
-        <w:rPr>
-          <w:lang w:eastAsia="es-AR"/>
-        </w:rPr>
-        <w:t>ima versión actualizada en su repositorio local</w:t>
-      </w:r>
-      <w:r>
-        <w:rPr>
-          <w:lang w:eastAsia="es-AR"/>
-        </w:rPr>
-        <w:t xml:space="preserve">. </w:t>
-      </w:r>
-      <w:r>
-        <w:rPr>
-          <w:lang w:eastAsia="es-AR"/>
-        </w:rPr>
-        <w:t xml:space="preserve"> La gestión para</w:t>
-      </w:r>
-      <w:r>
-        <w:rPr>
-          <w:lang w:eastAsia="es-AR"/>
-        </w:rPr>
-        <w:t xml:space="preserve"> la actualización </w:t>
-      </w:r>
-      <w:r>
-        <w:rPr>
-          <w:lang w:eastAsia="es-AR"/>
-        </w:rPr>
-        <w:t xml:space="preserve">del repositorio online </w:t>
-      </w:r>
-      <w:r>
-        <w:rPr>
-          <w:lang w:eastAsia="es-AR"/>
-        </w:rPr>
-        <w:t xml:space="preserve">se hará mediante la herramienta </w:t>
-      </w:r>
-      <w:r>
-        <w:rPr>
-          <w:lang w:eastAsia="es-AR"/>
-        </w:rPr>
-        <w:t xml:space="preserve">GitHub Desktop </w:t>
-      </w:r>
-      <w:r>
-        <w:rPr>
-          <w:lang w:eastAsia="es-AR"/>
-        </w:rPr>
-        <w:t xml:space="preserve">para los documentos y </w:t>
-      </w:r>
-      <w:r>
-        <w:rPr>
-          <w:lang w:eastAsia="es-AR"/>
-        </w:rPr>
-        <w:t>también asociado al plugin integrado de Visual Estudio Code (VSC)</w:t>
-      </w:r>
-      <w:r>
-        <w:rPr>
-          <w:lang w:eastAsia="es-AR"/>
-        </w:rPr>
-        <w:t xml:space="preserve"> para el código fuente.</w:t>
-      </w:r>
-    </w:p>
-    <w:p>
-      <w:pPr>
-        <w:ind w:left="0" w:firstLine="0"/>
-        <w:rPr>
-          <w:lang w:eastAsia="es-AR"/>
-        </w:rPr>
-      </w:pPr>
-    </w:p>
-    <w:p>
-      <w:pPr>
-        <w:pStyle w:val="PSI-Ttulo1"/>
-      </w:pPr>
-      <w:bookmarkStart w:id="40" w:name="_Toc177668958"/>
-      <w:r>
-        <w:t>Estándares, prácticas, convenciones y métricas</w:t>
+      <w:bookmarkStart w:id="40" w:name="_Toc177668959"/>
+      <w:r>
+        <w:t>Objetivos</w:t>
       </w:r>
       <w:bookmarkEnd w:id="40"/>
-    </w:p>
-    <w:p>
-      <w:pPr>
-        <w:pStyle w:val="PSI-Ttulo1"/>
-      </w:pPr>
-    </w:p>
-    <w:p>
-      <w:pPr>
-        <w:spacing w:before="0"/>
-      </w:pPr>
-      <w:r>
-        <w:t>Esta sección deberá cumplir con las siguientes funciones:</w:t>
-      </w:r>
-    </w:p>
-    <w:p>
-      <w:pPr>
-        <w:spacing w:before="0"/>
-      </w:pPr>
-      <w:r>
-        <w:t>Identificar los estándares, prácticas, convenciones y métricas que serán aplicadas.</w:t>
-      </w:r>
-    </w:p>
-    <w:p>
-      <w:pPr>
-        <w:spacing w:before="0"/>
-      </w:pPr>
-      <w:r>
-        <w:t>Indicar como será monitoreado y asegurado el cumplimiento con estos ítems</w:t>
-      </w:r>
-      <w:r>
-        <w:t>.</w:t>
-      </w:r>
-    </w:p>
-    <w:p>
-      <w:pPr>
-        <w:spacing w:before="0"/>
-      </w:pPr>
-    </w:p>
-    <w:p>
-      <w:pPr>
-        <w:pStyle w:val="PSI-Ttulo3"/>
-      </w:pPr>
-      <w:bookmarkStart w:id="41" w:name="_Toc177668959"/>
-      <w:r>
-        <w:t>Objetivos</w:t>
-      </w:r>
-      <w:bookmarkEnd w:id="41"/>
     </w:p>
     <w:p>
       <w:pPr>
@@ -7281,11 +7542,11 @@
       <w:pPr>
         <w:pStyle w:val="PSI-Ttulo3"/>
       </w:pPr>
-      <w:bookmarkStart w:id="42" w:name="_Toc177668960"/>
+      <w:bookmarkStart w:id="41" w:name="_Toc177668960"/>
       <w:r>
         <w:t>Métricas de proceso</w:t>
       </w:r>
-      <w:bookmarkEnd w:id="42"/>
+      <w:bookmarkEnd w:id="41"/>
     </w:p>
     <w:p>
       <w:pPr>
@@ -7380,11 +7641,11 @@
       <w:pPr>
         <w:pStyle w:val="PSI-Ttulo3"/>
       </w:pPr>
-      <w:bookmarkStart w:id="43" w:name="_Toc177668961"/>
+      <w:bookmarkStart w:id="42" w:name="_Toc177668961"/>
       <w:r>
         <w:t>Métricas de proyecto</w:t>
       </w:r>
-      <w:bookmarkEnd w:id="43"/>
+      <w:bookmarkEnd w:id="42"/>
     </w:p>
     <w:p>
       <w:pPr>
@@ -7478,11 +7739,11 @@
       <w:pPr>
         <w:pStyle w:val="PSI-Ttulo3"/>
       </w:pPr>
-      <w:bookmarkStart w:id="44" w:name="_Toc177668962"/>
+      <w:bookmarkStart w:id="43" w:name="_Toc177668962"/>
       <w:r>
         <w:t>Métricas de producto</w:t>
       </w:r>
-      <w:bookmarkEnd w:id="44"/>
+      <w:bookmarkEnd w:id="43"/>
     </w:p>
     <w:p>
       <w:pPr>
@@ -7610,31 +7871,15 @@
       <w:pPr>
         <w:pStyle w:val="PSI-Ttulo2"/>
       </w:pPr>
-      <w:bookmarkStart w:id="45" w:name="_Toc177668963"/>
+      <w:bookmarkStart w:id="44" w:name="_Toc177668963"/>
       <w:r>
         <w:t>Estándar de documentación</w:t>
       </w:r>
-      <w:bookmarkEnd w:id="45"/>
-    </w:p>
-    <w:p>
-      <w:r>
-        <w:t>Como estándares de documentación se definirán dos documentos:</w:t>
-      </w:r>
-    </w:p>
-    <w:p>
-      <w:pPr>
-        <w:numPr>
-          <w:ilvl w:val="0"/>
-          <w:numId w:val="29"/>
-        </w:numPr>
-      </w:pPr>
-      <w:r>
-        <w:t>Estándar de documentación.</w:t>
-      </w:r>
-    </w:p>
-    <w:p>
-      <w:pPr>
-        <w:ind w:left="0" w:firstLine="0"/>
+      <w:bookmarkEnd w:id="44"/>
+    </w:p>
+    <w:p>
+      <w:pPr>
+        <w:ind w:left="708" w:hanging="708"/>
       </w:pPr>
       <w:r>
         <w:t>Para la escritura de documentos se han definido plantillas para ser utilizadas en la elaboración de entregables.</w:t>
@@ -7664,6 +7909,7 @@
           <w:numId w:val="30"/>
         </w:numPr>
         <w:spacing w:before="0"/>
+        <w:ind w:left="2124" w:hanging="1764"/>
       </w:pPr>
       <w:r>
         <w:t>Fuente y tamaño de fuente para estilo normal.</w:t>
@@ -7703,15 +7949,15 @@
       <w:pPr>
         <w:pStyle w:val="PSI-Ttulo2"/>
       </w:pPr>
-      <w:bookmarkStart w:id="46" w:name="_Toc44260044"/>
-      <w:bookmarkStart w:id="47" w:name="_Toc53497927"/>
-      <w:bookmarkStart w:id="48" w:name="_Toc177668964"/>
+      <w:bookmarkStart w:id="45" w:name="_Toc44260044"/>
+      <w:bookmarkStart w:id="46" w:name="_Toc53497927"/>
+      <w:bookmarkStart w:id="47" w:name="_Toc177668964"/>
       <w:r>
         <w:t>Estándar de programación</w:t>
       </w:r>
+      <w:bookmarkEnd w:id="45"/>
       <w:bookmarkEnd w:id="46"/>
       <w:bookmarkEnd w:id="47"/>
-      <w:bookmarkEnd w:id="48"/>
     </w:p>
     <w:p>
       <w:pPr>
@@ -7747,9 +7993,21 @@
         </w:numPr>
       </w:pPr>
       <w:r>
-        <w:lastRenderedPageBreak/>
-        <w:t>Java Code Conventions</w:t>
-      </w:r>
+        <w:t xml:space="preserve">Java </w:t>
+      </w:r>
+      <w:proofErr w:type="spellStart"/>
+      <w:r>
+        <w:t>Code</w:t>
+      </w:r>
+      <w:proofErr w:type="spellEnd"/>
+      <w:r>
+        <w:t xml:space="preserve"> </w:t>
+      </w:r>
+      <w:proofErr w:type="spellStart"/>
+      <w:r>
+        <w:t>Conventions</w:t>
+      </w:r>
+      <w:proofErr w:type="spellEnd"/>
       <w:r>
         <w:t>.</w:t>
       </w:r>
@@ -7770,6 +8028,176 @@
     </w:p>
     <w:p>
       <w:r>
+        <w:lastRenderedPageBreak/>
+        <w:t>Estándar de Base de datos MySQL:</w:t>
+      </w:r>
+    </w:p>
+    <w:p>
+      <w:pPr>
+        <w:numPr>
+          <w:ilvl w:val="0"/>
+          <w:numId w:val="58"/>
+        </w:numPr>
+      </w:pPr>
+      <w:r>
+        <w:t>Se definirá una e</w:t>
+      </w:r>
+      <w:r>
+        <w:t>structura</w:t>
+      </w:r>
+      <w:r>
+        <w:t xml:space="preserve"> consistente</w:t>
+      </w:r>
+      <w:r>
+        <w:t xml:space="preserve"> de la base de datos</w:t>
+      </w:r>
+      <w:r>
+        <w:t xml:space="preserve">, para ello se </w:t>
+      </w:r>
+      <w:r>
+        <w:t>emplearán</w:t>
+      </w:r>
+      <w:r>
+        <w:t xml:space="preserve"> n</w:t>
+      </w:r>
+      <w:r>
+        <w:t xml:space="preserve">ombres </w:t>
+      </w:r>
+      <w:r>
+        <w:t xml:space="preserve">en ingles </w:t>
+      </w:r>
+      <w:r>
+        <w:t>de tablas y columnas</w:t>
+      </w:r>
+      <w:r>
+        <w:t xml:space="preserve"> </w:t>
+      </w:r>
+      <w:r>
+        <w:t xml:space="preserve">en formato </w:t>
+      </w:r>
+      <w:proofErr w:type="spellStart"/>
+      <w:r>
+        <w:t>snake_case</w:t>
+      </w:r>
+      <w:proofErr w:type="spellEnd"/>
+      <w:r>
+        <w:t xml:space="preserve"> (ejemplo: </w:t>
+      </w:r>
+      <w:proofErr w:type="spellStart"/>
+      <w:r>
+        <w:t>test_case</w:t>
+      </w:r>
+      <w:proofErr w:type="spellEnd"/>
+      <w:r>
+        <w:t xml:space="preserve">, </w:t>
+      </w:r>
+      <w:proofErr w:type="spellStart"/>
+      <w:r>
+        <w:t>project_id</w:t>
+      </w:r>
+      <w:proofErr w:type="spellEnd"/>
+      <w:r>
+        <w:t>)</w:t>
+      </w:r>
+      <w:r>
+        <w:t xml:space="preserve">, estos </w:t>
+      </w:r>
+      <w:r>
+        <w:t>deben ser descriptivos y evitar abreviaturas confusas.</w:t>
+      </w:r>
+    </w:p>
+    <w:p>
+      <w:pPr>
+        <w:numPr>
+          <w:ilvl w:val="0"/>
+          <w:numId w:val="58"/>
+        </w:numPr>
+      </w:pPr>
+      <w:r>
+        <w:t xml:space="preserve">Las claves primarias (PK) siempre llevarán el sufijo _id (ejemplo: </w:t>
+      </w:r>
+      <w:proofErr w:type="spellStart"/>
+      <w:r>
+        <w:t>user_id</w:t>
+      </w:r>
+      <w:proofErr w:type="spellEnd"/>
+      <w:r>
+        <w:t>).</w:t>
+      </w:r>
+    </w:p>
+    <w:p>
+      <w:pPr>
+        <w:numPr>
+          <w:ilvl w:val="0"/>
+          <w:numId w:val="58"/>
+        </w:numPr>
+      </w:pPr>
+      <w:r>
+        <w:t>El diseño de las relaciones debe seguir un esquema bien definido que asegure que las llaves foráneas (FK) mantengan la integridad referencial.</w:t>
+      </w:r>
+    </w:p>
+    <w:p>
+      <w:pPr>
+        <w:numPr>
+          <w:ilvl w:val="0"/>
+          <w:numId w:val="58"/>
+        </w:numPr>
+      </w:pPr>
+      <w:r>
+        <w:t xml:space="preserve">Para las convenciones de claves y relaciones se deben usar claves primarias </w:t>
+      </w:r>
+      <w:proofErr w:type="spellStart"/>
+      <w:r>
+        <w:t>autoincrementales</w:t>
+      </w:r>
+      <w:proofErr w:type="spellEnd"/>
+      <w:r>
+        <w:t xml:space="preserve"> para las tablas principales.</w:t>
+      </w:r>
+    </w:p>
+    <w:p>
+      <w:pPr>
+        <w:numPr>
+          <w:ilvl w:val="0"/>
+          <w:numId w:val="58"/>
+        </w:numPr>
+      </w:pPr>
+      <w:r>
+        <w:t>Se debe mantener</w:t>
+      </w:r>
+      <w:r>
+        <w:t xml:space="preserve"> un modelo E-R actualizado dentro de MySQL </w:t>
+      </w:r>
+      <w:proofErr w:type="spellStart"/>
+      <w:r>
+        <w:t>Workbench</w:t>
+      </w:r>
+      <w:proofErr w:type="spellEnd"/>
+      <w:r>
+        <w:t xml:space="preserve"> para documentar las relaciones entre las tablas.</w:t>
+      </w:r>
+    </w:p>
+    <w:p>
+      <w:pPr>
+        <w:numPr>
+          <w:ilvl w:val="0"/>
+          <w:numId w:val="58"/>
+        </w:numPr>
+      </w:pPr>
+      <w:r>
+        <w:t xml:space="preserve">Las credenciales de conexión a la base de datos no deben estar </w:t>
+      </w:r>
+      <w:proofErr w:type="spellStart"/>
+      <w:r>
+        <w:t>hardcodeadas</w:t>
+      </w:r>
+      <w:proofErr w:type="spellEnd"/>
+      <w:r>
+        <w:t xml:space="preserve"> en el código, sino que se deben gestionar mediante variables de entorno o sistemas seguros.</w:t>
+      </w:r>
+    </w:p>
+    <w:p>
+      <w:r>
         <w:t>Seguridad y escalabilidad:</w:t>
       </w:r>
     </w:p>
@@ -7781,7 +8209,15 @@
         </w:numPr>
       </w:pPr>
       <w:r>
-        <w:t>Uso de Spring Boot y Spring Security conforme a las guías oficiales.</w:t>
+        <w:t xml:space="preserve">Uso de Spring </w:t>
+      </w:r>
+      <w:proofErr w:type="spellStart"/>
+      <w:r>
+        <w:t>Boot</w:t>
+      </w:r>
+      <w:proofErr w:type="spellEnd"/>
+      <w:r>
+        <w:t xml:space="preserve"> y Spring Security conforme a las guías oficiales.</w:t>
       </w:r>
     </w:p>
     <w:p>
@@ -7797,7 +8233,31 @@
         </w:numPr>
       </w:pPr>
       <w:r>
-        <w:t>Principios de diseño RESTful API Best Practices.</w:t>
+        <w:t xml:space="preserve">Principios de diseño </w:t>
+      </w:r>
+      <w:proofErr w:type="spellStart"/>
+      <w:r>
+        <w:t>RESTful</w:t>
+      </w:r>
+      <w:proofErr w:type="spellEnd"/>
+      <w:r>
+        <w:t xml:space="preserve"> API </w:t>
+      </w:r>
+      <w:proofErr w:type="spellStart"/>
+      <w:r>
+        <w:t>Best</w:t>
+      </w:r>
+      <w:proofErr w:type="spellEnd"/>
+      <w:r>
+        <w:t xml:space="preserve"> </w:t>
+      </w:r>
+      <w:proofErr w:type="spellStart"/>
+      <w:r>
+        <w:t>Practices</w:t>
+      </w:r>
+      <w:proofErr w:type="spellEnd"/>
+      <w:r>
+        <w:t>.</w:t>
       </w:r>
     </w:p>
     <w:p>
@@ -7812,8 +8272,21 @@
           <w:numId w:val="52"/>
         </w:numPr>
       </w:pPr>
-      <w:r>
-        <w:t>Swagger para la documentación de APIs.</w:t>
+      <w:proofErr w:type="spellStart"/>
+      <w:r>
+        <w:t>Swagger</w:t>
+      </w:r>
+      <w:proofErr w:type="spellEnd"/>
+      <w:r>
+        <w:t xml:space="preserve"> para la documentación de </w:t>
+      </w:r>
+      <w:proofErr w:type="spellStart"/>
+      <w:r>
+        <w:t>APIs</w:t>
+      </w:r>
+      <w:proofErr w:type="spellEnd"/>
+      <w:r>
+        <w:t>.</w:t>
       </w:r>
     </w:p>
     <w:p>
@@ -7822,6 +8295,7 @@
           <w:ilvl w:val="0"/>
           <w:numId w:val="52"/>
         </w:numPr>
+        <w:ind w:left="2124" w:hanging="1764"/>
       </w:pPr>
       <w:r>
         <w:t>Git/GitHub.</w:t>
@@ -7846,44 +8320,44 @@
           <w:tab w:val="left" w:pos="5520"/>
         </w:tabs>
       </w:pPr>
-      <w:bookmarkStart w:id="49" w:name="_Toc177668965"/>
+      <w:bookmarkStart w:id="48" w:name="_Toc177668965"/>
       <w:r>
         <w:t>Herramientas, técnicas y metodologías</w:t>
       </w:r>
+      <w:bookmarkEnd w:id="48"/>
+      <w:r>
+        <w:tab/>
+      </w:r>
+    </w:p>
+    <w:p>
+      <w:pPr>
+        <w:ind w:left="0" w:firstLine="0"/>
+      </w:pPr>
+      <w:r>
+        <w:t xml:space="preserve">Las siguientes </w:t>
+      </w:r>
+      <w:r>
+        <w:t>herramientas de software, técnicas, y metodologías d</w:t>
+      </w:r>
+      <w:r>
+        <w:t>arán</w:t>
+      </w:r>
+      <w:r>
+        <w:t xml:space="preserve"> soporte para las actividades de aseguramiento de calidad.</w:t>
+      </w:r>
+    </w:p>
+    <w:p>
+      <w:pPr>
+        <w:pStyle w:val="PSI-Ttulo3"/>
+      </w:pPr>
+      <w:bookmarkStart w:id="49" w:name="_Toc177668966"/>
+      <w:r>
+        <w:t>He</w:t>
+      </w:r>
+      <w:r>
+        <w:t>rramientas de apoyo</w:t>
+      </w:r>
       <w:bookmarkEnd w:id="49"/>
-      <w:r>
-        <w:tab/>
-      </w:r>
-    </w:p>
-    <w:p>
-      <w:pPr>
-        <w:ind w:left="0" w:firstLine="0"/>
-      </w:pPr>
-      <w:r>
-        <w:t xml:space="preserve">Las siguientes </w:t>
-      </w:r>
-      <w:r>
-        <w:t>herramientas de software, técnicas, y metodologías d</w:t>
-      </w:r>
-      <w:r>
-        <w:t>arán</w:t>
-      </w:r>
-      <w:r>
-        <w:t xml:space="preserve"> soporte para las actividades de aseguramiento de calidad.</w:t>
-      </w:r>
-    </w:p>
-    <w:p>
-      <w:pPr>
-        <w:pStyle w:val="PSI-Ttulo3"/>
-      </w:pPr>
-      <w:bookmarkStart w:id="50" w:name="_Toc177668966"/>
-      <w:r>
-        <w:t>He</w:t>
-      </w:r>
-      <w:r>
-        <w:t>rramientas de apoyo</w:t>
-      </w:r>
-      <w:bookmarkEnd w:id="50"/>
     </w:p>
     <w:p>
       <w:pPr>
@@ -7924,10 +8398,23 @@
         <w:rPr>
           <w:bCs/>
         </w:rPr>
-        <w:t>Visual Studio Code</w:t>
-      </w:r>
-      <w:r>
-        <w:t xml:space="preserve">[IDE con complemento para </w:t>
+        <w:t xml:space="preserve">Visual Studio </w:t>
+      </w:r>
+      <w:proofErr w:type="spellStart"/>
+      <w:proofErr w:type="gramStart"/>
+      <w:r>
+        <w:rPr>
+          <w:bCs/>
+        </w:rPr>
+        <w:t>Code</w:t>
+      </w:r>
+      <w:proofErr w:type="spellEnd"/>
+      <w:r>
+        <w:t>[</w:t>
+      </w:r>
+      <w:proofErr w:type="gramEnd"/>
+      <w:r>
+        <w:t xml:space="preserve">IDE con complemento para </w:t>
       </w:r>
       <w:r>
         <w:t>JAVA y Angular</w:t>
@@ -7972,10 +8459,23 @@
         <w:rPr>
           <w:bCs/>
         </w:rPr>
-        <w:t>Visual Paradigm</w:t>
-      </w:r>
-      <w:r>
-        <w:t>[Modelado UML]</w:t>
+        <w:t xml:space="preserve">Visual </w:t>
+      </w:r>
+      <w:proofErr w:type="spellStart"/>
+      <w:proofErr w:type="gramStart"/>
+      <w:r>
+        <w:rPr>
+          <w:bCs/>
+        </w:rPr>
+        <w:t>Paradigm</w:t>
+      </w:r>
+      <w:proofErr w:type="spellEnd"/>
+      <w:r>
+        <w:t>[</w:t>
+      </w:r>
+      <w:proofErr w:type="gramEnd"/>
+      <w:r>
+        <w:t>Modelado UML]</w:t>
       </w:r>
       <w:r>
         <w:t>.</w:t>
@@ -7995,6 +8495,7 @@
         </w:rPr>
         <w:t>GIT/</w:t>
       </w:r>
+      <w:proofErr w:type="gramStart"/>
       <w:r>
         <w:rPr>
           <w:bCs/>
@@ -8002,11 +8503,20 @@
         <w:t>GitHub</w:t>
       </w:r>
       <w:r>
-        <w:t>[Repositorio del proyecto</w:t>
-      </w:r>
-      <w:r>
-        <w:t xml:space="preserve"> y Roadmap</w:t>
-      </w:r>
+        <w:t>[</w:t>
+      </w:r>
+      <w:proofErr w:type="gramEnd"/>
+      <w:r>
+        <w:t>Repositorio del proyecto</w:t>
+      </w:r>
+      <w:r>
+        <w:t xml:space="preserve"> y </w:t>
+      </w:r>
+      <w:proofErr w:type="spellStart"/>
+      <w:r>
+        <w:t>Roadmap</w:t>
+      </w:r>
+      <w:proofErr w:type="spellEnd"/>
       <w:r>
         <w:t>]</w:t>
       </w:r>
@@ -8053,10 +8563,23 @@
         <w:rPr>
           <w:bCs/>
         </w:rPr>
-        <w:t xml:space="preserve"> Meet</w:t>
-      </w:r>
-      <w:r>
-        <w:t>[Reuniones virtuales del grupo]</w:t>
+        <w:t xml:space="preserve"> </w:t>
+      </w:r>
+      <w:proofErr w:type="spellStart"/>
+      <w:proofErr w:type="gramStart"/>
+      <w:r>
+        <w:rPr>
+          <w:bCs/>
+        </w:rPr>
+        <w:t>Meet</w:t>
+      </w:r>
+      <w:proofErr w:type="spellEnd"/>
+      <w:r>
+        <w:t>[</w:t>
+      </w:r>
+      <w:proofErr w:type="gramEnd"/>
+      <w:r>
+        <w:t>Reuniones virtuales del grupo]</w:t>
       </w:r>
       <w:r>
         <w:t>.</w:t>
@@ -8092,10 +8615,24 @@
         <w:rPr>
           <w:bCs/>
         </w:rPr>
-        <w:t>MySQL Workbench</w:t>
-      </w:r>
-      <w:r>
-        <w:t>[Sistema de gestión de bases de datos]</w:t>
+        <w:lastRenderedPageBreak/>
+        <w:t xml:space="preserve">MySQL </w:t>
+      </w:r>
+      <w:proofErr w:type="spellStart"/>
+      <w:proofErr w:type="gramStart"/>
+      <w:r>
+        <w:rPr>
+          <w:bCs/>
+        </w:rPr>
+        <w:t>Workbench</w:t>
+      </w:r>
+      <w:proofErr w:type="spellEnd"/>
+      <w:r>
+        <w:t>[</w:t>
+      </w:r>
+      <w:proofErr w:type="gramEnd"/>
+      <w:r>
+        <w:t>Sistema de gestión de bases de datos]</w:t>
       </w:r>
       <w:r>
         <w:t>.</w:t>
@@ -8114,11 +8651,11 @@
       <w:pPr>
         <w:pStyle w:val="PSI-Ttulo3"/>
       </w:pPr>
-      <w:bookmarkStart w:id="51" w:name="_Toc177668967"/>
+      <w:bookmarkStart w:id="50" w:name="_Toc177668967"/>
       <w:r>
         <w:t>Técnicas</w:t>
       </w:r>
-      <w:bookmarkEnd w:id="51"/>
+      <w:bookmarkEnd w:id="50"/>
     </w:p>
     <w:p>
       <w:pPr>
@@ -8174,8 +8711,8 @@
       <w:r>
         <w:t>JAVA</w:t>
       </w:r>
-      <w:bookmarkStart w:id="52" w:name="_Toc44260071"/>
-      <w:bookmarkStart w:id="53" w:name="_Toc53497944"/>
+      <w:bookmarkStart w:id="51" w:name="_Toc44260071"/>
+      <w:bookmarkStart w:id="52" w:name="_Toc53497944"/>
       <w:r>
         <w:t>.</w:t>
       </w:r>
@@ -8190,13 +8727,13 @@
       <w:pPr>
         <w:pStyle w:val="PSI-Ttulo3"/>
       </w:pPr>
-      <w:bookmarkStart w:id="54" w:name="_Toc177668968"/>
+      <w:bookmarkStart w:id="53" w:name="_Toc177668968"/>
       <w:r>
         <w:t>Metodologías</w:t>
       </w:r>
+      <w:bookmarkEnd w:id="51"/>
       <w:bookmarkEnd w:id="52"/>
       <w:bookmarkEnd w:id="53"/>
-      <w:bookmarkEnd w:id="54"/>
     </w:p>
     <w:p>
       <w:pPr>
@@ -8236,14 +8773,7 @@
         <w:rPr>
           <w:i/>
         </w:rPr>
-        <w:t xml:space="preserve">La obtención de un software con calidad implica la utilización de metodologías o procedimientos estándares para el análisis, diseño, programación y prueba </w:t>
-      </w:r>
-      <w:r>
-        <w:rPr>
-          <w:i/>
-        </w:rPr>
-        <w:lastRenderedPageBreak/>
-        <w:t>del software que permitan uniformar la filosofía de trabajo, con el fin de lograr una mayor confiabilidad, mantenimiento y facilidad de prueba, a la vez que eleven la productividad, tanto para la labor de desarrollo como para el control de la calidad del software.”</w:t>
+        <w:t>La obtención de un software con calidad implica la utilización de metodologías o procedimientos estándares para el análisis, diseño, programación y prueba del software que permitan uniformar la filosofía de trabajo, con el fin de lograr una mayor confiabilidad, mantenimiento y facilidad de prueba, a la vez que eleven la productividad, tanto para la labor de desarrollo como para el control de la calidad del software.”</w:t>
       </w:r>
     </w:p>
     <w:p>
@@ -8257,7 +8787,7 @@
           <w:lang w:eastAsia="es-ES"/>
         </w:rPr>
         <w:drawing>
-          <wp:inline distT="0" distB="0" distL="0" distR="0">
+          <wp:inline distT="0" distB="0" distL="0" distR="0" wp14:anchorId="5E6E1072" wp14:editId="3F79DD86">
             <wp:extent cx="5400040" cy="1561465"/>
             <wp:effectExtent l="0" t="0" r="0" b="0"/>
             <wp:docPr id="3" name="Imagen 3"/>
@@ -8336,8 +8866,8 @@
 </file>
 
 <file path=word/endnotes.xml><?xml version="1.0" encoding="utf-8"?>
-<w:endnotes xmlns:ve="http://schemas.openxmlformats.org/markup-compatibility/2006" xmlns:o="urn:schemas-microsoft-com:office:office" xmlns:r="http://schemas.openxmlformats.org/officeDocument/2006/relationships" xmlns:m="http://schemas.openxmlformats.org/officeDocument/2006/math" xmlns:v="urn:schemas-microsoft-com:vml" xmlns:wp="http://schemas.openxmlformats.org/drawingml/2006/wordprocessingDrawing" xmlns:w10="urn:schemas-microsoft-com:office:word" xmlns:w="http://schemas.openxmlformats.org/wordprocessingml/2006/main" xmlns:wne="http://schemas.microsoft.com/office/word/2006/wordml">
-  <w:endnote w:type="separator" w:id="0">
+<w:endnotes xmlns:wpc="http://schemas.microsoft.com/office/word/2010/wordprocessingCanvas" xmlns:cx="http://schemas.microsoft.com/office/drawing/2014/chartex" xmlns:cx1="http://schemas.microsoft.com/office/drawing/2015/9/8/chartex" xmlns:cx2="http://schemas.microsoft.com/office/drawing/2015/10/21/chartex" xmlns:cx3="http://schemas.microsoft.com/office/drawing/2016/5/9/chartex" xmlns:cx4="http://schemas.microsoft.com/office/drawing/2016/5/10/chartex" xmlns:cx5="http://schemas.microsoft.com/office/drawing/2016/5/11/chartex" xmlns:cx6="http://schemas.microsoft.com/office/drawing/2016/5/12/chartex" xmlns:cx7="http://schemas.microsoft.com/office/drawing/2016/5/13/chartex" xmlns:cx8="http://schemas.microsoft.com/office/drawing/2016/5/14/chartex" xmlns:mc="http://schemas.openxmlformats.org/markup-compatibility/2006" xmlns:aink="http://schemas.microsoft.com/office/drawing/2016/ink" xmlns:am3d="http://schemas.microsoft.com/office/drawing/2017/model3d" xmlns:o="urn:schemas-microsoft-com:office:office" xmlns:oel="http://schemas.microsoft.com/office/2019/extlst" xmlns:r="http://schemas.openxmlformats.org/officeDocument/2006/relationships" xmlns:m="http://schemas.openxmlformats.org/officeDocument/2006/math" xmlns:v="urn:schemas-microsoft-com:vml" xmlns:wp14="http://schemas.microsoft.com/office/word/2010/wordprocessingDrawing" xmlns:wp="http://schemas.openxmlformats.org/drawingml/2006/wordprocessingDrawing" xmlns:w10="urn:schemas-microsoft-com:office:word" xmlns:w="http://schemas.openxmlformats.org/wordprocessingml/2006/main" xmlns:w14="http://schemas.microsoft.com/office/word/2010/wordml" xmlns:w15="http://schemas.microsoft.com/office/word/2012/wordml" xmlns:w16cex="http://schemas.microsoft.com/office/word/2018/wordml/cex" xmlns:w16cid="http://schemas.microsoft.com/office/word/2016/wordml/cid" xmlns:w16="http://schemas.microsoft.com/office/word/2018/wordml" xmlns:w16sdtdh="http://schemas.microsoft.com/office/word/2020/wordml/sdtdatahash" xmlns:w16se="http://schemas.microsoft.com/office/word/2015/wordml/symex" xmlns:wpg="http://schemas.microsoft.com/office/word/2010/wordprocessingGroup" xmlns:wpi="http://schemas.microsoft.com/office/word/2010/wordprocessingInk" xmlns:wne="http://schemas.microsoft.com/office/word/2006/wordml" xmlns:wps="http://schemas.microsoft.com/office/word/2010/wordprocessingShape" mc:Ignorable="w14 w15 w16se w16cid w16 w16cex w16sdtdh wp14">
+  <w:endnote w:type="separator" w:id="-1">
     <w:p>
       <w:pPr>
         <w:spacing w:before="0" w:line="240" w:lineRule="auto"/>
@@ -8348,7 +8878,7 @@
     </w:p>
     <w:p/>
   </w:endnote>
-  <w:endnote w:type="continuationSeparator" w:id="1">
+  <w:endnote w:type="continuationSeparator" w:id="0">
     <w:p>
       <w:pPr>
         <w:spacing w:before="0" w:line="240" w:lineRule="auto"/>
@@ -8363,7 +8893,7 @@
 </file>
 
 <file path=word/footer1.xml><?xml version="1.0" encoding="utf-8"?>
-<w:ftr xmlns:ve="http://schemas.openxmlformats.org/markup-compatibility/2006" xmlns:o="urn:schemas-microsoft-com:office:office" xmlns:r="http://schemas.openxmlformats.org/officeDocument/2006/relationships" xmlns:m="http://schemas.openxmlformats.org/officeDocument/2006/math" xmlns:v="urn:schemas-microsoft-com:vml" xmlns:wp="http://schemas.openxmlformats.org/drawingml/2006/wordprocessingDrawing" xmlns:w10="urn:schemas-microsoft-com:office:word" xmlns:w="http://schemas.openxmlformats.org/wordprocessingml/2006/main" xmlns:wne="http://schemas.microsoft.com/office/word/2006/wordml">
+<w:ftr xmlns:wpc="http://schemas.microsoft.com/office/word/2010/wordprocessingCanvas" xmlns:cx="http://schemas.microsoft.com/office/drawing/2014/chartex" xmlns:cx1="http://schemas.microsoft.com/office/drawing/2015/9/8/chartex" xmlns:cx2="http://schemas.microsoft.com/office/drawing/2015/10/21/chartex" xmlns:cx3="http://schemas.microsoft.com/office/drawing/2016/5/9/chartex" xmlns:cx4="http://schemas.microsoft.com/office/drawing/2016/5/10/chartex" xmlns:cx5="http://schemas.microsoft.com/office/drawing/2016/5/11/chartex" xmlns:cx6="http://schemas.microsoft.com/office/drawing/2016/5/12/chartex" xmlns:cx7="http://schemas.microsoft.com/office/drawing/2016/5/13/chartex" xmlns:cx8="http://schemas.microsoft.com/office/drawing/2016/5/14/chartex" xmlns:mc="http://schemas.openxmlformats.org/markup-compatibility/2006" xmlns:aink="http://schemas.microsoft.com/office/drawing/2016/ink" xmlns:am3d="http://schemas.microsoft.com/office/drawing/2017/model3d" xmlns:o="urn:schemas-microsoft-com:office:office" xmlns:oel="http://schemas.microsoft.com/office/2019/extlst" xmlns:r="http://schemas.openxmlformats.org/officeDocument/2006/relationships" xmlns:m="http://schemas.openxmlformats.org/officeDocument/2006/math" xmlns:v="urn:schemas-microsoft-com:vml" xmlns:wp14="http://schemas.microsoft.com/office/word/2010/wordprocessingDrawing" xmlns:wp="http://schemas.openxmlformats.org/drawingml/2006/wordprocessingDrawing" xmlns:w10="urn:schemas-microsoft-com:office:word" xmlns:w="http://schemas.openxmlformats.org/wordprocessingml/2006/main" xmlns:w14="http://schemas.microsoft.com/office/word/2010/wordml" xmlns:w15="http://schemas.microsoft.com/office/word/2012/wordml" xmlns:w16cex="http://schemas.microsoft.com/office/word/2018/wordml/cex" xmlns:w16cid="http://schemas.microsoft.com/office/word/2016/wordml/cid" xmlns:w16="http://schemas.microsoft.com/office/word/2018/wordml" xmlns:w16sdtdh="http://schemas.microsoft.com/office/word/2020/wordml/sdtdatahash" xmlns:w16se="http://schemas.microsoft.com/office/word/2015/wordml/symex" xmlns:wpg="http://schemas.microsoft.com/office/word/2010/wordprocessingGroup" xmlns:wpi="http://schemas.microsoft.com/office/word/2010/wordprocessingInk" xmlns:wne="http://schemas.microsoft.com/office/word/2006/wordml" xmlns:wps="http://schemas.microsoft.com/office/word/2010/wordprocessingShape" mc:Ignorable="w14 w15 w16se w16cid w16 w16cex w16sdtdh wp14">
   <w:p>
     <w:pPr>
       <w:tabs>
@@ -8376,12 +8906,12 @@
         <w:noProof/>
         <w:lang w:val="es-AR"/>
       </w:rPr>
-      <w:pict>
+      <w:pict w14:anchorId="7818EA5F">
         <v:shapetype id="_x0000_t32" coordsize="21600,21600" o:spt="32" o:oned="t" path="m,l21600,21600e" filled="f">
           <v:path arrowok="t" fillok="f" o:connecttype="none"/>
           <o:lock v:ext="edit" shapetype="t"/>
         </v:shapetype>
-        <v:shape id="_x0000_s2095" type="#_x0000_t32" style="position:absolute;margin-left:-84.3pt;margin-top:-8.85pt;width:600.75pt;height:0;z-index:251664384" o:connectortype="straight"/>
+        <v:shape id="_x0000_s1071" type="#_x0000_t32" style="position:absolute;margin-left:-84.3pt;margin-top:-8.85pt;width:600.75pt;height:0;z-index:251664384" o:connectortype="straight"/>
       </w:pict>
     </w:r>
     <w:r>
@@ -8389,8 +8919,8 @@
         <w:noProof/>
         <w:lang w:eastAsia="zh-TW"/>
       </w:rPr>
-      <w:pict>
-        <v:rect id="_x0000_s2059" style="position:absolute;margin-left:549.15pt;margin-top:778.5pt;width:7.15pt;height:62.2pt;z-index:251654144;mso-height-percent:900;mso-position-horizontal-relative:page;mso-position-vertical-relative:page;mso-height-percent:900;mso-height-relative:bottom-margin-area" fillcolor="#ed7d31 [3205]" strokecolor="#ed7d31 [3205]">
+      <w:pict w14:anchorId="6EE42623">
+        <v:rect id="_x0000_s1035" style="position:absolute;margin-left:549.15pt;margin-top:778.5pt;width:7.15pt;height:62.2pt;z-index:251654144;mso-height-percent:900;mso-position-horizontal-relative:page;mso-position-vertical-relative:page;mso-height-percent:900;mso-height-relative:bottom-margin-area" fillcolor="#ed7d31 [3205]" strokecolor="#ed7d31 [3205]">
           <w10:wrap anchorx="page" anchory="page"/>
         </v:rect>
       </w:pict>
@@ -8400,8 +8930,8 @@
         <w:noProof/>
         <w:lang w:eastAsia="es-ES"/>
       </w:rPr>
-      <w:pict>
-        <v:rect id="_x0000_s2074" style="position:absolute;margin-left:38.95pt;margin-top:778.55pt;width:7.15pt;height:62.95pt;z-index:251655168;mso-height-percent:900;mso-position-horizontal-relative:page;mso-position-vertical-relative:page;mso-height-percent:900;mso-height-relative:bottom-margin-area" fillcolor="#ed7d31 [3205]" strokecolor="#ed7d31 [3205]">
+      <w:pict w14:anchorId="4197EEA5">
+        <v:rect id="_x0000_s1050" style="position:absolute;margin-left:38.95pt;margin-top:778.55pt;width:7.15pt;height:62.95pt;z-index:251655168;mso-height-percent:900;mso-position-horizontal-relative:page;mso-position-vertical-relative:page;mso-height-percent:900;mso-height-relative:bottom-margin-area" fillcolor="#ed7d31 [3205]" strokecolor="#ed7d31 [3205]">
           <w10:wrap anchorx="margin" anchory="page"/>
         </v:rect>
       </w:pict>
@@ -8500,8 +9030,8 @@
 </file>
 
 <file path=word/footnotes.xml><?xml version="1.0" encoding="utf-8"?>
-<w:footnotes xmlns:ve="http://schemas.openxmlformats.org/markup-compatibility/2006" xmlns:o="urn:schemas-microsoft-com:office:office" xmlns:r="http://schemas.openxmlformats.org/officeDocument/2006/relationships" xmlns:m="http://schemas.openxmlformats.org/officeDocument/2006/math" xmlns:v="urn:schemas-microsoft-com:vml" xmlns:wp="http://schemas.openxmlformats.org/drawingml/2006/wordprocessingDrawing" xmlns:w10="urn:schemas-microsoft-com:office:word" xmlns:w="http://schemas.openxmlformats.org/wordprocessingml/2006/main" xmlns:wne="http://schemas.microsoft.com/office/word/2006/wordml">
-  <w:footnote w:type="separator" w:id="0">
+<w:footnotes xmlns:wpc="http://schemas.microsoft.com/office/word/2010/wordprocessingCanvas" xmlns:cx="http://schemas.microsoft.com/office/drawing/2014/chartex" xmlns:cx1="http://schemas.microsoft.com/office/drawing/2015/9/8/chartex" xmlns:cx2="http://schemas.microsoft.com/office/drawing/2015/10/21/chartex" xmlns:cx3="http://schemas.microsoft.com/office/drawing/2016/5/9/chartex" xmlns:cx4="http://schemas.microsoft.com/office/drawing/2016/5/10/chartex" xmlns:cx5="http://schemas.microsoft.com/office/drawing/2016/5/11/chartex" xmlns:cx6="http://schemas.microsoft.com/office/drawing/2016/5/12/chartex" xmlns:cx7="http://schemas.microsoft.com/office/drawing/2016/5/13/chartex" xmlns:cx8="http://schemas.microsoft.com/office/drawing/2016/5/14/chartex" xmlns:mc="http://schemas.openxmlformats.org/markup-compatibility/2006" xmlns:aink="http://schemas.microsoft.com/office/drawing/2016/ink" xmlns:am3d="http://schemas.microsoft.com/office/drawing/2017/model3d" xmlns:o="urn:schemas-microsoft-com:office:office" xmlns:oel="http://schemas.microsoft.com/office/2019/extlst" xmlns:r="http://schemas.openxmlformats.org/officeDocument/2006/relationships" xmlns:m="http://schemas.openxmlformats.org/officeDocument/2006/math" xmlns:v="urn:schemas-microsoft-com:vml" xmlns:wp14="http://schemas.microsoft.com/office/word/2010/wordprocessingDrawing" xmlns:wp="http://schemas.openxmlformats.org/drawingml/2006/wordprocessingDrawing" xmlns:w10="urn:schemas-microsoft-com:office:word" xmlns:w="http://schemas.openxmlformats.org/wordprocessingml/2006/main" xmlns:w14="http://schemas.microsoft.com/office/word/2010/wordml" xmlns:w15="http://schemas.microsoft.com/office/word/2012/wordml" xmlns:w16cex="http://schemas.microsoft.com/office/word/2018/wordml/cex" xmlns:w16cid="http://schemas.microsoft.com/office/word/2016/wordml/cid" xmlns:w16="http://schemas.microsoft.com/office/word/2018/wordml" xmlns:w16sdtdh="http://schemas.microsoft.com/office/word/2020/wordml/sdtdatahash" xmlns:w16se="http://schemas.microsoft.com/office/word/2015/wordml/symex" xmlns:wpg="http://schemas.microsoft.com/office/word/2010/wordprocessingGroup" xmlns:wpi="http://schemas.microsoft.com/office/word/2010/wordprocessingInk" xmlns:wne="http://schemas.microsoft.com/office/word/2006/wordml" xmlns:wps="http://schemas.microsoft.com/office/word/2010/wordprocessingShape" mc:Ignorable="w14 w15 w16se w16cid w16 w16cex w16sdtdh wp14">
+  <w:footnote w:type="separator" w:id="-1">
     <w:p>
       <w:pPr>
         <w:spacing w:before="0" w:line="240" w:lineRule="auto"/>
@@ -8512,7 +9042,7 @@
     </w:p>
     <w:p/>
   </w:footnote>
-  <w:footnote w:type="continuationSeparator" w:id="1">
+  <w:footnote w:type="continuationSeparator" w:id="0">
     <w:p>
       <w:pPr>
         <w:spacing w:before="0" w:line="240" w:lineRule="auto"/>
@@ -8527,7 +9057,7 @@
 </file>
 
 <file path=word/header1.xml><?xml version="1.0" encoding="utf-8"?>
-<w:hdr xmlns:ve="http://schemas.openxmlformats.org/markup-compatibility/2006" xmlns:o="urn:schemas-microsoft-com:office:office" xmlns:r="http://schemas.openxmlformats.org/officeDocument/2006/relationships" xmlns:m="http://schemas.openxmlformats.org/officeDocument/2006/math" xmlns:v="urn:schemas-microsoft-com:vml" xmlns:wp="http://schemas.openxmlformats.org/drawingml/2006/wordprocessingDrawing" xmlns:w10="urn:schemas-microsoft-com:office:word" xmlns:w="http://schemas.openxmlformats.org/wordprocessingml/2006/main" xmlns:wne="http://schemas.microsoft.com/office/word/2006/wordml">
+<w:hdr xmlns:wpc="http://schemas.microsoft.com/office/word/2010/wordprocessingCanvas" xmlns:cx="http://schemas.microsoft.com/office/drawing/2014/chartex" xmlns:cx1="http://schemas.microsoft.com/office/drawing/2015/9/8/chartex" xmlns:cx2="http://schemas.microsoft.com/office/drawing/2015/10/21/chartex" xmlns:cx3="http://schemas.microsoft.com/office/drawing/2016/5/9/chartex" xmlns:cx4="http://schemas.microsoft.com/office/drawing/2016/5/10/chartex" xmlns:cx5="http://schemas.microsoft.com/office/drawing/2016/5/11/chartex" xmlns:cx6="http://schemas.microsoft.com/office/drawing/2016/5/12/chartex" xmlns:cx7="http://schemas.microsoft.com/office/drawing/2016/5/13/chartex" xmlns:cx8="http://schemas.microsoft.com/office/drawing/2016/5/14/chartex" xmlns:mc="http://schemas.openxmlformats.org/markup-compatibility/2006" xmlns:aink="http://schemas.microsoft.com/office/drawing/2016/ink" xmlns:am3d="http://schemas.microsoft.com/office/drawing/2017/model3d" xmlns:o="urn:schemas-microsoft-com:office:office" xmlns:oel="http://schemas.microsoft.com/office/2019/extlst" xmlns:r="http://schemas.openxmlformats.org/officeDocument/2006/relationships" xmlns:m="http://schemas.openxmlformats.org/officeDocument/2006/math" xmlns:v="urn:schemas-microsoft-com:vml" xmlns:wp14="http://schemas.microsoft.com/office/word/2010/wordprocessingDrawing" xmlns:wp="http://schemas.openxmlformats.org/drawingml/2006/wordprocessingDrawing" xmlns:w10="urn:schemas-microsoft-com:office:word" xmlns:w="http://schemas.openxmlformats.org/wordprocessingml/2006/main" xmlns:w14="http://schemas.microsoft.com/office/word/2010/wordml" xmlns:w15="http://schemas.microsoft.com/office/word/2012/wordml" xmlns:w16cex="http://schemas.microsoft.com/office/word/2018/wordml/cex" xmlns:w16cid="http://schemas.microsoft.com/office/word/2016/wordml/cid" xmlns:w16="http://schemas.microsoft.com/office/word/2018/wordml" xmlns:w16sdtdh="http://schemas.microsoft.com/office/word/2020/wordml/sdtdatahash" xmlns:w16se="http://schemas.microsoft.com/office/word/2015/wordml/symex" xmlns:wpg="http://schemas.microsoft.com/office/word/2010/wordprocessingGroup" xmlns:wpi="http://schemas.microsoft.com/office/word/2010/wordprocessingInk" xmlns:wne="http://schemas.microsoft.com/office/word/2006/wordml" xmlns:wps="http://schemas.microsoft.com/office/word/2010/wordprocessingShape" mc:Ignorable="w14 w15 w16se w16cid w16 w16cex w16sdtdh wp14">
   <w:p>
     <w:pPr>
       <w:pStyle w:val="Encabezado"/>
@@ -8539,7 +9069,7 @@
       <w:rPr>
         <w:noProof/>
       </w:rPr>
-      <w:pict>
+      <w:pict w14:anchorId="5BD06E3E">
         <v:shapetype id="_x0000_t75" coordsize="21600,21600" o:spt="75" o:preferrelative="t" path="m@4@5l@4@11@9@11@9@5xe" filled="f" stroked="f">
           <v:stroke joinstyle="miter"/>
           <v:formulas>
@@ -8559,7 +9089,7 @@
           <v:path o:extrusionok="f" gradientshapeok="t" o:connecttype="rect"/>
           <o:lock v:ext="edit" aspectratio="t"/>
         </v:shapetype>
-        <v:shape id="Imagen 10" o:spid="_x0000_s2092" type="#_x0000_t75" style="position:absolute;left:0;text-align:left;margin-left:410.2pt;margin-top:-17.95pt;width:43.65pt;height:38.55pt;z-index:251662336;visibility:visible" wrapcoords="-372 0 -372 21176 21600 21176 21600 0 -372 0">
+        <v:shape id="Imagen 10" o:spid="_x0000_s1068" type="#_x0000_t75" style="position:absolute;left:0;text-align:left;margin-left:410.2pt;margin-top:-17.95pt;width:43.65pt;height:38.55pt;z-index:251662336;visibility:visible" wrapcoords="-372 0 -372 21176 21600 21176 21600 0 -372 0">
           <v:imagedata r:id="rId1" o:title=""/>
           <w10:wrap type="through"/>
         </v:shape>
@@ -8598,12 +9128,12 @@
         <w:noProof/>
         <w:szCs w:val="36"/>
       </w:rPr>
-      <w:pict>
+      <w:pict w14:anchorId="66221BEF">
         <v:shapetype id="_x0000_t32" coordsize="21600,21600" o:spt="32" o:oned="t" path="m,l21600,21600e" filled="f">
           <v:path arrowok="t" fillok="f" o:connecttype="none"/>
           <o:lock v:ext="edit" shapetype="t"/>
         </v:shapetype>
-        <v:shape id="_x0000_s2093" type="#_x0000_t32" style="position:absolute;margin-left:-82.8pt;margin-top:22.5pt;width:592.15pt;height:0;z-index:251663360" o:connectortype="straight"/>
+        <v:shape id="_x0000_s1069" type="#_x0000_t32" style="position:absolute;margin-left:-82.8pt;margin-top:22.5pt;width:592.15pt;height:0;z-index:251663360" o:connectortype="straight"/>
       </w:pict>
     </w:r>
     <w:r>
@@ -8612,8 +9142,8 @@
         <w:noProof/>
         <w:szCs w:val="36"/>
       </w:rPr>
-      <w:pict>
-        <v:shape id="1 Imagen" o:spid="_x0000_s2090" type="#_x0000_t75" alt="UNPA.JPG" style="position:absolute;margin-left:-37.05pt;margin-top:-67.75pt;width:33.5pt;height:52.5pt;z-index:251660288;visibility:visible;mso-position-horizontal-relative:margin;mso-position-vertical-relative:margin">
+      <w:pict w14:anchorId="459690BE">
+        <v:shape id="1 Imagen" o:spid="_x0000_s1066" type="#_x0000_t75" alt="UNPA.JPG" style="position:absolute;margin-left:-37.05pt;margin-top:-67.75pt;width:33.5pt;height:52.5pt;z-index:251660288;visibility:visible;mso-position-horizontal-relative:margin;mso-position-vertical-relative:margin">
           <v:imagedata r:id="rId2" o:title="UNPA"/>
           <w10:wrap type="square" anchorx="margin" anchory="margin"/>
         </v:shape>
@@ -8626,8 +9156,8 @@
         <w:szCs w:val="36"/>
         <w:lang w:eastAsia="es-ES"/>
       </w:rPr>
-      <w:pict>
-        <v:rect id="_x0000_s2089" style="position:absolute;margin-left:39.3pt;margin-top:.4pt;width:7.15pt;height:62.95pt;z-index:251659264;mso-height-percent:900;mso-position-horizontal-relative:page;mso-position-vertical-relative:page;mso-height-percent:900;mso-height-relative:bottom-margin-area" fillcolor="#ed7d31 [3205]" strokecolor="#ed7d31 [3205]">
+      <w:pict w14:anchorId="3C3B9899">
+        <v:rect id="_x0000_s1065" style="position:absolute;margin-left:39.3pt;margin-top:.4pt;width:7.15pt;height:62.95pt;z-index:251659264;mso-height-percent:900;mso-position-horizontal-relative:page;mso-position-vertical-relative:page;mso-height-percent:900;mso-height-relative:bottom-margin-area" fillcolor="#ed7d31 [3205]" strokecolor="#ed7d31 [3205]">
           <w10:wrap anchorx="margin" anchory="page"/>
         </v:rect>
       </w:pict>
@@ -8639,8 +9169,8 @@
         <w:szCs w:val="36"/>
         <w:lang w:eastAsia="es-ES"/>
       </w:rPr>
-      <w:pict>
-        <v:rect id="_x0000_s2082" style="position:absolute;margin-left:549.6pt;margin-top:.4pt;width:7.15pt;height:62.95pt;z-index:251657216;mso-height-percent:900;mso-position-horizontal-relative:page;mso-position-vertical-relative:page;mso-height-percent:900;mso-height-relative:bottom-margin-area" fillcolor="#ed7d31 [3205]" strokecolor="#ed7d31 [3205]">
+      <w:pict w14:anchorId="5559FBAC">
+        <v:rect id="_x0000_s1058" style="position:absolute;margin-left:549.6pt;margin-top:.4pt;width:7.15pt;height:62.95pt;z-index:251657216;mso-height-percent:900;mso-position-horizontal-relative:page;mso-position-vertical-relative:page;mso-height-percent:900;mso-height-relative:bottom-margin-area" fillcolor="#ed7d31 [3205]" strokecolor="#ed7d31 [3205]">
           <w10:wrap anchorx="margin" anchory="page"/>
         </v:rect>
       </w:pict>
@@ -8679,8 +9209,8 @@
 </file>
 
 <file path=word/numbering.xml><?xml version="1.0" encoding="utf-8"?>
-<w:numbering xmlns:ve="http://schemas.openxmlformats.org/markup-compatibility/2006" xmlns:o="urn:schemas-microsoft-com:office:office" xmlns:r="http://schemas.openxmlformats.org/officeDocument/2006/relationships" xmlns:m="http://schemas.openxmlformats.org/officeDocument/2006/math" xmlns:v="urn:schemas-microsoft-com:vml" xmlns:wp="http://schemas.openxmlformats.org/drawingml/2006/wordprocessingDrawing" xmlns:w10="urn:schemas-microsoft-com:office:word" xmlns:w="http://schemas.openxmlformats.org/wordprocessingml/2006/main" xmlns:wne="http://schemas.microsoft.com/office/word/2006/wordml">
-  <w:abstractNum w:abstractNumId="0">
+<w:numbering xmlns:wpc="http://schemas.microsoft.com/office/word/2010/wordprocessingCanvas" xmlns:cx="http://schemas.microsoft.com/office/drawing/2014/chartex" xmlns:cx1="http://schemas.microsoft.com/office/drawing/2015/9/8/chartex" xmlns:cx2="http://schemas.microsoft.com/office/drawing/2015/10/21/chartex" xmlns:cx3="http://schemas.microsoft.com/office/drawing/2016/5/9/chartex" xmlns:cx4="http://schemas.microsoft.com/office/drawing/2016/5/10/chartex" xmlns:cx5="http://schemas.microsoft.com/office/drawing/2016/5/11/chartex" xmlns:cx6="http://schemas.microsoft.com/office/drawing/2016/5/12/chartex" xmlns:cx7="http://schemas.microsoft.com/office/drawing/2016/5/13/chartex" xmlns:cx8="http://schemas.microsoft.com/office/drawing/2016/5/14/chartex" xmlns:mc="http://schemas.openxmlformats.org/markup-compatibility/2006" xmlns:aink="http://schemas.microsoft.com/office/drawing/2016/ink" xmlns:am3d="http://schemas.microsoft.com/office/drawing/2017/model3d" xmlns:o="urn:schemas-microsoft-com:office:office" xmlns:oel="http://schemas.microsoft.com/office/2019/extlst" xmlns:r="http://schemas.openxmlformats.org/officeDocument/2006/relationships" xmlns:m="http://schemas.openxmlformats.org/officeDocument/2006/math" xmlns:v="urn:schemas-microsoft-com:vml" xmlns:wp14="http://schemas.microsoft.com/office/word/2010/wordprocessingDrawing" xmlns:wp="http://schemas.openxmlformats.org/drawingml/2006/wordprocessingDrawing" xmlns:w10="urn:schemas-microsoft-com:office:word" xmlns:w="http://schemas.openxmlformats.org/wordprocessingml/2006/main" xmlns:w14="http://schemas.microsoft.com/office/word/2010/wordml" xmlns:w15="http://schemas.microsoft.com/office/word/2012/wordml" xmlns:w16cex="http://schemas.microsoft.com/office/word/2018/wordml/cex" xmlns:w16cid="http://schemas.microsoft.com/office/word/2016/wordml/cid" xmlns:w16="http://schemas.microsoft.com/office/word/2018/wordml" xmlns:w16sdtdh="http://schemas.microsoft.com/office/word/2020/wordml/sdtdatahash" xmlns:w16se="http://schemas.microsoft.com/office/word/2015/wordml/symex" xmlns:wpg="http://schemas.microsoft.com/office/word/2010/wordprocessingGroup" xmlns:wpi="http://schemas.microsoft.com/office/word/2010/wordprocessingInk" xmlns:wne="http://schemas.microsoft.com/office/word/2006/wordml" xmlns:wps="http://schemas.microsoft.com/office/word/2010/wordprocessingShape" mc:Ignorable="w14 w15 w16se w16cid w16 w16cex w16sdtdh wp14">
+  <w:abstractNum w:abstractNumId="0" w15:restartNumberingAfterBreak="0">
     <w:nsid w:val="01BB061D"/>
     <w:multiLevelType w:val="hybridMultilevel"/>
     <w:tmpl w:val="7C02FCBA"/>
@@ -8769,7 +9299,7 @@
       </w:pPr>
     </w:lvl>
   </w:abstractNum>
-  <w:abstractNum w:abstractNumId="1">
+  <w:abstractNum w:abstractNumId="1" w15:restartNumberingAfterBreak="0">
     <w:nsid w:val="01E551E5"/>
     <w:multiLevelType w:val="hybridMultilevel"/>
     <w:tmpl w:val="0EDEAA10"/>
@@ -8858,7 +9388,7 @@
       </w:pPr>
     </w:lvl>
   </w:abstractNum>
-  <w:abstractNum w:abstractNumId="2">
+  <w:abstractNum w:abstractNumId="2" w15:restartNumberingAfterBreak="0">
     <w:nsid w:val="07130B8E"/>
     <w:multiLevelType w:val="hybridMultilevel"/>
     <w:tmpl w:val="C90ED21C"/>
@@ -8944,7 +9474,7 @@
       </w:pPr>
     </w:lvl>
   </w:abstractNum>
-  <w:abstractNum w:abstractNumId="3">
+  <w:abstractNum w:abstractNumId="3" w15:restartNumberingAfterBreak="0">
     <w:nsid w:val="09180F23"/>
     <w:multiLevelType w:val="hybridMultilevel"/>
     <w:tmpl w:val="C90ED21C"/>
@@ -9030,7 +9560,7 @@
       </w:pPr>
     </w:lvl>
   </w:abstractNum>
-  <w:abstractNum w:abstractNumId="4">
+  <w:abstractNum w:abstractNumId="4" w15:restartNumberingAfterBreak="0">
     <w:nsid w:val="09263569"/>
     <w:multiLevelType w:val="hybridMultilevel"/>
     <w:tmpl w:val="6D1E7364"/>
@@ -9143,7 +9673,7 @@
       </w:rPr>
     </w:lvl>
   </w:abstractNum>
-  <w:abstractNum w:abstractNumId="5">
+  <w:abstractNum w:abstractNumId="5" w15:restartNumberingAfterBreak="0">
     <w:nsid w:val="0A9245CA"/>
     <w:multiLevelType w:val="hybridMultilevel"/>
     <w:tmpl w:val="53A09384"/>
@@ -9229,7 +9759,7 @@
       </w:pPr>
     </w:lvl>
   </w:abstractNum>
-  <w:abstractNum w:abstractNumId="6">
+  <w:abstractNum w:abstractNumId="6" w15:restartNumberingAfterBreak="0">
     <w:nsid w:val="0BC70937"/>
     <w:multiLevelType w:val="hybridMultilevel"/>
     <w:tmpl w:val="C4BC1A24"/>
@@ -9341,7 +9871,7 @@
       </w:rPr>
     </w:lvl>
   </w:abstractNum>
-  <w:abstractNum w:abstractNumId="7">
+  <w:abstractNum w:abstractNumId="7" w15:restartNumberingAfterBreak="0">
     <w:nsid w:val="0D593C9F"/>
     <w:multiLevelType w:val="hybridMultilevel"/>
     <w:tmpl w:val="B36E2D4E"/>
@@ -9427,7 +9957,7 @@
       </w:pPr>
     </w:lvl>
   </w:abstractNum>
-  <w:abstractNum w:abstractNumId="8">
+  <w:abstractNum w:abstractNumId="8" w15:restartNumberingAfterBreak="0">
     <w:nsid w:val="0DAD4979"/>
     <w:multiLevelType w:val="hybridMultilevel"/>
     <w:tmpl w:val="CDB053C2"/>
@@ -9513,7 +10043,7 @@
       </w:pPr>
     </w:lvl>
   </w:abstractNum>
-  <w:abstractNum w:abstractNumId="9">
+  <w:abstractNum w:abstractNumId="9" w15:restartNumberingAfterBreak="0">
     <w:nsid w:val="0F53046B"/>
     <w:multiLevelType w:val="hybridMultilevel"/>
     <w:tmpl w:val="FB989AE4"/>
@@ -9599,7 +10129,7 @@
       </w:pPr>
     </w:lvl>
   </w:abstractNum>
-  <w:abstractNum w:abstractNumId="10">
+  <w:abstractNum w:abstractNumId="10" w15:restartNumberingAfterBreak="0">
     <w:nsid w:val="11D84EEF"/>
     <w:multiLevelType w:val="hybridMultilevel"/>
     <w:tmpl w:val="926E01E6"/>
@@ -9712,7 +10242,7 @@
       </w:rPr>
     </w:lvl>
   </w:abstractNum>
-  <w:abstractNum w:abstractNumId="11">
+  <w:abstractNum w:abstractNumId="11" w15:restartNumberingAfterBreak="0">
     <w:nsid w:val="12027ECF"/>
     <w:multiLevelType w:val="hybridMultilevel"/>
     <w:tmpl w:val="B1A6C638"/>
@@ -9798,7 +10328,7 @@
       </w:pPr>
     </w:lvl>
   </w:abstractNum>
-  <w:abstractNum w:abstractNumId="12">
+  <w:abstractNum w:abstractNumId="12" w15:restartNumberingAfterBreak="0">
     <w:nsid w:val="127411B1"/>
     <w:multiLevelType w:val="hybridMultilevel"/>
     <w:tmpl w:val="24E6E520"/>
@@ -9884,7 +10414,120 @@
       </w:pPr>
     </w:lvl>
   </w:abstractNum>
-  <w:abstractNum w:abstractNumId="13">
+  <w:abstractNum w:abstractNumId="13" w15:restartNumberingAfterBreak="0">
+    <w:nsid w:val="12A16CF9"/>
+    <w:multiLevelType w:val="hybridMultilevel"/>
+    <w:tmpl w:val="D200E916"/>
+    <w:lvl w:ilvl="0" w:tplc="2C0A0001">
+      <w:start w:val="1"/>
+      <w:numFmt w:val="bullet"/>
+      <w:lvlText w:val=""/>
+      <w:lvlJc w:val="left"/>
+      <w:pPr>
+        <w:ind w:left="825" w:hanging="360"/>
+      </w:pPr>
+      <w:rPr>
+        <w:rFonts w:ascii="Symbol" w:hAnsi="Symbol" w:hint="default"/>
+      </w:rPr>
+    </w:lvl>
+    <w:lvl w:ilvl="1" w:tplc="2C0A0003" w:tentative="1">
+      <w:start w:val="1"/>
+      <w:numFmt w:val="bullet"/>
+      <w:lvlText w:val="o"/>
+      <w:lvlJc w:val="left"/>
+      <w:pPr>
+        <w:ind w:left="1545" w:hanging="360"/>
+      </w:pPr>
+      <w:rPr>
+        <w:rFonts w:ascii="Courier New" w:hAnsi="Courier New" w:cs="Courier New" w:hint="default"/>
+      </w:rPr>
+    </w:lvl>
+    <w:lvl w:ilvl="2" w:tplc="2C0A0005" w:tentative="1">
+      <w:start w:val="1"/>
+      <w:numFmt w:val="bullet"/>
+      <w:lvlText w:val=""/>
+      <w:lvlJc w:val="left"/>
+      <w:pPr>
+        <w:ind w:left="2265" w:hanging="360"/>
+      </w:pPr>
+      <w:rPr>
+        <w:rFonts w:ascii="Wingdings" w:hAnsi="Wingdings" w:hint="default"/>
+      </w:rPr>
+    </w:lvl>
+    <w:lvl w:ilvl="3" w:tplc="2C0A0001" w:tentative="1">
+      <w:start w:val="1"/>
+      <w:numFmt w:val="bullet"/>
+      <w:lvlText w:val=""/>
+      <w:lvlJc w:val="left"/>
+      <w:pPr>
+        <w:ind w:left="2985" w:hanging="360"/>
+      </w:pPr>
+      <w:rPr>
+        <w:rFonts w:ascii="Symbol" w:hAnsi="Symbol" w:hint="default"/>
+      </w:rPr>
+    </w:lvl>
+    <w:lvl w:ilvl="4" w:tplc="2C0A0003" w:tentative="1">
+      <w:start w:val="1"/>
+      <w:numFmt w:val="bullet"/>
+      <w:lvlText w:val="o"/>
+      <w:lvlJc w:val="left"/>
+      <w:pPr>
+        <w:ind w:left="3705" w:hanging="360"/>
+      </w:pPr>
+      <w:rPr>
+        <w:rFonts w:ascii="Courier New" w:hAnsi="Courier New" w:cs="Courier New" w:hint="default"/>
+      </w:rPr>
+    </w:lvl>
+    <w:lvl w:ilvl="5" w:tplc="2C0A0005" w:tentative="1">
+      <w:start w:val="1"/>
+      <w:numFmt w:val="bullet"/>
+      <w:lvlText w:val=""/>
+      <w:lvlJc w:val="left"/>
+      <w:pPr>
+        <w:ind w:left="4425" w:hanging="360"/>
+      </w:pPr>
+      <w:rPr>
+        <w:rFonts w:ascii="Wingdings" w:hAnsi="Wingdings" w:hint="default"/>
+      </w:rPr>
+    </w:lvl>
+    <w:lvl w:ilvl="6" w:tplc="2C0A0001" w:tentative="1">
+      <w:start w:val="1"/>
+      <w:numFmt w:val="bullet"/>
+      <w:lvlText w:val=""/>
+      <w:lvlJc w:val="left"/>
+      <w:pPr>
+        <w:ind w:left="5145" w:hanging="360"/>
+      </w:pPr>
+      <w:rPr>
+        <w:rFonts w:ascii="Symbol" w:hAnsi="Symbol" w:hint="default"/>
+      </w:rPr>
+    </w:lvl>
+    <w:lvl w:ilvl="7" w:tplc="2C0A0003" w:tentative="1">
+      <w:start w:val="1"/>
+      <w:numFmt w:val="bullet"/>
+      <w:lvlText w:val="o"/>
+      <w:lvlJc w:val="left"/>
+      <w:pPr>
+        <w:ind w:left="5865" w:hanging="360"/>
+      </w:pPr>
+      <w:rPr>
+        <w:rFonts w:ascii="Courier New" w:hAnsi="Courier New" w:cs="Courier New" w:hint="default"/>
+      </w:rPr>
+    </w:lvl>
+    <w:lvl w:ilvl="8" w:tplc="2C0A0005" w:tentative="1">
+      <w:start w:val="1"/>
+      <w:numFmt w:val="bullet"/>
+      <w:lvlText w:val=""/>
+      <w:lvlJc w:val="left"/>
+      <w:pPr>
+        <w:ind w:left="6585" w:hanging="360"/>
+      </w:pPr>
+      <w:rPr>
+        <w:rFonts w:ascii="Wingdings" w:hAnsi="Wingdings" w:hint="default"/>
+      </w:rPr>
+    </w:lvl>
+  </w:abstractNum>
+  <w:abstractNum w:abstractNumId="14" w15:restartNumberingAfterBreak="0">
     <w:nsid w:val="13525E3C"/>
     <w:multiLevelType w:val="hybridMultilevel"/>
     <w:tmpl w:val="BB869A70"/>
@@ -9973,7 +10616,7 @@
       </w:pPr>
     </w:lvl>
   </w:abstractNum>
-  <w:abstractNum w:abstractNumId="14">
+  <w:abstractNum w:abstractNumId="15" w15:restartNumberingAfterBreak="0">
     <w:nsid w:val="16F60173"/>
     <w:multiLevelType w:val="hybridMultilevel"/>
     <w:tmpl w:val="7C02FCBA"/>
@@ -10062,7 +10705,7 @@
       </w:pPr>
     </w:lvl>
   </w:abstractNum>
-  <w:abstractNum w:abstractNumId="15">
+  <w:abstractNum w:abstractNumId="16" w15:restartNumberingAfterBreak="0">
     <w:nsid w:val="18E363F5"/>
     <w:multiLevelType w:val="hybridMultilevel"/>
     <w:tmpl w:val="446A191C"/>
@@ -10148,7 +10791,7 @@
       </w:pPr>
     </w:lvl>
   </w:abstractNum>
-  <w:abstractNum w:abstractNumId="16">
+  <w:abstractNum w:abstractNumId="17" w15:restartNumberingAfterBreak="0">
     <w:nsid w:val="1AC81418"/>
     <w:multiLevelType w:val="hybridMultilevel"/>
     <w:tmpl w:val="94E80DA0"/>
@@ -10234,7 +10877,7 @@
       </w:pPr>
     </w:lvl>
   </w:abstractNum>
-  <w:abstractNum w:abstractNumId="17">
+  <w:abstractNum w:abstractNumId="18" w15:restartNumberingAfterBreak="0">
     <w:nsid w:val="1AF73117"/>
     <w:multiLevelType w:val="hybridMultilevel"/>
     <w:tmpl w:val="FE72DE28"/>
@@ -10347,7 +10990,7 @@
       </w:rPr>
     </w:lvl>
   </w:abstractNum>
-  <w:abstractNum w:abstractNumId="18">
+  <w:abstractNum w:abstractNumId="19" w15:restartNumberingAfterBreak="0">
     <w:nsid w:val="20477B9A"/>
     <w:multiLevelType w:val="hybridMultilevel"/>
     <w:tmpl w:val="08AE39C4"/>
@@ -10433,7 +11076,7 @@
       </w:pPr>
     </w:lvl>
   </w:abstractNum>
-  <w:abstractNum w:abstractNumId="19">
+  <w:abstractNum w:abstractNumId="20" w15:restartNumberingAfterBreak="0">
     <w:nsid w:val="2593283A"/>
     <w:multiLevelType w:val="multilevel"/>
     <w:tmpl w:val="E6C005A2"/>
@@ -10582,7 +11225,7 @@
       </w:rPr>
     </w:lvl>
   </w:abstractNum>
-  <w:abstractNum w:abstractNumId="20">
+  <w:abstractNum w:abstractNumId="21" w15:restartNumberingAfterBreak="0">
     <w:nsid w:val="29BE1AC6"/>
     <w:multiLevelType w:val="hybridMultilevel"/>
     <w:tmpl w:val="A968A06A"/>
@@ -10671,7 +11314,7 @@
       </w:pPr>
     </w:lvl>
   </w:abstractNum>
-  <w:abstractNum w:abstractNumId="21">
+  <w:abstractNum w:abstractNumId="22" w15:restartNumberingAfterBreak="0">
     <w:nsid w:val="2A175E4F"/>
     <w:multiLevelType w:val="hybridMultilevel"/>
     <w:tmpl w:val="6990162E"/>
@@ -10757,7 +11400,7 @@
       </w:pPr>
     </w:lvl>
   </w:abstractNum>
-  <w:abstractNum w:abstractNumId="22">
+  <w:abstractNum w:abstractNumId="23" w15:restartNumberingAfterBreak="0">
     <w:nsid w:val="2B371E31"/>
     <w:multiLevelType w:val="hybridMultilevel"/>
     <w:tmpl w:val="D05859D2"/>
@@ -10843,7 +11486,7 @@
       </w:pPr>
     </w:lvl>
   </w:abstractNum>
-  <w:abstractNum w:abstractNumId="23">
+  <w:abstractNum w:abstractNumId="24" w15:restartNumberingAfterBreak="0">
     <w:nsid w:val="2C0A2CEC"/>
     <w:multiLevelType w:val="hybridMultilevel"/>
     <w:tmpl w:val="2B1E6AC8"/>
@@ -10929,7 +11572,7 @@
       </w:pPr>
     </w:lvl>
   </w:abstractNum>
-  <w:abstractNum w:abstractNumId="24">
+  <w:abstractNum w:abstractNumId="25" w15:restartNumberingAfterBreak="0">
     <w:nsid w:val="2E687933"/>
     <w:multiLevelType w:val="hybridMultilevel"/>
     <w:tmpl w:val="D89ECCB0"/>
@@ -11042,7 +11685,7 @@
       </w:rPr>
     </w:lvl>
   </w:abstractNum>
-  <w:abstractNum w:abstractNumId="25">
+  <w:abstractNum w:abstractNumId="26" w15:restartNumberingAfterBreak="0">
     <w:nsid w:val="35B63DC9"/>
     <w:multiLevelType w:val="hybridMultilevel"/>
     <w:tmpl w:val="2B04AC70"/>
@@ -11128,7 +11771,120 @@
       </w:pPr>
     </w:lvl>
   </w:abstractNum>
-  <w:abstractNum w:abstractNumId="26">
+  <w:abstractNum w:abstractNumId="27" w15:restartNumberingAfterBreak="0">
+    <w:nsid w:val="367617CE"/>
+    <w:multiLevelType w:val="hybridMultilevel"/>
+    <w:tmpl w:val="CCD8FB28"/>
+    <w:lvl w:ilvl="0" w:tplc="2C0A0001">
+      <w:start w:val="1"/>
+      <w:numFmt w:val="bullet"/>
+      <w:lvlText w:val=""/>
+      <w:lvlJc w:val="left"/>
+      <w:pPr>
+        <w:ind w:left="720" w:hanging="360"/>
+      </w:pPr>
+      <w:rPr>
+        <w:rFonts w:ascii="Symbol" w:hAnsi="Symbol" w:hint="default"/>
+      </w:rPr>
+    </w:lvl>
+    <w:lvl w:ilvl="1" w:tplc="2C0A0003" w:tentative="1">
+      <w:start w:val="1"/>
+      <w:numFmt w:val="bullet"/>
+      <w:lvlText w:val="o"/>
+      <w:lvlJc w:val="left"/>
+      <w:pPr>
+        <w:ind w:left="1440" w:hanging="360"/>
+      </w:pPr>
+      <w:rPr>
+        <w:rFonts w:ascii="Courier New" w:hAnsi="Courier New" w:cs="Courier New" w:hint="default"/>
+      </w:rPr>
+    </w:lvl>
+    <w:lvl w:ilvl="2" w:tplc="2C0A0005" w:tentative="1">
+      <w:start w:val="1"/>
+      <w:numFmt w:val="bullet"/>
+      <w:lvlText w:val=""/>
+      <w:lvlJc w:val="left"/>
+      <w:pPr>
+        <w:ind w:left="2160" w:hanging="360"/>
+      </w:pPr>
+      <w:rPr>
+        <w:rFonts w:ascii="Wingdings" w:hAnsi="Wingdings" w:hint="default"/>
+      </w:rPr>
+    </w:lvl>
+    <w:lvl w:ilvl="3" w:tplc="2C0A0001" w:tentative="1">
+      <w:start w:val="1"/>
+      <w:numFmt w:val="bullet"/>
+      <w:lvlText w:val=""/>
+      <w:lvlJc w:val="left"/>
+      <w:pPr>
+        <w:ind w:left="2880" w:hanging="360"/>
+      </w:pPr>
+      <w:rPr>
+        <w:rFonts w:ascii="Symbol" w:hAnsi="Symbol" w:hint="default"/>
+      </w:rPr>
+    </w:lvl>
+    <w:lvl w:ilvl="4" w:tplc="2C0A0003" w:tentative="1">
+      <w:start w:val="1"/>
+      <w:numFmt w:val="bullet"/>
+      <w:lvlText w:val="o"/>
+      <w:lvlJc w:val="left"/>
+      <w:pPr>
+        <w:ind w:left="3600" w:hanging="360"/>
+      </w:pPr>
+      <w:rPr>
+        <w:rFonts w:ascii="Courier New" w:hAnsi="Courier New" w:cs="Courier New" w:hint="default"/>
+      </w:rPr>
+    </w:lvl>
+    <w:lvl w:ilvl="5" w:tplc="2C0A0005" w:tentative="1">
+      <w:start w:val="1"/>
+      <w:numFmt w:val="bullet"/>
+      <w:lvlText w:val=""/>
+      <w:lvlJc w:val="left"/>
+      <w:pPr>
+        <w:ind w:left="4320" w:hanging="360"/>
+      </w:pPr>
+      <w:rPr>
+        <w:rFonts w:ascii="Wingdings" w:hAnsi="Wingdings" w:hint="default"/>
+      </w:rPr>
+    </w:lvl>
+    <w:lvl w:ilvl="6" w:tplc="2C0A0001" w:tentative="1">
+      <w:start w:val="1"/>
+      <w:numFmt w:val="bullet"/>
+      <w:lvlText w:val=""/>
+      <w:lvlJc w:val="left"/>
+      <w:pPr>
+        <w:ind w:left="5040" w:hanging="360"/>
+      </w:pPr>
+      <w:rPr>
+        <w:rFonts w:ascii="Symbol" w:hAnsi="Symbol" w:hint="default"/>
+      </w:rPr>
+    </w:lvl>
+    <w:lvl w:ilvl="7" w:tplc="2C0A0003" w:tentative="1">
+      <w:start w:val="1"/>
+      <w:numFmt w:val="bullet"/>
+      <w:lvlText w:val="o"/>
+      <w:lvlJc w:val="left"/>
+      <w:pPr>
+        <w:ind w:left="5760" w:hanging="360"/>
+      </w:pPr>
+      <w:rPr>
+        <w:rFonts w:ascii="Courier New" w:hAnsi="Courier New" w:cs="Courier New" w:hint="default"/>
+      </w:rPr>
+    </w:lvl>
+    <w:lvl w:ilvl="8" w:tplc="2C0A0005" w:tentative="1">
+      <w:start w:val="1"/>
+      <w:numFmt w:val="bullet"/>
+      <w:lvlText w:val=""/>
+      <w:lvlJc w:val="left"/>
+      <w:pPr>
+        <w:ind w:left="6480" w:hanging="360"/>
+      </w:pPr>
+      <w:rPr>
+        <w:rFonts w:ascii="Wingdings" w:hAnsi="Wingdings" w:hint="default"/>
+      </w:rPr>
+    </w:lvl>
+  </w:abstractNum>
+  <w:abstractNum w:abstractNumId="28" w15:restartNumberingAfterBreak="0">
     <w:nsid w:val="38777CD3"/>
     <w:multiLevelType w:val="hybridMultilevel"/>
     <w:tmpl w:val="9C9226E4"/>
@@ -11214,7 +11970,7 @@
       </w:pPr>
     </w:lvl>
   </w:abstractNum>
-  <w:abstractNum w:abstractNumId="27">
+  <w:abstractNum w:abstractNumId="29" w15:restartNumberingAfterBreak="0">
     <w:nsid w:val="42E93270"/>
     <w:multiLevelType w:val="multilevel"/>
     <w:tmpl w:val="8234A696"/>
@@ -11357,7 +12113,7 @@
       </w:rPr>
     </w:lvl>
   </w:abstractNum>
-  <w:abstractNum w:abstractNumId="28">
+  <w:abstractNum w:abstractNumId="30" w15:restartNumberingAfterBreak="0">
     <w:nsid w:val="46E3368E"/>
     <w:multiLevelType w:val="hybridMultilevel"/>
     <w:tmpl w:val="5248EF5C"/>
@@ -11443,7 +12199,120 @@
       </w:pPr>
     </w:lvl>
   </w:abstractNum>
-  <w:abstractNum w:abstractNumId="29">
+  <w:abstractNum w:abstractNumId="31" w15:restartNumberingAfterBreak="0">
+    <w:nsid w:val="48CE5171"/>
+    <w:multiLevelType w:val="hybridMultilevel"/>
+    <w:tmpl w:val="8A1E2ED8"/>
+    <w:lvl w:ilvl="0" w:tplc="2C0A0001">
+      <w:start w:val="1"/>
+      <w:numFmt w:val="bullet"/>
+      <w:lvlText w:val=""/>
+      <w:lvlJc w:val="left"/>
+      <w:pPr>
+        <w:ind w:left="720" w:hanging="360"/>
+      </w:pPr>
+      <w:rPr>
+        <w:rFonts w:ascii="Symbol" w:hAnsi="Symbol" w:hint="default"/>
+      </w:rPr>
+    </w:lvl>
+    <w:lvl w:ilvl="1" w:tplc="2C0A0003" w:tentative="1">
+      <w:start w:val="1"/>
+      <w:numFmt w:val="bullet"/>
+      <w:lvlText w:val="o"/>
+      <w:lvlJc w:val="left"/>
+      <w:pPr>
+        <w:ind w:left="1440" w:hanging="360"/>
+      </w:pPr>
+      <w:rPr>
+        <w:rFonts w:ascii="Courier New" w:hAnsi="Courier New" w:cs="Courier New" w:hint="default"/>
+      </w:rPr>
+    </w:lvl>
+    <w:lvl w:ilvl="2" w:tplc="2C0A0005" w:tentative="1">
+      <w:start w:val="1"/>
+      <w:numFmt w:val="bullet"/>
+      <w:lvlText w:val=""/>
+      <w:lvlJc w:val="left"/>
+      <w:pPr>
+        <w:ind w:left="2160" w:hanging="360"/>
+      </w:pPr>
+      <w:rPr>
+        <w:rFonts w:ascii="Wingdings" w:hAnsi="Wingdings" w:hint="default"/>
+      </w:rPr>
+    </w:lvl>
+    <w:lvl w:ilvl="3" w:tplc="2C0A0001" w:tentative="1">
+      <w:start w:val="1"/>
+      <w:numFmt w:val="bullet"/>
+      <w:lvlText w:val=""/>
+      <w:lvlJc w:val="left"/>
+      <w:pPr>
+        <w:ind w:left="2880" w:hanging="360"/>
+      </w:pPr>
+      <w:rPr>
+        <w:rFonts w:ascii="Symbol" w:hAnsi="Symbol" w:hint="default"/>
+      </w:rPr>
+    </w:lvl>
+    <w:lvl w:ilvl="4" w:tplc="2C0A0003" w:tentative="1">
+      <w:start w:val="1"/>
+      <w:numFmt w:val="bullet"/>
+      <w:lvlText w:val="o"/>
+      <w:lvlJc w:val="left"/>
+      <w:pPr>
+        <w:ind w:left="3600" w:hanging="360"/>
+      </w:pPr>
+      <w:rPr>
+        <w:rFonts w:ascii="Courier New" w:hAnsi="Courier New" w:cs="Courier New" w:hint="default"/>
+      </w:rPr>
+    </w:lvl>
+    <w:lvl w:ilvl="5" w:tplc="2C0A0005" w:tentative="1">
+      <w:start w:val="1"/>
+      <w:numFmt w:val="bullet"/>
+      <w:lvlText w:val=""/>
+      <w:lvlJc w:val="left"/>
+      <w:pPr>
+        <w:ind w:left="4320" w:hanging="360"/>
+      </w:pPr>
+      <w:rPr>
+        <w:rFonts w:ascii="Wingdings" w:hAnsi="Wingdings" w:hint="default"/>
+      </w:rPr>
+    </w:lvl>
+    <w:lvl w:ilvl="6" w:tplc="2C0A0001" w:tentative="1">
+      <w:start w:val="1"/>
+      <w:numFmt w:val="bullet"/>
+      <w:lvlText w:val=""/>
+      <w:lvlJc w:val="left"/>
+      <w:pPr>
+        <w:ind w:left="5040" w:hanging="360"/>
+      </w:pPr>
+      <w:rPr>
+        <w:rFonts w:ascii="Symbol" w:hAnsi="Symbol" w:hint="default"/>
+      </w:rPr>
+    </w:lvl>
+    <w:lvl w:ilvl="7" w:tplc="2C0A0003" w:tentative="1">
+      <w:start w:val="1"/>
+      <w:numFmt w:val="bullet"/>
+      <w:lvlText w:val="o"/>
+      <w:lvlJc w:val="left"/>
+      <w:pPr>
+        <w:ind w:left="5760" w:hanging="360"/>
+      </w:pPr>
+      <w:rPr>
+        <w:rFonts w:ascii="Courier New" w:hAnsi="Courier New" w:cs="Courier New" w:hint="default"/>
+      </w:rPr>
+    </w:lvl>
+    <w:lvl w:ilvl="8" w:tplc="2C0A0005" w:tentative="1">
+      <w:start w:val="1"/>
+      <w:numFmt w:val="bullet"/>
+      <w:lvlText w:val=""/>
+      <w:lvlJc w:val="left"/>
+      <w:pPr>
+        <w:ind w:left="6480" w:hanging="360"/>
+      </w:pPr>
+      <w:rPr>
+        <w:rFonts w:ascii="Wingdings" w:hAnsi="Wingdings" w:hint="default"/>
+      </w:rPr>
+    </w:lvl>
+  </w:abstractNum>
+  <w:abstractNum w:abstractNumId="32" w15:restartNumberingAfterBreak="0">
     <w:nsid w:val="4D713BD0"/>
     <w:multiLevelType w:val="hybridMultilevel"/>
     <w:tmpl w:val="6990162E"/>
@@ -11529,7 +12398,7 @@
       </w:pPr>
     </w:lvl>
   </w:abstractNum>
-  <w:abstractNum w:abstractNumId="30">
+  <w:abstractNum w:abstractNumId="33" w15:restartNumberingAfterBreak="0">
     <w:nsid w:val="4D7A051E"/>
     <w:multiLevelType w:val="multilevel"/>
     <w:tmpl w:val="176E5C32"/>
@@ -11678,7 +12547,7 @@
       </w:rPr>
     </w:lvl>
   </w:abstractNum>
-  <w:abstractNum w:abstractNumId="31">
+  <w:abstractNum w:abstractNumId="34" w15:restartNumberingAfterBreak="0">
     <w:nsid w:val="4DE63955"/>
     <w:multiLevelType w:val="multilevel"/>
     <w:tmpl w:val="78D887D8"/>
@@ -11827,7 +12696,120 @@
       </w:rPr>
     </w:lvl>
   </w:abstractNum>
-  <w:abstractNum w:abstractNumId="32">
+  <w:abstractNum w:abstractNumId="35" w15:restartNumberingAfterBreak="0">
+    <w:nsid w:val="4E12599D"/>
+    <w:multiLevelType w:val="hybridMultilevel"/>
+    <w:tmpl w:val="507AE594"/>
+    <w:lvl w:ilvl="0" w:tplc="2C0A0001">
+      <w:start w:val="1"/>
+      <w:numFmt w:val="bullet"/>
+      <w:lvlText w:val=""/>
+      <w:lvlJc w:val="left"/>
+      <w:pPr>
+        <w:ind w:left="720" w:hanging="360"/>
+      </w:pPr>
+      <w:rPr>
+        <w:rFonts w:ascii="Symbol" w:hAnsi="Symbol" w:hint="default"/>
+      </w:rPr>
+    </w:lvl>
+    <w:lvl w:ilvl="1" w:tplc="2C0A0003" w:tentative="1">
+      <w:start w:val="1"/>
+      <w:numFmt w:val="bullet"/>
+      <w:lvlText w:val="o"/>
+      <w:lvlJc w:val="left"/>
+      <w:pPr>
+        <w:ind w:left="1440" w:hanging="360"/>
+      </w:pPr>
+      <w:rPr>
+        <w:rFonts w:ascii="Courier New" w:hAnsi="Courier New" w:cs="Courier New" w:hint="default"/>
+      </w:rPr>
+    </w:lvl>
+    <w:lvl w:ilvl="2" w:tplc="2C0A0005" w:tentative="1">
+      <w:start w:val="1"/>
+      <w:numFmt w:val="bullet"/>
+      <w:lvlText w:val=""/>
+      <w:lvlJc w:val="left"/>
+      <w:pPr>
+        <w:ind w:left="2160" w:hanging="360"/>
+      </w:pPr>
+      <w:rPr>
+        <w:rFonts w:ascii="Wingdings" w:hAnsi="Wingdings" w:hint="default"/>
+      </w:rPr>
+    </w:lvl>
+    <w:lvl w:ilvl="3" w:tplc="2C0A0001" w:tentative="1">
+      <w:start w:val="1"/>
+      <w:numFmt w:val="bullet"/>
+      <w:lvlText w:val=""/>
+      <w:lvlJc w:val="left"/>
+      <w:pPr>
+        <w:ind w:left="2880" w:hanging="360"/>
+      </w:pPr>
+      <w:rPr>
+        <w:rFonts w:ascii="Symbol" w:hAnsi="Symbol" w:hint="default"/>
+      </w:rPr>
+    </w:lvl>
+    <w:lvl w:ilvl="4" w:tplc="2C0A0003" w:tentative="1">
+      <w:start w:val="1"/>
+      <w:numFmt w:val="bullet"/>
+      <w:lvlText w:val="o"/>
+      <w:lvlJc w:val="left"/>
+      <w:pPr>
+        <w:ind w:left="3600" w:hanging="360"/>
+      </w:pPr>
+      <w:rPr>
+        <w:rFonts w:ascii="Courier New" w:hAnsi="Courier New" w:cs="Courier New" w:hint="default"/>
+      </w:rPr>
+    </w:lvl>
+    <w:lvl w:ilvl="5" w:tplc="2C0A0005" w:tentative="1">
+      <w:start w:val="1"/>
+      <w:numFmt w:val="bullet"/>
+      <w:lvlText w:val=""/>
+      <w:lvlJc w:val="left"/>
+      <w:pPr>
+        <w:ind w:left="4320" w:hanging="360"/>
+      </w:pPr>
+      <w:rPr>
+        <w:rFonts w:ascii="Wingdings" w:hAnsi="Wingdings" w:hint="default"/>
+      </w:rPr>
+    </w:lvl>
+    <w:lvl w:ilvl="6" w:tplc="2C0A0001" w:tentative="1">
+      <w:start w:val="1"/>
+      <w:numFmt w:val="bullet"/>
+      <w:lvlText w:val=""/>
+      <w:lvlJc w:val="left"/>
+      <w:pPr>
+        <w:ind w:left="5040" w:hanging="360"/>
+      </w:pPr>
+      <w:rPr>
+        <w:rFonts w:ascii="Symbol" w:hAnsi="Symbol" w:hint="default"/>
+      </w:rPr>
+    </w:lvl>
+    <w:lvl w:ilvl="7" w:tplc="2C0A0003" w:tentative="1">
+      <w:start w:val="1"/>
+      <w:numFmt w:val="bullet"/>
+      <w:lvlText w:val="o"/>
+      <w:lvlJc w:val="left"/>
+      <w:pPr>
+        <w:ind w:left="5760" w:hanging="360"/>
+      </w:pPr>
+      <w:rPr>
+        <w:rFonts w:ascii="Courier New" w:hAnsi="Courier New" w:cs="Courier New" w:hint="default"/>
+      </w:rPr>
+    </w:lvl>
+    <w:lvl w:ilvl="8" w:tplc="2C0A0005" w:tentative="1">
+      <w:start w:val="1"/>
+      <w:numFmt w:val="bullet"/>
+      <w:lvlText w:val=""/>
+      <w:lvlJc w:val="left"/>
+      <w:pPr>
+        <w:ind w:left="6480" w:hanging="360"/>
+      </w:pPr>
+      <w:rPr>
+        <w:rFonts w:ascii="Wingdings" w:hAnsi="Wingdings" w:hint="default"/>
+      </w:rPr>
+    </w:lvl>
+  </w:abstractNum>
+  <w:abstractNum w:abstractNumId="36" w15:restartNumberingAfterBreak="0">
     <w:nsid w:val="4E380C86"/>
     <w:multiLevelType w:val="hybridMultilevel"/>
     <w:tmpl w:val="2954FD7A"/>
@@ -11913,7 +12895,7 @@
       </w:pPr>
     </w:lvl>
   </w:abstractNum>
-  <w:abstractNum w:abstractNumId="33">
+  <w:abstractNum w:abstractNumId="37" w15:restartNumberingAfterBreak="0">
     <w:nsid w:val="4FC27BE7"/>
     <w:multiLevelType w:val="hybridMultilevel"/>
     <w:tmpl w:val="628AC468"/>
@@ -12026,7 +13008,7 @@
       </w:rPr>
     </w:lvl>
   </w:abstractNum>
-  <w:abstractNum w:abstractNumId="34">
+  <w:abstractNum w:abstractNumId="38" w15:restartNumberingAfterBreak="0">
     <w:nsid w:val="52D90BB8"/>
     <w:multiLevelType w:val="hybridMultilevel"/>
     <w:tmpl w:val="1D2461DE"/>
@@ -12140,7 +13122,7 @@
       </w:rPr>
     </w:lvl>
   </w:abstractNum>
-  <w:abstractNum w:abstractNumId="35">
+  <w:abstractNum w:abstractNumId="39" w15:restartNumberingAfterBreak="0">
     <w:nsid w:val="55DB7920"/>
     <w:multiLevelType w:val="hybridMultilevel"/>
     <w:tmpl w:val="2E2A5262"/>
@@ -12226,7 +13208,7 @@
       </w:pPr>
     </w:lvl>
   </w:abstractNum>
-  <w:abstractNum w:abstractNumId="36">
+  <w:abstractNum w:abstractNumId="40" w15:restartNumberingAfterBreak="0">
     <w:nsid w:val="57397306"/>
     <w:multiLevelType w:val="hybridMultilevel"/>
     <w:tmpl w:val="10969968"/>
@@ -12312,7 +13294,7 @@
       </w:pPr>
     </w:lvl>
   </w:abstractNum>
-  <w:abstractNum w:abstractNumId="37">
+  <w:abstractNum w:abstractNumId="41" w15:restartNumberingAfterBreak="0">
     <w:nsid w:val="5DFF4E19"/>
     <w:multiLevelType w:val="hybridMultilevel"/>
     <w:tmpl w:val="8C24E9C6"/>
@@ -12398,7 +13380,7 @@
       </w:pPr>
     </w:lvl>
   </w:abstractNum>
-  <w:abstractNum w:abstractNumId="38">
+  <w:abstractNum w:abstractNumId="42" w15:restartNumberingAfterBreak="0">
     <w:nsid w:val="62064165"/>
     <w:multiLevelType w:val="hybridMultilevel"/>
     <w:tmpl w:val="94E80DA0"/>
@@ -12484,7 +13466,7 @@
       </w:pPr>
     </w:lvl>
   </w:abstractNum>
-  <w:abstractNum w:abstractNumId="39">
+  <w:abstractNum w:abstractNumId="43" w15:restartNumberingAfterBreak="0">
     <w:nsid w:val="622D117C"/>
     <w:multiLevelType w:val="hybridMultilevel"/>
     <w:tmpl w:val="F70C1214"/>
@@ -12570,7 +13552,7 @@
       </w:pPr>
     </w:lvl>
   </w:abstractNum>
-  <w:abstractNum w:abstractNumId="40">
+  <w:abstractNum w:abstractNumId="44" w15:restartNumberingAfterBreak="0">
     <w:nsid w:val="63A62B6B"/>
     <w:multiLevelType w:val="hybridMultilevel"/>
     <w:tmpl w:val="B5BA58C8"/>
@@ -12656,7 +13638,7 @@
       </w:pPr>
     </w:lvl>
   </w:abstractNum>
-  <w:abstractNum w:abstractNumId="41">
+  <w:abstractNum w:abstractNumId="45" w15:restartNumberingAfterBreak="0">
     <w:nsid w:val="64F13290"/>
     <w:multiLevelType w:val="hybridMultilevel"/>
     <w:tmpl w:val="C4767A58"/>
@@ -12742,7 +13724,7 @@
       </w:pPr>
     </w:lvl>
   </w:abstractNum>
-  <w:abstractNum w:abstractNumId="42">
+  <w:abstractNum w:abstractNumId="46" w15:restartNumberingAfterBreak="0">
     <w:nsid w:val="67905798"/>
     <w:multiLevelType w:val="hybridMultilevel"/>
     <w:tmpl w:val="729E7876"/>
@@ -12828,7 +13810,7 @@
       </w:pPr>
     </w:lvl>
   </w:abstractNum>
-  <w:abstractNum w:abstractNumId="43">
+  <w:abstractNum w:abstractNumId="47" w15:restartNumberingAfterBreak="0">
     <w:nsid w:val="691F1A83"/>
     <w:multiLevelType w:val="hybridMultilevel"/>
     <w:tmpl w:val="F59644D8"/>
@@ -12941,7 +13923,7 @@
       </w:rPr>
     </w:lvl>
   </w:abstractNum>
-  <w:abstractNum w:abstractNumId="44">
+  <w:abstractNum w:abstractNumId="48" w15:restartNumberingAfterBreak="0">
     <w:nsid w:val="6CDD18B0"/>
     <w:multiLevelType w:val="hybridMultilevel"/>
     <w:tmpl w:val="BCEE9FAC"/>
@@ -13054,7 +14036,7 @@
       </w:rPr>
     </w:lvl>
   </w:abstractNum>
-  <w:abstractNum w:abstractNumId="45">
+  <w:abstractNum w:abstractNumId="49" w15:restartNumberingAfterBreak="0">
     <w:nsid w:val="6D4A0E40"/>
     <w:multiLevelType w:val="hybridMultilevel"/>
     <w:tmpl w:val="B57CFBD8"/>
@@ -13167,7 +14149,7 @@
       </w:rPr>
     </w:lvl>
   </w:abstractNum>
-  <w:abstractNum w:abstractNumId="46">
+  <w:abstractNum w:abstractNumId="50" w15:restartNumberingAfterBreak="0">
     <w:nsid w:val="6DD67DB2"/>
     <w:multiLevelType w:val="multilevel"/>
     <w:tmpl w:val="DF4ADB0E"/>
@@ -13316,7 +14298,7 @@
       </w:rPr>
     </w:lvl>
   </w:abstractNum>
-  <w:abstractNum w:abstractNumId="47">
+  <w:abstractNum w:abstractNumId="51" w15:restartNumberingAfterBreak="0">
     <w:nsid w:val="6F973441"/>
     <w:multiLevelType w:val="hybridMultilevel"/>
     <w:tmpl w:val="F8CA0D70"/>
@@ -13405,7 +14387,7 @@
       </w:pPr>
     </w:lvl>
   </w:abstractNum>
-  <w:abstractNum w:abstractNumId="48">
+  <w:abstractNum w:abstractNumId="52" w15:restartNumberingAfterBreak="0">
     <w:nsid w:val="702A544E"/>
     <w:multiLevelType w:val="hybridMultilevel"/>
     <w:tmpl w:val="FCB66220"/>
@@ -13491,7 +14473,7 @@
       </w:pPr>
     </w:lvl>
   </w:abstractNum>
-  <w:abstractNum w:abstractNumId="49">
+  <w:abstractNum w:abstractNumId="53" w15:restartNumberingAfterBreak="0">
     <w:nsid w:val="73C3634B"/>
     <w:multiLevelType w:val="hybridMultilevel"/>
     <w:tmpl w:val="9C9226E4"/>
@@ -13577,7 +14559,7 @@
       </w:pPr>
     </w:lvl>
   </w:abstractNum>
-  <w:abstractNum w:abstractNumId="50">
+  <w:abstractNum w:abstractNumId="54" w15:restartNumberingAfterBreak="0">
     <w:nsid w:val="766E3AD7"/>
     <w:multiLevelType w:val="hybridMultilevel"/>
     <w:tmpl w:val="2628181E"/>
@@ -13663,7 +14645,7 @@
       </w:pPr>
     </w:lvl>
   </w:abstractNum>
-  <w:abstractNum w:abstractNumId="51">
+  <w:abstractNum w:abstractNumId="55" w15:restartNumberingAfterBreak="0">
     <w:nsid w:val="776350DD"/>
     <w:multiLevelType w:val="hybridMultilevel"/>
     <w:tmpl w:val="D86E6BAE"/>
@@ -13749,7 +14731,7 @@
       </w:pPr>
     </w:lvl>
   </w:abstractNum>
-  <w:abstractNum w:abstractNumId="52">
+  <w:abstractNum w:abstractNumId="56" w15:restartNumberingAfterBreak="0">
     <w:nsid w:val="7D57442E"/>
     <w:multiLevelType w:val="hybridMultilevel"/>
     <w:tmpl w:val="B17C9558"/>
@@ -13835,7 +14817,7 @@
       </w:pPr>
     </w:lvl>
   </w:abstractNum>
-  <w:abstractNum w:abstractNumId="53">
+  <w:abstractNum w:abstractNumId="57" w15:restartNumberingAfterBreak="0">
     <w:nsid w:val="7DD64906"/>
     <w:multiLevelType w:val="hybridMultilevel"/>
     <w:tmpl w:val="795E7434"/>
@@ -13949,174 +14931,186 @@
       </w:rPr>
     </w:lvl>
   </w:abstractNum>
-  <w:num w:numId="1">
+  <w:num w:numId="1" w16cid:durableId="995956754">
+    <w:abstractNumId w:val="57"/>
+  </w:num>
+  <w:num w:numId="2" w16cid:durableId="483815716">
+    <w:abstractNumId w:val="38"/>
+  </w:num>
+  <w:num w:numId="3" w16cid:durableId="1348867835">
+    <w:abstractNumId w:val="29"/>
+  </w:num>
+  <w:num w:numId="4" w16cid:durableId="1459224702">
+    <w:abstractNumId w:val="10"/>
+  </w:num>
+  <w:num w:numId="5" w16cid:durableId="1927684195">
+    <w:abstractNumId w:val="49"/>
+  </w:num>
+  <w:num w:numId="6" w16cid:durableId="975374597">
+    <w:abstractNumId w:val="6"/>
+  </w:num>
+  <w:num w:numId="7" w16cid:durableId="427386630">
+    <w:abstractNumId w:val="4"/>
+  </w:num>
+  <w:num w:numId="8" w16cid:durableId="1643000621">
+    <w:abstractNumId w:val="9"/>
+  </w:num>
+  <w:num w:numId="9" w16cid:durableId="1684279869">
+    <w:abstractNumId w:val="56"/>
+  </w:num>
+  <w:num w:numId="10" w16cid:durableId="1437604086">
+    <w:abstractNumId w:val="43"/>
+  </w:num>
+  <w:num w:numId="11" w16cid:durableId="595289028">
+    <w:abstractNumId w:val="52"/>
+  </w:num>
+  <w:num w:numId="12" w16cid:durableId="438985660">
+    <w:abstractNumId w:val="23"/>
+  </w:num>
+  <w:num w:numId="13" w16cid:durableId="2021540173">
+    <w:abstractNumId w:val="15"/>
+  </w:num>
+  <w:num w:numId="14" w16cid:durableId="383604509">
+    <w:abstractNumId w:val="51"/>
+  </w:num>
+  <w:num w:numId="15" w16cid:durableId="623772122">
+    <w:abstractNumId w:val="36"/>
+  </w:num>
+  <w:num w:numId="16" w16cid:durableId="1569069679">
+    <w:abstractNumId w:val="42"/>
+  </w:num>
+  <w:num w:numId="17" w16cid:durableId="542064294">
+    <w:abstractNumId w:val="8"/>
+  </w:num>
+  <w:num w:numId="18" w16cid:durableId="222714737">
+    <w:abstractNumId w:val="17"/>
+  </w:num>
+  <w:num w:numId="19" w16cid:durableId="274598453">
+    <w:abstractNumId w:val="26"/>
+  </w:num>
+  <w:num w:numId="20" w16cid:durableId="434178259">
+    <w:abstractNumId w:val="7"/>
+  </w:num>
+  <w:num w:numId="21" w16cid:durableId="723523577">
+    <w:abstractNumId w:val="11"/>
+  </w:num>
+  <w:num w:numId="22" w16cid:durableId="217324263">
+    <w:abstractNumId w:val="39"/>
+  </w:num>
+  <w:num w:numId="23" w16cid:durableId="1242527880">
+    <w:abstractNumId w:val="55"/>
+  </w:num>
+  <w:num w:numId="24" w16cid:durableId="1353413212">
     <w:abstractNumId w:val="53"/>
   </w:num>
-  <w:num w:numId="2">
+  <w:num w:numId="25" w16cid:durableId="1415857593">
+    <w:abstractNumId w:val="12"/>
+  </w:num>
+  <w:num w:numId="26" w16cid:durableId="297996418">
+    <w:abstractNumId w:val="46"/>
+  </w:num>
+  <w:num w:numId="27" w16cid:durableId="883712113">
+    <w:abstractNumId w:val="19"/>
+  </w:num>
+  <w:num w:numId="28" w16cid:durableId="1799763233">
+    <w:abstractNumId w:val="16"/>
+  </w:num>
+  <w:num w:numId="29" w16cid:durableId="1149325840">
+    <w:abstractNumId w:val="48"/>
+  </w:num>
+  <w:num w:numId="30" w16cid:durableId="1011680606">
+    <w:abstractNumId w:val="44"/>
+  </w:num>
+  <w:num w:numId="31" w16cid:durableId="1857503581">
+    <w:abstractNumId w:val="25"/>
+  </w:num>
+  <w:num w:numId="32" w16cid:durableId="691610278">
+    <w:abstractNumId w:val="32"/>
+  </w:num>
+  <w:num w:numId="33" w16cid:durableId="1128085309">
+    <w:abstractNumId w:val="18"/>
+  </w:num>
+  <w:num w:numId="34" w16cid:durableId="1046949702">
+    <w:abstractNumId w:val="47"/>
+  </w:num>
+  <w:num w:numId="35" w16cid:durableId="2040546075">
+    <w:abstractNumId w:val="37"/>
+  </w:num>
+  <w:num w:numId="36" w16cid:durableId="2121410264">
+    <w:abstractNumId w:val="22"/>
+  </w:num>
+  <w:num w:numId="37" w16cid:durableId="273171860">
+    <w:abstractNumId w:val="30"/>
+  </w:num>
+  <w:num w:numId="38" w16cid:durableId="468402499">
+    <w:abstractNumId w:val="0"/>
+  </w:num>
+  <w:num w:numId="39" w16cid:durableId="595015080">
+    <w:abstractNumId w:val="28"/>
+  </w:num>
+  <w:num w:numId="40" w16cid:durableId="1718774185">
+    <w:abstractNumId w:val="40"/>
+  </w:num>
+  <w:num w:numId="41" w16cid:durableId="1429078972">
+    <w:abstractNumId w:val="45"/>
+  </w:num>
+  <w:num w:numId="42" w16cid:durableId="1593002947">
+    <w:abstractNumId w:val="24"/>
+  </w:num>
+  <w:num w:numId="43" w16cid:durableId="1633246214">
+    <w:abstractNumId w:val="54"/>
+  </w:num>
+  <w:num w:numId="44" w16cid:durableId="770928358">
+    <w:abstractNumId w:val="5"/>
+  </w:num>
+  <w:num w:numId="45" w16cid:durableId="251161996">
+    <w:abstractNumId w:val="33"/>
+  </w:num>
+  <w:num w:numId="46" w16cid:durableId="1872571885">
+    <w:abstractNumId w:val="20"/>
+  </w:num>
+  <w:num w:numId="47" w16cid:durableId="515072013">
     <w:abstractNumId w:val="34"/>
   </w:num>
-  <w:num w:numId="3">
+  <w:num w:numId="48" w16cid:durableId="134105899">
+    <w:abstractNumId w:val="50"/>
+  </w:num>
+  <w:num w:numId="49" w16cid:durableId="775322746">
+    <w:abstractNumId w:val="41"/>
+  </w:num>
+  <w:num w:numId="50" w16cid:durableId="209195885">
+    <w:abstractNumId w:val="3"/>
+  </w:num>
+  <w:num w:numId="51" w16cid:durableId="1599025510">
+    <w:abstractNumId w:val="2"/>
+  </w:num>
+  <w:num w:numId="52" w16cid:durableId="829754913">
+    <w:abstractNumId w:val="1"/>
+  </w:num>
+  <w:num w:numId="53" w16cid:durableId="620380146">
+    <w:abstractNumId w:val="14"/>
+  </w:num>
+  <w:num w:numId="54" w16cid:durableId="1884556390">
+    <w:abstractNumId w:val="21"/>
+  </w:num>
+  <w:num w:numId="55" w16cid:durableId="101465489">
     <w:abstractNumId w:val="27"/>
   </w:num>
-  <w:num w:numId="4">
-    <w:abstractNumId w:val="10"/>
+  <w:num w:numId="56" w16cid:durableId="1808162131">
+    <w:abstractNumId w:val="13"/>
   </w:num>
-  <w:num w:numId="5">
-    <w:abstractNumId w:val="45"/>
-  </w:num>
-  <w:num w:numId="6">
-    <w:abstractNumId w:val="6"/>
-  </w:num>
-  <w:num w:numId="7">
-    <w:abstractNumId w:val="4"/>
-  </w:num>
-  <w:num w:numId="8">
-    <w:abstractNumId w:val="9"/>
-  </w:num>
-  <w:num w:numId="9">
-    <w:abstractNumId w:val="52"/>
-  </w:num>
-  <w:num w:numId="10">
-    <w:abstractNumId w:val="39"/>
-  </w:num>
-  <w:num w:numId="11">
-    <w:abstractNumId w:val="48"/>
-  </w:num>
-  <w:num w:numId="12">
-    <w:abstractNumId w:val="22"/>
-  </w:num>
-  <w:num w:numId="13">
-    <w:abstractNumId w:val="14"/>
-  </w:num>
-  <w:num w:numId="14">
-    <w:abstractNumId w:val="47"/>
-  </w:num>
-  <w:num w:numId="15">
-    <w:abstractNumId w:val="32"/>
-  </w:num>
-  <w:num w:numId="16">
-    <w:abstractNumId w:val="38"/>
-  </w:num>
-  <w:num w:numId="17">
-    <w:abstractNumId w:val="8"/>
-  </w:num>
-  <w:num w:numId="18">
-    <w:abstractNumId w:val="16"/>
-  </w:num>
-  <w:num w:numId="19">
-    <w:abstractNumId w:val="25"/>
-  </w:num>
-  <w:num w:numId="20">
-    <w:abstractNumId w:val="7"/>
-  </w:num>
-  <w:num w:numId="21">
-    <w:abstractNumId w:val="11"/>
-  </w:num>
-  <w:num w:numId="22">
+  <w:num w:numId="57" w16cid:durableId="1753701447">
     <w:abstractNumId w:val="35"/>
   </w:num>
-  <w:num w:numId="23">
-    <w:abstractNumId w:val="51"/>
-  </w:num>
-  <w:num w:numId="24">
-    <w:abstractNumId w:val="49"/>
-  </w:num>
-  <w:num w:numId="25">
-    <w:abstractNumId w:val="12"/>
-  </w:num>
-  <w:num w:numId="26">
-    <w:abstractNumId w:val="42"/>
-  </w:num>
-  <w:num w:numId="27">
-    <w:abstractNumId w:val="18"/>
-  </w:num>
-  <w:num w:numId="28">
-    <w:abstractNumId w:val="15"/>
-  </w:num>
-  <w:num w:numId="29">
-    <w:abstractNumId w:val="44"/>
-  </w:num>
-  <w:num w:numId="30">
-    <w:abstractNumId w:val="40"/>
-  </w:num>
-  <w:num w:numId="31">
-    <w:abstractNumId w:val="24"/>
-  </w:num>
-  <w:num w:numId="32">
-    <w:abstractNumId w:val="29"/>
-  </w:num>
-  <w:num w:numId="33">
-    <w:abstractNumId w:val="17"/>
-  </w:num>
-  <w:num w:numId="34">
-    <w:abstractNumId w:val="43"/>
-  </w:num>
-  <w:num w:numId="35">
-    <w:abstractNumId w:val="33"/>
-  </w:num>
-  <w:num w:numId="36">
-    <w:abstractNumId w:val="21"/>
-  </w:num>
-  <w:num w:numId="37">
-    <w:abstractNumId w:val="28"/>
-  </w:num>
-  <w:num w:numId="38">
-    <w:abstractNumId w:val="0"/>
-  </w:num>
-  <w:num w:numId="39">
-    <w:abstractNumId w:val="26"/>
-  </w:num>
-  <w:num w:numId="40">
-    <w:abstractNumId w:val="36"/>
-  </w:num>
-  <w:num w:numId="41">
-    <w:abstractNumId w:val="41"/>
-  </w:num>
-  <w:num w:numId="42">
-    <w:abstractNumId w:val="23"/>
-  </w:num>
-  <w:num w:numId="43">
-    <w:abstractNumId w:val="50"/>
-  </w:num>
-  <w:num w:numId="44">
-    <w:abstractNumId w:val="5"/>
-  </w:num>
-  <w:num w:numId="45">
-    <w:abstractNumId w:val="30"/>
-  </w:num>
-  <w:num w:numId="46">
-    <w:abstractNumId w:val="19"/>
-  </w:num>
-  <w:num w:numId="47">
+  <w:num w:numId="58" w16cid:durableId="2013143440">
     <w:abstractNumId w:val="31"/>
-  </w:num>
-  <w:num w:numId="48">
-    <w:abstractNumId w:val="46"/>
-  </w:num>
-  <w:num w:numId="49">
-    <w:abstractNumId w:val="37"/>
-  </w:num>
-  <w:num w:numId="50">
-    <w:abstractNumId w:val="3"/>
-  </w:num>
-  <w:num w:numId="51">
-    <w:abstractNumId w:val="2"/>
-  </w:num>
-  <w:num w:numId="52">
-    <w:abstractNumId w:val="1"/>
-  </w:num>
-  <w:num w:numId="53">
-    <w:abstractNumId w:val="13"/>
-  </w:num>
-  <w:num w:numId="54">
-    <w:abstractNumId w:val="20"/>
   </w:num>
   <w:numIdMacAtCleanup w:val="44"/>
 </w:numbering>
 </file>
 
 <file path=word/styles.xml><?xml version="1.0" encoding="utf-8"?>
-<w:styles xmlns:r="http://schemas.openxmlformats.org/officeDocument/2006/relationships" xmlns:w="http://schemas.openxmlformats.org/wordprocessingml/2006/main">
+<w:styles xmlns:mc="http://schemas.openxmlformats.org/markup-compatibility/2006" xmlns:r="http://schemas.openxmlformats.org/officeDocument/2006/relationships" xmlns:w="http://schemas.openxmlformats.org/wordprocessingml/2006/main" xmlns:w14="http://schemas.microsoft.com/office/word/2010/wordml" xmlns:w15="http://schemas.microsoft.com/office/word/2012/wordml" xmlns:w16cex="http://schemas.microsoft.com/office/word/2018/wordml/cex" xmlns:w16cid="http://schemas.microsoft.com/office/word/2016/wordml/cid" xmlns:w16="http://schemas.microsoft.com/office/word/2018/wordml" xmlns:w16sdtdh="http://schemas.microsoft.com/office/word/2020/wordml/sdtdatahash" xmlns:w16se="http://schemas.microsoft.com/office/word/2015/wordml/symex" mc:Ignorable="w14 w15 w16se w16cid w16 w16cex w16sdtdh">
   <w:docDefaults>
     <w:rPrDefault>
       <w:rPr>
@@ -14126,145 +15120,383 @@
     </w:rPrDefault>
     <w:pPrDefault/>
   </w:docDefaults>
-  <w:latentStyles w:defLockedState="0" w:defUIPriority="99" w:defSemiHidden="1" w:defUnhideWhenUsed="1" w:defQFormat="0" w:count="267">
-    <w:lsdException w:name="Normal" w:semiHidden="0" w:uiPriority="0" w:unhideWhenUsed="0" w:qFormat="1"/>
-    <w:lsdException w:name="heading 1" w:semiHidden="0" w:uiPriority="0" w:unhideWhenUsed="0" w:qFormat="1"/>
-    <w:lsdException w:name="heading 2" w:uiPriority="0" w:qFormat="1"/>
-    <w:lsdException w:name="heading 3" w:uiPriority="9" w:qFormat="1"/>
-    <w:lsdException w:name="heading 4" w:uiPriority="9" w:qFormat="1"/>
-    <w:lsdException w:name="heading 5" w:uiPriority="9" w:qFormat="1"/>
-    <w:lsdException w:name="heading 6" w:uiPriority="9" w:qFormat="1"/>
-    <w:lsdException w:name="heading 7" w:uiPriority="9" w:qFormat="1"/>
-    <w:lsdException w:name="heading 8" w:uiPriority="9" w:qFormat="1"/>
-    <w:lsdException w:name="heading 9" w:uiPriority="9" w:qFormat="1"/>
-    <w:lsdException w:name="toc 1" w:uiPriority="39" w:qFormat="1"/>
-    <w:lsdException w:name="toc 2" w:uiPriority="39" w:qFormat="1"/>
-    <w:lsdException w:name="toc 3" w:uiPriority="39" w:qFormat="1"/>
-    <w:lsdException w:name="toc 4" w:uiPriority="39"/>
-    <w:lsdException w:name="toc 5" w:uiPriority="39"/>
-    <w:lsdException w:name="toc 6" w:uiPriority="39"/>
-    <w:lsdException w:name="toc 7" w:uiPriority="39"/>
-    <w:lsdException w:name="toc 8" w:uiPriority="39"/>
-    <w:lsdException w:name="toc 9" w:uiPriority="39"/>
-    <w:lsdException w:name="caption" w:uiPriority="35" w:qFormat="1"/>
-    <w:lsdException w:name="Title" w:semiHidden="0" w:uiPriority="10" w:unhideWhenUsed="0" w:qFormat="1"/>
-    <w:lsdException w:name="Default Paragraph Font" w:uiPriority="1"/>
-    <w:lsdException w:name="Body Text" w:uiPriority="0"/>
-    <w:lsdException w:name="Subtitle" w:semiHidden="0" w:uiPriority="11" w:unhideWhenUsed="0" w:qFormat="1"/>
-    <w:lsdException w:name="Strong" w:semiHidden="0" w:uiPriority="22" w:unhideWhenUsed="0" w:qFormat="1"/>
-    <w:lsdException w:name="Emphasis" w:semiHidden="0" w:uiPriority="20" w:unhideWhenUsed="0" w:qFormat="1"/>
-    <w:lsdException w:name="Table Grid" w:semiHidden="0" w:uiPriority="59" w:unhideWhenUsed="0"/>
-    <w:lsdException w:name="Placeholder Text" w:unhideWhenUsed="0"/>
-    <w:lsdException w:name="No Spacing" w:semiHidden="0" w:uiPriority="1" w:unhideWhenUsed="0" w:qFormat="1"/>
-    <w:lsdException w:name="Light Shading" w:semiHidden="0" w:uiPriority="60" w:unhideWhenUsed="0"/>
-    <w:lsdException w:name="Light List" w:semiHidden="0" w:uiPriority="61" w:unhideWhenUsed="0"/>
-    <w:lsdException w:name="Light Grid" w:semiHidden="0" w:uiPriority="62" w:unhideWhenUsed="0"/>
-    <w:lsdException w:name="Medium Shading 1" w:semiHidden="0" w:uiPriority="63" w:unhideWhenUsed="0"/>
-    <w:lsdException w:name="Medium Shading 2" w:semiHidden="0" w:uiPriority="64" w:unhideWhenUsed="0"/>
-    <w:lsdException w:name="Medium List 1" w:semiHidden="0" w:uiPriority="65" w:unhideWhenUsed="0"/>
-    <w:lsdException w:name="Medium List 2" w:semiHidden="0" w:uiPriority="66" w:unhideWhenUsed="0"/>
-    <w:lsdException w:name="Medium Grid 1" w:semiHidden="0" w:uiPriority="67" w:unhideWhenUsed="0"/>
-    <w:lsdException w:name="Medium Grid 2" w:semiHidden="0" w:uiPriority="68" w:unhideWhenUsed="0"/>
-    <w:lsdException w:name="Medium Grid 3" w:semiHidden="0" w:uiPriority="69" w:unhideWhenUsed="0"/>
-    <w:lsdException w:name="Dark List" w:semiHidden="0" w:uiPriority="70" w:unhideWhenUsed="0"/>
-    <w:lsdException w:name="Colorful Shading" w:semiHidden="0" w:uiPriority="71" w:unhideWhenUsed="0"/>
-    <w:lsdException w:name="Colorful List" w:semiHidden="0" w:uiPriority="72" w:unhideWhenUsed="0"/>
-    <w:lsdException w:name="Colorful Grid" w:semiHidden="0" w:uiPriority="73" w:unhideWhenUsed="0"/>
-    <w:lsdException w:name="Light Shading Accent 1" w:semiHidden="0" w:uiPriority="60" w:unhideWhenUsed="0"/>
-    <w:lsdException w:name="Light List Accent 1" w:semiHidden="0" w:uiPriority="61" w:unhideWhenUsed="0"/>
-    <w:lsdException w:name="Light Grid Accent 1" w:semiHidden="0" w:uiPriority="62" w:unhideWhenUsed="0"/>
-    <w:lsdException w:name="Medium Shading 1 Accent 1" w:semiHidden="0" w:uiPriority="63" w:unhideWhenUsed="0"/>
-    <w:lsdException w:name="Medium Shading 2 Accent 1" w:semiHidden="0" w:uiPriority="64" w:unhideWhenUsed="0"/>
-    <w:lsdException w:name="Medium List 1 Accent 1" w:semiHidden="0" w:uiPriority="65" w:unhideWhenUsed="0"/>
-    <w:lsdException w:name="Revision" w:unhideWhenUsed="0"/>
-    <w:lsdException w:name="List Paragraph" w:semiHidden="0" w:uiPriority="34" w:unhideWhenUsed="0" w:qFormat="1"/>
-    <w:lsdException w:name="Quote" w:semiHidden="0" w:uiPriority="29" w:unhideWhenUsed="0" w:qFormat="1"/>
-    <w:lsdException w:name="Intense Quote" w:semiHidden="0" w:uiPriority="30" w:unhideWhenUsed="0" w:qFormat="1"/>
-    <w:lsdException w:name="Medium List 2 Accent 1" w:semiHidden="0" w:uiPriority="66" w:unhideWhenUsed="0"/>
-    <w:lsdException w:name="Medium Grid 1 Accent 1" w:semiHidden="0" w:uiPriority="67" w:unhideWhenUsed="0"/>
-    <w:lsdException w:name="Medium Grid 2 Accent 1" w:semiHidden="0" w:uiPriority="68" w:unhideWhenUsed="0"/>
-    <w:lsdException w:name="Medium Grid 3 Accent 1" w:semiHidden="0" w:uiPriority="69" w:unhideWhenUsed="0"/>
-    <w:lsdException w:name="Dark List Accent 1" w:semiHidden="0" w:uiPriority="70" w:unhideWhenUsed="0"/>
-    <w:lsdException w:name="Colorful Shading Accent 1" w:semiHidden="0" w:uiPriority="71" w:unhideWhenUsed="0"/>
-    <w:lsdException w:name="Colorful List Accent 1" w:semiHidden="0" w:uiPriority="72" w:unhideWhenUsed="0"/>
-    <w:lsdException w:name="Colorful Grid Accent 1" w:semiHidden="0" w:uiPriority="73" w:unhideWhenUsed="0"/>
-    <w:lsdException w:name="Light Shading Accent 2" w:semiHidden="0" w:uiPriority="60" w:unhideWhenUsed="0"/>
-    <w:lsdException w:name="Light List Accent 2" w:semiHidden="0" w:uiPriority="61" w:unhideWhenUsed="0"/>
-    <w:lsdException w:name="Light Grid Accent 2" w:semiHidden="0" w:uiPriority="62" w:unhideWhenUsed="0"/>
-    <w:lsdException w:name="Medium Shading 1 Accent 2" w:semiHidden="0" w:uiPriority="63" w:unhideWhenUsed="0"/>
-    <w:lsdException w:name="Medium Shading 2 Accent 2" w:semiHidden="0" w:uiPriority="64" w:unhideWhenUsed="0"/>
-    <w:lsdException w:name="Medium List 1 Accent 2" w:semiHidden="0" w:uiPriority="65" w:unhideWhenUsed="0"/>
-    <w:lsdException w:name="Medium List 2 Accent 2" w:semiHidden="0" w:uiPriority="66" w:unhideWhenUsed="0"/>
-    <w:lsdException w:name="Medium Grid 1 Accent 2" w:semiHidden="0" w:uiPriority="67" w:unhideWhenUsed="0"/>
-    <w:lsdException w:name="Medium Grid 2 Accent 2" w:semiHidden="0" w:uiPriority="68" w:unhideWhenUsed="0"/>
-    <w:lsdException w:name="Medium Grid 3 Accent 2" w:semiHidden="0" w:uiPriority="69" w:unhideWhenUsed="0"/>
-    <w:lsdException w:name="Dark List Accent 2" w:semiHidden="0" w:uiPriority="70" w:unhideWhenUsed="0"/>
-    <w:lsdException w:name="Colorful Shading Accent 2" w:semiHidden="0" w:uiPriority="71" w:unhideWhenUsed="0"/>
-    <w:lsdException w:name="Colorful List Accent 2" w:semiHidden="0" w:uiPriority="72" w:unhideWhenUsed="0"/>
-    <w:lsdException w:name="Colorful Grid Accent 2" w:semiHidden="0" w:uiPriority="73" w:unhideWhenUsed="0"/>
-    <w:lsdException w:name="Light Shading Accent 3" w:semiHidden="0" w:uiPriority="60" w:unhideWhenUsed="0"/>
-    <w:lsdException w:name="Light List Accent 3" w:semiHidden="0" w:uiPriority="61" w:unhideWhenUsed="0"/>
-    <w:lsdException w:name="Light Grid Accent 3" w:semiHidden="0" w:uiPriority="62" w:unhideWhenUsed="0"/>
-    <w:lsdException w:name="Medium Shading 1 Accent 3" w:semiHidden="0" w:uiPriority="63" w:unhideWhenUsed="0"/>
-    <w:lsdException w:name="Medium Shading 2 Accent 3" w:semiHidden="0" w:uiPriority="64" w:unhideWhenUsed="0"/>
-    <w:lsdException w:name="Medium List 1 Accent 3" w:semiHidden="0" w:uiPriority="65" w:unhideWhenUsed="0"/>
-    <w:lsdException w:name="Medium List 2 Accent 3" w:semiHidden="0" w:uiPriority="66" w:unhideWhenUsed="0"/>
-    <w:lsdException w:name="Medium Grid 1 Accent 3" w:semiHidden="0" w:uiPriority="67" w:unhideWhenUsed="0"/>
-    <w:lsdException w:name="Medium Grid 2 Accent 3" w:semiHidden="0" w:uiPriority="68" w:unhideWhenUsed="0"/>
-    <w:lsdException w:name="Medium Grid 3 Accent 3" w:semiHidden="0" w:uiPriority="69" w:unhideWhenUsed="0"/>
-    <w:lsdException w:name="Dark List Accent 3" w:semiHidden="0" w:uiPriority="70" w:unhideWhenUsed="0"/>
-    <w:lsdException w:name="Colorful Shading Accent 3" w:semiHidden="0" w:uiPriority="71" w:unhideWhenUsed="0"/>
-    <w:lsdException w:name="Colorful List Accent 3" w:semiHidden="0" w:uiPriority="72" w:unhideWhenUsed="0"/>
-    <w:lsdException w:name="Colorful Grid Accent 3" w:semiHidden="0" w:uiPriority="73" w:unhideWhenUsed="0"/>
-    <w:lsdException w:name="Light Shading Accent 4" w:semiHidden="0" w:uiPriority="60" w:unhideWhenUsed="0"/>
-    <w:lsdException w:name="Light List Accent 4" w:semiHidden="0" w:uiPriority="61" w:unhideWhenUsed="0"/>
-    <w:lsdException w:name="Light Grid Accent 4" w:semiHidden="0" w:uiPriority="62" w:unhideWhenUsed="0"/>
-    <w:lsdException w:name="Medium Shading 1 Accent 4" w:semiHidden="0" w:uiPriority="63" w:unhideWhenUsed="0"/>
-    <w:lsdException w:name="Medium Shading 2 Accent 4" w:semiHidden="0" w:uiPriority="64" w:unhideWhenUsed="0"/>
-    <w:lsdException w:name="Medium List 1 Accent 4" w:semiHidden="0" w:uiPriority="65" w:unhideWhenUsed="0"/>
-    <w:lsdException w:name="Medium List 2 Accent 4" w:semiHidden="0" w:uiPriority="66" w:unhideWhenUsed="0"/>
-    <w:lsdException w:name="Medium Grid 1 Accent 4" w:semiHidden="0" w:uiPriority="67" w:unhideWhenUsed="0"/>
-    <w:lsdException w:name="Medium Grid 2 Accent 4" w:semiHidden="0" w:uiPriority="68" w:unhideWhenUsed="0"/>
-    <w:lsdException w:name="Medium Grid 3 Accent 4" w:semiHidden="0" w:uiPriority="69" w:unhideWhenUsed="0"/>
-    <w:lsdException w:name="Dark List Accent 4" w:semiHidden="0" w:uiPriority="70" w:unhideWhenUsed="0"/>
-    <w:lsdException w:name="Colorful Shading Accent 4" w:semiHidden="0" w:uiPriority="71" w:unhideWhenUsed="0"/>
-    <w:lsdException w:name="Colorful List Accent 4" w:semiHidden="0" w:uiPriority="72" w:unhideWhenUsed="0"/>
-    <w:lsdException w:name="Colorful Grid Accent 4" w:semiHidden="0" w:uiPriority="73" w:unhideWhenUsed="0"/>
-    <w:lsdException w:name="Light Shading Accent 5" w:semiHidden="0" w:uiPriority="60" w:unhideWhenUsed="0"/>
-    <w:lsdException w:name="Light List Accent 5" w:semiHidden="0" w:uiPriority="61" w:unhideWhenUsed="0"/>
-    <w:lsdException w:name="Light Grid Accent 5" w:semiHidden="0" w:uiPriority="62" w:unhideWhenUsed="0"/>
-    <w:lsdException w:name="Medium Shading 1 Accent 5" w:semiHidden="0" w:uiPriority="63" w:unhideWhenUsed="0"/>
-    <w:lsdException w:name="Medium Shading 2 Accent 5" w:semiHidden="0" w:uiPriority="64" w:unhideWhenUsed="0"/>
-    <w:lsdException w:name="Medium List 1 Accent 5" w:semiHidden="0" w:uiPriority="65" w:unhideWhenUsed="0"/>
-    <w:lsdException w:name="Medium List 2 Accent 5" w:semiHidden="0" w:uiPriority="66" w:unhideWhenUsed="0"/>
-    <w:lsdException w:name="Medium Grid 1 Accent 5" w:semiHidden="0" w:uiPriority="67" w:unhideWhenUsed="0"/>
-    <w:lsdException w:name="Medium Grid 2 Accent 5" w:semiHidden="0" w:uiPriority="68" w:unhideWhenUsed="0"/>
-    <w:lsdException w:name="Medium Grid 3 Accent 5" w:semiHidden="0" w:uiPriority="69" w:unhideWhenUsed="0"/>
-    <w:lsdException w:name="Dark List Accent 5" w:semiHidden="0" w:uiPriority="70" w:unhideWhenUsed="0"/>
-    <w:lsdException w:name="Colorful Shading Accent 5" w:semiHidden="0" w:uiPriority="71" w:unhideWhenUsed="0"/>
-    <w:lsdException w:name="Colorful List Accent 5" w:semiHidden="0" w:uiPriority="72" w:unhideWhenUsed="0"/>
-    <w:lsdException w:name="Colorful Grid Accent 5" w:semiHidden="0" w:uiPriority="73" w:unhideWhenUsed="0"/>
-    <w:lsdException w:name="Light Shading Accent 6" w:semiHidden="0" w:uiPriority="60" w:unhideWhenUsed="0"/>
-    <w:lsdException w:name="Light List Accent 6" w:semiHidden="0" w:uiPriority="61" w:unhideWhenUsed="0"/>
-    <w:lsdException w:name="Light Grid Accent 6" w:semiHidden="0" w:uiPriority="62" w:unhideWhenUsed="0"/>
-    <w:lsdException w:name="Medium Shading 1 Accent 6" w:semiHidden="0" w:uiPriority="63" w:unhideWhenUsed="0"/>
-    <w:lsdException w:name="Medium Shading 2 Accent 6" w:semiHidden="0" w:uiPriority="64" w:unhideWhenUsed="0"/>
-    <w:lsdException w:name="Medium List 1 Accent 6" w:semiHidden="0" w:uiPriority="65" w:unhideWhenUsed="0"/>
-    <w:lsdException w:name="Medium List 2 Accent 6" w:semiHidden="0" w:uiPriority="66" w:unhideWhenUsed="0"/>
-    <w:lsdException w:name="Medium Grid 1 Accent 6" w:semiHidden="0" w:uiPriority="67" w:unhideWhenUsed="0"/>
-    <w:lsdException w:name="Medium Grid 2 Accent 6" w:semiHidden="0" w:uiPriority="68" w:unhideWhenUsed="0"/>
-    <w:lsdException w:name="Medium Grid 3 Accent 6" w:semiHidden="0" w:uiPriority="69" w:unhideWhenUsed="0"/>
-    <w:lsdException w:name="Dark List Accent 6" w:semiHidden="0" w:uiPriority="70" w:unhideWhenUsed="0"/>
-    <w:lsdException w:name="Colorful Shading Accent 6" w:semiHidden="0" w:uiPriority="71" w:unhideWhenUsed="0"/>
-    <w:lsdException w:name="Colorful List Accent 6" w:semiHidden="0" w:uiPriority="72" w:unhideWhenUsed="0"/>
-    <w:lsdException w:name="Colorful Grid Accent 6" w:semiHidden="0" w:uiPriority="73" w:unhideWhenUsed="0"/>
-    <w:lsdException w:name="Subtle Emphasis" w:semiHidden="0" w:uiPriority="19" w:unhideWhenUsed="0" w:qFormat="1"/>
-    <w:lsdException w:name="Intense Emphasis" w:semiHidden="0" w:uiPriority="21" w:unhideWhenUsed="0" w:qFormat="1"/>
-    <w:lsdException w:name="Subtle Reference" w:semiHidden="0" w:uiPriority="31" w:unhideWhenUsed="0" w:qFormat="1"/>
-    <w:lsdException w:name="Intense Reference" w:semiHidden="0" w:uiPriority="32" w:unhideWhenUsed="0" w:qFormat="1"/>
-    <w:lsdException w:name="Book Title" w:semiHidden="0" w:uiPriority="33" w:unhideWhenUsed="0" w:qFormat="1"/>
-    <w:lsdException w:name="Bibliography" w:uiPriority="37"/>
-    <w:lsdException w:name="TOC Heading" w:uiPriority="39" w:qFormat="1"/>
+  <w:latentStyles w:defLockedState="0" w:defUIPriority="99" w:defSemiHidden="0" w:defUnhideWhenUsed="0" w:defQFormat="0" w:count="376">
+    <w:lsdException w:name="Normal" w:uiPriority="0" w:qFormat="1"/>
+    <w:lsdException w:name="heading 1" w:uiPriority="0" w:qFormat="1"/>
+    <w:lsdException w:name="heading 2" w:semiHidden="1" w:uiPriority="0" w:unhideWhenUsed="1" w:qFormat="1"/>
+    <w:lsdException w:name="heading 3" w:semiHidden="1" w:uiPriority="9" w:unhideWhenUsed="1" w:qFormat="1"/>
+    <w:lsdException w:name="heading 4" w:semiHidden="1" w:uiPriority="9" w:unhideWhenUsed="1" w:qFormat="1"/>
+    <w:lsdException w:name="heading 5" w:semiHidden="1" w:uiPriority="9" w:unhideWhenUsed="1" w:qFormat="1"/>
+    <w:lsdException w:name="heading 6" w:semiHidden="1" w:uiPriority="9" w:unhideWhenUsed="1" w:qFormat="1"/>
+    <w:lsdException w:name="heading 7" w:semiHidden="1" w:uiPriority="9" w:unhideWhenUsed="1" w:qFormat="1"/>
+    <w:lsdException w:name="heading 8" w:semiHidden="1" w:uiPriority="9" w:unhideWhenUsed="1" w:qFormat="1"/>
+    <w:lsdException w:name="heading 9" w:semiHidden="1" w:uiPriority="9" w:unhideWhenUsed="1" w:qFormat="1"/>
+    <w:lsdException w:name="index 1" w:semiHidden="1" w:unhideWhenUsed="1"/>
+    <w:lsdException w:name="index 2" w:semiHidden="1" w:unhideWhenUsed="1"/>
+    <w:lsdException w:name="index 3" w:semiHidden="1" w:unhideWhenUsed="1"/>
+    <w:lsdException w:name="index 4" w:semiHidden="1" w:unhideWhenUsed="1"/>
+    <w:lsdException w:name="index 5" w:semiHidden="1" w:unhideWhenUsed="1"/>
+    <w:lsdException w:name="index 6" w:semiHidden="1" w:unhideWhenUsed="1"/>
+    <w:lsdException w:name="index 7" w:semiHidden="1" w:unhideWhenUsed="1"/>
+    <w:lsdException w:name="index 8" w:semiHidden="1" w:unhideWhenUsed="1"/>
+    <w:lsdException w:name="index 9" w:semiHidden="1" w:unhideWhenUsed="1"/>
+    <w:lsdException w:name="toc 1" w:semiHidden="1" w:uiPriority="39" w:unhideWhenUsed="1" w:qFormat="1"/>
+    <w:lsdException w:name="toc 2" w:semiHidden="1" w:uiPriority="39" w:unhideWhenUsed="1" w:qFormat="1"/>
+    <w:lsdException w:name="toc 3" w:semiHidden="1" w:uiPriority="39" w:unhideWhenUsed="1" w:qFormat="1"/>
+    <w:lsdException w:name="toc 4" w:semiHidden="1" w:uiPriority="39" w:unhideWhenUsed="1"/>
+    <w:lsdException w:name="toc 5" w:semiHidden="1" w:uiPriority="39" w:unhideWhenUsed="1"/>
+    <w:lsdException w:name="toc 6" w:semiHidden="1" w:uiPriority="39" w:unhideWhenUsed="1"/>
+    <w:lsdException w:name="toc 7" w:semiHidden="1" w:uiPriority="39" w:unhideWhenUsed="1"/>
+    <w:lsdException w:name="toc 8" w:semiHidden="1" w:uiPriority="39" w:unhideWhenUsed="1"/>
+    <w:lsdException w:name="toc 9" w:semiHidden="1" w:uiPriority="39" w:unhideWhenUsed="1"/>
+    <w:lsdException w:name="Normal Indent" w:semiHidden="1" w:unhideWhenUsed="1"/>
+    <w:lsdException w:name="footnote text" w:semiHidden="1" w:unhideWhenUsed="1"/>
+    <w:lsdException w:name="annotation text" w:semiHidden="1" w:unhideWhenUsed="1"/>
+    <w:lsdException w:name="header" w:semiHidden="1" w:unhideWhenUsed="1"/>
+    <w:lsdException w:name="footer" w:semiHidden="1" w:unhideWhenUsed="1"/>
+    <w:lsdException w:name="index heading" w:semiHidden="1" w:unhideWhenUsed="1"/>
+    <w:lsdException w:name="caption" w:semiHidden="1" w:uiPriority="35" w:unhideWhenUsed="1" w:qFormat="1"/>
+    <w:lsdException w:name="table of figures" w:semiHidden="1" w:unhideWhenUsed="1"/>
+    <w:lsdException w:name="envelope address" w:semiHidden="1" w:unhideWhenUsed="1"/>
+    <w:lsdException w:name="envelope return" w:semiHidden="1" w:unhideWhenUsed="1"/>
+    <w:lsdException w:name="footnote reference" w:semiHidden="1" w:unhideWhenUsed="1"/>
+    <w:lsdException w:name="annotation reference" w:semiHidden="1" w:unhideWhenUsed="1"/>
+    <w:lsdException w:name="line number" w:semiHidden="1" w:unhideWhenUsed="1"/>
+    <w:lsdException w:name="page number" w:semiHidden="1" w:unhideWhenUsed="1"/>
+    <w:lsdException w:name="endnote reference" w:semiHidden="1" w:unhideWhenUsed="1"/>
+    <w:lsdException w:name="endnote text" w:semiHidden="1" w:unhideWhenUsed="1"/>
+    <w:lsdException w:name="table of authorities" w:semiHidden="1" w:unhideWhenUsed="1"/>
+    <w:lsdException w:name="macro" w:semiHidden="1" w:unhideWhenUsed="1"/>
+    <w:lsdException w:name="toa heading" w:semiHidden="1" w:unhideWhenUsed="1"/>
+    <w:lsdException w:name="List" w:semiHidden="1" w:unhideWhenUsed="1"/>
+    <w:lsdException w:name="List Bullet" w:semiHidden="1" w:unhideWhenUsed="1"/>
+    <w:lsdException w:name="List Number" w:semiHidden="1" w:unhideWhenUsed="1"/>
+    <w:lsdException w:name="List 2" w:semiHidden="1" w:unhideWhenUsed="1"/>
+    <w:lsdException w:name="List 3" w:semiHidden="1" w:unhideWhenUsed="1"/>
+    <w:lsdException w:name="List 4" w:semiHidden="1" w:unhideWhenUsed="1"/>
+    <w:lsdException w:name="List 5" w:semiHidden="1" w:unhideWhenUsed="1"/>
+    <w:lsdException w:name="List Bullet 2" w:semiHidden="1" w:unhideWhenUsed="1"/>
+    <w:lsdException w:name="List Bullet 3" w:semiHidden="1" w:unhideWhenUsed="1"/>
+    <w:lsdException w:name="List Bullet 4" w:semiHidden="1" w:unhideWhenUsed="1"/>
+    <w:lsdException w:name="List Bullet 5" w:semiHidden="1" w:unhideWhenUsed="1"/>
+    <w:lsdException w:name="List Number 2" w:semiHidden="1" w:unhideWhenUsed="1"/>
+    <w:lsdException w:name="List Number 3" w:semiHidden="1" w:unhideWhenUsed="1"/>
+    <w:lsdException w:name="List Number 4" w:semiHidden="1" w:unhideWhenUsed="1"/>
+    <w:lsdException w:name="List Number 5" w:semiHidden="1" w:unhideWhenUsed="1"/>
+    <w:lsdException w:name="Title" w:uiPriority="10" w:qFormat="1"/>
+    <w:lsdException w:name="Closing" w:semiHidden="1" w:unhideWhenUsed="1"/>
+    <w:lsdException w:name="Signature" w:semiHidden="1" w:unhideWhenUsed="1"/>
+    <w:lsdException w:name="Default Paragraph Font" w:semiHidden="1" w:uiPriority="1" w:unhideWhenUsed="1"/>
+    <w:lsdException w:name="Body Text" w:semiHidden="1" w:uiPriority="0" w:unhideWhenUsed="1"/>
+    <w:lsdException w:name="Body Text Indent" w:semiHidden="1" w:unhideWhenUsed="1"/>
+    <w:lsdException w:name="List Continue" w:semiHidden="1" w:unhideWhenUsed="1"/>
+    <w:lsdException w:name="List Continue 2" w:semiHidden="1" w:unhideWhenUsed="1"/>
+    <w:lsdException w:name="List Continue 3" w:semiHidden="1" w:unhideWhenUsed="1"/>
+    <w:lsdException w:name="List Continue 4" w:semiHidden="1" w:unhideWhenUsed="1"/>
+    <w:lsdException w:name="List Continue 5" w:semiHidden="1" w:unhideWhenUsed="1"/>
+    <w:lsdException w:name="Message Header" w:semiHidden="1" w:unhideWhenUsed="1"/>
+    <w:lsdException w:name="Subtitle" w:uiPriority="11" w:qFormat="1"/>
+    <w:lsdException w:name="Salutation" w:semiHidden="1" w:unhideWhenUsed="1"/>
+    <w:lsdException w:name="Date" w:semiHidden="1" w:unhideWhenUsed="1"/>
+    <w:lsdException w:name="Body Text First Indent" w:semiHidden="1" w:unhideWhenUsed="1"/>
+    <w:lsdException w:name="Body Text First Indent 2" w:semiHidden="1" w:unhideWhenUsed="1"/>
+    <w:lsdException w:name="Note Heading" w:semiHidden="1" w:unhideWhenUsed="1"/>
+    <w:lsdException w:name="Body Text 2" w:semiHidden="1" w:unhideWhenUsed="1"/>
+    <w:lsdException w:name="Body Text 3" w:semiHidden="1" w:unhideWhenUsed="1"/>
+    <w:lsdException w:name="Body Text Indent 2" w:semiHidden="1" w:unhideWhenUsed="1"/>
+    <w:lsdException w:name="Body Text Indent 3" w:semiHidden="1" w:unhideWhenUsed="1"/>
+    <w:lsdException w:name="Block Text" w:semiHidden="1" w:unhideWhenUsed="1"/>
+    <w:lsdException w:name="Hyperlink" w:semiHidden="1" w:unhideWhenUsed="1"/>
+    <w:lsdException w:name="FollowedHyperlink" w:semiHidden="1" w:unhideWhenUsed="1"/>
+    <w:lsdException w:name="Strong" w:uiPriority="22" w:qFormat="1"/>
+    <w:lsdException w:name="Emphasis" w:uiPriority="20" w:qFormat="1"/>
+    <w:lsdException w:name="Document Map" w:semiHidden="1" w:unhideWhenUsed="1"/>
+    <w:lsdException w:name="Plain Text" w:semiHidden="1" w:unhideWhenUsed="1"/>
+    <w:lsdException w:name="E-mail Signature" w:semiHidden="1" w:unhideWhenUsed="1"/>
+    <w:lsdException w:name="HTML Top of Form" w:semiHidden="1" w:unhideWhenUsed="1"/>
+    <w:lsdException w:name="HTML Bottom of Form" w:semiHidden="1" w:unhideWhenUsed="1"/>
+    <w:lsdException w:name="Normal (Web)" w:semiHidden="1" w:unhideWhenUsed="1"/>
+    <w:lsdException w:name="HTML Acronym" w:semiHidden="1" w:unhideWhenUsed="1"/>
+    <w:lsdException w:name="HTML Address" w:semiHidden="1" w:unhideWhenUsed="1"/>
+    <w:lsdException w:name="HTML Cite" w:semiHidden="1" w:unhideWhenUsed="1"/>
+    <w:lsdException w:name="HTML Code" w:semiHidden="1" w:unhideWhenUsed="1"/>
+    <w:lsdException w:name="HTML Definition" w:semiHidden="1" w:unhideWhenUsed="1"/>
+    <w:lsdException w:name="HTML Keyboard" w:semiHidden="1" w:unhideWhenUsed="1"/>
+    <w:lsdException w:name="HTML Preformatted" w:semiHidden="1" w:unhideWhenUsed="1"/>
+    <w:lsdException w:name="HTML Sample" w:semiHidden="1" w:unhideWhenUsed="1"/>
+    <w:lsdException w:name="HTML Typewriter" w:semiHidden="1" w:unhideWhenUsed="1"/>
+    <w:lsdException w:name="HTML Variable" w:semiHidden="1" w:unhideWhenUsed="1"/>
+    <w:lsdException w:name="Normal Table" w:semiHidden="1" w:unhideWhenUsed="1"/>
+    <w:lsdException w:name="annotation subject" w:semiHidden="1" w:unhideWhenUsed="1"/>
+    <w:lsdException w:name="No List" w:semiHidden="1" w:unhideWhenUsed="1"/>
+    <w:lsdException w:name="Outline List 1" w:semiHidden="1" w:unhideWhenUsed="1"/>
+    <w:lsdException w:name="Outline List 2" w:semiHidden="1" w:unhideWhenUsed="1"/>
+    <w:lsdException w:name="Outline List 3" w:semiHidden="1" w:unhideWhenUsed="1"/>
+    <w:lsdException w:name="Table Simple 1" w:semiHidden="1" w:unhideWhenUsed="1"/>
+    <w:lsdException w:name="Table Simple 2" w:semiHidden="1" w:unhideWhenUsed="1"/>
+    <w:lsdException w:name="Table Simple 3" w:semiHidden="1" w:unhideWhenUsed="1"/>
+    <w:lsdException w:name="Table Classic 1" w:semiHidden="1" w:unhideWhenUsed="1"/>
+    <w:lsdException w:name="Table Classic 2" w:semiHidden="1" w:unhideWhenUsed="1"/>
+    <w:lsdException w:name="Table Classic 3" w:semiHidden="1" w:unhideWhenUsed="1"/>
+    <w:lsdException w:name="Table Classic 4" w:semiHidden="1" w:unhideWhenUsed="1"/>
+    <w:lsdException w:name="Table Colorful 1" w:semiHidden="1" w:unhideWhenUsed="1"/>
+    <w:lsdException w:name="Table Colorful 2" w:semiHidden="1" w:unhideWhenUsed="1"/>
+    <w:lsdException w:name="Table Colorful 3" w:semiHidden="1" w:unhideWhenUsed="1"/>
+    <w:lsdException w:name="Table Columns 1" w:semiHidden="1" w:unhideWhenUsed="1"/>
+    <w:lsdException w:name="Table Columns 2" w:semiHidden="1" w:unhideWhenUsed="1"/>
+    <w:lsdException w:name="Table Columns 3" w:semiHidden="1" w:unhideWhenUsed="1"/>
+    <w:lsdException w:name="Table Columns 4" w:semiHidden="1" w:unhideWhenUsed="1"/>
+    <w:lsdException w:name="Table Columns 5" w:semiHidden="1" w:unhideWhenUsed="1"/>
+    <w:lsdException w:name="Table Grid 1" w:semiHidden="1" w:unhideWhenUsed="1"/>
+    <w:lsdException w:name="Table Grid 2" w:semiHidden="1" w:unhideWhenUsed="1"/>
+    <w:lsdException w:name="Table Grid 3" w:semiHidden="1" w:unhideWhenUsed="1"/>
+    <w:lsdException w:name="Table Grid 4" w:semiHidden="1" w:unhideWhenUsed="1"/>
+    <w:lsdException w:name="Table Grid 5" w:semiHidden="1" w:unhideWhenUsed="1"/>
+    <w:lsdException w:name="Table Grid 6" w:semiHidden="1" w:unhideWhenUsed="1"/>
+    <w:lsdException w:name="Table Grid 7" w:semiHidden="1" w:unhideWhenUsed="1"/>
+    <w:lsdException w:name="Table Grid 8" w:semiHidden="1" w:unhideWhenUsed="1"/>
+    <w:lsdException w:name="Table List 1" w:semiHidden="1" w:unhideWhenUsed="1"/>
+    <w:lsdException w:name="Table List 2" w:semiHidden="1" w:unhideWhenUsed="1"/>
+    <w:lsdException w:name="Table List 3" w:semiHidden="1" w:unhideWhenUsed="1"/>
+    <w:lsdException w:name="Table List 4" w:semiHidden="1" w:unhideWhenUsed="1"/>
+    <w:lsdException w:name="Table List 5" w:semiHidden="1" w:unhideWhenUsed="1"/>
+    <w:lsdException w:name="Table List 6" w:semiHidden="1" w:unhideWhenUsed="1"/>
+    <w:lsdException w:name="Table List 7" w:semiHidden="1" w:unhideWhenUsed="1"/>
+    <w:lsdException w:name="Table List 8" w:semiHidden="1" w:unhideWhenUsed="1"/>
+    <w:lsdException w:name="Table 3D effects 1" w:semiHidden="1" w:unhideWhenUsed="1"/>
+    <w:lsdException w:name="Table 3D effects 2" w:semiHidden="1" w:unhideWhenUsed="1"/>
+    <w:lsdException w:name="Table 3D effects 3" w:semiHidden="1" w:unhideWhenUsed="1"/>
+    <w:lsdException w:name="Table Contemporary" w:semiHidden="1" w:unhideWhenUsed="1"/>
+    <w:lsdException w:name="Table Elegant" w:semiHidden="1" w:unhideWhenUsed="1"/>
+    <w:lsdException w:name="Table Professional" w:semiHidden="1" w:unhideWhenUsed="1"/>
+    <w:lsdException w:name="Table Subtle 1" w:semiHidden="1" w:unhideWhenUsed="1"/>
+    <w:lsdException w:name="Table Subtle 2" w:semiHidden="1" w:unhideWhenUsed="1"/>
+    <w:lsdException w:name="Table Web 1" w:semiHidden="1" w:unhideWhenUsed="1"/>
+    <w:lsdException w:name="Table Web 2" w:semiHidden="1" w:unhideWhenUsed="1"/>
+    <w:lsdException w:name="Table Web 3" w:semiHidden="1" w:unhideWhenUsed="1"/>
+    <w:lsdException w:name="Balloon Text" w:semiHidden="1" w:unhideWhenUsed="1"/>
+    <w:lsdException w:name="Table Grid" w:uiPriority="59"/>
+    <w:lsdException w:name="Table Theme" w:semiHidden="1" w:unhideWhenUsed="1"/>
+    <w:lsdException w:name="Placeholder Text" w:semiHidden="1"/>
+    <w:lsdException w:name="No Spacing" w:uiPriority="1" w:qFormat="1"/>
+    <w:lsdException w:name="Light Shading" w:uiPriority="60"/>
+    <w:lsdException w:name="Light List" w:uiPriority="61"/>
+    <w:lsdException w:name="Light Grid" w:uiPriority="62"/>
+    <w:lsdException w:name="Medium Shading 1" w:uiPriority="63"/>
+    <w:lsdException w:name="Medium Shading 2" w:uiPriority="64"/>
+    <w:lsdException w:name="Medium List 1" w:uiPriority="65"/>
+    <w:lsdException w:name="Medium List 2" w:uiPriority="66"/>
+    <w:lsdException w:name="Medium Grid 1" w:uiPriority="67"/>
+    <w:lsdException w:name="Medium Grid 2" w:uiPriority="68"/>
+    <w:lsdException w:name="Medium Grid 3" w:uiPriority="69"/>
+    <w:lsdException w:name="Dark List" w:uiPriority="70"/>
+    <w:lsdException w:name="Colorful Shading" w:uiPriority="71"/>
+    <w:lsdException w:name="Colorful List" w:uiPriority="72"/>
+    <w:lsdException w:name="Colorful Grid" w:uiPriority="73"/>
+    <w:lsdException w:name="Light Shading Accent 1" w:uiPriority="60"/>
+    <w:lsdException w:name="Light List Accent 1" w:uiPriority="61"/>
+    <w:lsdException w:name="Light Grid Accent 1" w:uiPriority="62"/>
+    <w:lsdException w:name="Medium Shading 1 Accent 1" w:uiPriority="63"/>
+    <w:lsdException w:name="Medium Shading 2 Accent 1" w:uiPriority="64"/>
+    <w:lsdException w:name="Medium List 1 Accent 1" w:uiPriority="65"/>
+    <w:lsdException w:name="Revision" w:semiHidden="1"/>
+    <w:lsdException w:name="List Paragraph" w:uiPriority="34" w:qFormat="1"/>
+    <w:lsdException w:name="Quote" w:uiPriority="29" w:qFormat="1"/>
+    <w:lsdException w:name="Intense Quote" w:uiPriority="30" w:qFormat="1"/>
+    <w:lsdException w:name="Medium List 2 Accent 1" w:uiPriority="66"/>
+    <w:lsdException w:name="Medium Grid 1 Accent 1" w:uiPriority="67"/>
+    <w:lsdException w:name="Medium Grid 2 Accent 1" w:uiPriority="68"/>
+    <w:lsdException w:name="Medium Grid 3 Accent 1" w:uiPriority="69"/>
+    <w:lsdException w:name="Dark List Accent 1" w:uiPriority="70"/>
+    <w:lsdException w:name="Colorful Shading Accent 1" w:uiPriority="71"/>
+    <w:lsdException w:name="Colorful List Accent 1" w:uiPriority="72"/>
+    <w:lsdException w:name="Colorful Grid Accent 1" w:uiPriority="73"/>
+    <w:lsdException w:name="Light Shading Accent 2" w:uiPriority="60"/>
+    <w:lsdException w:name="Light List Accent 2" w:uiPriority="61"/>
+    <w:lsdException w:name="Light Grid Accent 2" w:uiPriority="62"/>
+    <w:lsdException w:name="Medium Shading 1 Accent 2" w:uiPriority="63"/>
+    <w:lsdException w:name="Medium Shading 2 Accent 2" w:uiPriority="64"/>
+    <w:lsdException w:name="Medium List 1 Accent 2" w:uiPriority="65"/>
+    <w:lsdException w:name="Medium List 2 Accent 2" w:uiPriority="66"/>
+    <w:lsdException w:name="Medium Grid 1 Accent 2" w:uiPriority="67"/>
+    <w:lsdException w:name="Medium Grid 2 Accent 2" w:uiPriority="68"/>
+    <w:lsdException w:name="Medium Grid 3 Accent 2" w:uiPriority="69"/>
+    <w:lsdException w:name="Dark List Accent 2" w:uiPriority="70"/>
+    <w:lsdException w:name="Colorful Shading Accent 2" w:uiPriority="71"/>
+    <w:lsdException w:name="Colorful List Accent 2" w:uiPriority="72"/>
+    <w:lsdException w:name="Colorful Grid Accent 2" w:uiPriority="73"/>
+    <w:lsdException w:name="Light Shading Accent 3" w:uiPriority="60"/>
+    <w:lsdException w:name="Light List Accent 3" w:uiPriority="61"/>
+    <w:lsdException w:name="Light Grid Accent 3" w:uiPriority="62"/>
+    <w:lsdException w:name="Medium Shading 1 Accent 3" w:uiPriority="63"/>
+    <w:lsdException w:name="Medium Shading 2 Accent 3" w:uiPriority="64"/>
+    <w:lsdException w:name="Medium List 1 Accent 3" w:uiPriority="65"/>
+    <w:lsdException w:name="Medium List 2 Accent 3" w:uiPriority="66"/>
+    <w:lsdException w:name="Medium Grid 1 Accent 3" w:uiPriority="67"/>
+    <w:lsdException w:name="Medium Grid 2 Accent 3" w:uiPriority="68"/>
+    <w:lsdException w:name="Medium Grid 3 Accent 3" w:uiPriority="69"/>
+    <w:lsdException w:name="Dark List Accent 3" w:uiPriority="70"/>
+    <w:lsdException w:name="Colorful Shading Accent 3" w:uiPriority="71"/>
+    <w:lsdException w:name="Colorful List Accent 3" w:uiPriority="72"/>
+    <w:lsdException w:name="Colorful Grid Accent 3" w:uiPriority="73"/>
+    <w:lsdException w:name="Light Shading Accent 4" w:uiPriority="60"/>
+    <w:lsdException w:name="Light List Accent 4" w:uiPriority="61"/>
+    <w:lsdException w:name="Light Grid Accent 4" w:uiPriority="62"/>
+    <w:lsdException w:name="Medium Shading 1 Accent 4" w:uiPriority="63"/>
+    <w:lsdException w:name="Medium Shading 2 Accent 4" w:uiPriority="64"/>
+    <w:lsdException w:name="Medium List 1 Accent 4" w:uiPriority="65"/>
+    <w:lsdException w:name="Medium List 2 Accent 4" w:uiPriority="66"/>
+    <w:lsdException w:name="Medium Grid 1 Accent 4" w:uiPriority="67"/>
+    <w:lsdException w:name="Medium Grid 2 Accent 4" w:uiPriority="68"/>
+    <w:lsdException w:name="Medium Grid 3 Accent 4" w:uiPriority="69"/>
+    <w:lsdException w:name="Dark List Accent 4" w:uiPriority="70"/>
+    <w:lsdException w:name="Colorful Shading Accent 4" w:uiPriority="71"/>
+    <w:lsdException w:name="Colorful List Accent 4" w:uiPriority="72"/>
+    <w:lsdException w:name="Colorful Grid Accent 4" w:uiPriority="73"/>
+    <w:lsdException w:name="Light Shading Accent 5" w:uiPriority="60"/>
+    <w:lsdException w:name="Light List Accent 5" w:uiPriority="61"/>
+    <w:lsdException w:name="Light Grid Accent 5" w:uiPriority="62"/>
+    <w:lsdException w:name="Medium Shading 1 Accent 5" w:uiPriority="63"/>
+    <w:lsdException w:name="Medium Shading 2 Accent 5" w:uiPriority="64"/>
+    <w:lsdException w:name="Medium List 1 Accent 5" w:uiPriority="65"/>
+    <w:lsdException w:name="Medium List 2 Accent 5" w:uiPriority="66"/>
+    <w:lsdException w:name="Medium Grid 1 Accent 5" w:uiPriority="67"/>
+    <w:lsdException w:name="Medium Grid 2 Accent 5" w:uiPriority="68"/>
+    <w:lsdException w:name="Medium Grid 3 Accent 5" w:uiPriority="69"/>
+    <w:lsdException w:name="Dark List Accent 5" w:uiPriority="70"/>
+    <w:lsdException w:name="Colorful Shading Accent 5" w:uiPriority="71"/>
+    <w:lsdException w:name="Colorful List Accent 5" w:uiPriority="72"/>
+    <w:lsdException w:name="Colorful Grid Accent 5" w:uiPriority="73"/>
+    <w:lsdException w:name="Light Shading Accent 6" w:uiPriority="60"/>
+    <w:lsdException w:name="Light List Accent 6" w:uiPriority="61"/>
+    <w:lsdException w:name="Light Grid Accent 6" w:uiPriority="62"/>
+    <w:lsdException w:name="Medium Shading 1 Accent 6" w:uiPriority="63"/>
+    <w:lsdException w:name="Medium Shading 2 Accent 6" w:uiPriority="64"/>
+    <w:lsdException w:name="Medium List 1 Accent 6" w:uiPriority="65"/>
+    <w:lsdException w:name="Medium List 2 Accent 6" w:uiPriority="66"/>
+    <w:lsdException w:name="Medium Grid 1 Accent 6" w:uiPriority="67"/>
+    <w:lsdException w:name="Medium Grid 2 Accent 6" w:uiPriority="68"/>
+    <w:lsdException w:name="Medium Grid 3 Accent 6" w:uiPriority="69"/>
+    <w:lsdException w:name="Dark List Accent 6" w:uiPriority="70"/>
+    <w:lsdException w:name="Colorful Shading Accent 6" w:uiPriority="71"/>
+    <w:lsdException w:name="Colorful List Accent 6" w:uiPriority="72"/>
+    <w:lsdException w:name="Colorful Grid Accent 6" w:uiPriority="73"/>
+    <w:lsdException w:name="Subtle Emphasis" w:uiPriority="19" w:qFormat="1"/>
+    <w:lsdException w:name="Intense Emphasis" w:uiPriority="21" w:qFormat="1"/>
+    <w:lsdException w:name="Subtle Reference" w:uiPriority="31" w:qFormat="1"/>
+    <w:lsdException w:name="Intense Reference" w:uiPriority="32" w:qFormat="1"/>
+    <w:lsdException w:name="Book Title" w:uiPriority="33" w:qFormat="1"/>
+    <w:lsdException w:name="Bibliography" w:semiHidden="1" w:uiPriority="37" w:unhideWhenUsed="1"/>
+    <w:lsdException w:name="TOC Heading" w:semiHidden="1" w:uiPriority="39" w:unhideWhenUsed="1" w:qFormat="1"/>
+    <w:lsdException w:name="Plain Table 1" w:uiPriority="41"/>
+    <w:lsdException w:name="Plain Table 2" w:uiPriority="42"/>
+    <w:lsdException w:name="Plain Table 3" w:uiPriority="43"/>
+    <w:lsdException w:name="Plain Table 4" w:uiPriority="44"/>
+    <w:lsdException w:name="Plain Table 5" w:uiPriority="45"/>
+    <w:lsdException w:name="Grid Table Light" w:uiPriority="40"/>
+    <w:lsdException w:name="Grid Table 1 Light" w:uiPriority="46"/>
+    <w:lsdException w:name="Grid Table 2" w:uiPriority="47"/>
+    <w:lsdException w:name="Grid Table 3" w:uiPriority="48"/>
+    <w:lsdException w:name="Grid Table 4" w:uiPriority="49"/>
+    <w:lsdException w:name="Grid Table 5 Dark" w:uiPriority="50"/>
+    <w:lsdException w:name="Grid Table 6 Colorful" w:uiPriority="51"/>
+    <w:lsdException w:name="Grid Table 7 Colorful" w:uiPriority="52"/>
+    <w:lsdException w:name="Grid Table 1 Light Accent 1" w:uiPriority="46"/>
+    <w:lsdException w:name="Grid Table 2 Accent 1" w:uiPriority="47"/>
+    <w:lsdException w:name="Grid Table 3 Accent 1" w:uiPriority="48"/>
+    <w:lsdException w:name="Grid Table 4 Accent 1" w:uiPriority="49"/>
+    <w:lsdException w:name="Grid Table 5 Dark Accent 1" w:uiPriority="50"/>
+    <w:lsdException w:name="Grid Table 6 Colorful Accent 1" w:uiPriority="51"/>
+    <w:lsdException w:name="Grid Table 7 Colorful Accent 1" w:uiPriority="52"/>
+    <w:lsdException w:name="Grid Table 1 Light Accent 2" w:uiPriority="46"/>
+    <w:lsdException w:name="Grid Table 2 Accent 2" w:uiPriority="47"/>
+    <w:lsdException w:name="Grid Table 3 Accent 2" w:uiPriority="48"/>
+    <w:lsdException w:name="Grid Table 4 Accent 2" w:uiPriority="49"/>
+    <w:lsdException w:name="Grid Table 5 Dark Accent 2" w:uiPriority="50"/>
+    <w:lsdException w:name="Grid Table 6 Colorful Accent 2" w:uiPriority="51"/>
+    <w:lsdException w:name="Grid Table 7 Colorful Accent 2" w:uiPriority="52"/>
+    <w:lsdException w:name="Grid Table 1 Light Accent 3" w:uiPriority="46"/>
+    <w:lsdException w:name="Grid Table 2 Accent 3" w:uiPriority="47"/>
+    <w:lsdException w:name="Grid Table 3 Accent 3" w:uiPriority="48"/>
+    <w:lsdException w:name="Grid Table 4 Accent 3" w:uiPriority="49"/>
+    <w:lsdException w:name="Grid Table 5 Dark Accent 3" w:uiPriority="50"/>
+    <w:lsdException w:name="Grid Table 6 Colorful Accent 3" w:uiPriority="51"/>
+    <w:lsdException w:name="Grid Table 7 Colorful Accent 3" w:uiPriority="52"/>
+    <w:lsdException w:name="Grid Table 1 Light Accent 4" w:uiPriority="46"/>
+    <w:lsdException w:name="Grid Table 2 Accent 4" w:uiPriority="47"/>
+    <w:lsdException w:name="Grid Table 3 Accent 4" w:uiPriority="48"/>
+    <w:lsdException w:name="Grid Table 4 Accent 4" w:uiPriority="49"/>
+    <w:lsdException w:name="Grid Table 5 Dark Accent 4" w:uiPriority="50"/>
+    <w:lsdException w:name="Grid Table 6 Colorful Accent 4" w:uiPriority="51"/>
+    <w:lsdException w:name="Grid Table 7 Colorful Accent 4" w:uiPriority="52"/>
+    <w:lsdException w:name="Grid Table 1 Light Accent 5" w:uiPriority="46"/>
+    <w:lsdException w:name="Grid Table 2 Accent 5" w:uiPriority="47"/>
+    <w:lsdException w:name="Grid Table 3 Accent 5" w:uiPriority="48"/>
+    <w:lsdException w:name="Grid Table 4 Accent 5" w:uiPriority="49"/>
+    <w:lsdException w:name="Grid Table 5 Dark Accent 5" w:uiPriority="50"/>
+    <w:lsdException w:name="Grid Table 6 Colorful Accent 5" w:uiPriority="51"/>
+    <w:lsdException w:name="Grid Table 7 Colorful Accent 5" w:uiPriority="52"/>
+    <w:lsdException w:name="Grid Table 1 Light Accent 6" w:uiPriority="46"/>
+    <w:lsdException w:name="Grid Table 2 Accent 6" w:uiPriority="47"/>
+    <w:lsdException w:name="Grid Table 3 Accent 6" w:uiPriority="48"/>
+    <w:lsdException w:name="Grid Table 4 Accent 6" w:uiPriority="49"/>
+    <w:lsdException w:name="Grid Table 5 Dark Accent 6" w:uiPriority="50"/>
+    <w:lsdException w:name="Grid Table 6 Colorful Accent 6" w:uiPriority="51"/>
+    <w:lsdException w:name="Grid Table 7 Colorful Accent 6" w:uiPriority="52"/>
+    <w:lsdException w:name="List Table 1 Light" w:uiPriority="46"/>
+    <w:lsdException w:name="List Table 2" w:uiPriority="47"/>
+    <w:lsdException w:name="List Table 3" w:uiPriority="48"/>
+    <w:lsdException w:name="List Table 4" w:uiPriority="49"/>
+    <w:lsdException w:name="List Table 5 Dark" w:uiPriority="50"/>
+    <w:lsdException w:name="List Table 6 Colorful" w:uiPriority="51"/>
+    <w:lsdException w:name="List Table 7 Colorful" w:uiPriority="52"/>
+    <w:lsdException w:name="List Table 1 Light Accent 1" w:uiPriority="46"/>
+    <w:lsdException w:name="List Table 2 Accent 1" w:uiPriority="47"/>
+    <w:lsdException w:name="List Table 3 Accent 1" w:uiPriority="48"/>
+    <w:lsdException w:name="List Table 4 Accent 1" w:uiPriority="49"/>
+    <w:lsdException w:name="List Table 5 Dark Accent 1" w:uiPriority="50"/>
+    <w:lsdException w:name="List Table 6 Colorful Accent 1" w:uiPriority="51"/>
+    <w:lsdException w:name="List Table 7 Colorful Accent 1" w:uiPriority="52"/>
+    <w:lsdException w:name="List Table 1 Light Accent 2" w:uiPriority="46"/>
+    <w:lsdException w:name="List Table 2 Accent 2" w:uiPriority="47"/>
+    <w:lsdException w:name="List Table 3 Accent 2" w:uiPriority="48"/>
+    <w:lsdException w:name="List Table 4 Accent 2" w:uiPriority="49"/>
+    <w:lsdException w:name="List Table 5 Dark Accent 2" w:uiPriority="50"/>
+    <w:lsdException w:name="List Table 6 Colorful Accent 2" w:uiPriority="51"/>
+    <w:lsdException w:name="List Table 7 Colorful Accent 2" w:uiPriority="52"/>
+    <w:lsdException w:name="List Table 1 Light Accent 3" w:uiPriority="46"/>
+    <w:lsdException w:name="List Table 2 Accent 3" w:uiPriority="47"/>
+    <w:lsdException w:name="List Table 3 Accent 3" w:uiPriority="48"/>
+    <w:lsdException w:name="List Table 4 Accent 3" w:uiPriority="49"/>
+    <w:lsdException w:name="List Table 5 Dark Accent 3" w:uiPriority="50"/>
+    <w:lsdException w:name="List Table 6 Colorful Accent 3" w:uiPriority="51"/>
+    <w:lsdException w:name="List Table 7 Colorful Accent 3" w:uiPriority="52"/>
+    <w:lsdException w:name="List Table 1 Light Accent 4" w:uiPriority="46"/>
+    <w:lsdException w:name="List Table 2 Accent 4" w:uiPriority="47"/>
+    <w:lsdException w:name="List Table 3 Accent 4" w:uiPriority="48"/>
+    <w:lsdException w:name="List Table 4 Accent 4" w:uiPriority="49"/>
+    <w:lsdException w:name="List Table 5 Dark Accent 4" w:uiPriority="50"/>
+    <w:lsdException w:name="List Table 6 Colorful Accent 4" w:uiPriority="51"/>
+    <w:lsdException w:name="List Table 7 Colorful Accent 4" w:uiPriority="52"/>
+    <w:lsdException w:name="List Table 1 Light Accent 5" w:uiPriority="46"/>
+    <w:lsdException w:name="List Table 2 Accent 5" w:uiPriority="47"/>
+    <w:lsdException w:name="List Table 3 Accent 5" w:uiPriority="48"/>
+    <w:lsdException w:name="List Table 4 Accent 5" w:uiPriority="49"/>
+    <w:lsdException w:name="List Table 5 Dark Accent 5" w:uiPriority="50"/>
+    <w:lsdException w:name="List Table 6 Colorful Accent 5" w:uiPriority="51"/>
+    <w:lsdException w:name="List Table 7 Colorful Accent 5" w:uiPriority="52"/>
+    <w:lsdException w:name="List Table 1 Light Accent 6" w:uiPriority="46"/>
+    <w:lsdException w:name="List Table 2 Accent 6" w:uiPriority="47"/>
+    <w:lsdException w:name="List Table 3 Accent 6" w:uiPriority="48"/>
+    <w:lsdException w:name="List Table 4 Accent 6" w:uiPriority="49"/>
+    <w:lsdException w:name="List Table 5 Dark Accent 6" w:uiPriority="50"/>
+    <w:lsdException w:name="List Table 6 Colorful Accent 6" w:uiPriority="51"/>
+    <w:lsdException w:name="List Table 7 Colorful Accent 6" w:uiPriority="52"/>
+    <w:lsdException w:name="Mention" w:semiHidden="1" w:unhideWhenUsed="1"/>
+    <w:lsdException w:name="Smart Hyperlink" w:semiHidden="1" w:unhideWhenUsed="1"/>
+    <w:lsdException w:name="Hashtag" w:semiHidden="1" w:unhideWhenUsed="1"/>
+    <w:lsdException w:name="Unresolved Mention" w:semiHidden="1" w:unhideWhenUsed="1"/>
+    <w:lsdException w:name="Smart Link" w:semiHidden="1" w:unhideWhenUsed="1"/>
   </w:latentStyles>
   <w:style w:type="paragraph" w:default="1" w:styleId="Normal">
     <w:name w:val="Normal"/>
@@ -14379,7 +15611,6 @@
     <w:uiPriority w:val="99"/>
     <w:semiHidden/>
     <w:unhideWhenUsed/>
-    <w:qFormat/>
     <w:tblPr>
       <w:tblInd w:w="0" w:type="dxa"/>
       <w:tblCellMar>
@@ -14763,7 +15994,7 @@
       <w:u w:val="single"/>
     </w:rPr>
   </w:style>
-  <w:style w:type="paragraph" w:styleId="TtulodeTDC">
+  <w:style w:type="paragraph" w:styleId="TtuloTDC">
     <w:name w:val="TOC Heading"/>
     <w:basedOn w:val="Ttulo1"/>
     <w:next w:val="Normal"/>
@@ -15123,7 +16354,6 @@
     <w:uiPriority w:val="59"/>
     <w:rsid w:val="004F72C4"/>
     <w:tblPr>
-      <w:tblInd w:w="0" w:type="dxa"/>
       <w:tblBorders>
         <w:top w:val="single" w:sz="4" w:space="0" w:color="000000"/>
         <w:left w:val="single" w:sz="4" w:space="0" w:color="000000"/>
@@ -15132,12 +16362,6 @@
         <w:insideH w:val="single" w:sz="4" w:space="0" w:color="000000"/>
         <w:insideV w:val="single" w:sz="4" w:space="0" w:color="000000"/>
       </w:tblBorders>
-      <w:tblCellMar>
-        <w:top w:w="0" w:type="dxa"/>
-        <w:left w:w="108" w:type="dxa"/>
-        <w:bottom w:w="0" w:type="dxa"/>
-        <w:right w:w="108" w:type="dxa"/>
-      </w:tblCellMar>
     </w:tblPr>
   </w:style>
   <w:style w:type="paragraph" w:styleId="Prrafodelista">
@@ -15443,7 +16667,7 @@
   <a:extraClrSchemeLst/>
   <a:extLst>
     <a:ext uri="{05A4C25C-085E-4340-85A3-A5531E510DB2}">
-      <thm15:themeFamily xmlns:thm15="http://schemas.microsoft.com/office/thememl/2012/main" xmlns="" name="Office Theme" id="{62F939B6-93AF-4DB8-9C6B-D6C7DFDC589F}" vid="{4A3C46E8-61CC-4603-A589-7422A47A8E4A}"/>
+      <thm15:themeFamily xmlns:thm15="http://schemas.microsoft.com/office/thememl/2012/main" name="Office Theme" id="{62F939B6-93AF-4DB8-9C6B-D6C7DFDC589F}" vid="{4A3C46E8-61CC-4603-A589-7422A47A8E4A}"/>
     </a:ext>
   </a:extLst>
 </a:theme>

</xml_diff>